<commit_message>
small bit of work
</commit_message>
<xml_diff>
--- a/ResultsOutline.docx
+++ b/ResultsOutline.docx
@@ -259,17 +259,6 @@
       </w:pPr>
       <w:proofErr w:type="spellStart"/>
       <w:r>
-        <w:t>HetC.MixedMo</w:t>
-      </w:r>
-      <w:r>
-        <w:t>del.HQ</w:t>
-      </w:r>
-      <w:proofErr w:type="spellEnd"/>
-      <w:r>
-        <w:t xml:space="preserve"> &lt;- </w:t>
-      </w:r>
-      <w:proofErr w:type="spellStart"/>
-      <w:r>
         <w:t>lme</w:t>
       </w:r>
       <w:proofErr w:type="spellEnd"/>
@@ -322,14 +311,6 @@
       </w:pPr>
       <w:proofErr w:type="spellStart"/>
       <w:r>
-        <w:t>Reduced.strain.HQ</w:t>
-      </w:r>
-      <w:proofErr w:type="spellEnd"/>
-      <w:r>
-        <w:t xml:space="preserve"> &lt;- </w:t>
-      </w:r>
-      <w:proofErr w:type="spellStart"/>
-      <w:r>
         <w:t>lme</w:t>
       </w:r>
       <w:proofErr w:type="spellEnd"/>
@@ -405,67 +386,73 @@
           <w:numId w:val="5"/>
         </w:numPr>
       </w:pPr>
+      <w:r>
+        <w:t>lm(</w:t>
+      </w:r>
       <w:proofErr w:type="spellStart"/>
       <w:r>
-        <w:t>strain.fixed</w:t>
+        <w:t>mean_co</w:t>
       </w:r>
       <w:proofErr w:type="spellEnd"/>
       <w:r>
-        <w:t xml:space="preserve"> &lt;- lm(</w:t>
+        <w:t xml:space="preserve"> ~ sex * strain, data=</w:t>
       </w:r>
       <w:proofErr w:type="spellStart"/>
       <w:r>
-        <w:t>mean_co</w:t>
+        <w:t>DF.HetC.MixedModel.HQ</w:t>
       </w:r>
       <w:proofErr w:type="spellEnd"/>
       <w:r>
-        <w:t xml:space="preserve"> ~ sex * strain, data=</w:t>
+        <w:t>)</w:t>
+      </w:r>
+    </w:p>
+    <w:p>
+      <w:pPr>
+        <w:contextualSpacing/>
+      </w:pPr>
+      <w:r>
+        <w:t xml:space="preserve">Are there ways to distinguish the </w:t>
+      </w:r>
+      <w:proofErr w:type="gramStart"/>
+      <w:r>
+        <w:t>models</w:t>
+      </w:r>
+      <w:r>
+        <w:t>:</w:t>
+      </w:r>
+      <w:proofErr w:type="gramEnd"/>
+    </w:p>
+    <w:p>
+      <w:pPr>
+        <w:contextualSpacing/>
+      </w:pPr>
+      <w:r>
+        <w:t>1. and 2.</w:t>
+      </w:r>
+      <w:r>
+        <w:t xml:space="preserve">  </w:t>
+      </w:r>
+      <w:r>
+        <w:t xml:space="preserve">They have random effects … </w:t>
+      </w:r>
+    </w:p>
+    <w:p>
+      <w:pPr>
+        <w:contextualSpacing/>
+      </w:pPr>
+      <w:r>
+        <w:t xml:space="preserve">3. and 4. Simple </w:t>
       </w:r>
       <w:proofErr w:type="spellStart"/>
       <w:r>
-        <w:t>DF.HetC.MixedModel.HQ</w:t>
+        <w:t>glm</w:t>
       </w:r>
       <w:proofErr w:type="spellEnd"/>
       <w:r>
-        <w:t>)</w:t>
-      </w:r>
-    </w:p>
-    <w:p>
-      <w:pPr>
-        <w:contextualSpacing/>
-      </w:pPr>
-      <w:r>
-        <w:t xml:space="preserve">Are there ways to distinguish the </w:t>
-      </w:r>
-      <w:proofErr w:type="gramStart"/>
-      <w:r>
-        <w:t>models</w:t>
-      </w:r>
-      <w:r>
-        <w:t>:</w:t>
-      </w:r>
-      <w:proofErr w:type="gramEnd"/>
-    </w:p>
-    <w:p>
-      <w:pPr>
-        <w:contextualSpacing/>
-      </w:pPr>
-      <w:r>
-        <w:t>1. and 2.</w:t>
-      </w:r>
-      <w:r>
-        <w:t xml:space="preserve">  </w:t>
-      </w:r>
-      <w:r>
-        <w:t xml:space="preserve">They have random effects … </w:t>
-      </w:r>
-    </w:p>
-    <w:p>
-      <w:pPr>
-        <w:contextualSpacing/>
-      </w:pPr>
-      <w:r>
-        <w:t xml:space="preserve">3. and 4. Simple model for comparing effects of strain and </w:t>
+        <w:t xml:space="preserve"> </w:t>
+      </w:r>
+      <w:r>
+        <w:t xml:space="preserve">model for comparing effects of strain and </w:t>
       </w:r>
       <w:proofErr w:type="spellStart"/>
       <w:r>
@@ -1395,6 +1382,18 @@
               <w:t xml:space="preserve"> have sig interaction effects</w:t>
             </w:r>
           </w:p>
+          <w:p>
+            <w:pPr>
+              <w:contextualSpacing/>
+            </w:pPr>
+            <w:r>
+              <w:t xml:space="preserve">Compared to model 1, random sex variance is shifted to this </w:t>
+            </w:r>
+            <w:r>
+              <w:lastRenderedPageBreak/>
+              <w:t>interaction term.</w:t>
+            </w:r>
+          </w:p>
         </w:tc>
       </w:tr>
     </w:tbl>
@@ -1449,7 +1448,6 @@
               <w:rPr>
                 <w:b/>
               </w:rPr>
-              <w:lastRenderedPageBreak/>
               <w:t>Model 3</w:t>
             </w:r>
             <w:r>
@@ -2135,8 +2133,6 @@
             </w:r>
           </w:p>
         </w:tc>
-        <w:bookmarkStart w:id="0" w:name="_GoBack"/>
-        <w:bookmarkEnd w:id="0"/>
       </w:tr>
     </w:tbl>
     <w:p>
@@ -2737,7 +2733,34 @@
     </w:p>
     <w:p>
       <w:r>
-        <w:t xml:space="preserve">Even models without random effects -- </w:t>
+        <w:t>*</w:t>
+      </w:r>
+      <w:proofErr w:type="gramStart"/>
+      <w:r>
+        <w:t>first</w:t>
+      </w:r>
+      <w:proofErr w:type="gramEnd"/>
+      <w:r>
+        <w:t xml:space="preserve"> need to test the random effects – but between M1 and M2, sex was removed from the random effect – and shifted to the sub*sex interaction fixed effect – so that the 2 interaction effects were sig</w:t>
+      </w:r>
+    </w:p>
+    <w:p>
+      <w:r>
+        <w:t xml:space="preserve">Even models without random effects </w:t>
+      </w:r>
+      <w:r>
+        <w:t>–</w:t>
+      </w:r>
+      <w:r>
+        <w:t xml:space="preserve"> </w:t>
+      </w:r>
+      <w:r>
+        <w:t>IN m3 AND m4</w:t>
+      </w:r>
+    </w:p>
+    <w:p>
+      <w:r>
+        <w:t xml:space="preserve">When strain is coded as a fixed effect --- which allows (each factor / specific strain to be tested) --- then PWD * male, MSM * male and G female fall out as significant. </w:t>
       </w:r>
     </w:p>
     <w:p>
@@ -2786,6 +2809,9 @@
       </w:r>
       <w:r>
         <w:t>(use variance instead of CO)</w:t>
+      </w:r>
+      <w:r>
+        <w:t xml:space="preserve"> – Testing what effects within Mouse variance in CO counts (focus of chapter 3)</w:t>
       </w:r>
     </w:p>
     <w:p>
@@ -2815,11 +2841,9 @@
       <w:r>
         <w:t>(</w:t>
       </w:r>
-      <w:proofErr w:type="spellStart"/>
-      <w:r>
-        <w:t>mean_co</w:t>
-      </w:r>
-      <w:proofErr w:type="spellEnd"/>
+      <w:r>
+        <w:t>VAR</w:t>
+      </w:r>
       <w:r>
         <w:t xml:space="preserve"> ~ </w:t>
       </w:r>
@@ -2873,13 +2897,8 @@
       </w:r>
       <w:proofErr w:type="spellEnd"/>
       <w:r>
-        <w:t>(</w:t>
-      </w:r>
-      <w:proofErr w:type="spellStart"/>
-      <w:r>
-        <w:t>mean_co</w:t>
-      </w:r>
-      <w:proofErr w:type="spellEnd"/>
+        <w:t>(VAR</w:t>
+      </w:r>
       <w:r>
         <w:t xml:space="preserve"> ~ </w:t>
       </w:r>
@@ -2967,6 +2986,58 @@
       <w:proofErr w:type="spellEnd"/>
       <w:r>
         <w:t>)</w:t>
+      </w:r>
+    </w:p>
+    <w:p>
+      <w:pPr>
+        <w:contextualSpacing/>
+      </w:pPr>
+      <w:r>
+        <w:rPr>
+          <w:b/>
+        </w:rPr>
+        <w:t xml:space="preserve">Need to repeat these tests </w:t>
+      </w:r>
+      <w:proofErr w:type="spellStart"/>
+      <w:r>
+        <w:rPr>
+          <w:b/>
+        </w:rPr>
+        <w:t>acros</w:t>
+      </w:r>
+      <w:proofErr w:type="spellEnd"/>
+      <w:r>
+        <w:rPr>
+          <w:b/>
+        </w:rPr>
+        <w:t xml:space="preserve"> the Quality bins (since variance and quality score might be correlated) – </w:t>
+      </w:r>
+      <w:r>
+        <w:t xml:space="preserve">main signal to look for across </w:t>
+      </w:r>
+      <w:proofErr w:type="spellStart"/>
+      <w:r>
+        <w:t>wuality</w:t>
+      </w:r>
+      <w:proofErr w:type="spellEnd"/>
+      <w:r>
+        <w:t xml:space="preserve"> bins is if the </w:t>
+      </w:r>
+      <w:proofErr w:type="spellStart"/>
+      <w:r>
+        <w:t>female.var</w:t>
+      </w:r>
+      <w:proofErr w:type="spellEnd"/>
+      <w:r>
+        <w:t xml:space="preserve"> &gt; </w:t>
+      </w:r>
+      <w:proofErr w:type="spellStart"/>
+      <w:r>
+        <w:t>male.var</w:t>
+      </w:r>
+      <w:proofErr w:type="spellEnd"/>
+      <w:r>
+        <w:t xml:space="preserve"> (sex effect for variance is maintained)</w:t>
       </w:r>
     </w:p>
     <w:p>
@@ -2987,9 +3058,9 @@
       <w:tblGrid>
         <w:gridCol w:w="1434"/>
         <w:gridCol w:w="1164"/>
-        <w:gridCol w:w="1812"/>
-        <w:gridCol w:w="2335"/>
-        <w:gridCol w:w="683"/>
+        <w:gridCol w:w="1357"/>
+        <w:gridCol w:w="1710"/>
+        <w:gridCol w:w="1763"/>
         <w:gridCol w:w="1477"/>
         <w:gridCol w:w="1885"/>
       </w:tblGrid>
@@ -3005,7 +3076,16 @@
           <w:p>
             <w:pPr>
               <w:contextualSpacing/>
-            </w:pPr>
+              <w:rPr>
+                <w:b/>
+              </w:rPr>
+            </w:pPr>
+            <w:r>
+              <w:rPr>
+                <w:b/>
+              </w:rPr>
+              <w:t>VAR</w:t>
+            </w:r>
           </w:p>
         </w:tc>
         <w:tc>
@@ -3015,42 +3095,89 @@
           <w:p>
             <w:pPr>
               <w:contextualSpacing/>
-            </w:pPr>
-          </w:p>
-        </w:tc>
-        <w:tc>
-          <w:tcPr>
-            <w:tcW w:w="1812" w:type="dxa"/>
-          </w:tcPr>
-          <w:p>
-            <w:pPr>
-              <w:contextualSpacing/>
-            </w:pPr>
-          </w:p>
-        </w:tc>
-        <w:tc>
-          <w:tcPr>
-            <w:tcW w:w="2335" w:type="dxa"/>
-          </w:tcPr>
-          <w:p>
-            <w:pPr>
-              <w:rPr>
-                <w:rFonts w:ascii="Segoe UI" w:hAnsi="Segoe UI" w:cs="Segoe UI"/>
-                <w:color w:val="000000"/>
-                <w:sz w:val="20"/>
-                <w:szCs w:val="20"/>
-              </w:rPr>
-            </w:pPr>
-          </w:p>
-        </w:tc>
-        <w:tc>
-          <w:tcPr>
-            <w:tcW w:w="683" w:type="dxa"/>
-          </w:tcPr>
-          <w:p>
-            <w:pPr>
-              <w:contextualSpacing/>
-            </w:pPr>
+              <w:rPr>
+                <w:b/>
+              </w:rPr>
+            </w:pPr>
+            <w:r>
+              <w:rPr>
+                <w:b/>
+              </w:rPr>
+              <w:t>intercept</w:t>
+            </w:r>
+          </w:p>
+        </w:tc>
+        <w:tc>
+          <w:tcPr>
+            <w:tcW w:w="1357" w:type="dxa"/>
+          </w:tcPr>
+          <w:p>
+            <w:pPr>
+              <w:contextualSpacing/>
+              <w:rPr>
+                <w:b/>
+              </w:rPr>
+            </w:pPr>
+            <w:proofErr w:type="spellStart"/>
+            <w:r>
+              <w:rPr>
+                <w:b/>
+              </w:rPr>
+              <w:t>subsp</w:t>
+            </w:r>
+            <w:proofErr w:type="spellEnd"/>
+          </w:p>
+        </w:tc>
+        <w:tc>
+          <w:tcPr>
+            <w:tcW w:w="1710" w:type="dxa"/>
+          </w:tcPr>
+          <w:p>
+            <w:pPr>
+              <w:contextualSpacing/>
+              <w:rPr>
+                <w:b/>
+              </w:rPr>
+            </w:pPr>
+            <w:r>
+              <w:rPr>
+                <w:b/>
+              </w:rPr>
+              <w:t>sex</w:t>
+            </w:r>
+          </w:p>
+        </w:tc>
+        <w:tc>
+          <w:tcPr>
+            <w:tcW w:w="1763" w:type="dxa"/>
+          </w:tcPr>
+          <w:p>
+            <w:pPr>
+              <w:contextualSpacing/>
+              <w:rPr>
+                <w:b/>
+              </w:rPr>
+            </w:pPr>
+            <w:proofErr w:type="spellStart"/>
+            <w:r>
+              <w:rPr>
+                <w:b/>
+              </w:rPr>
+              <w:t>s</w:t>
+            </w:r>
+            <w:r>
+              <w:rPr>
+                <w:b/>
+              </w:rPr>
+              <w:t>ubsp</w:t>
+            </w:r>
+            <w:proofErr w:type="spellEnd"/>
+            <w:r>
+              <w:rPr>
+                <w:b/>
+              </w:rPr>
+              <w:t>*sex</w:t>
+            </w:r>
           </w:p>
         </w:tc>
         <w:tc>
@@ -3060,7 +3187,29 @@
           <w:p>
             <w:pPr>
               <w:contextualSpacing/>
-            </w:pPr>
+              <w:jc w:val="center"/>
+              <w:rPr>
+                <w:b/>
+              </w:rPr>
+            </w:pPr>
+            <w:r>
+              <w:rPr>
+                <w:b/>
+              </w:rPr>
+              <w:t>S</w:t>
+            </w:r>
+            <w:r>
+              <w:rPr>
+                <w:b/>
+              </w:rPr>
+              <w:t>train</w:t>
+            </w:r>
+            <w:r>
+              <w:rPr>
+                <w:b/>
+              </w:rPr>
+              <w:t xml:space="preserve"> (random)</w:t>
+            </w:r>
           </w:p>
         </w:tc>
         <w:tc>
@@ -3070,7 +3219,18 @@
           <w:p>
             <w:pPr>
               <w:contextualSpacing/>
-            </w:pPr>
+              <w:rPr>
+                <w:b/>
+              </w:rPr>
+            </w:pPr>
+            <w:proofErr w:type="spellStart"/>
+            <w:r>
+              <w:rPr>
+                <w:b/>
+              </w:rPr>
+              <w:t>Interpert</w:t>
+            </w:r>
+            <w:proofErr w:type="spellEnd"/>
           </w:p>
         </w:tc>
       </w:tr>
@@ -3125,20 +3285,79 @@
               <w:contextualSpacing/>
             </w:pPr>
             <w:r>
-              <w:t>14.093000</w:t>
-            </w:r>
-          </w:p>
-        </w:tc>
-        <w:tc>
-          <w:tcPr>
-            <w:tcW w:w="1812" w:type="dxa"/>
-          </w:tcPr>
-          <w:p>
-            <w:pPr>
-              <w:contextualSpacing/>
-            </w:pPr>
-            <w:r>
-              <w:t>-0.220451</w:t>
+              <w:t>15.148325</w:t>
+            </w:r>
+          </w:p>
+        </w:tc>
+        <w:tc>
+          <w:tcPr>
+            <w:tcW w:w="1357" w:type="dxa"/>
+          </w:tcPr>
+          <w:p>
+            <w:pPr>
+              <w:pStyle w:val="HTMLPreformatted"/>
+              <w:shd w:val="clear" w:color="auto" w:fill="FFFFFF"/>
+              <w:wordWrap w:val="0"/>
+              <w:spacing w:line="225" w:lineRule="atLeast"/>
+              <w:rPr>
+                <w:rFonts w:ascii="Lucida Console" w:hAnsi="Lucida Console"/>
+                <w:color w:val="000000"/>
+              </w:rPr>
+            </w:pPr>
+            <w:r>
+              <w:rPr>
+                <w:rFonts w:ascii="Lucida Console" w:hAnsi="Lucida Console"/>
+                <w:color w:val="000000"/>
+              </w:rPr>
+              <w:t>-0.494389</w:t>
+            </w:r>
+          </w:p>
+          <w:p>
+            <w:pPr>
+              <w:pStyle w:val="HTMLPreformatted"/>
+              <w:shd w:val="clear" w:color="auto" w:fill="FFFFFF"/>
+              <w:wordWrap w:val="0"/>
+              <w:spacing w:line="225" w:lineRule="atLeast"/>
+              <w:rPr>
+                <w:rFonts w:ascii="Lucida Console" w:hAnsi="Lucida Console"/>
+                <w:color w:val="000000"/>
+              </w:rPr>
+            </w:pPr>
+            <w:r>
+              <w:rPr>
+                <w:rFonts w:ascii="Lucida Console" w:hAnsi="Lucida Console"/>
+                <w:color w:val="000000"/>
+              </w:rPr>
+              <w:t xml:space="preserve">-1.953908 </w:t>
+            </w:r>
+          </w:p>
+          <w:p>
+            <w:pPr>
+              <w:contextualSpacing/>
+            </w:pPr>
+          </w:p>
+        </w:tc>
+        <w:tc>
+          <w:tcPr>
+            <w:tcW w:w="1710" w:type="dxa"/>
+          </w:tcPr>
+          <w:p>
+            <w:pPr>
+              <w:pStyle w:val="HTMLPreformatted"/>
+              <w:shd w:val="clear" w:color="auto" w:fill="FFFFFF"/>
+              <w:wordWrap w:val="0"/>
+              <w:spacing w:line="225" w:lineRule="atLeast"/>
+              <w:rPr>
+                <w:rFonts w:ascii="Lucida Console" w:hAnsi="Lucida Console"/>
+                <w:color w:val="000000"/>
+              </w:rPr>
+            </w:pPr>
+            <w:r>
+              <w:rPr>
+                <w:rFonts w:ascii="Lucida Console" w:hAnsi="Lucida Console"/>
+                <w:color w:val="000000"/>
+              </w:rPr>
+              <w:t>-7.923511</w:t>
             </w:r>
           </w:p>
           <w:p>
@@ -3150,70 +3369,59 @@
                 <w:szCs w:val="20"/>
               </w:rPr>
             </w:pPr>
-            <w:r>
-              <w:rPr>
-                <w:rFonts w:ascii="Segoe UI" w:hAnsi="Segoe UI" w:cs="Segoe UI"/>
+          </w:p>
+          <w:p>
+            <w:pPr>
+              <w:contextualSpacing/>
+            </w:pPr>
+          </w:p>
+        </w:tc>
+        <w:tc>
+          <w:tcPr>
+            <w:tcW w:w="1763" w:type="dxa"/>
+          </w:tcPr>
+          <w:p>
+            <w:pPr>
+              <w:pStyle w:val="HTMLPreformatted"/>
+              <w:shd w:val="clear" w:color="auto" w:fill="FFFFFF"/>
+              <w:wordWrap w:val="0"/>
+              <w:spacing w:line="225" w:lineRule="atLeast"/>
+              <w:rPr>
+                <w:rFonts w:ascii="Lucida Console" w:hAnsi="Lucida Console"/>
                 <w:color w:val="000000"/>
-                <w:sz w:val="20"/>
-                <w:szCs w:val="20"/>
-              </w:rPr>
-              <w:t>-0.410856</w:t>
-            </w:r>
-          </w:p>
-          <w:p>
-            <w:pPr>
-              <w:contextualSpacing/>
-            </w:pPr>
-          </w:p>
-        </w:tc>
-        <w:tc>
-          <w:tcPr>
-            <w:tcW w:w="2335" w:type="dxa"/>
-          </w:tcPr>
-          <w:p>
-            <w:pPr>
-              <w:rPr>
-                <w:rFonts w:ascii="Segoe UI" w:hAnsi="Segoe UI" w:cs="Segoe UI"/>
+              </w:rPr>
+            </w:pPr>
+            <w:r>
+              <w:rPr>
+                <w:rFonts w:ascii="Lucida Console" w:hAnsi="Lucida Console"/>
                 <w:color w:val="000000"/>
-                <w:sz w:val="20"/>
-                <w:szCs w:val="20"/>
-              </w:rPr>
-            </w:pPr>
-            <w:r>
-              <w:rPr>
-                <w:rFonts w:ascii="Segoe UI" w:hAnsi="Segoe UI" w:cs="Segoe UI"/>
+              </w:rPr>
+              <w:t>0.589028</w:t>
+            </w:r>
+          </w:p>
+          <w:p>
+            <w:pPr>
+              <w:pStyle w:val="HTMLPreformatted"/>
+              <w:shd w:val="clear" w:color="auto" w:fill="FFFFFF"/>
+              <w:wordWrap w:val="0"/>
+              <w:spacing w:line="225" w:lineRule="atLeast"/>
+              <w:rPr>
+                <w:rFonts w:ascii="Lucida Console" w:hAnsi="Lucida Console"/>
                 <w:color w:val="000000"/>
-                <w:sz w:val="20"/>
-                <w:szCs w:val="20"/>
-              </w:rPr>
-              <w:t>-3.602197</w:t>
-            </w:r>
-          </w:p>
-          <w:p>
-            <w:pPr>
-              <w:contextualSpacing/>
-            </w:pPr>
-          </w:p>
-        </w:tc>
-        <w:tc>
-          <w:tcPr>
-            <w:tcW w:w="683" w:type="dxa"/>
-          </w:tcPr>
-          <w:p>
-            <w:pPr>
-              <w:contextualSpacing/>
-            </w:pPr>
-            <w:r>
-              <w:t>-0.441679</w:t>
-            </w:r>
-          </w:p>
-          <w:p>
-            <w:pPr>
-              <w:contextualSpacing/>
-            </w:pPr>
-            <w:r>
-              <w:t>-0.553108</w:t>
-            </w:r>
+              </w:rPr>
+            </w:pPr>
+            <w:r>
+              <w:rPr>
+                <w:rFonts w:ascii="Lucida Console" w:hAnsi="Lucida Console"/>
+                <w:color w:val="000000"/>
+              </w:rPr>
+              <w:t>1.595256</w:t>
+            </w:r>
+          </w:p>
+          <w:p>
+            <w:pPr>
+              <w:contextualSpacing/>
+            </w:pPr>
           </w:p>
         </w:tc>
         <w:tc>
@@ -3261,63 +3469,147 @@
           </w:tcPr>
           <w:p>
             <w:pPr>
-              <w:contextualSpacing/>
-            </w:pPr>
-          </w:p>
-        </w:tc>
-        <w:tc>
-          <w:tcPr>
-            <w:tcW w:w="1812" w:type="dxa"/>
-          </w:tcPr>
-          <w:p>
-            <w:pPr>
-              <w:contextualSpacing/>
-            </w:pPr>
-            <w:r>
-              <w:t>0.853884</w:t>
-            </w:r>
-          </w:p>
-          <w:p>
-            <w:pPr>
-              <w:contextualSpacing/>
-            </w:pPr>
-            <w:r>
-              <w:t>0.686413</w:t>
-            </w:r>
-          </w:p>
-        </w:tc>
-        <w:tc>
-          <w:tcPr>
-            <w:tcW w:w="2335" w:type="dxa"/>
-          </w:tcPr>
-          <w:p>
-            <w:pPr>
-              <w:contextualSpacing/>
-            </w:pPr>
-            <w:r>
-              <w:t>0.000001</w:t>
-            </w:r>
-          </w:p>
-        </w:tc>
-        <w:tc>
-          <w:tcPr>
-            <w:tcW w:w="683" w:type="dxa"/>
-          </w:tcPr>
-          <w:p>
-            <w:pPr>
-              <w:contextualSpacing/>
-            </w:pPr>
-            <w:r>
-              <w:t>0.749139</w:t>
-            </w:r>
-          </w:p>
-          <w:p>
-            <w:pPr>
-              <w:contextualSpacing/>
-            </w:pPr>
-            <w:r>
-              <w:t>0.598722</w:t>
-            </w:r>
+              <w:pStyle w:val="HTMLPreformatted"/>
+              <w:shd w:val="clear" w:color="auto" w:fill="FFFFFF"/>
+              <w:wordWrap w:val="0"/>
+              <w:spacing w:line="225" w:lineRule="atLeast"/>
+              <w:rPr>
+                <w:rFonts w:ascii="Lucida Console" w:hAnsi="Lucida Console"/>
+                <w:color w:val="000000"/>
+              </w:rPr>
+            </w:pPr>
+            <w:r>
+              <w:rPr>
+                <w:rFonts w:ascii="Lucida Console" w:hAnsi="Lucida Console"/>
+                <w:color w:val="000000"/>
+              </w:rPr>
+              <w:t>0.00000</w:t>
+            </w:r>
+          </w:p>
+        </w:tc>
+        <w:tc>
+          <w:tcPr>
+            <w:tcW w:w="1357" w:type="dxa"/>
+          </w:tcPr>
+          <w:p>
+            <w:pPr>
+              <w:pStyle w:val="HTMLPreformatted"/>
+              <w:shd w:val="clear" w:color="auto" w:fill="FFFFFF"/>
+              <w:wordWrap w:val="0"/>
+              <w:spacing w:line="225" w:lineRule="atLeast"/>
+              <w:rPr>
+                <w:rFonts w:ascii="Lucida Console" w:hAnsi="Lucida Console"/>
+                <w:color w:val="000000"/>
+              </w:rPr>
+            </w:pPr>
+            <w:r>
+              <w:rPr>
+                <w:rFonts w:ascii="Lucida Console" w:hAnsi="Lucida Console"/>
+                <w:color w:val="000000"/>
+              </w:rPr>
+              <w:t>0.843889</w:t>
+            </w:r>
+          </w:p>
+          <w:p>
+            <w:pPr>
+              <w:pStyle w:val="HTMLPreformatted"/>
+              <w:shd w:val="clear" w:color="auto" w:fill="FFFFFF"/>
+              <w:wordWrap w:val="0"/>
+              <w:spacing w:line="225" w:lineRule="atLeast"/>
+              <w:rPr>
+                <w:rFonts w:ascii="Lucida Console" w:hAnsi="Lucida Console"/>
+                <w:color w:val="000000"/>
+              </w:rPr>
+            </w:pPr>
+            <w:r>
+              <w:rPr>
+                <w:rFonts w:ascii="Lucida Console" w:hAnsi="Lucida Console"/>
+                <w:color w:val="000000"/>
+              </w:rPr>
+              <w:t>0.376361</w:t>
+            </w:r>
+          </w:p>
+          <w:p>
+            <w:pPr>
+              <w:contextualSpacing/>
+            </w:pPr>
+          </w:p>
+        </w:tc>
+        <w:tc>
+          <w:tcPr>
+            <w:tcW w:w="1710" w:type="dxa"/>
+          </w:tcPr>
+          <w:p>
+            <w:pPr>
+              <w:pStyle w:val="HTMLPreformatted"/>
+              <w:shd w:val="clear" w:color="auto" w:fill="FFFFFF"/>
+              <w:wordWrap w:val="0"/>
+              <w:spacing w:line="225" w:lineRule="atLeast"/>
+              <w:rPr>
+                <w:rFonts w:ascii="Lucida Console" w:hAnsi="Lucida Console"/>
+                <w:color w:val="000000"/>
+              </w:rPr>
+            </w:pPr>
+            <w:r>
+              <w:rPr>
+                <w:rFonts w:ascii="Lucida Console" w:hAnsi="Lucida Console"/>
+                <w:color w:val="000000"/>
+              </w:rPr>
+              <w:t>0.000000</w:t>
+            </w:r>
+          </w:p>
+          <w:p>
+            <w:pPr>
+              <w:contextualSpacing/>
+            </w:pPr>
+          </w:p>
+        </w:tc>
+        <w:tc>
+          <w:tcPr>
+            <w:tcW w:w="1763" w:type="dxa"/>
+          </w:tcPr>
+          <w:p>
+            <w:pPr>
+              <w:pStyle w:val="HTMLPreformatted"/>
+              <w:shd w:val="clear" w:color="auto" w:fill="FFFFFF"/>
+              <w:wordWrap w:val="0"/>
+              <w:spacing w:line="225" w:lineRule="atLeast"/>
+              <w:rPr>
+                <w:rFonts w:ascii="Lucida Console" w:hAnsi="Lucida Console"/>
+                <w:color w:val="000000"/>
+              </w:rPr>
+            </w:pPr>
+            <w:r>
+              <w:rPr>
+                <w:rFonts w:ascii="Lucida Console" w:hAnsi="Lucida Console"/>
+                <w:color w:val="000000"/>
+              </w:rPr>
+              <w:t>0.836295</w:t>
+            </w:r>
+          </w:p>
+          <w:p>
+            <w:pPr>
+              <w:pStyle w:val="HTMLPreformatted"/>
+              <w:shd w:val="clear" w:color="auto" w:fill="FFFFFF"/>
+              <w:wordWrap w:val="0"/>
+              <w:spacing w:line="225" w:lineRule="atLeast"/>
+              <w:rPr>
+                <w:rFonts w:ascii="Lucida Console" w:hAnsi="Lucida Console"/>
+                <w:color w:val="000000"/>
+              </w:rPr>
+            </w:pPr>
+            <w:r>
+              <w:rPr>
+                <w:rFonts w:ascii="Lucida Console" w:hAnsi="Lucida Console"/>
+                <w:color w:val="000000"/>
+              </w:rPr>
+              <w:t>0.461209</w:t>
+            </w:r>
+          </w:p>
+          <w:p>
+            <w:pPr>
+              <w:contextualSpacing/>
+            </w:pPr>
           </w:p>
         </w:tc>
         <w:tc>
@@ -3341,6 +3633,414 @@
             <w:r>
               <w:t>Males have significantly less within mouse variance</w:t>
             </w:r>
+          </w:p>
+        </w:tc>
+      </w:tr>
+      <w:tr>
+        <w:trPr>
+          <w:trHeight w:val="575"/>
+        </w:trPr>
+        <w:tc>
+          <w:tcPr>
+            <w:tcW w:w="1434" w:type="dxa"/>
+            <w:shd w:val="clear" w:color="auto" w:fill="FFF2CC" w:themeFill="accent4" w:themeFillTint="33"/>
+          </w:tcPr>
+          <w:p>
+            <w:pPr>
+              <w:contextualSpacing/>
+              <w:rPr>
+                <w:b/>
+              </w:rPr>
+            </w:pPr>
+            <w:r>
+              <w:rPr>
+                <w:b/>
+              </w:rPr>
+              <w:t xml:space="preserve">M1. </w:t>
+            </w:r>
+            <w:r>
+              <w:rPr>
+                <w:b/>
+              </w:rPr>
+              <w:t>Q1-2</w:t>
+            </w:r>
+          </w:p>
+        </w:tc>
+        <w:tc>
+          <w:tcPr>
+            <w:tcW w:w="1164" w:type="dxa"/>
+          </w:tcPr>
+          <w:p>
+            <w:pPr>
+              <w:pStyle w:val="HTMLPreformatted"/>
+              <w:shd w:val="clear" w:color="auto" w:fill="FFFFFF"/>
+              <w:wordWrap w:val="0"/>
+              <w:spacing w:line="225" w:lineRule="atLeast"/>
+              <w:rPr>
+                <w:rFonts w:ascii="Lucida Console" w:hAnsi="Lucida Console"/>
+                <w:color w:val="000000"/>
+              </w:rPr>
+            </w:pPr>
+            <w:r>
+              <w:rPr>
+                <w:rFonts w:ascii="Lucida Console" w:hAnsi="Lucida Console"/>
+                <w:color w:val="000000"/>
+              </w:rPr>
+              <w:t>18.607292</w:t>
+            </w:r>
+          </w:p>
+          <w:p>
+            <w:pPr>
+              <w:contextualSpacing/>
+            </w:pPr>
+          </w:p>
+        </w:tc>
+        <w:tc>
+          <w:tcPr>
+            <w:tcW w:w="1357" w:type="dxa"/>
+          </w:tcPr>
+          <w:p>
+            <w:pPr>
+              <w:pStyle w:val="HTMLPreformatted"/>
+              <w:shd w:val="clear" w:color="auto" w:fill="FFFFFF"/>
+              <w:wordWrap w:val="0"/>
+              <w:spacing w:line="225" w:lineRule="atLeast"/>
+              <w:rPr>
+                <w:rFonts w:ascii="Lucida Console" w:hAnsi="Lucida Console"/>
+                <w:color w:val="000000"/>
+              </w:rPr>
+            </w:pPr>
+            <w:r>
+              <w:rPr>
+                <w:rFonts w:ascii="Lucida Console" w:hAnsi="Lucida Console"/>
+                <w:color w:val="000000"/>
+              </w:rPr>
+              <w:t>-0.494389</w:t>
+            </w:r>
+          </w:p>
+          <w:p>
+            <w:pPr>
+              <w:pStyle w:val="HTMLPreformatted"/>
+              <w:shd w:val="clear" w:color="auto" w:fill="FFFFFF"/>
+              <w:wordWrap w:val="0"/>
+              <w:spacing w:line="225" w:lineRule="atLeast"/>
+              <w:rPr>
+                <w:rFonts w:ascii="Lucida Console" w:hAnsi="Lucida Console"/>
+                <w:color w:val="000000"/>
+              </w:rPr>
+            </w:pPr>
+            <w:r>
+              <w:rPr>
+                <w:rFonts w:ascii="Lucida Console" w:hAnsi="Lucida Console"/>
+                <w:color w:val="000000"/>
+              </w:rPr>
+              <w:t>-1.953908</w:t>
+            </w:r>
+          </w:p>
+          <w:p>
+            <w:pPr>
+              <w:contextualSpacing/>
+            </w:pPr>
+          </w:p>
+        </w:tc>
+        <w:tc>
+          <w:tcPr>
+            <w:tcW w:w="1710" w:type="dxa"/>
+          </w:tcPr>
+          <w:p>
+            <w:pPr>
+              <w:pStyle w:val="HTMLPreformatted"/>
+              <w:shd w:val="clear" w:color="auto" w:fill="FFFFFF"/>
+              <w:wordWrap w:val="0"/>
+              <w:spacing w:line="225" w:lineRule="atLeast"/>
+              <w:rPr>
+                <w:rFonts w:ascii="Lucida Console" w:hAnsi="Lucida Console"/>
+                <w:color w:val="000000"/>
+              </w:rPr>
+            </w:pPr>
+            <w:r>
+              <w:rPr>
+                <w:rFonts w:ascii="Lucida Console" w:hAnsi="Lucida Console"/>
+                <w:color w:val="000000"/>
+              </w:rPr>
+              <w:t>-7.923511</w:t>
+            </w:r>
+          </w:p>
+          <w:p>
+            <w:pPr>
+              <w:pStyle w:val="HTMLPreformatted"/>
+              <w:shd w:val="clear" w:color="auto" w:fill="FFFFFF"/>
+              <w:wordWrap w:val="0"/>
+              <w:spacing w:line="225" w:lineRule="atLeast"/>
+            </w:pPr>
+          </w:p>
+          <w:p>
+            <w:pPr>
+              <w:jc w:val="center"/>
+            </w:pPr>
+          </w:p>
+        </w:tc>
+        <w:tc>
+          <w:tcPr>
+            <w:tcW w:w="1763" w:type="dxa"/>
+          </w:tcPr>
+          <w:p>
+            <w:pPr>
+              <w:pStyle w:val="HTMLPreformatted"/>
+              <w:shd w:val="clear" w:color="auto" w:fill="FFFFFF"/>
+              <w:wordWrap w:val="0"/>
+              <w:spacing w:line="225" w:lineRule="atLeast"/>
+              <w:rPr>
+                <w:rFonts w:ascii="Lucida Console" w:hAnsi="Lucida Console"/>
+                <w:color w:val="000000"/>
+              </w:rPr>
+            </w:pPr>
+            <w:r>
+              <w:rPr>
+                <w:rFonts w:ascii="Lucida Console" w:hAnsi="Lucida Console"/>
+                <w:color w:val="000000"/>
+              </w:rPr>
+              <w:t>0.589028</w:t>
+            </w:r>
+          </w:p>
+          <w:p>
+            <w:pPr>
+              <w:pStyle w:val="HTMLPreformatted"/>
+              <w:shd w:val="clear" w:color="auto" w:fill="FFFFFF"/>
+              <w:wordWrap w:val="0"/>
+              <w:spacing w:line="225" w:lineRule="atLeast"/>
+              <w:rPr>
+                <w:rFonts w:ascii="Lucida Console" w:hAnsi="Lucida Console"/>
+                <w:color w:val="000000"/>
+              </w:rPr>
+            </w:pPr>
+            <w:r>
+              <w:rPr>
+                <w:rFonts w:ascii="Lucida Console" w:hAnsi="Lucida Console"/>
+                <w:color w:val="000000"/>
+              </w:rPr>
+              <w:t xml:space="preserve">1.595256 </w:t>
+            </w:r>
+          </w:p>
+          <w:p>
+            <w:pPr>
+              <w:contextualSpacing/>
+            </w:pPr>
+          </w:p>
+        </w:tc>
+        <w:tc>
+          <w:tcPr>
+            <w:tcW w:w="1477" w:type="dxa"/>
+          </w:tcPr>
+          <w:p>
+            <w:pPr>
+              <w:contextualSpacing/>
+            </w:pPr>
+          </w:p>
+        </w:tc>
+        <w:tc>
+          <w:tcPr>
+            <w:tcW w:w="1885" w:type="dxa"/>
+          </w:tcPr>
+          <w:p>
+            <w:pPr>
+              <w:contextualSpacing/>
+            </w:pPr>
+          </w:p>
+        </w:tc>
+      </w:tr>
+      <w:tr>
+        <w:trPr>
+          <w:trHeight w:val="575"/>
+        </w:trPr>
+        <w:tc>
+          <w:tcPr>
+            <w:tcW w:w="1434" w:type="dxa"/>
+            <w:shd w:val="clear" w:color="auto" w:fill="FFF2CC" w:themeFill="accent4" w:themeFillTint="33"/>
+          </w:tcPr>
+          <w:p>
+            <w:pPr>
+              <w:contextualSpacing/>
+            </w:pPr>
+            <w:r>
+              <w:t>P values</w:t>
+            </w:r>
+          </w:p>
+        </w:tc>
+        <w:tc>
+          <w:tcPr>
+            <w:tcW w:w="1164" w:type="dxa"/>
+          </w:tcPr>
+          <w:p>
+            <w:pPr>
+              <w:pStyle w:val="HTMLPreformatted"/>
+              <w:shd w:val="clear" w:color="auto" w:fill="FFFFFF"/>
+              <w:wordWrap w:val="0"/>
+              <w:spacing w:line="225" w:lineRule="atLeast"/>
+              <w:rPr>
+                <w:rFonts w:ascii="Lucida Console" w:hAnsi="Lucida Console"/>
+                <w:color w:val="000000"/>
+              </w:rPr>
+            </w:pPr>
+            <w:r>
+              <w:rPr>
+                <w:rFonts w:ascii="Lucida Console" w:hAnsi="Lucida Console"/>
+                <w:color w:val="000000"/>
+              </w:rPr>
+              <w:t>0.000000</w:t>
+            </w:r>
+          </w:p>
+          <w:p>
+            <w:pPr>
+              <w:contextualSpacing/>
+            </w:pPr>
+          </w:p>
+        </w:tc>
+        <w:tc>
+          <w:tcPr>
+            <w:tcW w:w="1357" w:type="dxa"/>
+          </w:tcPr>
+          <w:p>
+            <w:pPr>
+              <w:pStyle w:val="HTMLPreformatted"/>
+              <w:shd w:val="clear" w:color="auto" w:fill="FFFFFF"/>
+              <w:wordWrap w:val="0"/>
+              <w:spacing w:line="225" w:lineRule="atLeast"/>
+              <w:rPr>
+                <w:rFonts w:ascii="Lucida Console" w:hAnsi="Lucida Console"/>
+                <w:color w:val="000000"/>
+              </w:rPr>
+            </w:pPr>
+            <w:r>
+              <w:rPr>
+                <w:rFonts w:ascii="Lucida Console" w:hAnsi="Lucida Console"/>
+                <w:color w:val="000000"/>
+              </w:rPr>
+              <w:t>0.843889</w:t>
+            </w:r>
+          </w:p>
+          <w:p>
+            <w:pPr>
+              <w:pStyle w:val="HTMLPreformatted"/>
+              <w:shd w:val="clear" w:color="auto" w:fill="FFFFFF"/>
+              <w:wordWrap w:val="0"/>
+              <w:spacing w:line="225" w:lineRule="atLeast"/>
+              <w:rPr>
+                <w:rFonts w:ascii="Lucida Console" w:hAnsi="Lucida Console"/>
+                <w:color w:val="000000"/>
+              </w:rPr>
+            </w:pPr>
+            <w:r>
+              <w:rPr>
+                <w:rFonts w:ascii="Lucida Console" w:hAnsi="Lucida Console"/>
+                <w:color w:val="000000"/>
+              </w:rPr>
+              <w:t>0.376361</w:t>
+            </w:r>
+          </w:p>
+          <w:p>
+            <w:pPr>
+              <w:contextualSpacing/>
+            </w:pPr>
+          </w:p>
+        </w:tc>
+        <w:tc>
+          <w:tcPr>
+            <w:tcW w:w="1710" w:type="dxa"/>
+          </w:tcPr>
+          <w:p>
+            <w:pPr>
+              <w:pStyle w:val="HTMLPreformatted"/>
+              <w:shd w:val="clear" w:color="auto" w:fill="FFFFFF"/>
+              <w:wordWrap w:val="0"/>
+              <w:spacing w:line="225" w:lineRule="atLeast"/>
+              <w:rPr>
+                <w:rFonts w:ascii="Lucida Console" w:hAnsi="Lucida Console"/>
+                <w:color w:val="000000"/>
+              </w:rPr>
+            </w:pPr>
+            <w:r>
+              <w:rPr>
+                <w:rFonts w:ascii="Lucida Console" w:hAnsi="Lucida Console"/>
+                <w:color w:val="000000"/>
+              </w:rPr>
+              <w:t>0.000000</w:t>
+            </w:r>
+          </w:p>
+          <w:p>
+            <w:pPr>
+              <w:contextualSpacing/>
+            </w:pPr>
+          </w:p>
+        </w:tc>
+        <w:tc>
+          <w:tcPr>
+            <w:tcW w:w="1763" w:type="dxa"/>
+          </w:tcPr>
+          <w:p>
+            <w:pPr>
+              <w:pStyle w:val="HTMLPreformatted"/>
+              <w:shd w:val="clear" w:color="auto" w:fill="FFFFFF"/>
+              <w:wordWrap w:val="0"/>
+              <w:spacing w:line="225" w:lineRule="atLeast"/>
+              <w:rPr>
+                <w:rFonts w:ascii="Lucida Console" w:hAnsi="Lucida Console"/>
+                <w:color w:val="000000"/>
+              </w:rPr>
+            </w:pPr>
+            <w:r>
+              <w:rPr>
+                <w:rFonts w:ascii="Lucida Console" w:hAnsi="Lucida Console"/>
+                <w:color w:val="000000"/>
+              </w:rPr>
+              <w:t>0.836295</w:t>
+            </w:r>
+            <w:bookmarkStart w:id="0" w:name="_GoBack"/>
+            <w:bookmarkEnd w:id="0"/>
+          </w:p>
+          <w:p>
+            <w:pPr>
+              <w:pStyle w:val="HTMLPreformatted"/>
+              <w:shd w:val="clear" w:color="auto" w:fill="FFFFFF"/>
+              <w:wordWrap w:val="0"/>
+              <w:spacing w:line="225" w:lineRule="atLeast"/>
+              <w:rPr>
+                <w:rFonts w:ascii="Lucida Console" w:hAnsi="Lucida Console"/>
+                <w:color w:val="000000"/>
+              </w:rPr>
+            </w:pPr>
+            <w:r>
+              <w:rPr>
+                <w:rFonts w:ascii="Lucida Console" w:hAnsi="Lucida Console"/>
+                <w:color w:val="000000"/>
+              </w:rPr>
+              <w:t>0.461209</w:t>
+            </w:r>
+          </w:p>
+          <w:p>
+            <w:pPr>
+              <w:contextualSpacing/>
+            </w:pPr>
+          </w:p>
+        </w:tc>
+        <w:tc>
+          <w:tcPr>
+            <w:tcW w:w="1477" w:type="dxa"/>
+          </w:tcPr>
+          <w:p>
+            <w:pPr>
+              <w:contextualSpacing/>
+            </w:pPr>
+          </w:p>
+        </w:tc>
+        <w:tc>
+          <w:tcPr>
+            <w:tcW w:w="1885" w:type="dxa"/>
+          </w:tcPr>
+          <w:p>
+            <w:pPr>
+              <w:contextualSpacing/>
+            </w:pPr>
           </w:p>
         </w:tc>
       </w:tr>
@@ -3906,9 +4606,6 @@
             <w:pPr>
               <w:contextualSpacing/>
             </w:pPr>
-            <w:r>
-              <w:t>3. lm() ALL 3 fixed effects and interactions</w:t>
-            </w:r>
           </w:p>
         </w:tc>
         <w:tc>
@@ -3924,304 +4621,40 @@
                 <w:szCs w:val="20"/>
               </w:rPr>
             </w:pPr>
-            <w:r>
+          </w:p>
+        </w:tc>
+        <w:tc>
+          <w:tcPr>
+            <w:tcW w:w="1267" w:type="dxa"/>
+          </w:tcPr>
+          <w:p/>
+        </w:tc>
+        <w:tc>
+          <w:tcPr>
+            <w:tcW w:w="1980" w:type="dxa"/>
+          </w:tcPr>
+          <w:p>
+            <w:pPr>
               <w:rPr>
                 <w:rFonts w:ascii="Segoe UI" w:hAnsi="Segoe UI" w:cs="Segoe UI"/>
                 <w:color w:val="000000"/>
                 <w:sz w:val="20"/>
                 <w:szCs w:val="20"/>
               </w:rPr>
-              <w:t>2.907357</w:t>
-            </w:r>
-          </w:p>
-          <w:p>
-            <w:pPr>
-              <w:rPr>
-                <w:rFonts w:ascii="Segoe UI" w:hAnsi="Segoe UI" w:cs="Segoe UI"/>
-                <w:color w:val="000000"/>
-                <w:sz w:val="20"/>
-                <w:szCs w:val="20"/>
-              </w:rPr>
-            </w:pPr>
-            <w:r>
-              <w:rPr>
-                <w:rFonts w:ascii="Segoe UI" w:hAnsi="Segoe UI" w:cs="Segoe UI"/>
-                <w:color w:val="000000"/>
-                <w:sz w:val="20"/>
-                <w:szCs w:val="20"/>
-              </w:rPr>
-              <w:t>0.855690</w:t>
-            </w:r>
-          </w:p>
-        </w:tc>
-        <w:tc>
-          <w:tcPr>
-            <w:tcW w:w="1267" w:type="dxa"/>
-          </w:tcPr>
-          <w:p>
-            <w:pPr>
-              <w:rPr>
-                <w:rFonts w:ascii="Segoe UI" w:hAnsi="Segoe UI" w:cs="Segoe UI"/>
-                <w:color w:val="000000"/>
-                <w:sz w:val="20"/>
-                <w:szCs w:val="20"/>
-              </w:rPr>
-            </w:pPr>
-            <w:r>
-              <w:rPr>
-                <w:rFonts w:ascii="Segoe UI" w:hAnsi="Segoe UI" w:cs="Segoe UI"/>
-                <w:color w:val="000000"/>
-                <w:sz w:val="20"/>
-                <w:szCs w:val="20"/>
-              </w:rPr>
-              <w:t>-0.156443</w:t>
-            </w:r>
-          </w:p>
-          <w:p>
-            <w:pPr>
-              <w:contextualSpacing/>
-            </w:pPr>
-          </w:p>
-        </w:tc>
-        <w:tc>
-          <w:tcPr>
-            <w:tcW w:w="1980" w:type="dxa"/>
-          </w:tcPr>
-          <w:p>
-            <w:pPr>
-              <w:rPr>
-                <w:rFonts w:ascii="Segoe UI" w:hAnsi="Segoe UI" w:cs="Segoe UI"/>
-                <w:b/>
-                <w:color w:val="000000"/>
-                <w:sz w:val="20"/>
-                <w:szCs w:val="20"/>
-              </w:rPr>
-            </w:pPr>
-            <w:r>
-              <w:rPr>
-                <w:rFonts w:ascii="Segoe UI" w:hAnsi="Segoe UI" w:cs="Segoe UI"/>
-                <w:b/>
-                <w:color w:val="000000"/>
-                <w:sz w:val="20"/>
-                <w:szCs w:val="20"/>
-              </w:rPr>
-              <w:t>3.297524</w:t>
-            </w:r>
-          </w:p>
-          <w:p>
-            <w:pPr>
-              <w:contextualSpacing/>
-              <w:rPr>
-                <w:b/>
-              </w:rPr>
-            </w:pPr>
-            <w:r>
-              <w:rPr>
-                <w:b/>
-              </w:rPr>
-              <w:t>1.696468</w:t>
-            </w:r>
-          </w:p>
-          <w:p>
-            <w:pPr>
-              <w:rPr>
-                <w:rFonts w:ascii="Segoe UI" w:hAnsi="Segoe UI" w:cs="Segoe UI"/>
-                <w:color w:val="000000"/>
-                <w:sz w:val="20"/>
-                <w:szCs w:val="20"/>
-              </w:rPr>
-            </w:pPr>
-            <w:r>
-              <w:rPr>
-                <w:rFonts w:ascii="Segoe UI" w:hAnsi="Segoe UI" w:cs="Segoe UI"/>
-                <w:color w:val="000000"/>
-                <w:sz w:val="20"/>
-                <w:szCs w:val="20"/>
-              </w:rPr>
-              <w:t>0.302533</w:t>
-            </w:r>
-          </w:p>
-          <w:p>
-            <w:pPr>
-              <w:rPr>
-                <w:rFonts w:ascii="Segoe UI" w:hAnsi="Segoe UI" w:cs="Segoe UI"/>
-                <w:color w:val="000000"/>
-                <w:sz w:val="20"/>
-                <w:szCs w:val="20"/>
-              </w:rPr>
-            </w:pPr>
-            <w:r>
-              <w:rPr>
-                <w:rFonts w:ascii="Segoe UI" w:hAnsi="Segoe UI" w:cs="Segoe UI"/>
-                <w:color w:val="000000"/>
-                <w:sz w:val="20"/>
-                <w:szCs w:val="20"/>
-              </w:rPr>
-              <w:t>0.069857</w:t>
-            </w:r>
-          </w:p>
-          <w:p>
-            <w:pPr>
-              <w:rPr>
-                <w:rFonts w:ascii="Segoe UI" w:hAnsi="Segoe UI" w:cs="Segoe UI"/>
-                <w:color w:val="000000"/>
-                <w:sz w:val="20"/>
-                <w:szCs w:val="20"/>
-              </w:rPr>
-            </w:pPr>
-            <w:r>
-              <w:rPr>
-                <w:rFonts w:ascii="Segoe UI" w:hAnsi="Segoe UI" w:cs="Segoe UI"/>
-                <w:color w:val="000000"/>
-                <w:sz w:val="20"/>
-                <w:szCs w:val="20"/>
-              </w:rPr>
-              <w:t>0.370667</w:t>
-            </w:r>
+            </w:pPr>
           </w:p>
         </w:tc>
         <w:tc>
           <w:tcPr>
             <w:tcW w:w="1620" w:type="dxa"/>
           </w:tcPr>
-          <w:p>
-            <w:pPr>
-              <w:rPr>
-                <w:rFonts w:ascii="Segoe UI" w:hAnsi="Segoe UI" w:cs="Segoe UI"/>
-                <w:color w:val="000000"/>
-                <w:sz w:val="20"/>
-                <w:szCs w:val="20"/>
-              </w:rPr>
-            </w:pPr>
-            <w:r>
-              <w:rPr>
-                <w:rFonts w:ascii="Segoe UI" w:hAnsi="Segoe UI" w:cs="Segoe UI"/>
-                <w:color w:val="000000"/>
-                <w:sz w:val="20"/>
-                <w:szCs w:val="20"/>
-              </w:rPr>
-              <w:t>-3.222557</w:t>
-            </w:r>
-          </w:p>
-          <w:p>
-            <w:pPr>
-              <w:rPr>
-                <w:rFonts w:ascii="Segoe UI" w:hAnsi="Segoe UI" w:cs="Segoe UI"/>
-                <w:color w:val="000000"/>
-                <w:sz w:val="20"/>
-                <w:szCs w:val="20"/>
-              </w:rPr>
-            </w:pPr>
-            <w:r>
-              <w:rPr>
-                <w:rFonts w:ascii="Segoe UI" w:hAnsi="Segoe UI" w:cs="Segoe UI"/>
-                <w:color w:val="000000"/>
-                <w:sz w:val="20"/>
-                <w:szCs w:val="20"/>
-              </w:rPr>
-              <w:t>-0.807890</w:t>
-            </w:r>
-          </w:p>
-          <w:p>
-            <w:pPr>
-              <w:contextualSpacing/>
-            </w:pPr>
-          </w:p>
+          <w:p/>
         </w:tc>
         <w:tc>
           <w:tcPr>
             <w:tcW w:w="1800" w:type="dxa"/>
           </w:tcPr>
-          <w:p>
-            <w:pPr>
-              <w:rPr>
-                <w:rFonts w:ascii="Segoe UI" w:hAnsi="Segoe UI" w:cs="Segoe UI"/>
-                <w:b/>
-                <w:color w:val="000000"/>
-                <w:sz w:val="20"/>
-                <w:szCs w:val="20"/>
-              </w:rPr>
-            </w:pPr>
-            <w:r>
-              <w:rPr>
-                <w:rFonts w:ascii="Segoe UI" w:hAnsi="Segoe UI" w:cs="Segoe UI"/>
-                <w:b/>
-                <w:color w:val="000000"/>
-                <w:sz w:val="20"/>
-                <w:szCs w:val="20"/>
-              </w:rPr>
-              <w:t>-3.171906</w:t>
-            </w:r>
-          </w:p>
-          <w:p>
-            <w:pPr>
-              <w:rPr>
-                <w:rFonts w:ascii="Segoe UI" w:hAnsi="Segoe UI" w:cs="Segoe UI"/>
-                <w:color w:val="000000"/>
-                <w:sz w:val="20"/>
-                <w:szCs w:val="20"/>
-              </w:rPr>
-            </w:pPr>
-            <w:r>
-              <w:rPr>
-                <w:rFonts w:ascii="Segoe UI" w:hAnsi="Segoe UI" w:cs="Segoe UI"/>
-                <w:color w:val="000000"/>
-                <w:sz w:val="20"/>
-                <w:szCs w:val="20"/>
-              </w:rPr>
-              <w:t>-1.190954</w:t>
-            </w:r>
-          </w:p>
-          <w:p>
-            <w:pPr>
-              <w:rPr>
-                <w:rFonts w:ascii="Segoe UI" w:hAnsi="Segoe UI" w:cs="Segoe UI"/>
-                <w:b/>
-                <w:color w:val="000000"/>
-                <w:sz w:val="20"/>
-                <w:szCs w:val="20"/>
-              </w:rPr>
-            </w:pPr>
-            <w:r>
-              <w:rPr>
-                <w:rFonts w:ascii="Segoe UI" w:hAnsi="Segoe UI" w:cs="Segoe UI"/>
-                <w:b/>
-                <w:color w:val="000000"/>
-                <w:sz w:val="20"/>
-                <w:szCs w:val="20"/>
-              </w:rPr>
-              <w:t>4.400842</w:t>
-            </w:r>
-          </w:p>
-          <w:p>
-            <w:pPr>
-              <w:rPr>
-                <w:rFonts w:ascii="Segoe UI" w:hAnsi="Segoe UI" w:cs="Segoe UI"/>
-                <w:b/>
-                <w:color w:val="000000"/>
-                <w:sz w:val="20"/>
-                <w:szCs w:val="20"/>
-              </w:rPr>
-            </w:pPr>
-            <w:r>
-              <w:rPr>
-                <w:rFonts w:ascii="Segoe UI" w:hAnsi="Segoe UI" w:cs="Segoe UI"/>
-                <w:b/>
-                <w:color w:val="000000"/>
-                <w:sz w:val="20"/>
-                <w:szCs w:val="20"/>
-              </w:rPr>
-              <w:t>6.946393</w:t>
-            </w:r>
-          </w:p>
-          <w:p>
-            <w:pPr>
-              <w:contextualSpacing/>
-            </w:pPr>
-            <w:r>
-              <w:t>2.262333</w:t>
-            </w:r>
-          </w:p>
+          <w:p/>
         </w:tc>
         <w:tc>
           <w:tcPr>
@@ -4231,9 +4664,6 @@
             <w:pPr>
               <w:contextualSpacing/>
             </w:pPr>
-            <w:r>
-              <w:t>Strain effects by themselves are more significant (LEW, G)</w:t>
-            </w:r>
           </w:p>
         </w:tc>
       </w:tr>
@@ -4263,17 +4693,6 @@
             <w:pPr>
               <w:contextualSpacing/>
             </w:pPr>
-            <w:r>
-              <w:t>0.096333</w:t>
-            </w:r>
-          </w:p>
-          <w:p>
-            <w:pPr>
-              <w:contextualSpacing/>
-            </w:pPr>
-            <w:r>
-              <w:t>0.234412</w:t>
-            </w:r>
           </w:p>
         </w:tc>
         <w:tc>
@@ -4284,9 +4703,6 @@
             <w:pPr>
               <w:contextualSpacing/>
             </w:pPr>
-            <w:r>
-              <w:t>0.822008</w:t>
-            </w:r>
           </w:p>
         </w:tc>
         <w:tc>
@@ -4297,62 +4713,6 @@
             <w:pPr>
               <w:contextualSpacing/>
             </w:pPr>
-            <w:r>
-              <w:rPr>
-                <w:b/>
-              </w:rPr>
-              <w:t xml:space="preserve">0.000002 </w:t>
-            </w:r>
-            <w:r>
-              <w:t>G</w:t>
-            </w:r>
-          </w:p>
-          <w:p>
-            <w:pPr>
-              <w:contextualSpacing/>
-            </w:pPr>
-            <w:r>
-              <w:rPr>
-                <w:b/>
-              </w:rPr>
-              <w:t>0.019408</w:t>
-            </w:r>
-            <w:r>
-              <w:t xml:space="preserve"> LEW</w:t>
-            </w:r>
-          </w:p>
-          <w:p>
-            <w:pPr>
-              <w:contextualSpacing/>
-            </w:pPr>
-            <w:r>
-              <w:t>0.669318</w:t>
-            </w:r>
-            <w:r>
-              <w:t xml:space="preserve"> PWD</w:t>
-            </w:r>
-          </w:p>
-          <w:p>
-            <w:pPr>
-              <w:contextualSpacing/>
-            </w:pPr>
-            <w:r>
-              <w:t>0.967945</w:t>
-            </w:r>
-            <w:r>
-              <w:t xml:space="preserve"> MSM</w:t>
-            </w:r>
-          </w:p>
-          <w:p>
-            <w:pPr>
-              <w:contextualSpacing/>
-            </w:pPr>
-            <w:r>
-              <w:t>0.834162</w:t>
-            </w:r>
-            <w:r>
-              <w:t xml:space="preserve"> SKIVE</w:t>
-            </w:r>
           </w:p>
         </w:tc>
         <w:tc>
@@ -4363,9 +4723,6 @@
             <w:pPr>
               <w:contextualSpacing/>
             </w:pPr>
-            <w:r>
-              <w:t>0.431760</w:t>
-            </w:r>
           </w:p>
         </w:tc>
         <w:tc>
@@ -4375,60 +4732,12 @@
           <w:p>
             <w:pPr>
               <w:contextualSpacing/>
-              <w:rPr>
-                <w:b/>
-              </w:rPr>
-            </w:pPr>
-            <w:r>
-              <w:rPr>
-                <w:b/>
-              </w:rPr>
-              <w:t>0.001651</w:t>
-            </w:r>
-          </w:p>
-          <w:p>
-            <w:pPr>
-              <w:contextualSpacing/>
-            </w:pPr>
-            <w:r>
-              <w:t>0.278086</w:t>
-            </w:r>
-          </w:p>
-          <w:p>
-            <w:pPr>
-              <w:contextualSpacing/>
-              <w:rPr>
-                <w:b/>
-              </w:rPr>
-            </w:pPr>
-            <w:r>
-              <w:rPr>
-                <w:b/>
-              </w:rPr>
-              <w:t>0.000054</w:t>
-            </w:r>
-          </w:p>
-          <w:p>
-            <w:pPr>
-              <w:contextualSpacing/>
-              <w:rPr>
-                <w:b/>
-              </w:rPr>
-            </w:pPr>
-            <w:r>
-              <w:rPr>
-                <w:b/>
-              </w:rPr>
-              <w:t>0.000920</w:t>
-            </w:r>
-          </w:p>
-          <w:p>
-            <w:pPr>
-              <w:contextualSpacing/>
-            </w:pPr>
-            <w:r>
-              <w:t>0.256521</w:t>
-            </w:r>
+            </w:pPr>
+          </w:p>
+          <w:p>
+            <w:pPr>
+              <w:contextualSpacing/>
+            </w:pPr>
           </w:p>
         </w:tc>
         <w:tc>
@@ -4439,9 +4748,6 @@
             <w:pPr>
               <w:contextualSpacing/>
             </w:pPr>
-            <w:r>
-              <w:t>The sex*strain is sig in 3 strains, G-female higher, MSM-PWD male.</w:t>
-            </w:r>
           </w:p>
         </w:tc>
       </w:tr>
@@ -4604,83 +4910,6 @@
             <w:pPr>
               <w:contextualSpacing/>
             </w:pPr>
-            <w:r>
-              <w:t>3.297524</w:t>
-            </w:r>
-            <w:r>
-              <w:t xml:space="preserve"> -G</w:t>
-            </w:r>
-          </w:p>
-          <w:p>
-            <w:pPr>
-              <w:contextualSpacing/>
-            </w:pPr>
-            <w:r>
-              <w:t>1.696468</w:t>
-            </w:r>
-            <w:r>
-              <w:t xml:space="preserve"> -LEW</w:t>
-            </w:r>
-          </w:p>
-          <w:p>
-            <w:pPr>
-              <w:contextualSpacing/>
-            </w:pPr>
-            <w:r>
-              <w:t>1.158224</w:t>
-            </w:r>
-            <w:r>
-              <w:t xml:space="preserve"> -PWD</w:t>
-            </w:r>
-          </w:p>
-          <w:p>
-            <w:pPr>
-              <w:contextualSpacing/>
-            </w:pPr>
-            <w:r>
-              <w:t>2.977214</w:t>
-            </w:r>
-            <w:r>
-              <w:t xml:space="preserve"> -MSM</w:t>
-            </w:r>
-          </w:p>
-          <w:p>
-            <w:pPr>
-              <w:contextualSpacing/>
-            </w:pPr>
-            <w:r>
-              <w:t>2.907357</w:t>
-            </w:r>
-            <w:r>
-              <w:t xml:space="preserve"> -MOLF</w:t>
-            </w:r>
-          </w:p>
-          <w:p>
-            <w:pPr>
-              <w:contextualSpacing/>
-            </w:pPr>
-            <w:r>
-              <w:t>1.226357</w:t>
-            </w:r>
-            <w:r>
-              <w:t xml:space="preserve"> -SKIVE</w:t>
-            </w:r>
-          </w:p>
-          <w:p>
-            <w:pPr>
-              <w:contextualSpacing/>
-            </w:pPr>
-            <w:r>
-              <w:t>0.855690</w:t>
-            </w:r>
-            <w:r>
-              <w:t xml:space="preserve"> -KAZ</w:t>
-            </w:r>
-          </w:p>
-          <w:p>
-            <w:pPr>
-              <w:contextualSpacing/>
-            </w:pPr>
           </w:p>
         </w:tc>
         <w:tc>
@@ -4691,89 +4920,6 @@
             <w:pPr>
               <w:contextualSpacing/>
             </w:pPr>
-            <w:r>
-              <w:rPr>
-                <w:b/>
-              </w:rPr>
-              <w:t>-3.171906</w:t>
-            </w:r>
-            <w:r>
-              <w:t xml:space="preserve"> (male-G)</w:t>
-            </w:r>
-          </w:p>
-          <w:p>
-            <w:pPr>
-              <w:rPr>
-                <w:rFonts w:ascii="Segoe UI" w:hAnsi="Segoe UI" w:cs="Segoe UI"/>
-                <w:color w:val="000000"/>
-                <w:sz w:val="20"/>
-                <w:szCs w:val="20"/>
-              </w:rPr>
-            </w:pPr>
-            <w:r>
-              <w:rPr>
-                <w:rFonts w:ascii="Segoe UI" w:hAnsi="Segoe UI" w:cs="Segoe UI"/>
-                <w:color w:val="000000"/>
-                <w:sz w:val="20"/>
-                <w:szCs w:val="20"/>
-              </w:rPr>
-              <w:t>-1.190954</w:t>
-            </w:r>
-          </w:p>
-          <w:p>
-            <w:pPr>
-              <w:contextualSpacing/>
-              <w:rPr>
-                <w:b/>
-              </w:rPr>
-            </w:pPr>
-            <w:r>
-              <w:rPr>
-                <w:b/>
-              </w:rPr>
-              <w:t>3.592951</w:t>
-            </w:r>
-          </w:p>
-          <w:p>
-            <w:pPr>
-              <w:contextualSpacing/>
-              <w:rPr>
-                <w:b/>
-              </w:rPr>
-            </w:pPr>
-            <w:r>
-              <w:rPr>
-                <w:b/>
-              </w:rPr>
-              <w:t>3.723836</w:t>
-            </w:r>
-          </w:p>
-          <w:p>
-            <w:pPr>
-              <w:contextualSpacing/>
-            </w:pPr>
-            <w:r>
-              <w:t>-3.222557</w:t>
-            </w:r>
-          </w:p>
-          <w:p>
-            <w:pPr>
-              <w:contextualSpacing/>
-            </w:pPr>
-            <w:r>
-              <w:t>1.454443</w:t>
-            </w:r>
-          </w:p>
-          <w:p>
-            <w:pPr>
-              <w:contextualSpacing/>
-            </w:pPr>
-            <w:r>
-              <w:t>-0.807890</w:t>
-            </w:r>
-            <w:r>
-              <w:t xml:space="preserve"> (male-KAZ)</w:t>
-            </w:r>
           </w:p>
         </w:tc>
         <w:tc>
@@ -4813,9 +4959,6 @@
             <w:pPr>
               <w:contextualSpacing/>
             </w:pPr>
-            <w:r>
-              <w:t>0.822008</w:t>
-            </w:r>
           </w:p>
         </w:tc>
         <w:tc>
@@ -4826,93 +4969,6 @@
             <w:pPr>
               <w:contextualSpacing/>
             </w:pPr>
-            <w:r>
-              <w:rPr>
-                <w:b/>
-              </w:rPr>
-              <w:t>0.000002</w:t>
-            </w:r>
-            <w:r>
-              <w:t xml:space="preserve"> -G</w:t>
-            </w:r>
-          </w:p>
-          <w:p>
-            <w:pPr>
-              <w:contextualSpacing/>
-            </w:pPr>
-            <w:r>
-              <w:rPr>
-                <w:b/>
-              </w:rPr>
-              <w:t>0.019408</w:t>
-            </w:r>
-            <w:r>
-              <w:t xml:space="preserve"> -LEW</w:t>
-            </w:r>
-          </w:p>
-          <w:p>
-            <w:pPr>
-              <w:contextualSpacing/>
-            </w:pPr>
-            <w:r>
-              <w:rPr>
-                <w:b/>
-              </w:rPr>
-              <w:t>0.065356</w:t>
-            </w:r>
-            <w:r>
-              <w:t xml:space="preserve"> -PWD</w:t>
-            </w:r>
-          </w:p>
-          <w:p>
-            <w:pPr>
-              <w:contextualSpacing/>
-            </w:pPr>
-            <w:r>
-              <w:rPr>
-                <w:b/>
-              </w:rPr>
-              <w:t>0.000007</w:t>
-            </w:r>
-            <w:r>
-              <w:t xml:space="preserve"> -MSM</w:t>
-            </w:r>
-          </w:p>
-          <w:p>
-            <w:pPr>
-              <w:contextualSpacing/>
-            </w:pPr>
-            <w:r>
-              <w:rPr>
-                <w:b/>
-              </w:rPr>
-              <w:t>0.096333</w:t>
-            </w:r>
-            <w:r>
-              <w:t xml:space="preserve"> -MOLF</w:t>
-            </w:r>
-          </w:p>
-          <w:p>
-            <w:pPr>
-              <w:contextualSpacing/>
-            </w:pPr>
-            <w:r>
-              <w:t>0.480969</w:t>
-            </w:r>
-            <w:r>
-              <w:t xml:space="preserve"> -SKIVE</w:t>
-            </w:r>
-          </w:p>
-          <w:p>
-            <w:pPr>
-              <w:contextualSpacing/>
-            </w:pPr>
-            <w:r>
-              <w:t>0.234412</w:t>
-            </w:r>
-            <w:r>
-              <w:t xml:space="preserve"> -KAZ</w:t>
-            </w:r>
           </w:p>
         </w:tc>
         <w:tc>
@@ -4922,76 +4978,7 @@
           <w:p>
             <w:pPr>
               <w:contextualSpacing/>
-              <w:rPr>
-                <w:b/>
-              </w:rPr>
-            </w:pPr>
-            <w:r>
-              <w:rPr>
-                <w:b/>
-              </w:rPr>
-              <w:t xml:space="preserve">0.001651 </w:t>
-            </w:r>
-          </w:p>
-          <w:p>
-            <w:pPr>
-              <w:contextualSpacing/>
-            </w:pPr>
-            <w:r>
-              <w:t>0.278086</w:t>
-            </w:r>
-          </w:p>
-          <w:p>
-            <w:pPr>
-              <w:contextualSpacing/>
-              <w:rPr>
-                <w:b/>
-              </w:rPr>
-            </w:pPr>
-            <w:r>
-              <w:rPr>
-                <w:b/>
-              </w:rPr>
-              <w:t>0.000535</w:t>
-            </w:r>
-          </w:p>
-          <w:p>
-            <w:pPr>
-              <w:contextualSpacing/>
-              <w:rPr>
-                <w:b/>
-              </w:rPr>
-            </w:pPr>
-            <w:r>
-              <w:rPr>
-                <w:b/>
-              </w:rPr>
-              <w:t>0.001962</w:t>
-            </w:r>
-          </w:p>
-          <w:p>
-            <w:pPr>
-              <w:contextualSpacing/>
-            </w:pPr>
-            <w:r>
-              <w:t>0.099050</w:t>
-            </w:r>
-          </w:p>
-          <w:p>
-            <w:pPr>
-              <w:contextualSpacing/>
-            </w:pPr>
-            <w:r>
-              <w:t>0.460095</w:t>
-            </w:r>
-          </w:p>
-          <w:p>
-            <w:pPr>
-              <w:contextualSpacing/>
-            </w:pPr>
-            <w:r>
-              <w:t>0.431760</w:t>
-            </w:r>
+            </w:pPr>
           </w:p>
         </w:tc>
         <w:tc>
@@ -5002,22 +4989,6 @@
             <w:pPr>
               <w:contextualSpacing/>
             </w:pPr>
-            <w:r>
-              <w:t>Sex and strain interactions – PWD and MSM male higher</w:t>
-            </w:r>
-          </w:p>
-          <w:p>
-            <w:pPr>
-              <w:contextualSpacing/>
-            </w:pPr>
-          </w:p>
-          <w:p>
-            <w:pPr>
-              <w:contextualSpacing/>
-            </w:pPr>
-            <w:r>
-              <w:t>G female higher</w:t>
-            </w:r>
           </w:p>
         </w:tc>
       </w:tr>
@@ -11414,10 +11385,7 @@
       </w:r>
       <w:proofErr w:type="spellEnd"/>
       <w:r>
-        <w:t xml:space="preserve"> strains – even if they don’t have female) – run a new mixed model --- </w:t>
-      </w:r>
-      <w:r>
-        <w:t xml:space="preserve">all male, all </w:t>
+        <w:t xml:space="preserve"> strains – even if they don’t have female) – run a new mixed model --- all male, all </w:t>
       </w:r>
       <w:proofErr w:type="spellStart"/>
       <w:r>
@@ -13892,7 +13860,23 @@
           <w:sz w:val="24"/>
           <w:szCs w:val="24"/>
         </w:rPr>
-        <w:t xml:space="preserve"> in musculus and </w:t>
+        <w:t xml:space="preserve"> in </w:t>
+      </w:r>
+      <w:proofErr w:type="spellStart"/>
+      <w:r>
+        <w:rPr>
+          <w:sz w:val="24"/>
+          <w:szCs w:val="24"/>
+        </w:rPr>
+        <w:t>musculus</w:t>
+      </w:r>
+      <w:proofErr w:type="spellEnd"/>
+      <w:r>
+        <w:rPr>
+          <w:sz w:val="24"/>
+          <w:szCs w:val="24"/>
+        </w:rPr>
+        <w:t xml:space="preserve"> and </w:t>
       </w:r>
       <w:proofErr w:type="spellStart"/>
       <w:r>
@@ -14301,7 +14285,23 @@
           <w:sz w:val="24"/>
           <w:szCs w:val="24"/>
         </w:rPr>
-        <w:t xml:space="preserve"> in musculus and </w:t>
+        <w:t xml:space="preserve"> in </w:t>
+      </w:r>
+      <w:proofErr w:type="spellStart"/>
+      <w:r>
+        <w:rPr>
+          <w:sz w:val="24"/>
+          <w:szCs w:val="24"/>
+        </w:rPr>
+        <w:t>musculus</w:t>
+      </w:r>
+      <w:proofErr w:type="spellEnd"/>
+      <w:r>
+        <w:rPr>
+          <w:sz w:val="24"/>
+          <w:szCs w:val="24"/>
+        </w:rPr>
+        <w:t xml:space="preserve"> and </w:t>
       </w:r>
       <w:proofErr w:type="spellStart"/>
       <w:r>
@@ -15725,6 +15725,12 @@
     <w:semiHidden/>
     <w:unhideWhenUsed/>
   </w:style>
+  <w:style w:type="numbering" w:customStyle="1" w:styleId="ListNo">
+    <w:name w:val="List No"/>
+    <w:uiPriority w:val="99"/>
+    <w:semiHidden/>
+    <w:unhideWhenUsed/>
+  </w:style>
   <w:style w:type="paragraph" w:styleId="ListParagraph">
     <w:name w:val="List Paragraph"/>
     <w:basedOn w:val="Normal"/>

</xml_diff>

<commit_message>
starting more work on the male polymorphism results
</commit_message>
<xml_diff>
--- a/ResultsOutline.docx
+++ b/ResultsOutline.docx
@@ -7,15 +7,8 @@
         <w:contextualSpacing/>
       </w:pPr>
       <w:r>
-        <w:t xml:space="preserve">Finalize the methods for MM (MLH1) (which function </w:t>
-      </w:r>
-      <w:proofErr w:type="spellStart"/>
-      <w:proofErr w:type="gramStart"/>
-      <w:r>
-        <w:t>ect</w:t>
-      </w:r>
-      <w:proofErr w:type="spellEnd"/>
-      <w:proofErr w:type="gramEnd"/>
+        <w:t>Finalize the methods for MM (MLH1) (which function ect</w:t>
+      </w:r>
     </w:p>
     <w:p>
       <w:pPr>
@@ -67,15 +60,7 @@
         <w:contextualSpacing/>
       </w:pPr>
       <w:r>
-        <w:t xml:space="preserve">Given that – </w:t>
-      </w:r>
-      <w:proofErr w:type="spellStart"/>
-      <w:r>
-        <w:t>gwRR</w:t>
-      </w:r>
-      <w:proofErr w:type="spellEnd"/>
-      <w:r>
-        <w:t xml:space="preserve"> varies – what are the patterns of variation? (Do they fit any specific evolutionary models?)</w:t>
+        <w:t>Given that – gwRR varies – what are the patterns of variation? (Do they fit any specific evolutionary models?)</w:t>
       </w:r>
     </w:p>
     <w:p>
@@ -83,13 +68,8 @@
         <w:contextualSpacing/>
       </w:pPr>
       <w:r>
-        <w:t xml:space="preserve">(What evolutionary models fit/explain the patterns of variation for </w:t>
-      </w:r>
-      <w:proofErr w:type="spellStart"/>
-      <w:r>
-        <w:t>gwRR</w:t>
-      </w:r>
-      <w:proofErr w:type="spellEnd"/>
+        <w:t>(What evolutionary models fit/explain the patterns of variation for gwRR</w:t>
+      </w:r>
       <w:r>
         <w:t>?</w:t>
       </w:r>
@@ -99,15 +79,7 @@
         <w:contextualSpacing/>
       </w:pPr>
       <w:r>
-        <w:t>(</w:t>
-      </w:r>
-      <w:proofErr w:type="gramStart"/>
-      <w:r>
-        <w:t>major</w:t>
-      </w:r>
-      <w:proofErr w:type="gramEnd"/>
-      <w:r>
-        <w:t xml:space="preserve"> forces</w:t>
+        <w:t>(major forces</w:t>
       </w:r>
     </w:p>
     <w:p>
@@ -118,29 +90,10 @@
         <w:rPr>
           <w:b/>
         </w:rPr>
-        <w:t xml:space="preserve">Sex </w:t>
-      </w:r>
-      <w:proofErr w:type="gramStart"/>
-      <w:r>
-        <w:rPr>
-          <w:b/>
-        </w:rPr>
-        <w:t>–</w:t>
-      </w:r>
-      <w:r>
-        <w:t>(</w:t>
-      </w:r>
-      <w:proofErr w:type="gramEnd"/>
-      <w:r>
-        <w:t xml:space="preserve">if sex / heterochiasmy is the driving force for </w:t>
-      </w:r>
-      <w:proofErr w:type="spellStart"/>
-      <w:r>
-        <w:t>gwRR</w:t>
-      </w:r>
-      <w:proofErr w:type="spellEnd"/>
-      <w:r>
-        <w:t xml:space="preserve"> variation --- this effect will be significant)</w:t>
+        <w:t>Sex –</w:t>
+      </w:r>
+      <w:r>
+        <w:t>(if sex / heterochiasmy is the driving force for gwRR variation --- this effect will be significant)</w:t>
       </w:r>
     </w:p>
     <w:p>
@@ -162,15 +115,7 @@
         <w:contextualSpacing/>
       </w:pPr>
       <w:r>
-        <w:t>(</w:t>
-      </w:r>
-      <w:proofErr w:type="gramStart"/>
-      <w:r>
-        <w:t>mice</w:t>
-      </w:r>
-      <w:proofErr w:type="gramEnd"/>
-      <w:r>
-        <w:t xml:space="preserve"> / inbred strains from more divergent strains will be more dissimilar than mice from the same sub species</w:t>
+        <w:t>(mice / inbred strains from more divergent strains will be more dissimilar than mice from the same sub species</w:t>
       </w:r>
     </w:p>
     <w:p>
@@ -184,15 +129,7 @@
         <w:t xml:space="preserve">Polymorphism </w:t>
       </w:r>
       <w:r>
-        <w:t xml:space="preserve">– (effect which allows variation within </w:t>
-      </w:r>
-      <w:proofErr w:type="gramStart"/>
-      <w:r>
-        <w:t>subspecies )</w:t>
-      </w:r>
-      <w:proofErr w:type="gramEnd"/>
-      <w:r>
-        <w:t xml:space="preserve">  </w:t>
+        <w:t xml:space="preserve">– (effect which allows variation within subspecies )  </w:t>
       </w:r>
     </w:p>
     <w:p>
@@ -220,13 +157,8 @@
       <w:pPr>
         <w:contextualSpacing/>
       </w:pPr>
-      <w:proofErr w:type="spellStart"/>
-      <w:r>
-        <w:t>Subsp</w:t>
-      </w:r>
-      <w:proofErr w:type="spellEnd"/>
-      <w:r>
-        <w:t>: 3 (unordered factors)</w:t>
+      <w:r>
+        <w:t>Subsp: 3 (unordered factors)</w:t>
       </w:r>
     </w:p>
     <w:p>
@@ -242,15 +174,7 @@
         <w:contextualSpacing/>
       </w:pPr>
       <w:r>
-        <w:t xml:space="preserve">Strain: (nested within </w:t>
-      </w:r>
-      <w:proofErr w:type="spellStart"/>
-      <w:r>
-        <w:t>subsp</w:t>
-      </w:r>
-      <w:proofErr w:type="spellEnd"/>
-      <w:r>
-        <w:t xml:space="preserve">, still random, </w:t>
+        <w:t xml:space="preserve">Strain: (nested within subsp, still random, </w:t>
       </w:r>
       <w:r>
         <w:t>can just one be random if it’s nested?</w:t>
@@ -275,21 +199,7 @@
         <w:rPr>
           <w:b/>
         </w:rPr>
-        <w:t xml:space="preserve">Re-run the Mixed model with </w:t>
-      </w:r>
-      <w:proofErr w:type="spellStart"/>
-      <w:r>
-        <w:rPr>
-          <w:b/>
-        </w:rPr>
-        <w:t>lmer</w:t>
-      </w:r>
-      <w:proofErr w:type="spellEnd"/>
-      <w:r>
-        <w:rPr>
-          <w:b/>
-        </w:rPr>
-        <w:t>!!!</w:t>
+        <w:t>Re-run the Mixed model with lmer!!!</w:t>
       </w:r>
     </w:p>
     <w:p>
@@ -300,48 +210,11 @@
           <w:numId w:val="5"/>
         </w:numPr>
       </w:pPr>
-      <w:proofErr w:type="spellStart"/>
-      <w:r>
-        <w:t>lme</w:t>
-      </w:r>
-      <w:proofErr w:type="spellEnd"/>
-      <w:r>
-        <w:t>(</w:t>
-      </w:r>
-      <w:proofErr w:type="spellStart"/>
-      <w:r>
-        <w:t>mean_co</w:t>
-      </w:r>
-      <w:proofErr w:type="spellEnd"/>
-      <w:r>
-        <w:t xml:space="preserve"> ~ </w:t>
-      </w:r>
-      <w:proofErr w:type="spellStart"/>
-      <w:r>
-        <w:t>subsp</w:t>
-      </w:r>
-      <w:proofErr w:type="spellEnd"/>
-      <w:r>
-        <w:t>*</w:t>
-      </w:r>
-      <w:r>
-        <w:t>sex, data=</w:t>
-      </w:r>
-      <w:proofErr w:type="spellStart"/>
-      <w:r>
-        <w:t>DF.HetC.MixedModel.HQ</w:t>
-      </w:r>
-      <w:proofErr w:type="spellEnd"/>
-      <w:r>
-        <w:t>, random=list(strain=</w:t>
-      </w:r>
-      <w:proofErr w:type="spellStart"/>
-      <w:r>
-        <w:t>pdDiag</w:t>
-      </w:r>
-      <w:proofErr w:type="spellEnd"/>
-      <w:r>
-        <w:t>(~sex) ) )</w:t>
+      <w:r>
+        <w:t>lme(mean_co ~ subsp*</w:t>
+      </w:r>
+      <w:r>
+        <w:t>sex, data=DF.HetC.MixedModel.HQ, random=list(strain=pdDiag(~sex) ) )</w:t>
       </w:r>
     </w:p>
     <w:p>
@@ -352,37 +225,8 @@
           <w:numId w:val="5"/>
         </w:numPr>
       </w:pPr>
-      <w:proofErr w:type="spellStart"/>
-      <w:r>
-        <w:t>lme</w:t>
-      </w:r>
-      <w:proofErr w:type="spellEnd"/>
-      <w:r>
-        <w:t>(</w:t>
-      </w:r>
-      <w:proofErr w:type="spellStart"/>
-      <w:r>
-        <w:t>mean_co</w:t>
-      </w:r>
-      <w:proofErr w:type="spellEnd"/>
-      <w:r>
-        <w:t xml:space="preserve"> ~ </w:t>
-      </w:r>
-      <w:proofErr w:type="spellStart"/>
-      <w:r>
-        <w:t>subsp</w:t>
-      </w:r>
-      <w:proofErr w:type="spellEnd"/>
-      <w:r>
-        <w:t xml:space="preserve"> * sex, data=</w:t>
-      </w:r>
-      <w:proofErr w:type="spellStart"/>
-      <w:r>
-        <w:t>DF.HetC.MixedModel.HQ</w:t>
-      </w:r>
-      <w:proofErr w:type="spellEnd"/>
-      <w:r>
-        <w:t>, random = ~1|strain)</w:t>
+      <w:r>
+        <w:t>lme(mean_co ~ subsp * sex, data=DF.HetC.MixedModel.HQ, random = ~1|strain)</w:t>
       </w:r>
     </w:p>
     <w:p>
@@ -393,43 +237,17 @@
           <w:numId w:val="5"/>
         </w:numPr>
       </w:pPr>
-      <w:proofErr w:type="spellStart"/>
-      <w:r>
-        <w:t>lmer</w:t>
-      </w:r>
-      <w:proofErr w:type="spellEnd"/>
-      <w:r>
-        <w:t>(</w:t>
-      </w:r>
-      <w:proofErr w:type="spellStart"/>
-      <w:r>
-        <w:t>mean_co</w:t>
-      </w:r>
-      <w:proofErr w:type="spellEnd"/>
-      <w:r>
-        <w:t xml:space="preserve"> ~ </w:t>
-      </w:r>
-      <w:proofErr w:type="spellStart"/>
-      <w:r>
-        <w:t>subsp</w:t>
-      </w:r>
-      <w:proofErr w:type="spellEnd"/>
-      <w:r>
-        <w:t xml:space="preserve"> * sex</w:t>
+      <w:r>
+        <w:t>lmer(</w:t>
+      </w:r>
+      <w:r>
+        <w:t>mean_co ~ subsp * sex</w:t>
       </w:r>
       <w:r>
         <w:t xml:space="preserve"> + (1|strain)</w:t>
       </w:r>
       <w:r>
-        <w:t>, data=</w:t>
-      </w:r>
-      <w:proofErr w:type="spellStart"/>
-      <w:r>
-        <w:t>DF.HetC.MixedModel.HQ</w:t>
-      </w:r>
-      <w:proofErr w:type="spellEnd"/>
-      <w:r>
-        <w:t>, random = ~1|strain</w:t>
+        <w:t>, data=DF.HetC.MixedModel.HQ, random = ~1|strain</w:t>
       </w:r>
       <w:r>
         <w:t>)</w:t>
@@ -444,31 +262,7 @@
         </w:numPr>
       </w:pPr>
       <w:r>
-        <w:t>lm(</w:t>
-      </w:r>
-      <w:proofErr w:type="spellStart"/>
-      <w:r>
-        <w:t>mean_co</w:t>
-      </w:r>
-      <w:proofErr w:type="spellEnd"/>
-      <w:r>
-        <w:t xml:space="preserve"> ~ </w:t>
-      </w:r>
-      <w:proofErr w:type="spellStart"/>
-      <w:r>
-        <w:t>subsp</w:t>
-      </w:r>
-      <w:proofErr w:type="spellEnd"/>
-      <w:r>
-        <w:t xml:space="preserve"> * sex * strain, data=</w:t>
-      </w:r>
-      <w:proofErr w:type="spellStart"/>
-      <w:r>
-        <w:t>DF.HetC.MixedModel.HQ</w:t>
-      </w:r>
-      <w:proofErr w:type="spellEnd"/>
-      <w:r>
-        <w:t>)</w:t>
+        <w:t>lm(mean_co ~ subsp * sex * strain, data=DF.HetC.MixedModel.HQ)</w:t>
       </w:r>
     </w:p>
     <w:p>
@@ -480,23 +274,7 @@
         </w:numPr>
       </w:pPr>
       <w:r>
-        <w:t>lm(</w:t>
-      </w:r>
-      <w:proofErr w:type="spellStart"/>
-      <w:r>
-        <w:t>mean_co</w:t>
-      </w:r>
-      <w:proofErr w:type="spellEnd"/>
-      <w:r>
-        <w:t xml:space="preserve"> ~ sex * strain, data=</w:t>
-      </w:r>
-      <w:proofErr w:type="spellStart"/>
-      <w:r>
-        <w:t>DF.HetC.MixedModel.HQ</w:t>
-      </w:r>
-      <w:proofErr w:type="spellEnd"/>
-      <w:r>
-        <w:t>)</w:t>
+        <w:t>lm(mean_co ~ sex * strain, data=DF.HetC.MixedModel.HQ)</w:t>
       </w:r>
     </w:p>
     <w:p>
@@ -504,16 +282,11 @@
         <w:contextualSpacing/>
       </w:pPr>
       <w:r>
-        <w:t xml:space="preserve">Are there ways to distinguish the </w:t>
-      </w:r>
-      <w:proofErr w:type="gramStart"/>
-      <w:r>
-        <w:t>models</w:t>
+        <w:t>Are there ways to distinguish the models</w:t>
       </w:r>
       <w:r>
         <w:t>:</w:t>
       </w:r>
-      <w:proofErr w:type="gramEnd"/>
     </w:p>
     <w:p>
       <w:pPr>
@@ -536,22 +309,12 @@
       <w:r>
         <w:t xml:space="preserve">3. and 4. Simple </w:t>
       </w:r>
-      <w:proofErr w:type="spellStart"/>
-      <w:r>
-        <w:t>glm</w:t>
-      </w:r>
-      <w:proofErr w:type="spellEnd"/>
-      <w:r>
-        <w:t xml:space="preserve"> </w:t>
-      </w:r>
-      <w:r>
-        <w:t xml:space="preserve">model for comparing effects of strain and </w:t>
-      </w:r>
-      <w:proofErr w:type="spellStart"/>
-      <w:r>
-        <w:t>subsp</w:t>
-      </w:r>
-      <w:proofErr w:type="spellEnd"/>
+      <w:r>
+        <w:t xml:space="preserve">glm </w:t>
+      </w:r>
+      <w:r>
+        <w:t>model for comparing effects of strain and subsp</w:t>
+      </w:r>
     </w:p>
     <w:p>
       <w:pPr>
@@ -637,7 +400,6 @@
                 <w:szCs w:val="16"/>
               </w:rPr>
             </w:pPr>
-            <w:proofErr w:type="spellStart"/>
             <w:r>
               <w:rPr>
                 <w:b/>
@@ -646,7 +408,6 @@
               </w:rPr>
               <w:t>subsp</w:t>
             </w:r>
-            <w:proofErr w:type="spellEnd"/>
           </w:p>
         </w:tc>
         <w:tc>
@@ -685,47 +446,45 @@
                 <w:szCs w:val="16"/>
               </w:rPr>
             </w:pPr>
-            <w:proofErr w:type="spellStart"/>
             <w:r>
               <w:rPr>
                 <w:b/>
                 <w:sz w:val="16"/>
                 <w:szCs w:val="16"/>
               </w:rPr>
-              <w:t>subsp</w:t>
-            </w:r>
-            <w:proofErr w:type="spellEnd"/>
-            <w:r>
+              <w:t>subsp*sex</w:t>
+            </w:r>
+          </w:p>
+        </w:tc>
+        <w:tc>
+          <w:tcPr>
+            <w:tcW w:w="2070" w:type="dxa"/>
+          </w:tcPr>
+          <w:p>
+            <w:pPr>
+              <w:contextualSpacing/>
+              <w:jc w:val="center"/>
               <w:rPr>
                 <w:b/>
                 <w:sz w:val="16"/>
                 <w:szCs w:val="16"/>
               </w:rPr>
-              <w:t>*sex</w:t>
-            </w:r>
-          </w:p>
-        </w:tc>
-        <w:tc>
-          <w:tcPr>
-            <w:tcW w:w="2070" w:type="dxa"/>
-          </w:tcPr>
-          <w:p>
-            <w:pPr>
-              <w:contextualSpacing/>
-              <w:jc w:val="center"/>
+            </w:pPr>
+            <w:r>
               <w:rPr>
                 <w:b/>
                 <w:sz w:val="16"/>
                 <w:szCs w:val="16"/>
               </w:rPr>
-            </w:pPr>
+              <w:t>S</w:t>
+            </w:r>
             <w:r>
               <w:rPr>
                 <w:b/>
                 <w:sz w:val="16"/>
                 <w:szCs w:val="16"/>
               </w:rPr>
-              <w:t>S</w:t>
+              <w:t>train</w:t>
             </w:r>
             <w:r>
               <w:rPr>
@@ -733,41 +492,31 @@
                 <w:sz w:val="16"/>
                 <w:szCs w:val="16"/>
               </w:rPr>
-              <w:t>train</w:t>
-            </w:r>
-            <w:r>
+              <w:t xml:space="preserve"> (random)</w:t>
+            </w:r>
+          </w:p>
+        </w:tc>
+        <w:tc>
+          <w:tcPr>
+            <w:tcW w:w="1435" w:type="dxa"/>
+          </w:tcPr>
+          <w:p>
+            <w:pPr>
+              <w:contextualSpacing/>
               <w:rPr>
                 <w:b/>
                 <w:sz w:val="16"/>
                 <w:szCs w:val="16"/>
               </w:rPr>
-              <w:t xml:space="preserve"> (random)</w:t>
-            </w:r>
-          </w:p>
-        </w:tc>
-        <w:tc>
-          <w:tcPr>
-            <w:tcW w:w="1435" w:type="dxa"/>
-          </w:tcPr>
-          <w:p>
-            <w:pPr>
-              <w:contextualSpacing/>
+            </w:pPr>
+            <w:r>
               <w:rPr>
                 <w:b/>
                 <w:sz w:val="16"/>
                 <w:szCs w:val="16"/>
               </w:rPr>
-            </w:pPr>
-            <w:proofErr w:type="spellStart"/>
-            <w:r>
-              <w:rPr>
-                <w:b/>
-                <w:sz w:val="16"/>
-                <w:szCs w:val="16"/>
-              </w:rPr>
               <w:t>Interpert</w:t>
             </w:r>
-            <w:proofErr w:type="spellEnd"/>
           </w:p>
         </w:tc>
       </w:tr>
@@ -803,7 +552,6 @@
                 <w:szCs w:val="16"/>
               </w:rPr>
             </w:pPr>
-            <w:proofErr w:type="spellStart"/>
             <w:r>
               <w:rPr>
                 <w:sz w:val="16"/>
@@ -811,7 +559,6 @@
               </w:rPr>
               <w:t>Mouse.av</w:t>
             </w:r>
-            <w:proofErr w:type="spellEnd"/>
           </w:p>
         </w:tc>
         <w:tc>
@@ -861,25 +608,30 @@
                 <w:sz w:val="16"/>
                 <w:szCs w:val="16"/>
               </w:rPr>
-              <w:t>1.053918 (</w:t>
-            </w:r>
-            <w:proofErr w:type="spellStart"/>
-            <w:r>
+              <w:t>1.053918 (Mol)</w:t>
+            </w:r>
+          </w:p>
+          <w:p>
+            <w:pPr>
+              <w:contextualSpacing/>
               <w:rPr>
                 <w:sz w:val="16"/>
                 <w:szCs w:val="16"/>
               </w:rPr>
-              <w:t>Mol</w:t>
-            </w:r>
-            <w:proofErr w:type="spellEnd"/>
+            </w:pPr>
             <w:r>
               <w:rPr>
                 <w:sz w:val="16"/>
                 <w:szCs w:val="16"/>
               </w:rPr>
-              <w:t>)</w:t>
-            </w:r>
-          </w:p>
+              <w:t>-0.611786 (Musc)</w:t>
+            </w:r>
+          </w:p>
+        </w:tc>
+        <w:tc>
+          <w:tcPr>
+            <w:tcW w:w="1170" w:type="dxa"/>
+          </w:tcPr>
           <w:p>
             <w:pPr>
               <w:contextualSpacing/>
@@ -893,122 +645,53 @@
                 <w:sz w:val="16"/>
                 <w:szCs w:val="16"/>
               </w:rPr>
-              <w:t>-0.611786 (</w:t>
-            </w:r>
-            <w:proofErr w:type="spellStart"/>
-            <w:r>
+              <w:t>-1.5988</w:t>
+            </w:r>
+          </w:p>
+          <w:p>
+            <w:pPr>
+              <w:contextualSpacing/>
               <w:rPr>
                 <w:sz w:val="16"/>
                 <w:szCs w:val="16"/>
               </w:rPr>
-              <w:t>Musc</w:t>
-            </w:r>
-            <w:proofErr w:type="spellEnd"/>
-            <w:r>
+            </w:pPr>
+          </w:p>
+        </w:tc>
+        <w:tc>
+          <w:tcPr>
+            <w:tcW w:w="1800" w:type="dxa"/>
+          </w:tcPr>
+          <w:p>
+            <w:pPr>
+              <w:contextualSpacing/>
               <w:rPr>
                 <w:sz w:val="16"/>
                 <w:szCs w:val="16"/>
               </w:rPr>
-              <w:t>)</w:t>
-            </w:r>
-          </w:p>
-        </w:tc>
-        <w:tc>
-          <w:tcPr>
-            <w:tcW w:w="1170" w:type="dxa"/>
-          </w:tcPr>
-          <w:p>
-            <w:pPr>
-              <w:contextualSpacing/>
+            </w:pPr>
+            <w:r>
               <w:rPr>
                 <w:sz w:val="16"/>
                 <w:szCs w:val="16"/>
               </w:rPr>
-            </w:pPr>
-            <w:r>
+              <w:t>1.879296 (mol)</w:t>
+            </w:r>
+          </w:p>
+          <w:p>
+            <w:pPr>
+              <w:contextualSpacing/>
               <w:rPr>
                 <w:sz w:val="16"/>
                 <w:szCs w:val="16"/>
               </w:rPr>
-              <w:t>-1.5988</w:t>
-            </w:r>
-          </w:p>
-          <w:p>
-            <w:pPr>
-              <w:contextualSpacing/>
+            </w:pPr>
+            <w:r>
               <w:rPr>
                 <w:sz w:val="16"/>
                 <w:szCs w:val="16"/>
               </w:rPr>
-            </w:pPr>
-          </w:p>
-        </w:tc>
-        <w:tc>
-          <w:tcPr>
-            <w:tcW w:w="1800" w:type="dxa"/>
-          </w:tcPr>
-          <w:p>
-            <w:pPr>
-              <w:contextualSpacing/>
-              <w:rPr>
-                <w:sz w:val="16"/>
-                <w:szCs w:val="16"/>
-              </w:rPr>
-            </w:pPr>
-            <w:r>
-              <w:rPr>
-                <w:sz w:val="16"/>
-                <w:szCs w:val="16"/>
-              </w:rPr>
-              <w:t>1.879296 (</w:t>
-            </w:r>
-            <w:proofErr w:type="spellStart"/>
-            <w:r>
-              <w:rPr>
-                <w:sz w:val="16"/>
-                <w:szCs w:val="16"/>
-              </w:rPr>
-              <w:t>mol</w:t>
-            </w:r>
-            <w:proofErr w:type="spellEnd"/>
-            <w:r>
-              <w:rPr>
-                <w:sz w:val="16"/>
-                <w:szCs w:val="16"/>
-              </w:rPr>
-              <w:t>)</w:t>
-            </w:r>
-          </w:p>
-          <w:p>
-            <w:pPr>
-              <w:contextualSpacing/>
-              <w:rPr>
-                <w:sz w:val="16"/>
-                <w:szCs w:val="16"/>
-              </w:rPr>
-            </w:pPr>
-            <w:r>
-              <w:rPr>
-                <w:sz w:val="16"/>
-                <w:szCs w:val="16"/>
-              </w:rPr>
-              <w:t>2.886234 (</w:t>
-            </w:r>
-            <w:proofErr w:type="spellStart"/>
-            <w:r>
-              <w:rPr>
-                <w:sz w:val="16"/>
-                <w:szCs w:val="16"/>
-              </w:rPr>
-              <w:t>Musc</w:t>
-            </w:r>
-            <w:proofErr w:type="spellEnd"/>
-            <w:r>
-              <w:rPr>
-                <w:sz w:val="16"/>
-                <w:szCs w:val="16"/>
-              </w:rPr>
-              <w:t>)</w:t>
+              <w:t>2.886234 (Musc)</w:t>
             </w:r>
           </w:p>
         </w:tc>
@@ -1277,19 +960,11 @@
                 <w:b/>
               </w:rPr>
             </w:pPr>
-            <w:proofErr w:type="spellStart"/>
-            <w:r>
-              <w:rPr>
-                <w:b/>
-              </w:rPr>
-              <w:t>Lme</w:t>
-            </w:r>
-            <w:proofErr w:type="spellEnd"/>
-            <w:r>
-              <w:rPr>
-                <w:b/>
-              </w:rPr>
-              <w:t xml:space="preserve"> – fixed effects</w:t>
+            <w:r>
+              <w:rPr>
+                <w:b/>
+              </w:rPr>
+              <w:t>Lme – fixed effects</w:t>
             </w:r>
           </w:p>
         </w:tc>
@@ -1323,14 +998,12 @@
                 <w:b/>
               </w:rPr>
             </w:pPr>
-            <w:proofErr w:type="spellStart"/>
             <w:r>
               <w:rPr>
                 <w:b/>
               </w:rPr>
               <w:t>subsp</w:t>
             </w:r>
-            <w:proofErr w:type="spellEnd"/>
           </w:p>
         </w:tc>
         <w:tc>
@@ -1363,7 +1036,6 @@
                 <w:b/>
               </w:rPr>
             </w:pPr>
-            <w:proofErr w:type="spellStart"/>
             <w:r>
               <w:rPr>
                 <w:b/>
@@ -1374,14 +1046,7 @@
               <w:rPr>
                 <w:b/>
               </w:rPr>
-              <w:t>ubsp</w:t>
-            </w:r>
-            <w:proofErr w:type="spellEnd"/>
-            <w:r>
-              <w:rPr>
-                <w:b/>
-              </w:rPr>
-              <w:t>*sex</w:t>
+              <w:t>ubsp*sex</w:t>
             </w:r>
           </w:p>
         </w:tc>
@@ -1425,14 +1090,12 @@
             <w:pPr>
               <w:contextualSpacing/>
             </w:pPr>
-            <w:proofErr w:type="spellStart"/>
             <w:r>
               <w:rPr>
                 <w:b/>
               </w:rPr>
               <w:t>Interpert</w:t>
             </w:r>
-            <w:proofErr w:type="spellEnd"/>
           </w:p>
         </w:tc>
       </w:tr>
@@ -1457,11 +1120,9 @@
             <w:pPr>
               <w:contextualSpacing/>
             </w:pPr>
-            <w:proofErr w:type="spellStart"/>
             <w:r>
               <w:t>mouse.av</w:t>
             </w:r>
-            <w:proofErr w:type="spellEnd"/>
           </w:p>
         </w:tc>
         <w:tc>
@@ -1540,11 +1201,9 @@
             <w:pPr>
               <w:contextualSpacing/>
             </w:pPr>
-            <w:proofErr w:type="spellStart"/>
             <w:r>
               <w:t>ExactRLRT</w:t>
             </w:r>
-            <w:proofErr w:type="spellEnd"/>
           </w:p>
           <w:p>
             <w:pPr>
@@ -1694,33 +1353,16 @@
             <w:pPr>
               <w:contextualSpacing/>
             </w:pPr>
-            <w:proofErr w:type="spellStart"/>
-            <w:r>
-              <w:t>Musc</w:t>
-            </w:r>
-            <w:proofErr w:type="spellEnd"/>
-            <w:r>
-              <w:t xml:space="preserve"> and </w:t>
-            </w:r>
-            <w:proofErr w:type="spellStart"/>
-            <w:r>
-              <w:t>Mol</w:t>
-            </w:r>
-            <w:proofErr w:type="spellEnd"/>
-            <w:r>
-              <w:t xml:space="preserve"> have sig interaction effects</w:t>
-            </w:r>
-          </w:p>
-          <w:p>
-            <w:pPr>
-              <w:contextualSpacing/>
-            </w:pPr>
-            <w:r>
-              <w:t xml:space="preserve">Compared to model 1, random sex </w:t>
-            </w:r>
-            <w:r>
-              <w:lastRenderedPageBreak/>
-              <w:t>variance is shifted to this interaction term.</w:t>
+            <w:r>
+              <w:t>Musc and Mol have sig interaction effects</w:t>
+            </w:r>
+          </w:p>
+          <w:p>
+            <w:pPr>
+              <w:contextualSpacing/>
+            </w:pPr>
+            <w:r>
+              <w:t>Compared to model 1, random sex variance is shifted to this interaction term.</w:t>
             </w:r>
           </w:p>
         </w:tc>
@@ -1788,19 +1430,11 @@
                 <w:b/>
               </w:rPr>
             </w:pPr>
-            <w:proofErr w:type="spellStart"/>
-            <w:r>
-              <w:rPr>
-                <w:b/>
-              </w:rPr>
-              <w:t>Lmer</w:t>
-            </w:r>
-            <w:proofErr w:type="spellEnd"/>
-            <w:r>
-              <w:rPr>
-                <w:b/>
-              </w:rPr>
-              <w:t xml:space="preserve"> – random p value</w:t>
+            <w:r>
+              <w:rPr>
+                <w:b/>
+              </w:rPr>
+              <w:t>Lmer – random p value</w:t>
             </w:r>
           </w:p>
         </w:tc>
@@ -1834,14 +1468,12 @@
                 <w:b/>
               </w:rPr>
             </w:pPr>
-            <w:proofErr w:type="spellStart"/>
             <w:r>
               <w:rPr>
                 <w:b/>
               </w:rPr>
               <w:t>subsp</w:t>
             </w:r>
-            <w:proofErr w:type="spellEnd"/>
           </w:p>
         </w:tc>
         <w:tc>
@@ -1874,7 +1506,6 @@
                 <w:b/>
               </w:rPr>
             </w:pPr>
-            <w:proofErr w:type="spellStart"/>
             <w:r>
               <w:rPr>
                 <w:b/>
@@ -1885,14 +1516,7 @@
               <w:rPr>
                 <w:b/>
               </w:rPr>
-              <w:t>ubsp</w:t>
-            </w:r>
-            <w:proofErr w:type="spellEnd"/>
-            <w:r>
-              <w:rPr>
-                <w:b/>
-              </w:rPr>
-              <w:t>*sex</w:t>
+              <w:t>ubsp*sex</w:t>
             </w:r>
           </w:p>
         </w:tc>
@@ -1936,14 +1560,12 @@
             <w:pPr>
               <w:contextualSpacing/>
             </w:pPr>
-            <w:proofErr w:type="spellStart"/>
             <w:r>
               <w:rPr>
                 <w:b/>
               </w:rPr>
               <w:t>Interpert</w:t>
             </w:r>
-            <w:proofErr w:type="spellEnd"/>
           </w:p>
         </w:tc>
       </w:tr>
@@ -1968,11 +1590,9 @@
             <w:pPr>
               <w:contextualSpacing/>
             </w:pPr>
-            <w:proofErr w:type="spellStart"/>
             <w:r>
               <w:t>mouse.av</w:t>
             </w:r>
-            <w:proofErr w:type="spellEnd"/>
           </w:p>
         </w:tc>
         <w:tc>
@@ -2051,11 +1671,9 @@
             <w:pPr>
               <w:contextualSpacing/>
             </w:pPr>
-            <w:proofErr w:type="spellStart"/>
             <w:r>
               <w:t>ExactRLRT</w:t>
             </w:r>
-            <w:proofErr w:type="spellEnd"/>
           </w:p>
           <w:p>
             <w:pPr>
@@ -2301,14 +1919,12 @@
                 <w:b/>
               </w:rPr>
             </w:pPr>
-            <w:proofErr w:type="spellStart"/>
             <w:r>
               <w:rPr>
                 <w:b/>
               </w:rPr>
               <w:t>subsp</w:t>
             </w:r>
-            <w:proofErr w:type="spellEnd"/>
           </w:p>
         </w:tc>
         <w:tc>
@@ -2364,16 +1980,8 @@
               <w:rPr>
                 <w:b/>
               </w:rPr>
-              <w:t>Sex*</w:t>
-            </w:r>
-            <w:proofErr w:type="spellStart"/>
-            <w:r>
-              <w:rPr>
-                <w:b/>
-              </w:rPr>
-              <w:t>subsp</w:t>
-            </w:r>
-            <w:proofErr w:type="spellEnd"/>
+              <w:t>Sex*subsp</w:t>
+            </w:r>
           </w:p>
         </w:tc>
         <w:tc>
@@ -2403,14 +2011,12 @@
             <w:pPr>
               <w:contextualSpacing/>
             </w:pPr>
-            <w:proofErr w:type="spellStart"/>
             <w:r>
               <w:rPr>
                 <w:b/>
               </w:rPr>
               <w:t>Interpert</w:t>
             </w:r>
-            <w:proofErr w:type="spellEnd"/>
           </w:p>
         </w:tc>
       </w:tr>
@@ -3576,23 +3182,7 @@
     </w:p>
     <w:p>
       <w:r>
-        <w:t>M1: variance due to strain effect, is greater than 0.  Sex and the interaction effects are significant. (</w:t>
-      </w:r>
-      <w:proofErr w:type="gramStart"/>
-      <w:r>
-        <w:t>but</w:t>
-      </w:r>
-      <w:proofErr w:type="gramEnd"/>
-      <w:r>
-        <w:t xml:space="preserve"> just </w:t>
-      </w:r>
-      <w:proofErr w:type="spellStart"/>
-      <w:r>
-        <w:t>subp</w:t>
-      </w:r>
-      <w:proofErr w:type="spellEnd"/>
-      <w:r>
-        <w:t xml:space="preserve"> isn’t)</w:t>
+        <w:t>M1: variance due to strain effect, is greater than 0.  Sex and the interaction effects are significant. (but just subp isn’t)</w:t>
       </w:r>
     </w:p>
     <w:p>
@@ -3635,15 +3225,7 @@
         <w:pStyle w:val="Heading"/>
       </w:pPr>
       <w:r>
-        <w:t>(</w:t>
-      </w:r>
-      <w:proofErr w:type="gramStart"/>
-      <w:r>
-        <w:t>use</w:t>
-      </w:r>
-      <w:proofErr w:type="gramEnd"/>
-      <w:r>
-        <w:t xml:space="preserve"> variance instead of CO)</w:t>
+        <w:t>(use variance instead of CO)</w:t>
       </w:r>
       <w:r>
         <w:t xml:space="preserve"> – Testing what effects within Mouse variance i</w:t>
@@ -3653,59 +3235,20 @@
       </w:r>
     </w:p>
     <w:p>
-      <w:proofErr w:type="spellStart"/>
       <w:r>
         <w:t>HetC.MixedMo</w:t>
       </w:r>
       <w:r>
-        <w:t>del.HQ</w:t>
-      </w:r>
-      <w:proofErr w:type="spellEnd"/>
-      <w:r>
-        <w:t xml:space="preserve"> &lt;- </w:t>
-      </w:r>
-      <w:proofErr w:type="spellStart"/>
-      <w:proofErr w:type="gramStart"/>
-      <w:r>
-        <w:t>lme</w:t>
-      </w:r>
-      <w:proofErr w:type="spellEnd"/>
-      <w:r>
-        <w:t>(</w:t>
-      </w:r>
-      <w:proofErr w:type="gramEnd"/>
+        <w:t>del.HQ &lt;- lme(</w:t>
+      </w:r>
       <w:r>
         <w:t>VAR</w:t>
       </w:r>
       <w:r>
-        <w:t xml:space="preserve"> ~ </w:t>
-      </w:r>
-      <w:proofErr w:type="spellStart"/>
-      <w:r>
-        <w:t>subsp</w:t>
-      </w:r>
-      <w:proofErr w:type="spellEnd"/>
-      <w:r>
-        <w:t>*</w:t>
-      </w:r>
-      <w:r>
-        <w:t>sex, data=</w:t>
-      </w:r>
-      <w:proofErr w:type="spellStart"/>
-      <w:r>
-        <w:t>DF.HetC.MixedModel.HQ</w:t>
-      </w:r>
-      <w:proofErr w:type="spellEnd"/>
-      <w:r>
-        <w:t>, random=list(strain=</w:t>
-      </w:r>
-      <w:proofErr w:type="spellStart"/>
-      <w:r>
-        <w:t>pdDiag</w:t>
-      </w:r>
-      <w:proofErr w:type="spellEnd"/>
-      <w:r>
-        <w:t>(~sex) ) )</w:t>
+        <w:t xml:space="preserve"> ~ subsp*</w:t>
+      </w:r>
+      <w:r>
+        <w:t>sex, data=DF.HetC.MixedModel.HQ, random=list(strain=pdDiag(~sex) ) )</w:t>
       </w:r>
     </w:p>
     <w:p>
@@ -3716,46 +3259,25 @@
           <w:numId w:val="9"/>
         </w:numPr>
       </w:pPr>
-      <w:proofErr w:type="spellStart"/>
-      <w:r>
-        <w:t>Reduced.strain.HQ</w:t>
-      </w:r>
-      <w:proofErr w:type="spellEnd"/>
-      <w:r>
-        <w:t xml:space="preserve"> &lt;- </w:t>
-      </w:r>
-      <w:proofErr w:type="spellStart"/>
-      <w:r>
-        <w:t>lme</w:t>
-      </w:r>
-      <w:r>
-        <w:t>r</w:t>
-      </w:r>
-      <w:proofErr w:type="spellEnd"/>
+      <w:r>
+        <w:t>Reduced.strain.HQ &lt;- lme</w:t>
+      </w:r>
+      <w:r>
+        <w:t xml:space="preserve">r </w:t>
+      </w:r>
+      <w:r>
+        <w:t>(VAR</w:t>
+      </w:r>
+      <w:r>
+        <w:t xml:space="preserve"> ~ subsp * sex</w:t>
+      </w:r>
+      <w:r>
+        <w:t xml:space="preserve"> + (</w:t>
+      </w:r>
       <w:r>
         <w:t xml:space="preserve"> </w:t>
       </w:r>
       <w:r>
-        <w:t>(VAR</w:t>
-      </w:r>
-      <w:r>
-        <w:t xml:space="preserve"> ~ </w:t>
-      </w:r>
-      <w:proofErr w:type="spellStart"/>
-      <w:r>
-        <w:t>subsp</w:t>
-      </w:r>
-      <w:proofErr w:type="spellEnd"/>
-      <w:r>
-        <w:t xml:space="preserve"> * sex</w:t>
-      </w:r>
-      <w:r>
-        <w:t xml:space="preserve"> + (</w:t>
-      </w:r>
-      <w:r>
-        <w:t xml:space="preserve"> </w:t>
-      </w:r>
-      <w:r>
         <w:t>1|s</w:t>
       </w:r>
       <w:r>
@@ -3765,18 +3287,10 @@
         <w:t>)</w:t>
       </w:r>
       <w:r>
-        <w:t>, data=</w:t>
-      </w:r>
-      <w:proofErr w:type="spellStart"/>
-      <w:r>
-        <w:t>DF.HetC.MixedM</w:t>
-      </w:r>
-      <w:r>
-        <w:t>odel.HQ</w:t>
-      </w:r>
-      <w:proofErr w:type="spellEnd"/>
-      <w:r>
-        <w:t xml:space="preserve"> </w:t>
+        <w:t>, data=DF.HetC.MixedM</w:t>
+      </w:r>
+      <w:r>
+        <w:t xml:space="preserve">odel.HQ </w:t>
       </w:r>
       <w:r>
         <w:t>)</w:t>
@@ -3791,31 +3305,7 @@
         </w:numPr>
       </w:pPr>
       <w:r>
-        <w:t>lm(</w:t>
-      </w:r>
-      <w:proofErr w:type="spellStart"/>
-      <w:r>
-        <w:t>mean_co</w:t>
-      </w:r>
-      <w:proofErr w:type="spellEnd"/>
-      <w:r>
-        <w:t xml:space="preserve"> ~ </w:t>
-      </w:r>
-      <w:proofErr w:type="spellStart"/>
-      <w:r>
-        <w:t>subsp</w:t>
-      </w:r>
-      <w:proofErr w:type="spellEnd"/>
-      <w:r>
-        <w:t xml:space="preserve"> * sex * strain, data=</w:t>
-      </w:r>
-      <w:proofErr w:type="spellStart"/>
-      <w:r>
-        <w:t>DF.HetC.MixedModel.HQ</w:t>
-      </w:r>
-      <w:proofErr w:type="spellEnd"/>
-      <w:r>
-        <w:t>)</w:t>
+        <w:t>lm(mean_co ~ subsp * sex * strain, data=DF.HetC.MixedModel.HQ)</w:t>
       </w:r>
     </w:p>
     <w:p>
@@ -3826,29 +3316,8 @@
           <w:numId w:val="9"/>
         </w:numPr>
       </w:pPr>
-      <w:proofErr w:type="spellStart"/>
-      <w:r>
-        <w:t>strain.fixed</w:t>
-      </w:r>
-      <w:proofErr w:type="spellEnd"/>
-      <w:r>
-        <w:t xml:space="preserve"> &lt;- lm(</w:t>
-      </w:r>
-      <w:proofErr w:type="spellStart"/>
-      <w:r>
-        <w:t>mean_co</w:t>
-      </w:r>
-      <w:proofErr w:type="spellEnd"/>
-      <w:r>
-        <w:t xml:space="preserve"> ~ sex * strain, data=</w:t>
-      </w:r>
-      <w:proofErr w:type="spellStart"/>
-      <w:r>
-        <w:t>DF.HetC.MixedModel.HQ</w:t>
-      </w:r>
-      <w:proofErr w:type="spellEnd"/>
-      <w:r>
-        <w:t>)</w:t>
+      <w:r>
+        <w:t>strain.fixed &lt;- lm(mean_co ~ sex * strain, data=DF.HetC.MixedModel.HQ)</w:t>
       </w:r>
     </w:p>
     <w:p>
@@ -3861,35 +3330,14 @@
         </w:rPr>
         <w:t xml:space="preserve">– </w:t>
       </w:r>
-      <w:proofErr w:type="gramStart"/>
-      <w:r>
-        <w:t>main</w:t>
-      </w:r>
-      <w:proofErr w:type="gramEnd"/>
-      <w:r>
-        <w:t xml:space="preserve"> signal to look for across </w:t>
+      <w:r>
+        <w:t xml:space="preserve">main signal to look for across </w:t>
       </w:r>
       <w:r>
         <w:t>quality</w:t>
       </w:r>
       <w:r>
-        <w:t xml:space="preserve"> bins is if the </w:t>
-      </w:r>
-      <w:proofErr w:type="spellStart"/>
-      <w:r>
-        <w:t>female.var</w:t>
-      </w:r>
-      <w:proofErr w:type="spellEnd"/>
-      <w:r>
-        <w:t xml:space="preserve"> &gt; </w:t>
-      </w:r>
-      <w:proofErr w:type="spellStart"/>
-      <w:r>
-        <w:t>male.var</w:t>
-      </w:r>
-      <w:proofErr w:type="spellEnd"/>
-      <w:r>
-        <w:t xml:space="preserve"> (sex effect for variance is maintained)</w:t>
+        <w:t xml:space="preserve"> bins is if the female.var &gt; male.var (sex effect for variance is maintained)</w:t>
       </w:r>
     </w:p>
     <w:p>
@@ -3927,42 +3375,21 @@
               <w:contextualSpacing/>
             </w:pPr>
             <w:r>
-              <w:t xml:space="preserve">M1. </w:t>
-            </w:r>
-            <w:proofErr w:type="spellStart"/>
-            <w:r>
-              <w:t>Var</w:t>
-            </w:r>
-            <w:proofErr w:type="spellEnd"/>
-          </w:p>
-          <w:p>
-            <w:pPr>
-              <w:contextualSpacing/>
-              <w:rPr>
-                <w:b/>
-              </w:rPr>
-            </w:pPr>
-            <w:proofErr w:type="spellStart"/>
-            <w:proofErr w:type="gramStart"/>
-            <w:r>
-              <w:rPr>
-                <w:b/>
-              </w:rPr>
-              <w:t>Lmer</w:t>
-            </w:r>
-            <w:proofErr w:type="spellEnd"/>
-            <w:r>
-              <w:rPr>
-                <w:b/>
-              </w:rPr>
-              <w:t>(</w:t>
-            </w:r>
-            <w:proofErr w:type="gramEnd"/>
-            <w:r>
-              <w:rPr>
-                <w:b/>
-              </w:rPr>
-              <w:t>)!!</w:t>
+              <w:t>M1. Var</w:t>
+            </w:r>
+          </w:p>
+          <w:p>
+            <w:pPr>
+              <w:contextualSpacing/>
+              <w:rPr>
+                <w:b/>
+              </w:rPr>
+            </w:pPr>
+            <w:r>
+              <w:rPr>
+                <w:b/>
+              </w:rPr>
+              <w:t>Lmer()!!</w:t>
             </w:r>
           </w:p>
         </w:tc>
@@ -3987,11 +3414,9 @@
             <w:pPr>
               <w:contextualSpacing/>
             </w:pPr>
-            <w:proofErr w:type="spellStart"/>
             <w:r>
               <w:t>subsp</w:t>
             </w:r>
-            <w:proofErr w:type="spellEnd"/>
           </w:p>
         </w:tc>
         <w:tc>
@@ -4031,7 +3456,6 @@
                 <w:szCs w:val="20"/>
               </w:rPr>
             </w:pPr>
-            <w:proofErr w:type="spellStart"/>
             <w:r>
               <w:rPr>
                 <w:rFonts w:ascii="Segoe UI" w:hAnsi="Segoe UI" w:cs="Segoe UI"/>
@@ -4039,17 +3463,7 @@
                 <w:sz w:val="20"/>
                 <w:szCs w:val="20"/>
               </w:rPr>
-              <w:t>Subsp</w:t>
-            </w:r>
-            <w:proofErr w:type="spellEnd"/>
-            <w:r>
-              <w:rPr>
-                <w:rFonts w:ascii="Segoe UI" w:hAnsi="Segoe UI" w:cs="Segoe UI"/>
-                <w:color w:val="000000"/>
-                <w:sz w:val="20"/>
-                <w:szCs w:val="20"/>
-              </w:rPr>
-              <w:t>*sex</w:t>
+              <w:t>Subsp*sex</w:t>
             </w:r>
           </w:p>
         </w:tc>
@@ -4074,11 +3488,9 @@
             <w:pPr>
               <w:contextualSpacing/>
             </w:pPr>
-            <w:proofErr w:type="spellStart"/>
             <w:r>
               <w:t>Interpt</w:t>
             </w:r>
-            <w:proofErr w:type="spellEnd"/>
           </w:p>
         </w:tc>
       </w:tr>
@@ -4263,11 +3675,9 @@
             <w:pPr>
               <w:contextualSpacing/>
             </w:pPr>
-            <w:proofErr w:type="spellStart"/>
             <w:r>
               <w:t>Pvalues</w:t>
             </w:r>
-            <w:proofErr w:type="spellEnd"/>
           </w:p>
         </w:tc>
         <w:tc>
@@ -4380,39 +3790,21 @@
               <w:contextualSpacing/>
             </w:pPr>
             <w:r>
-              <w:t xml:space="preserve">P values on top line come from </w:t>
-            </w:r>
-            <w:proofErr w:type="spellStart"/>
-            <w:r>
-              <w:t>lme</w:t>
-            </w:r>
-            <w:proofErr w:type="spellEnd"/>
-            <w:r>
-              <w:t xml:space="preserve"> model</w:t>
-            </w:r>
-          </w:p>
-          <w:p>
-            <w:pPr>
-              <w:contextualSpacing/>
-            </w:pPr>
-          </w:p>
-          <w:p>
-            <w:pPr>
-              <w:contextualSpacing/>
-            </w:pPr>
-            <w:proofErr w:type="spellStart"/>
-            <w:r>
-              <w:t>Lmer</w:t>
-            </w:r>
-            <w:proofErr w:type="spellEnd"/>
-            <w:r>
-              <w:t xml:space="preserve"> </w:t>
-            </w:r>
-            <w:proofErr w:type="spellStart"/>
-            <w:r>
-              <w:t>pvalues</w:t>
-            </w:r>
-            <w:proofErr w:type="spellEnd"/>
+              <w:t>P values on top line come from lme model</w:t>
+            </w:r>
+          </w:p>
+          <w:p>
+            <w:pPr>
+              <w:contextualSpacing/>
+            </w:pPr>
+          </w:p>
+          <w:p>
+            <w:pPr>
+              <w:contextualSpacing/>
+            </w:pPr>
+            <w:r>
+              <w:t>Lmer pvalues</w:t>
+            </w:r>
           </w:p>
         </w:tc>
       </w:tr>
@@ -4443,27 +3835,11 @@
             <w:pPr>
               <w:contextualSpacing/>
             </w:pPr>
-            <w:proofErr w:type="spellStart"/>
-            <w:proofErr w:type="gramStart"/>
-            <w:r>
-              <w:rPr>
-                <w:b/>
-              </w:rPr>
-              <w:t>Lmer</w:t>
-            </w:r>
-            <w:proofErr w:type="spellEnd"/>
-            <w:r>
-              <w:rPr>
-                <w:b/>
-              </w:rPr>
-              <w:t>(</w:t>
-            </w:r>
-            <w:proofErr w:type="gramEnd"/>
-            <w:r>
-              <w:rPr>
-                <w:b/>
-              </w:rPr>
-              <w:t>)!!</w:t>
+            <w:r>
+              <w:rPr>
+                <w:b/>
+              </w:rPr>
+              <w:t>Lmer()!!</w:t>
             </w:r>
           </w:p>
         </w:tc>
@@ -4679,21 +4055,7 @@
               <w:rPr>
                 <w:b/>
               </w:rPr>
-              <w:t xml:space="preserve">Q12 M1. </w:t>
-            </w:r>
-            <w:proofErr w:type="spellStart"/>
-            <w:r>
-              <w:rPr>
-                <w:b/>
-              </w:rPr>
-              <w:t>Var</w:t>
-            </w:r>
-            <w:proofErr w:type="spellEnd"/>
-            <w:r>
-              <w:rPr>
-                <w:b/>
-              </w:rPr>
-              <w:t xml:space="preserve"> </w:t>
+              <w:t xml:space="preserve">Q12 M1. Var </w:t>
             </w:r>
           </w:p>
         </w:tc>
@@ -5011,11 +4373,9 @@
             <w:pPr>
               <w:contextualSpacing/>
             </w:pPr>
-            <w:proofErr w:type="spellStart"/>
             <w:r>
               <w:t>pvalues</w:t>
             </w:r>
-            <w:proofErr w:type="spellEnd"/>
           </w:p>
         </w:tc>
         <w:tc>
@@ -5664,11 +5024,9 @@
             <w:pPr>
               <w:contextualSpacing/>
             </w:pPr>
-            <w:proofErr w:type="spellStart"/>
             <w:r>
               <w:t>pvalues</w:t>
             </w:r>
-            <w:proofErr w:type="spellEnd"/>
           </w:p>
         </w:tc>
         <w:tc>
@@ -5886,7 +5244,6 @@
     </w:p>
     <w:p>
       <w:r>
-        <w:lastRenderedPageBreak/>
         <w:t>(For the next two sets of models, which have many interaction effects, I only report the p values for significant ones)</w:t>
       </w:r>
     </w:p>
@@ -5894,34 +5251,8 @@
       <w:r>
         <w:t xml:space="preserve">M3    </w:t>
       </w:r>
-      <w:proofErr w:type="gramStart"/>
-      <w:r>
-        <w:t>lm(</w:t>
-      </w:r>
-      <w:proofErr w:type="spellStart"/>
-      <w:proofErr w:type="gramEnd"/>
-      <w:r>
-        <w:t>mean_co</w:t>
-      </w:r>
-      <w:proofErr w:type="spellEnd"/>
-      <w:r>
-        <w:t xml:space="preserve"> ~ </w:t>
-      </w:r>
-      <w:proofErr w:type="spellStart"/>
-      <w:r>
-        <w:t>subsp</w:t>
-      </w:r>
-      <w:proofErr w:type="spellEnd"/>
-      <w:r>
-        <w:t xml:space="preserve"> * sex * strain, data=</w:t>
-      </w:r>
-      <w:proofErr w:type="spellStart"/>
-      <w:r>
-        <w:t>DF.HetC.MixedModel.HQ</w:t>
-      </w:r>
-      <w:proofErr w:type="spellEnd"/>
-      <w:r>
-        <w:t>)</w:t>
+      <w:r>
+        <w:t>lm(mean_co ~ subsp * sex * strain, data=DF.HetC.MixedModel.HQ)</w:t>
       </w:r>
     </w:p>
     <w:tbl>
@@ -5974,7 +5305,6 @@
                 <w:b/>
               </w:rPr>
             </w:pPr>
-            <w:proofErr w:type="spellStart"/>
             <w:r>
               <w:rPr>
                 <w:b/>
@@ -5987,7 +5317,6 @@
               </w:rPr>
               <w:t>ubsp</w:t>
             </w:r>
-            <w:proofErr w:type="spellEnd"/>
           </w:p>
         </w:tc>
         <w:tc>
@@ -6043,16 +5372,8 @@
               <w:rPr>
                 <w:b/>
               </w:rPr>
-              <w:t>Sex*</w:t>
-            </w:r>
-            <w:proofErr w:type="spellStart"/>
-            <w:r>
-              <w:rPr>
-                <w:b/>
-              </w:rPr>
-              <w:t>subsp</w:t>
-            </w:r>
-            <w:proofErr w:type="spellEnd"/>
+              <w:t>Sex*subsp</w:t>
+            </w:r>
           </w:p>
           <w:p>
             <w:pPr>
@@ -6105,14 +5426,12 @@
                 <w:b/>
               </w:rPr>
             </w:pPr>
-            <w:proofErr w:type="spellStart"/>
             <w:r>
               <w:rPr>
                 <w:b/>
               </w:rPr>
               <w:t>var</w:t>
             </w:r>
-            <w:proofErr w:type="spellEnd"/>
           </w:p>
         </w:tc>
         <w:tc>
@@ -6262,27 +5581,7 @@
                 <w:sz w:val="20"/>
                 <w:szCs w:val="20"/>
               </w:rPr>
-              <w:t xml:space="preserve"> (</w:t>
-            </w:r>
-            <w:proofErr w:type="spellStart"/>
-            <w:r>
-              <w:rPr>
-                <w:rFonts w:ascii="Segoe UI" w:hAnsi="Segoe UI" w:cs="Segoe UI"/>
-                <w:color w:val="000000"/>
-                <w:sz w:val="20"/>
-                <w:szCs w:val="20"/>
-              </w:rPr>
-              <w:t>int</w:t>
-            </w:r>
-            <w:proofErr w:type="spellEnd"/>
-            <w:r>
-              <w:rPr>
-                <w:rFonts w:ascii="Segoe UI" w:hAnsi="Segoe UI" w:cs="Segoe UI"/>
-                <w:color w:val="000000"/>
-                <w:sz w:val="20"/>
-                <w:szCs w:val="20"/>
-              </w:rPr>
-              <w:t>)</w:t>
+              <w:t xml:space="preserve"> (int)</w:t>
             </w:r>
           </w:p>
         </w:tc>
@@ -6374,15 +5673,7 @@
               <w:contextualSpacing/>
             </w:pPr>
             <w:r>
-              <w:t>(</w:t>
-            </w:r>
-            <w:proofErr w:type="spellStart"/>
-            <w:r>
-              <w:t>anova</w:t>
-            </w:r>
-            <w:proofErr w:type="spellEnd"/>
-            <w:r>
-              <w:t>)</w:t>
+              <w:t>(anova)</w:t>
             </w:r>
           </w:p>
         </w:tc>
@@ -6420,11 +5711,9 @@
             <w:pPr>
               <w:contextualSpacing/>
             </w:pPr>
-            <w:proofErr w:type="gramStart"/>
             <w:r>
               <w:t>0.05789 .</w:t>
             </w:r>
-            <w:proofErr w:type="gramEnd"/>
           </w:p>
         </w:tc>
         <w:tc>
@@ -6556,19 +5845,11 @@
                 <w:b/>
               </w:rPr>
             </w:pPr>
-            <w:proofErr w:type="spellStart"/>
-            <w:r>
-              <w:rPr>
-                <w:b/>
-              </w:rPr>
-              <w:t>Pval</w:t>
-            </w:r>
-            <w:proofErr w:type="spellEnd"/>
-            <w:r>
-              <w:rPr>
-                <w:b/>
-              </w:rPr>
-              <w:t>. summary</w:t>
+            <w:r>
+              <w:rPr>
+                <w:b/>
+              </w:rPr>
+              <w:t>Pval. summary</w:t>
             </w:r>
           </w:p>
         </w:tc>
@@ -6663,15 +5944,7 @@
               <w:contextualSpacing/>
             </w:pPr>
             <w:r>
-              <w:t>(</w:t>
-            </w:r>
-            <w:proofErr w:type="spellStart"/>
-            <w:r>
-              <w:t>anova</w:t>
-            </w:r>
-            <w:proofErr w:type="spellEnd"/>
-            <w:r>
-              <w:t>)</w:t>
+              <w:t>(anova)</w:t>
             </w:r>
           </w:p>
         </w:tc>
@@ -6709,13 +5982,8 @@
             <w:pPr>
               <w:contextualSpacing/>
             </w:pPr>
-            <w:proofErr w:type="gramStart"/>
-            <w:r>
-              <w:t>0.08555 .</w:t>
-            </w:r>
-            <w:proofErr w:type="gramEnd"/>
-            <w:r>
-              <w:t xml:space="preserve">  </w:t>
+            <w:r>
+              <w:t xml:space="preserve">0.08555 .  </w:t>
             </w:r>
           </w:p>
         </w:tc>
@@ -6835,16 +6103,8 @@
               <w:rPr>
                 <w:b/>
               </w:rPr>
-              <w:t xml:space="preserve">Q12 </w:t>
-            </w:r>
-            <w:proofErr w:type="spellStart"/>
-            <w:r>
-              <w:rPr>
-                <w:b/>
-              </w:rPr>
-              <w:t>var</w:t>
-            </w:r>
-            <w:proofErr w:type="spellEnd"/>
+              <w:t>Q12 var</w:t>
+            </w:r>
           </w:p>
         </w:tc>
         <w:tc>
@@ -6998,15 +6258,7 @@
               </w:rPr>
             </w:pPr>
             <w:r>
-              <w:t>(</w:t>
-            </w:r>
-            <w:proofErr w:type="spellStart"/>
-            <w:r>
-              <w:t>anova</w:t>
-            </w:r>
-            <w:proofErr w:type="spellEnd"/>
-            <w:r>
-              <w:t>)</w:t>
+              <w:t>(anova)</w:t>
             </w:r>
           </w:p>
         </w:tc>
@@ -7057,11 +6309,9 @@
             <w:pPr>
               <w:contextualSpacing/>
             </w:pPr>
-            <w:proofErr w:type="gramStart"/>
             <w:r>
               <w:t>0.05775 .</w:t>
             </w:r>
-            <w:proofErr w:type="gramEnd"/>
           </w:p>
         </w:tc>
         <w:tc>
@@ -7205,13 +6455,8 @@
             <w:pPr>
               <w:contextualSpacing/>
             </w:pPr>
-            <w:proofErr w:type="gramStart"/>
-            <w:r>
-              <w:t>0.0919 .</w:t>
-            </w:r>
-            <w:proofErr w:type="gramEnd"/>
-            <w:r>
-              <w:t xml:space="preserve">  </w:t>
+            <w:r>
+              <w:t xml:space="preserve">0.0919 .  </w:t>
             </w:r>
             <w:r>
               <w:t xml:space="preserve"> (G)</w:t>
@@ -7236,13 +6481,8 @@
             <w:pPr>
               <w:contextualSpacing/>
             </w:pPr>
-            <w:proofErr w:type="gramStart"/>
-            <w:r>
-              <w:t>0.0534 .</w:t>
-            </w:r>
-            <w:proofErr w:type="gramEnd"/>
-            <w:r>
-              <w:t xml:space="preserve">  </w:t>
+            <w:r>
+              <w:t xml:space="preserve">0.0534 .  </w:t>
             </w:r>
             <w:r>
               <w:t>(G male)</w:t>
@@ -7275,15 +6515,7 @@
               </w:rPr>
             </w:pPr>
             <w:r>
-              <w:t>(</w:t>
-            </w:r>
-            <w:proofErr w:type="spellStart"/>
-            <w:r>
-              <w:t>anova</w:t>
-            </w:r>
-            <w:proofErr w:type="spellEnd"/>
-            <w:r>
-              <w:t>)</w:t>
+              <w:t>(anova)</w:t>
             </w:r>
           </w:p>
         </w:tc>
@@ -7295,11 +6527,9 @@
             <w:pPr>
               <w:contextualSpacing/>
             </w:pPr>
-            <w:proofErr w:type="gramStart"/>
             <w:r>
               <w:t>0.06403 .</w:t>
             </w:r>
-            <w:proofErr w:type="gramEnd"/>
           </w:p>
         </w:tc>
         <w:tc>
@@ -7366,15 +6596,7 @@
         <w:contextualSpacing/>
       </w:pPr>
       <w:r>
-        <w:t>For LEW – females must have high variance</w:t>
-      </w:r>
-      <w:proofErr w:type="gramStart"/>
-      <w:r>
-        <w:t>,  for</w:t>
-      </w:r>
-      <w:proofErr w:type="gramEnd"/>
-      <w:r>
-        <w:t xml:space="preserve"> CV Lew strain alone has increased cv. Consider plotting the variance – and diving deeper into this pattern</w:t>
+        <w:t>For LEW – females must have high variance,  for CV Lew strain alone has increased cv. Consider plotting the variance – and diving deeper into this pattern</w:t>
       </w:r>
     </w:p>
     <w:p>
@@ -7400,34 +6622,8 @@
       <w:r>
         <w:t xml:space="preserve">M4. </w:t>
       </w:r>
-      <w:proofErr w:type="spellStart"/>
-      <w:r>
-        <w:t>strain.fixed</w:t>
-      </w:r>
-      <w:proofErr w:type="spellEnd"/>
-      <w:r>
-        <w:t xml:space="preserve"> &lt;- </w:t>
-      </w:r>
-      <w:proofErr w:type="gramStart"/>
-      <w:r>
-        <w:t>lm(</w:t>
-      </w:r>
-      <w:proofErr w:type="spellStart"/>
-      <w:proofErr w:type="gramEnd"/>
-      <w:r>
-        <w:t>mean_co</w:t>
-      </w:r>
-      <w:proofErr w:type="spellEnd"/>
-      <w:r>
-        <w:t xml:space="preserve"> ~ sex * strain, data=</w:t>
-      </w:r>
-      <w:proofErr w:type="spellStart"/>
-      <w:r>
-        <w:t>DF.HetC.MixedModel.HQ</w:t>
-      </w:r>
-      <w:proofErr w:type="spellEnd"/>
-      <w:r>
-        <w:t>)</w:t>
+      <w:r>
+        <w:t>strain.fixed &lt;- lm(mean_co ~ sex * strain, data=DF.HetC.MixedModel.HQ)</w:t>
       </w:r>
     </w:p>
     <w:p>
@@ -7435,25 +6631,7 @@
         <w:contextualSpacing/>
       </w:pPr>
       <w:r>
-        <w:t xml:space="preserve">The summary for </w:t>
-      </w:r>
-      <w:proofErr w:type="spellStart"/>
-      <w:proofErr w:type="gramStart"/>
-      <w:r>
-        <w:t>lm’s</w:t>
-      </w:r>
-      <w:proofErr w:type="spellEnd"/>
-      <w:proofErr w:type="gramEnd"/>
-      <w:r>
-        <w:t xml:space="preserve"> will give p values --- the are different than the </w:t>
-      </w:r>
-      <w:proofErr w:type="spellStart"/>
-      <w:r>
-        <w:t>anova</w:t>
-      </w:r>
-      <w:proofErr w:type="spellEnd"/>
-      <w:r>
-        <w:t xml:space="preserve"> p values</w:t>
+        <w:t>The summary for lm’s will give p values --- the are different than the anova p values</w:t>
       </w:r>
     </w:p>
     <w:tbl>
@@ -7698,15 +6876,7 @@
               <w:contextualSpacing/>
             </w:pPr>
             <w:r>
-              <w:t>P (</w:t>
-            </w:r>
-            <w:proofErr w:type="spellStart"/>
-            <w:r>
-              <w:t>anova</w:t>
-            </w:r>
-            <w:proofErr w:type="spellEnd"/>
-            <w:r>
-              <w:t>)</w:t>
+              <w:t>P (anova)</w:t>
             </w:r>
           </w:p>
           <w:p>
@@ -7891,15 +7061,7 @@
               <w:contextualSpacing/>
             </w:pPr>
             <w:r>
-              <w:t>P (</w:t>
-            </w:r>
-            <w:proofErr w:type="spellStart"/>
-            <w:r>
-              <w:t>anova</w:t>
-            </w:r>
-            <w:proofErr w:type="spellEnd"/>
-            <w:r>
-              <w:t>)</w:t>
+              <w:t>P (anova)</w:t>
             </w:r>
           </w:p>
         </w:tc>
@@ -8023,13 +7185,8 @@
               <w:contextualSpacing/>
             </w:pPr>
             <w:r>
-              <w:t xml:space="preserve">– </w:t>
-            </w:r>
-            <w:proofErr w:type="spellStart"/>
-            <w:r>
-              <w:t>coeff</w:t>
-            </w:r>
-            <w:proofErr w:type="spellEnd"/>
+              <w:t>– coeff</w:t>
+            </w:r>
           </w:p>
         </w:tc>
         <w:tc>
@@ -8089,7 +7246,6 @@
               <w:contextualSpacing/>
             </w:pPr>
             <w:r>
-              <w:lastRenderedPageBreak/>
               <w:t>Summary</w:t>
             </w:r>
           </w:p>
@@ -8150,11 +7306,9 @@
             <w:pPr>
               <w:contextualSpacing/>
             </w:pPr>
-            <w:proofErr w:type="spellStart"/>
             <w:r>
               <w:t>anova</w:t>
             </w:r>
-            <w:proofErr w:type="spellEnd"/>
           </w:p>
         </w:tc>
         <w:tc>
@@ -8191,11 +7345,9 @@
             <w:pPr>
               <w:contextualSpacing/>
             </w:pPr>
-            <w:proofErr w:type="gramStart"/>
             <w:r>
               <w:t>0.08073 .</w:t>
             </w:r>
-            <w:proofErr w:type="gramEnd"/>
           </w:p>
         </w:tc>
       </w:tr>
@@ -8355,11 +7507,9 @@
             <w:pPr>
               <w:contextualSpacing/>
             </w:pPr>
-            <w:proofErr w:type="gramStart"/>
             <w:r>
               <w:t>0.0919 .</w:t>
             </w:r>
-            <w:proofErr w:type="gramEnd"/>
             <w:r>
               <w:t xml:space="preserve"> (G)</w:t>
             </w:r>
@@ -8379,11 +7529,9 @@
             <w:pPr>
               <w:contextualSpacing/>
             </w:pPr>
-            <w:proofErr w:type="gramStart"/>
             <w:r>
               <w:t>0.08002 .</w:t>
             </w:r>
-            <w:proofErr w:type="gramEnd"/>
             <w:r>
               <w:t xml:space="preserve"> (MSM</w:t>
             </w:r>
@@ -8397,13 +7545,8 @@
             <w:pPr>
               <w:contextualSpacing/>
             </w:pPr>
-            <w:proofErr w:type="gramStart"/>
-            <w:r>
-              <w:t>0.05336 .</w:t>
-            </w:r>
-            <w:proofErr w:type="gramEnd"/>
-            <w:r>
-              <w:t xml:space="preserve"> </w:t>
+            <w:r>
+              <w:t xml:space="preserve">0.05336 . </w:t>
             </w:r>
             <w:r>
               <w:t>(male G)</w:t>
@@ -8413,11 +7556,9 @@
             <w:pPr>
               <w:contextualSpacing/>
             </w:pPr>
-            <w:proofErr w:type="gramStart"/>
             <w:r>
               <w:t>0.06073 .</w:t>
             </w:r>
-            <w:proofErr w:type="gramEnd"/>
             <w:r>
               <w:t xml:space="preserve"> (male PWD)</w:t>
             </w:r>
@@ -8437,11 +7578,9 @@
             <w:pPr>
               <w:contextualSpacing/>
             </w:pPr>
-            <w:proofErr w:type="spellStart"/>
             <w:r>
               <w:t>anova</w:t>
             </w:r>
-            <w:proofErr w:type="spellEnd"/>
           </w:p>
         </w:tc>
         <w:tc>
@@ -8495,15 +7634,7 @@
         <w:contextualSpacing/>
       </w:pPr>
       <w:r>
-        <w:t xml:space="preserve">Do I have a good justification for using the summary p value and </w:t>
-      </w:r>
-      <w:proofErr w:type="spellStart"/>
-      <w:r>
-        <w:t>anova</w:t>
-      </w:r>
-      <w:proofErr w:type="spellEnd"/>
-      <w:r>
-        <w:t>?</w:t>
+        <w:t>Do I have a good justification for using the summary p value and anova?</w:t>
       </w:r>
     </w:p>
     <w:p>
@@ -8515,8 +7646,14 @@
       <w:pPr>
         <w:contextualSpacing/>
       </w:pPr>
-      <w:bookmarkStart w:id="1" w:name="_GoBack"/>
-      <w:bookmarkEnd w:id="1"/>
+      <w:r>
+        <w:t>Even with the inconsistent strain effects, females still have more within mouse variance. (How much does strains differ for females in full and Q12?)</w:t>
+      </w:r>
+    </w:p>
+    <w:p>
+      <w:pPr>
+        <w:contextualSpacing/>
+      </w:pPr>
     </w:p>
     <w:p>
       <w:pPr>
@@ -8552,6 +7689,20 @@
     <w:p>
       <w:pPr>
         <w:contextualSpacing/>
+        <w:rPr>
+          <w:i/>
+        </w:rPr>
+      </w:pPr>
+      <w:r>
+        <w:rPr>
+          <w:i/>
+        </w:rPr>
+        <w:t>-all strains / data sets show that females have more within mouse variance for MLH1 counts per cell.</w:t>
+      </w:r>
+    </w:p>
+    <w:p>
+      <w:pPr>
+        <w:contextualSpacing/>
       </w:pPr>
       <w:r>
         <w:t>-Female observations have some variation (but are largely similar)</w:t>
@@ -8562,7 +7713,10 @@
         <w:contextualSpacing/>
       </w:pPr>
       <w:r>
-        <w:t>-Female have significant</w:t>
+        <w:t xml:space="preserve">-male specific rapid evolution of two inbred strains from two subspecies,  (note Musc and Mol </w:t>
+      </w:r>
+      <w:r>
+        <w:t>share ancestry)</w:t>
       </w:r>
     </w:p>
     <w:p>
@@ -8570,58 +7724,7 @@
         <w:contextualSpacing/>
       </w:pPr>
       <w:r>
-        <w:t>-male specific rapid evolution of two inbred strains from two subspecies</w:t>
-      </w:r>
-      <w:proofErr w:type="gramStart"/>
-      <w:r>
-        <w:t>,  (</w:t>
-      </w:r>
-      <w:proofErr w:type="gramEnd"/>
-      <w:r>
-        <w:t xml:space="preserve">note </w:t>
-      </w:r>
-      <w:proofErr w:type="spellStart"/>
-      <w:r>
-        <w:t>Musc</w:t>
-      </w:r>
-      <w:proofErr w:type="spellEnd"/>
-      <w:r>
-        <w:t xml:space="preserve"> and </w:t>
-      </w:r>
-      <w:proofErr w:type="spellStart"/>
-      <w:r>
-        <w:t>Mol</w:t>
-      </w:r>
-      <w:proofErr w:type="spellEnd"/>
-      <w:r>
-        <w:t xml:space="preserve"> </w:t>
-      </w:r>
-      <w:r>
-        <w:t>share ancestry)</w:t>
-      </w:r>
-    </w:p>
-    <w:p>
-      <w:pPr>
-        <w:contextualSpacing/>
-      </w:pPr>
-      <w:r>
-        <w:t>-</w:t>
-      </w:r>
-      <w:proofErr w:type="spellStart"/>
-      <w:r>
-        <w:t>Musc</w:t>
-      </w:r>
-      <w:proofErr w:type="spellEnd"/>
-      <w:r>
-        <w:t xml:space="preserve"> has gradient of polymorphism for </w:t>
-      </w:r>
-      <w:proofErr w:type="spellStart"/>
-      <w:r>
-        <w:t>gwRR</w:t>
-      </w:r>
-      <w:proofErr w:type="spellEnd"/>
-      <w:r>
-        <w:t xml:space="preserve"> across inb</w:t>
+        <w:t>-Musc has gradient of polymorphism for gwRR across inb</w:t>
       </w:r>
       <w:r>
         <w:t>red strains (PWD &gt; SKIVE &gt; KAZ)</w:t>
@@ -8629,18 +7732,8 @@
     </w:p>
     <w:p>
       <w:r>
-        <w:t xml:space="preserve">(WANT to say something like – multiple types of models are applied but most all of them back up the qualitative </w:t>
-      </w:r>
-      <w:proofErr w:type="spellStart"/>
-      <w:proofErr w:type="gramStart"/>
-      <w:r>
-        <w:t>discriptions</w:t>
-      </w:r>
-      <w:proofErr w:type="spellEnd"/>
-      <w:r>
-        <w:t xml:space="preserve"> )</w:t>
-      </w:r>
-      <w:proofErr w:type="gramEnd"/>
+        <w:t>(WANT to say something like – multiple types of models are applied but most all of them back up the qualitative discriptions )</w:t>
+      </w:r>
       <w:r>
         <w:br w:type="page"/>
       </w:r>
@@ -8723,16 +7816,8 @@
         <w:rPr>
           <w:b/>
         </w:rPr>
-        <w:t>(</w:t>
-      </w:r>
-      <w:proofErr w:type="gramStart"/>
-      <w:r>
-        <w:rPr>
-          <w:b/>
-        </w:rPr>
-        <w:t>result</w:t>
-      </w:r>
-      <w:proofErr w:type="gramEnd"/>
+        <w:t>(result</w:t>
+      </w:r>
       <w:r>
         <w:t xml:space="preserve">) A. </w:t>
       </w:r>
@@ -8845,21 +7930,7 @@
         <w:rPr>
           <w:b/>
         </w:rPr>
-        <w:t xml:space="preserve">B. Sis-co-ten (sister </w:t>
-      </w:r>
-      <w:proofErr w:type="spellStart"/>
-      <w:r>
-        <w:rPr>
-          <w:b/>
-        </w:rPr>
-        <w:t>cohesin</w:t>
-      </w:r>
-      <w:proofErr w:type="spellEnd"/>
-      <w:r>
-        <w:rPr>
-          <w:b/>
-        </w:rPr>
-        <w:t xml:space="preserve"> tension) will also be sexually dimorphic:</w:t>
+        <w:t>B. Sis-co-ten (sister cohesin tension) will also be sexually dimorphic:</w:t>
       </w:r>
       <w:r>
         <w:t xml:space="preserve"> this metric</w:t>
@@ -8907,13 +7978,8 @@
         <w:t xml:space="preserve"> will be sexually dimorphic</w:t>
       </w:r>
       <w:r>
-        <w:t xml:space="preserve">; males having more telomere positioned </w:t>
-      </w:r>
-      <w:proofErr w:type="gramStart"/>
-      <w:r>
-        <w:t>COs</w:t>
-      </w:r>
-      <w:proofErr w:type="gramEnd"/>
+        <w:t>; males having more telomere positioned COs</w:t>
+      </w:r>
     </w:p>
     <w:p>
       <w:pPr>
@@ -8949,7 +8015,6 @@
         </w:rPr>
         <w:t xml:space="preserve"> IFD</w:t>
       </w:r>
-      <w:proofErr w:type="gramStart"/>
       <w:r>
         <w:rPr>
           <w:b/>
@@ -8961,15 +8026,7 @@
           <w:b/>
           <w:i/>
         </w:rPr>
-        <w:t xml:space="preserve"> No</w:t>
-      </w:r>
-      <w:proofErr w:type="gramEnd"/>
-      <w:r>
-        <w:rPr>
-          <w:b/>
-          <w:i/>
-        </w:rPr>
-        <w:t xml:space="preserve"> predicted difference in physical distance between foci on the same </w:t>
+        <w:t xml:space="preserve"> No predicted difference in physical distance between foci on the same </w:t>
       </w:r>
       <w:r>
         <w:rPr>
@@ -9001,15 +8058,7 @@
         <w:t>raw IFDs are longer in females, and normalized IFDs are longer in males. This is driven by more observations of lower normalized IFDs in females. (Try running the MM without PWD, MSM and SKIVE</w:t>
       </w:r>
       <w:r>
-        <w:t xml:space="preserve"> – Is sex a </w:t>
-      </w:r>
-      <w:proofErr w:type="spellStart"/>
-      <w:r>
-        <w:t>sig</w:t>
-      </w:r>
-      <w:proofErr w:type="spellEnd"/>
-      <w:r>
-        <w:t xml:space="preserve"> factor for normalized IFD</w:t>
+        <w:t xml:space="preserve"> – Is sex a sig factor for normalized IFD</w:t>
       </w:r>
       <w:r>
         <w:t>)</w:t>
@@ -9045,23 +8094,7 @@
         <w:contextualSpacing/>
       </w:pPr>
       <w:r>
-        <w:t xml:space="preserve">Y = </w:t>
-      </w:r>
-      <w:proofErr w:type="spellStart"/>
-      <w:r>
-        <w:t>subsp</w:t>
-      </w:r>
-      <w:proofErr w:type="spellEnd"/>
-      <w:r>
-        <w:t xml:space="preserve"> * sex + </w:t>
-      </w:r>
-      <w:proofErr w:type="gramStart"/>
-      <w:r>
-        <w:t>random(</w:t>
-      </w:r>
-      <w:proofErr w:type="gramEnd"/>
-      <w:r>
-        <w:t>strain)</w:t>
+        <w:t>Y = subsp * sex + random(strain)</w:t>
       </w:r>
     </w:p>
     <w:tbl>
@@ -9182,14 +8215,12 @@
                 <w:b/>
               </w:rPr>
             </w:pPr>
-            <w:proofErr w:type="spellStart"/>
             <w:r>
               <w:rPr>
                 <w:b/>
               </w:rPr>
               <w:t>subsp</w:t>
             </w:r>
-            <w:proofErr w:type="spellEnd"/>
           </w:p>
         </w:tc>
         <w:tc>
@@ -9222,7 +8253,6 @@
                 <w:b/>
               </w:rPr>
             </w:pPr>
-            <w:proofErr w:type="spellStart"/>
             <w:r>
               <w:rPr>
                 <w:b/>
@@ -9233,14 +8263,7 @@
               <w:rPr>
                 <w:b/>
               </w:rPr>
-              <w:t>ubsp</w:t>
-            </w:r>
-            <w:proofErr w:type="spellEnd"/>
-            <w:r>
-              <w:rPr>
-                <w:b/>
-              </w:rPr>
-              <w:t>*sex</w:t>
+              <w:t>ubsp*sex</w:t>
             </w:r>
           </w:p>
         </w:tc>
@@ -9417,11 +8440,9 @@
             <w:pPr>
               <w:contextualSpacing/>
             </w:pPr>
-            <w:proofErr w:type="spellStart"/>
             <w:r>
               <w:t>Long.biv</w:t>
             </w:r>
-            <w:proofErr w:type="spellEnd"/>
           </w:p>
         </w:tc>
         <w:tc>
@@ -9792,13 +8813,8 @@
             <w:r>
               <w:t xml:space="preserve">, </w:t>
             </w:r>
-            <w:proofErr w:type="spellStart"/>
-            <w:r>
-              <w:t>Na.omit</w:t>
-            </w:r>
-            <w:proofErr w:type="spellEnd"/>
-            <w:r>
-              <w:t>()</w:t>
+            <w:r>
+              <w:t>Na.omit()</w:t>
             </w:r>
           </w:p>
         </w:tc>
@@ -9943,15 +8959,7 @@
               <w:t xml:space="preserve">, </w:t>
             </w:r>
             <w:r>
-              <w:t xml:space="preserve">the male effect </w:t>
-            </w:r>
-            <w:proofErr w:type="spellStart"/>
-            <w:r>
-              <w:t>coeff</w:t>
-            </w:r>
-            <w:proofErr w:type="spellEnd"/>
-            <w:r>
-              <w:t xml:space="preserve"> is </w:t>
+              <w:t xml:space="preserve">the male effect coeff is </w:t>
             </w:r>
           </w:p>
           <w:p>
@@ -10117,6 +9125,7 @@
               <w:contextualSpacing/>
             </w:pPr>
             <w:r>
+              <w:lastRenderedPageBreak/>
               <w:t xml:space="preserve">2CO_IFD.PER </w:t>
             </w:r>
           </w:p>
@@ -10360,12 +9369,9 @@
             <w:pPr>
               <w:contextualSpacing/>
             </w:pPr>
-            <w:proofErr w:type="spellStart"/>
-            <w:r>
-              <w:lastRenderedPageBreak/>
+            <w:r>
               <w:t>Sis.co.ten</w:t>
             </w:r>
-            <w:proofErr w:type="spellEnd"/>
           </w:p>
         </w:tc>
         <w:tc>
@@ -10498,11 +9504,9 @@
             <w:pPr>
               <w:contextualSpacing/>
             </w:pPr>
-            <w:proofErr w:type="spellStart"/>
             <w:r>
               <w:t>Telomere.dist</w:t>
             </w:r>
-            <w:proofErr w:type="spellEnd"/>
           </w:p>
         </w:tc>
         <w:tc>
@@ -10586,7 +9590,6 @@
             <w:pPr>
               <w:contextualSpacing/>
             </w:pPr>
-            <w:proofErr w:type="spellStart"/>
             <w:r>
               <w:t>Cent.d</w:t>
             </w:r>
@@ -10596,7 +9599,6 @@
             <w:r>
               <w:t>st</w:t>
             </w:r>
-            <w:proofErr w:type="spellEnd"/>
           </w:p>
         </w:tc>
         <w:tc>
@@ -10681,15 +9683,7 @@
         <w:t>-</w:t>
       </w:r>
       <w:r>
-        <w:t xml:space="preserve">These results confirm that </w:t>
-      </w:r>
-      <w:proofErr w:type="spellStart"/>
-      <w:r>
-        <w:t>i</w:t>
-      </w:r>
-      <w:proofErr w:type="spellEnd"/>
-      <w:r>
-        <w:t xml:space="preserve">) SC length/chromatin condensation and ii) differing recombination ‘landscapes’ are conserved chromosome </w:t>
+        <w:t xml:space="preserve">These results confirm that i) SC length/chromatin condensation and ii) differing recombination ‘landscapes’ are conserved chromosome </w:t>
       </w:r>
       <w:r>
         <w:t>level aspects of heterochiasmy.</w:t>
@@ -10827,7 +9821,6 @@
                 <w:b/>
               </w:rPr>
             </w:pPr>
-            <w:proofErr w:type="spellStart"/>
             <w:r>
               <w:rPr>
                 <w:b/>
@@ -10840,7 +9833,6 @@
               </w:rPr>
               <w:t>mean</w:t>
             </w:r>
-            <w:proofErr w:type="spellEnd"/>
           </w:p>
           <w:p>
             <w:pPr>
@@ -10915,14 +9907,12 @@
                 <w:b/>
               </w:rPr>
             </w:pPr>
-            <w:proofErr w:type="spellStart"/>
             <w:r>
               <w:rPr>
                 <w:b/>
               </w:rPr>
               <w:t>Mmean</w:t>
             </w:r>
-            <w:proofErr w:type="spellEnd"/>
           </w:p>
           <w:p>
             <w:pPr>
@@ -10997,14 +9987,12 @@
                 <w:b/>
               </w:rPr>
             </w:pPr>
-            <w:proofErr w:type="spellStart"/>
             <w:r>
               <w:rPr>
                 <w:b/>
               </w:rPr>
               <w:t>Fmean</w:t>
             </w:r>
-            <w:proofErr w:type="spellEnd"/>
           </w:p>
           <w:p>
             <w:pPr>
@@ -11079,14 +10067,12 @@
                 <w:b/>
               </w:rPr>
             </w:pPr>
-            <w:proofErr w:type="spellStart"/>
             <w:r>
               <w:rPr>
                 <w:b/>
               </w:rPr>
               <w:t>Mmean</w:t>
             </w:r>
-            <w:proofErr w:type="spellEnd"/>
           </w:p>
           <w:p>
             <w:pPr>
@@ -11161,14 +10147,12 @@
                 <w:b/>
               </w:rPr>
             </w:pPr>
-            <w:proofErr w:type="spellStart"/>
             <w:r>
               <w:rPr>
                 <w:b/>
               </w:rPr>
               <w:t>Fmean</w:t>
             </w:r>
-            <w:proofErr w:type="spellEnd"/>
           </w:p>
           <w:p>
             <w:pPr>
@@ -11249,14 +10233,12 @@
                 <w:b/>
               </w:rPr>
             </w:pPr>
-            <w:proofErr w:type="spellStart"/>
             <w:r>
               <w:rPr>
                 <w:b/>
               </w:rPr>
               <w:t>M.mean</w:t>
             </w:r>
-            <w:proofErr w:type="spellEnd"/>
           </w:p>
           <w:p>
             <w:pPr>
@@ -12807,15 +11789,7 @@
         <w:contextualSpacing/>
       </w:pPr>
       <w:r>
-        <w:t>(</w:t>
-      </w:r>
-      <w:proofErr w:type="gramStart"/>
-      <w:r>
-        <w:t>make</w:t>
-      </w:r>
-      <w:proofErr w:type="gramEnd"/>
-      <w:r>
-        <w:t xml:space="preserve"> a standardized name for these tables in R)</w:t>
+        <w:t>(make a standardized name for these tables in R)</w:t>
       </w:r>
       <w:r>
         <w:t xml:space="preserve">. </w:t>
@@ -12917,14 +11891,12 @@
                 <w:b/>
               </w:rPr>
             </w:pPr>
-            <w:proofErr w:type="spellStart"/>
             <w:r>
               <w:rPr>
                 <w:b/>
               </w:rPr>
               <w:t>F.n</w:t>
             </w:r>
-            <w:proofErr w:type="spellEnd"/>
           </w:p>
         </w:tc>
         <w:tc>
@@ -12938,14 +11910,12 @@
                 <w:b/>
               </w:rPr>
             </w:pPr>
-            <w:proofErr w:type="spellStart"/>
             <w:r>
               <w:rPr>
                 <w:b/>
               </w:rPr>
               <w:t>M.n</w:t>
             </w:r>
-            <w:proofErr w:type="spellEnd"/>
           </w:p>
         </w:tc>
         <w:tc>
@@ -13871,6 +12841,7 @@
               <w:contextualSpacing/>
             </w:pPr>
             <w:r>
+              <w:lastRenderedPageBreak/>
               <w:t>MOLF</w:t>
             </w:r>
           </w:p>
@@ -13960,7 +12931,6 @@
         <w:contextualSpacing/>
       </w:pPr>
       <w:r>
-        <w:lastRenderedPageBreak/>
         <w:t xml:space="preserve">The SKIVE male is normalized IFD is the highest!  </w:t>
       </w:r>
       <w:r>
@@ -13970,15 +12940,7 @@
         <w:t xml:space="preserve">. </w:t>
       </w:r>
       <w:r>
-        <w:t xml:space="preserve"> – Is it strange that SKIVE has intermediate </w:t>
-      </w:r>
-      <w:proofErr w:type="spellStart"/>
-      <w:r>
-        <w:t>gwRR</w:t>
-      </w:r>
-      <w:proofErr w:type="spellEnd"/>
-      <w:r>
-        <w:t xml:space="preserve"> (but maybe some aspects are like MSM and PWD).</w:t>
+        <w:t xml:space="preserve"> – Is it strange that SKIVE has intermediate gwRR (but maybe some aspects are like MSM and PWD).</w:t>
       </w:r>
       <w:r>
         <w:t xml:space="preserve">   **SKIVE has (IFD) patterns that is closer to the high MSM-PWD**</w:t>
@@ -14022,14 +12984,12 @@
             <w:r>
               <w:br w:type="page"/>
             </w:r>
-            <w:proofErr w:type="spellStart"/>
             <w:r>
               <w:rPr>
                 <w:b/>
               </w:rPr>
               <w:t>CO.Positions</w:t>
             </w:r>
-            <w:proofErr w:type="spellEnd"/>
           </w:p>
         </w:tc>
         <w:tc>
@@ -14043,14 +13003,12 @@
                 <w:b/>
               </w:rPr>
             </w:pPr>
-            <w:proofErr w:type="spellStart"/>
             <w:r>
               <w:rPr>
                 <w:b/>
               </w:rPr>
               <w:t>F.n</w:t>
             </w:r>
-            <w:proofErr w:type="spellEnd"/>
           </w:p>
         </w:tc>
         <w:tc>
@@ -14064,14 +13022,12 @@
                 <w:b/>
               </w:rPr>
             </w:pPr>
-            <w:proofErr w:type="spellStart"/>
             <w:r>
               <w:rPr>
                 <w:b/>
               </w:rPr>
               <w:t>M.n</w:t>
             </w:r>
-            <w:proofErr w:type="spellEnd"/>
           </w:p>
         </w:tc>
         <w:tc>
@@ -14085,14 +13041,12 @@
                 <w:b/>
               </w:rPr>
             </w:pPr>
-            <w:proofErr w:type="spellStart"/>
             <w:r>
               <w:rPr>
                 <w:b/>
               </w:rPr>
               <w:t>F.mean</w:t>
             </w:r>
-            <w:proofErr w:type="spellEnd"/>
           </w:p>
         </w:tc>
         <w:tc>
@@ -14107,14 +13061,12 @@
                 <w:b/>
               </w:rPr>
             </w:pPr>
-            <w:proofErr w:type="spellStart"/>
             <w:r>
               <w:rPr>
                 <w:b/>
               </w:rPr>
               <w:t>M.mean</w:t>
             </w:r>
-            <w:proofErr w:type="spellEnd"/>
           </w:p>
         </w:tc>
         <w:tc>
@@ -14642,23 +13594,7 @@
         <w:contextualSpacing/>
       </w:pPr>
       <w:r>
-        <w:t>(</w:t>
-      </w:r>
-      <w:proofErr w:type="gramStart"/>
-      <w:r>
-        <w:t>which</w:t>
-      </w:r>
-      <w:proofErr w:type="gramEnd"/>
-      <w:r>
-        <w:t xml:space="preserve"> metrics are used for this … normalized 1CO position) – In </w:t>
-      </w:r>
-      <w:proofErr w:type="spellStart"/>
-      <w:r>
-        <w:t>prev</w:t>
-      </w:r>
-      <w:proofErr w:type="spellEnd"/>
-      <w:r>
-        <w:t xml:space="preserve"> MS – I ran KS test to compare the density plots.</w:t>
+        <w:t>(which metrics are used for this … normalized 1CO position) – In prev MS – I ran KS test to compare the density plots.</w:t>
       </w:r>
     </w:p>
     <w:p>
@@ -14666,15 +13602,7 @@
         <w:contextualSpacing/>
       </w:pPr>
       <w:r>
-        <w:t>(</w:t>
-      </w:r>
-      <w:proofErr w:type="gramStart"/>
-      <w:r>
-        <w:t>centromere</w:t>
-      </w:r>
-      <w:proofErr w:type="gramEnd"/>
-      <w:r>
-        <w:t xml:space="preserve"> and telomere – these might not be the best metrics)</w:t>
+        <w:t>(centromere and telomere – these might not be the best metrics)</w:t>
       </w:r>
     </w:p>
     <w:p>
@@ -14682,15 +13610,7 @@
         <w:contextualSpacing/>
       </w:pPr>
       <w:r>
-        <w:t>(</w:t>
-      </w:r>
-      <w:proofErr w:type="gramStart"/>
-      <w:r>
-        <w:t>sis-co-ten</w:t>
-      </w:r>
-      <w:proofErr w:type="gramEnd"/>
-      <w:r>
-        <w:t>)</w:t>
+        <w:t>(sis-co-ten)</w:t>
       </w:r>
       <w:r>
         <w:t>?</w:t>
@@ -14701,23 +13621,7 @@
         <w:contextualSpacing/>
       </w:pPr>
       <w:r>
-        <w:t xml:space="preserve">Sis-co-ten by </w:t>
-      </w:r>
-      <w:proofErr w:type="spellStart"/>
-      <w:r>
-        <w:t>chromosomeLength</w:t>
-      </w:r>
-      <w:proofErr w:type="spellEnd"/>
-      <w:r>
-        <w:t xml:space="preserve"> --- There are distinct patterns by across sexes – In males the </w:t>
-      </w:r>
-      <w:proofErr w:type="spellStart"/>
-      <w:r>
-        <w:t>chrm</w:t>
-      </w:r>
-      <w:proofErr w:type="spellEnd"/>
-      <w:r>
-        <w:t xml:space="preserve"> classes (1CO, 2CO) separate/cluster very cleanly – where as they don’t separate / cluster in females.</w:t>
+        <w:t>Sis-co-ten by chromosomeLength --- There are distinct patterns by across sexes – In males the chrm classes (1CO, 2CO) separate/cluster very cleanly – where as they don’t separate / cluster in females.</w:t>
       </w:r>
     </w:p>
     <w:p>
@@ -14739,15 +13643,7 @@
         <w:t>–</w:t>
       </w:r>
       <w:r>
-        <w:t xml:space="preserve"> Even with in the normalized </w:t>
-      </w:r>
-      <w:proofErr w:type="spellStart"/>
-      <w:r>
-        <w:t>siscoten</w:t>
-      </w:r>
-      <w:proofErr w:type="spellEnd"/>
-      <w:r>
-        <w:t>, I think the male data shows more clustering.</w:t>
+        <w:t xml:space="preserve"> Even with in the normalized siscoten, I think the male data shows more clustering.</w:t>
       </w:r>
       <w:r>
         <w:t xml:space="preserve"> I’m not sure </w:t>
@@ -14761,37 +13657,13 @@
         <w:t>Sex and interaction are significant.</w:t>
       </w:r>
       <w:r>
-        <w:t xml:space="preserve">   – </w:t>
-      </w:r>
-      <w:proofErr w:type="gramStart"/>
-      <w:r>
-        <w:t>what</w:t>
-      </w:r>
-      <w:proofErr w:type="gramEnd"/>
-      <w:r>
-        <w:t xml:space="preserve"> d</w:t>
-      </w:r>
-      <w:r>
-        <w:t xml:space="preserve">oes normalized </w:t>
-      </w:r>
-      <w:proofErr w:type="spellStart"/>
-      <w:r>
-        <w:t>sis.co.ten</w:t>
-      </w:r>
-      <w:proofErr w:type="spellEnd"/>
-      <w:r>
-        <w:t xml:space="preserve"> mean?  </w:t>
-      </w:r>
-      <w:r>
-        <w:t xml:space="preserve">I’m not sure that it’s most biologically relevant since I don’t think cohesion adjusts to size of </w:t>
-      </w:r>
-      <w:proofErr w:type="spellStart"/>
-      <w:r>
-        <w:t>chrms</w:t>
-      </w:r>
-      <w:proofErr w:type="spellEnd"/>
-      <w:r>
-        <w:t xml:space="preserve">. </w:t>
+        <w:t xml:space="preserve">   – what d</w:t>
+      </w:r>
+      <w:r>
+        <w:t xml:space="preserve">oes normalized sis.co.ten mean?  </w:t>
+      </w:r>
+      <w:r>
+        <w:t xml:space="preserve">I’m not sure that it’s most biologically relevant since I don’t think cohesion adjusts to size of chrms. </w:t>
       </w:r>
     </w:p>
     <w:p>
@@ -14819,25 +13691,13 @@
         <w:pStyle w:val="Heading1"/>
       </w:pPr>
       <w:r>
-        <w:br w:type="page"/>
-      </w:r>
-      <w:r>
-        <w:lastRenderedPageBreak/>
         <w:t xml:space="preserve">Male </w:t>
       </w:r>
-      <w:proofErr w:type="spellStart"/>
-      <w:r>
-        <w:t>Musc</w:t>
-      </w:r>
-      <w:proofErr w:type="spellEnd"/>
-      <w:r>
-        <w:t xml:space="preserve"> P</w:t>
-      </w:r>
-      <w:r>
-        <w:t>olymorphism</w:t>
-      </w:r>
-      <w:r>
-        <w:t xml:space="preserve"> </w:t>
+      <w:r>
+        <w:t>Musc P</w:t>
+      </w:r>
+      <w:r>
+        <w:t xml:space="preserve">olymorphism </w:t>
       </w:r>
     </w:p>
     <w:p>
@@ -14851,34 +13711,10 @@
         <w:t>hich traits distinguish high and low rec</w:t>
       </w:r>
       <w:r>
-        <w:t xml:space="preserve">ombining males in </w:t>
-      </w:r>
-      <w:proofErr w:type="spellStart"/>
-      <w:r>
-        <w:t>Musc</w:t>
-      </w:r>
-      <w:proofErr w:type="spellEnd"/>
-      <w:r>
-        <w:t xml:space="preserve"> strains? (High: MSM and PWD, Low: KAZ, SKIVE, MOLF).</w:t>
-      </w:r>
-      <w:r>
-        <w:t xml:space="preserve"> Consider more </w:t>
-      </w:r>
-      <w:proofErr w:type="spellStart"/>
-      <w:r>
-        <w:t>Musc</w:t>
-      </w:r>
-      <w:proofErr w:type="spellEnd"/>
-      <w:r>
-        <w:t xml:space="preserve"> strains:  PWD, SKIVE, CZECH, </w:t>
-      </w:r>
-      <w:proofErr w:type="gramStart"/>
-      <w:r>
-        <w:t>KAZ  (</w:t>
-      </w:r>
-      <w:proofErr w:type="gramEnd"/>
-      <w:r>
-        <w:t>TOM, AST)</w:t>
+        <w:t>ombining males in Musc strains? (High: MSM and PWD, Low: KAZ, SKIVE, MOLF).</w:t>
+      </w:r>
+      <w:r>
+        <w:t xml:space="preserve"> Consider more Musc strains:  PWD, SKIVE, CZECH, KAZ  (TOM, AST)</w:t>
       </w:r>
     </w:p>
     <w:p>
@@ -14893,13 +13729,8 @@
       <w:pPr>
         <w:pStyle w:val="Heading1"/>
       </w:pPr>
-      <w:proofErr w:type="spellStart"/>
-      <w:r>
-        <w:t>Musc</w:t>
-      </w:r>
-      <w:proofErr w:type="spellEnd"/>
-      <w:r>
-        <w:t xml:space="preserve"> Mixed Model</w:t>
+      <w:r>
+        <w:t>Musc Mixed Model</w:t>
       </w:r>
     </w:p>
     <w:p>
@@ -14911,27 +13742,37 @@
       <w:pPr>
         <w:contextualSpacing/>
       </w:pPr>
-      <w:proofErr w:type="gramStart"/>
-      <w:r>
-        <w:t>consider</w:t>
-      </w:r>
-      <w:proofErr w:type="gramEnd"/>
-      <w:r>
-        <w:t xml:space="preserve"> – all </w:t>
-      </w:r>
-      <w:proofErr w:type="spellStart"/>
-      <w:r>
-        <w:t>Musc</w:t>
-      </w:r>
-      <w:proofErr w:type="spellEnd"/>
-      <w:r>
-        <w:t xml:space="preserve"> strains – even if they don’t have female) – run a new mixed model --- all male, all </w:t>
-      </w:r>
-      <w:proofErr w:type="spellStart"/>
-      <w:r>
-        <w:t>musc</w:t>
-      </w:r>
-      <w:proofErr w:type="spellEnd"/>
+      <w:r>
+        <w:t>All male M.m mice?   (Should run the same av MLH1 count models for just male data --- before assuming these predictions would hold)</w:t>
+      </w:r>
+    </w:p>
+    <w:p>
+      <w:pPr>
+        <w:contextualSpacing/>
+      </w:pPr>
+      <w:bookmarkStart w:id="1" w:name="_GoBack"/>
+      <w:bookmarkEnd w:id="1"/>
+    </w:p>
+    <w:p>
+      <w:pPr>
+        <w:contextualSpacing/>
+      </w:pPr>
+      <w:r>
+        <w:t>-Dom (no differences between strains)</w:t>
+      </w:r>
+    </w:p>
+    <w:p>
+      <w:pPr>
+        <w:contextualSpacing/>
+      </w:pPr>
+    </w:p>
+    <w:p>
+      <w:pPr>
+        <w:contextualSpacing/>
+      </w:pPr>
+      <w:r>
+        <w:t>consider – all Musc strains – even if they don’t have female) – run a new mixed model --- all male, all musc</w:t>
+      </w:r>
       <w:r>
         <w:t xml:space="preserve"> – There are no other effects </w:t>
       </w:r>
@@ -14954,13 +13795,8 @@
       <w:r>
         <w:t xml:space="preserve"> ~ </w:t>
       </w:r>
-      <w:proofErr w:type="gramStart"/>
-      <w:r>
-        <w:t>random(</w:t>
-      </w:r>
-      <w:proofErr w:type="gramEnd"/>
-      <w:r>
-        <w:t>strain)</w:t>
+      <w:r>
+        <w:t>random(strain)</w:t>
       </w:r>
     </w:p>
     <w:p>
@@ -15192,21 +14028,7 @@
         <w:rPr>
           <w:b/>
         </w:rPr>
-        <w:t xml:space="preserve">Separated by </w:t>
-      </w:r>
-      <w:proofErr w:type="spellStart"/>
-      <w:r>
-        <w:rPr>
-          <w:b/>
-        </w:rPr>
-        <w:t>Chrm</w:t>
-      </w:r>
-      <w:proofErr w:type="spellEnd"/>
-      <w:r>
-        <w:rPr>
-          <w:b/>
-        </w:rPr>
-        <w:t xml:space="preserve"> Class, the strains will not be different</w:t>
+        <w:t>Separated by Chrm Class, the strains will not be different</w:t>
       </w:r>
     </w:p>
     <w:p>
@@ -15242,16 +14064,8 @@
         <w:rPr>
           <w:b/>
         </w:rPr>
-        <w:t xml:space="preserve">Shorter IFD in high rec strains to allow denser packing of </w:t>
-      </w:r>
-      <w:proofErr w:type="spellStart"/>
-      <w:r>
-        <w:rPr>
-          <w:b/>
-        </w:rPr>
-        <w:t>COs.</w:t>
-      </w:r>
-      <w:proofErr w:type="spellEnd"/>
+        <w:t>Shorter IFD in high rec strains to allow denser packing of COs.</w:t>
+      </w:r>
     </w:p>
     <w:p>
       <w:pPr>
@@ -15309,13 +14123,8 @@
           <w:numId w:val="4"/>
         </w:numPr>
       </w:pPr>
-      <w:proofErr w:type="spellStart"/>
-      <w:r>
-        <w:t>T.tests</w:t>
-      </w:r>
-      <w:proofErr w:type="spellEnd"/>
-      <w:r>
-        <w:t xml:space="preserve"> (high vs low)</w:t>
+      <w:r>
+        <w:t>T.tests (high vs low)</w:t>
       </w:r>
       <w:r>
         <w:t xml:space="preserve"> </w:t>
@@ -15411,7 +14220,6 @@
                 <w:b/>
               </w:rPr>
             </w:pPr>
-            <w:proofErr w:type="spellStart"/>
             <w:r>
               <w:rPr>
                 <w:b/>
@@ -15424,7 +14232,6 @@
               </w:rPr>
               <w:t>s</w:t>
             </w:r>
-            <w:proofErr w:type="spellEnd"/>
           </w:p>
         </w:tc>
         <w:tc>
@@ -15460,16 +14267,8 @@
               <w:rPr>
                 <w:b/>
               </w:rPr>
-              <w:t xml:space="preserve">^all </w:t>
-            </w:r>
-            <w:proofErr w:type="spellStart"/>
-            <w:r>
-              <w:rPr>
-                <w:b/>
-              </w:rPr>
-              <w:t>bivs</w:t>
-            </w:r>
-            <w:proofErr w:type="spellEnd"/>
+              <w:t>^all bivs</w:t>
+            </w:r>
           </w:p>
         </w:tc>
         <w:tc>
@@ -15725,11 +14524,9 @@
             <w:pPr>
               <w:contextualSpacing/>
             </w:pPr>
-            <w:proofErr w:type="gramStart"/>
             <w:r>
               <w:t>0.0973 .</w:t>
             </w:r>
-            <w:proofErr w:type="gramEnd"/>
           </w:p>
         </w:tc>
         <w:tc>
@@ -16265,34 +15062,21 @@
             <w:r>
               <w:t xml:space="preserve"> </w:t>
             </w:r>
-            <w:proofErr w:type="spellStart"/>
-            <w:r>
-              <w:t>chrm</w:t>
-            </w:r>
-            <w:proofErr w:type="spellEnd"/>
-            <w:r>
-              <w:t xml:space="preserve"> classes NS</w:t>
-            </w:r>
-          </w:p>
-          <w:p>
-            <w:pPr>
-              <w:contextualSpacing/>
-            </w:pPr>
-          </w:p>
-          <w:p>
-            <w:pPr>
-              <w:contextualSpacing/>
-            </w:pPr>
-            <w:r>
-              <w:t xml:space="preserve">No, (redo with </w:t>
-            </w:r>
-            <w:proofErr w:type="spellStart"/>
-            <w:r>
-              <w:t>chrm</w:t>
-            </w:r>
-            <w:proofErr w:type="spellEnd"/>
-            <w:r>
-              <w:t xml:space="preserve"> separated tests)</w:t>
+            <w:r>
+              <w:t>chrm classes NS</w:t>
+            </w:r>
+          </w:p>
+          <w:p>
+            <w:pPr>
+              <w:contextualSpacing/>
+            </w:pPr>
+          </w:p>
+          <w:p>
+            <w:pPr>
+              <w:contextualSpacing/>
+            </w:pPr>
+            <w:r>
+              <w:t>No, (redo with chrm separated tests)</w:t>
             </w:r>
           </w:p>
         </w:tc>
@@ -16311,14 +15095,11 @@
               <w:contextualSpacing/>
             </w:pPr>
             <w:r>
-              <w:lastRenderedPageBreak/>
               <w:t>^</w:t>
             </w:r>
-            <w:proofErr w:type="spellStart"/>
             <w:r>
               <w:t>Sis.co.ten</w:t>
             </w:r>
-            <w:proofErr w:type="spellEnd"/>
           </w:p>
         </w:tc>
         <w:tc>
@@ -16636,11 +15417,9 @@
             <w:r>
               <w:t>^</w:t>
             </w:r>
-            <w:proofErr w:type="spellStart"/>
             <w:r>
               <w:t>Telomere.dist</w:t>
             </w:r>
-            <w:proofErr w:type="spellEnd"/>
           </w:p>
         </w:tc>
         <w:tc>
@@ -16652,11 +15431,9 @@
             <w:pPr>
               <w:contextualSpacing/>
             </w:pPr>
-            <w:proofErr w:type="gramStart"/>
             <w:r>
               <w:t>0.0555 .</w:t>
             </w:r>
-            <w:proofErr w:type="gramEnd"/>
           </w:p>
         </w:tc>
         <w:tc>
@@ -16729,11 +15506,9 @@
             <w:r>
               <w:t>^</w:t>
             </w:r>
-            <w:proofErr w:type="spellStart"/>
             <w:r>
               <w:t>Telo.Dist_PER</w:t>
             </w:r>
-            <w:proofErr w:type="spellEnd"/>
           </w:p>
         </w:tc>
         <w:tc>
@@ -16814,7 +15589,6 @@
             <w:r>
               <w:t>^</w:t>
             </w:r>
-            <w:proofErr w:type="spellStart"/>
             <w:r>
               <w:t>Cent.d</w:t>
             </w:r>
@@ -16824,7 +15598,6 @@
             <w:r>
               <w:t>st</w:t>
             </w:r>
-            <w:proofErr w:type="spellEnd"/>
           </w:p>
         </w:tc>
         <w:tc>
@@ -16911,11 +15684,9 @@
             <w:r>
               <w:t>^</w:t>
             </w:r>
-            <w:proofErr w:type="spellStart"/>
             <w:r>
               <w:t>Cent.Dist_PER</w:t>
             </w:r>
-            <w:proofErr w:type="spellEnd"/>
           </w:p>
         </w:tc>
         <w:tc>
@@ -17002,15 +15773,7 @@
         <w:t xml:space="preserve"> along with more DSB meets the model of </w:t>
       </w:r>
       <w:r>
-        <w:t xml:space="preserve">increase </w:t>
-      </w:r>
-      <w:proofErr w:type="spellStart"/>
-      <w:r>
-        <w:t>gwRR</w:t>
-      </w:r>
-      <w:proofErr w:type="spellEnd"/>
-      <w:r>
-        <w:t xml:space="preserve"> stemming f</w:t>
+        <w:t>increase gwRR stemming f</w:t>
       </w:r>
       <w:r>
         <w:t>rom changes early in the pathway (more SC area -&gt; more DSB -&gt; more COs)</w:t>
@@ -17029,6 +15792,7 @@
         <w:contextualSpacing/>
       </w:pPr>
       <w:r>
+        <w:lastRenderedPageBreak/>
         <w:t>2. Higher rec strains have more space between foci on the same bivalent</w:t>
       </w:r>
       <w:r>
@@ -17038,15 +15802,7 @@
         <w:t xml:space="preserve">strength </w:t>
       </w:r>
       <w:r>
-        <w:t xml:space="preserve">has also evolved with higher </w:t>
-      </w:r>
-      <w:proofErr w:type="spellStart"/>
-      <w:r>
-        <w:t>gwRR</w:t>
-      </w:r>
-      <w:proofErr w:type="spellEnd"/>
-      <w:r>
-        <w:t xml:space="preserve">. </w:t>
+        <w:t xml:space="preserve">has also evolved with higher gwRR. </w:t>
       </w:r>
       <w:r>
         <w:t>These</w:t>
@@ -17195,13 +15951,8 @@
       <w:r>
         <w:t>-</w:t>
       </w:r>
-      <w:proofErr w:type="spellStart"/>
-      <w:r>
-        <w:t>Glm’s</w:t>
-      </w:r>
-      <w:proofErr w:type="spellEnd"/>
-      <w:r>
-        <w:t xml:space="preserve"> strains are usually sig</w:t>
+      <w:r>
+        <w:t>Glm’s strains are usually sig</w:t>
       </w:r>
     </w:p>
     <w:p>
@@ -17209,15 +15960,7 @@
         <w:contextualSpacing/>
       </w:pPr>
       <w:r>
-        <w:t xml:space="preserve">- </w:t>
-      </w:r>
-      <w:proofErr w:type="gramStart"/>
-      <w:r>
-        <w:t>pairwise</w:t>
-      </w:r>
-      <w:proofErr w:type="gramEnd"/>
-      <w:r>
-        <w:t xml:space="preserve"> t-tests</w:t>
+        <w:t>- pairwise t-tests</w:t>
       </w:r>
     </w:p>
     <w:p>
@@ -17235,15 +15978,7 @@
         <w:contextualSpacing/>
       </w:pPr>
       <w:r>
-        <w:t xml:space="preserve">-lme4 (use RLTR </w:t>
-      </w:r>
-      <w:proofErr w:type="gramStart"/>
-      <w:r>
-        <w:t>exact(</w:t>
-      </w:r>
-      <w:proofErr w:type="gramEnd"/>
-      <w:r>
-        <w:t>) for testing random effects --- what are the random effects in these models?</w:t>
+        <w:t>-lme4 (use RLTR exact() for testing random effects --- what are the random effects in these models?</w:t>
       </w:r>
     </w:p>
     <w:p>
@@ -17251,23 +15986,7 @@
         <w:contextualSpacing/>
       </w:pPr>
       <w:r>
-        <w:t>-ANOVA? (</w:t>
-      </w:r>
-      <w:proofErr w:type="gramStart"/>
-      <w:r>
-        <w:t>one</w:t>
-      </w:r>
-      <w:proofErr w:type="gramEnd"/>
-      <w:r>
-        <w:t xml:space="preserve"> way </w:t>
-      </w:r>
-      <w:proofErr w:type="spellStart"/>
-      <w:r>
-        <w:t>anova</w:t>
-      </w:r>
-      <w:proofErr w:type="spellEnd"/>
-      <w:r>
-        <w:t xml:space="preserve"> – 1 factor in this gro</w:t>
+        <w:t>-ANOVA? (one way anova – 1 factor in this gro</w:t>
       </w:r>
       <w:r>
         <w:t>up is different from the others</w:t>
@@ -17277,7 +15996,6 @@
       <w:pPr>
         <w:contextualSpacing/>
       </w:pPr>
-      <w:proofErr w:type="gramStart"/>
       <w:r>
         <w:rPr>
           <w:rFonts w:ascii="Courier" w:hAnsi="Courier"/>
@@ -17286,62 +16004,7 @@
           <w:szCs w:val="21"/>
           <w:shd w:val="clear" w:color="auto" w:fill="FAFAFA"/>
         </w:rPr>
-        <w:t>fit</w:t>
-      </w:r>
-      <w:proofErr w:type="gramEnd"/>
-      <w:r>
-        <w:rPr>
-          <w:rFonts w:ascii="Courier" w:hAnsi="Courier"/>
-          <w:color w:val="4D5356"/>
-          <w:sz w:val="21"/>
-          <w:szCs w:val="21"/>
-          <w:shd w:val="clear" w:color="auto" w:fill="FAFAFA"/>
-        </w:rPr>
-        <w:t xml:space="preserve"> &lt;- </w:t>
-      </w:r>
-      <w:proofErr w:type="spellStart"/>
-      <w:r>
-        <w:rPr>
-          <w:rFonts w:ascii="Courier" w:hAnsi="Courier"/>
-          <w:color w:val="4D5356"/>
-          <w:sz w:val="21"/>
-          <w:szCs w:val="21"/>
-          <w:shd w:val="clear" w:color="auto" w:fill="FAFAFA"/>
-        </w:rPr>
-        <w:t>aov</w:t>
-      </w:r>
-      <w:proofErr w:type="spellEnd"/>
-      <w:r>
-        <w:rPr>
-          <w:rFonts w:ascii="Courier" w:hAnsi="Courier"/>
-          <w:color w:val="4D5356"/>
-          <w:sz w:val="21"/>
-          <w:szCs w:val="21"/>
-          <w:shd w:val="clear" w:color="auto" w:fill="FAFAFA"/>
-        </w:rPr>
-        <w:t>(y ~ A, data=</w:t>
-      </w:r>
-      <w:proofErr w:type="spellStart"/>
-      <w:r>
-        <w:rPr>
-          <w:rFonts w:ascii="Courier" w:hAnsi="Courier"/>
-          <w:color w:val="4D5356"/>
-          <w:sz w:val="21"/>
-          <w:szCs w:val="21"/>
-          <w:shd w:val="clear" w:color="auto" w:fill="FAFAFA"/>
-        </w:rPr>
-        <w:t>mydataframe</w:t>
-      </w:r>
-      <w:proofErr w:type="spellEnd"/>
-      <w:r>
-        <w:rPr>
-          <w:rFonts w:ascii="Courier" w:hAnsi="Courier"/>
-          <w:color w:val="4D5356"/>
-          <w:sz w:val="21"/>
-          <w:szCs w:val="21"/>
-          <w:shd w:val="clear" w:color="auto" w:fill="FAFAFA"/>
-        </w:rPr>
-        <w:t>)</w:t>
+        <w:t>fit &lt;- aov(y ~ A, data=mydataframe)</w:t>
       </w:r>
     </w:p>
     <w:p>
@@ -17459,16 +16122,8 @@
         <w:rPr>
           <w:b/>
         </w:rPr>
-        <w:t xml:space="preserve">Non-sig </w:t>
-      </w:r>
-      <w:proofErr w:type="spellStart"/>
-      <w:r>
-        <w:rPr>
-          <w:b/>
-        </w:rPr>
-        <w:t>anova</w:t>
-      </w:r>
-      <w:proofErr w:type="spellEnd"/>
+        <w:t>Non-sig anova</w:t>
+      </w:r>
     </w:p>
     <w:p>
       <w:pPr>
@@ -17485,16 +16140,8 @@
         <w:rPr>
           <w:b/>
         </w:rPr>
-        <w:t xml:space="preserve">Sig </w:t>
-      </w:r>
-      <w:proofErr w:type="spellStart"/>
-      <w:r>
-        <w:rPr>
-          <w:b/>
-        </w:rPr>
-        <w:t>anova</w:t>
-      </w:r>
-      <w:proofErr w:type="spellEnd"/>
+        <w:t>Sig anova</w:t>
+      </w:r>
     </w:p>
     <w:p>
       <w:pPr>
@@ -17511,16 +16158,8 @@
         <w:rPr>
           <w:b/>
         </w:rPr>
-        <w:t xml:space="preserve">Sig </w:t>
-      </w:r>
-      <w:proofErr w:type="spellStart"/>
-      <w:r>
-        <w:rPr>
-          <w:b/>
-        </w:rPr>
-        <w:t>anova</w:t>
-      </w:r>
-      <w:proofErr w:type="spellEnd"/>
+        <w:t>Sig anova</w:t>
+      </w:r>
     </w:p>
     <w:p>
       <w:pPr>
@@ -17545,15 +16184,7 @@
         </w:numPr>
       </w:pPr>
       <w:r>
-        <w:t xml:space="preserve">All 1 way </w:t>
-      </w:r>
-      <w:proofErr w:type="spellStart"/>
-      <w:r>
-        <w:t>anova’s</w:t>
-      </w:r>
-      <w:proofErr w:type="spellEnd"/>
-      <w:r>
-        <w:t xml:space="preserve"> have significant values for the Dom strains</w:t>
+        <w:t>All 1 way anova’s have significant values for the Dom strains</w:t>
       </w:r>
       <w:r>
         <w:t xml:space="preserve"> (doesn’t meet prediction)</w:t>
@@ -17656,14 +16287,12 @@
                 <w:b/>
               </w:rPr>
             </w:pPr>
-            <w:proofErr w:type="spellStart"/>
             <w:r>
               <w:rPr>
                 <w:b/>
               </w:rPr>
               <w:t>obs</w:t>
             </w:r>
-            <w:proofErr w:type="spellEnd"/>
           </w:p>
         </w:tc>
         <w:tc>
@@ -17691,14 +16320,12 @@
                 <w:b/>
               </w:rPr>
             </w:pPr>
-            <w:proofErr w:type="spellStart"/>
             <w:r>
               <w:rPr>
                 <w:b/>
               </w:rPr>
               <w:t>sc</w:t>
             </w:r>
-            <w:proofErr w:type="spellEnd"/>
           </w:p>
         </w:tc>
         <w:tc>
@@ -17745,14 +16372,12 @@
                 <w:b/>
               </w:rPr>
             </w:pPr>
-            <w:proofErr w:type="spellStart"/>
             <w:r>
               <w:rPr>
                 <w:b/>
               </w:rPr>
               <w:t>nCO</w:t>
             </w:r>
-            <w:proofErr w:type="spellEnd"/>
           </w:p>
         </w:tc>
         <w:tc>
@@ -17898,14 +16523,12 @@
                 <w:b/>
               </w:rPr>
             </w:pPr>
-            <w:proofErr w:type="spellStart"/>
             <w:r>
               <w:rPr>
                 <w:b/>
               </w:rPr>
               <w:t>M.mean</w:t>
             </w:r>
-            <w:proofErr w:type="spellEnd"/>
           </w:p>
           <w:p>
             <w:pPr>
@@ -17966,14 +16589,12 @@
                 <w:b/>
               </w:rPr>
             </w:pPr>
-            <w:proofErr w:type="spellStart"/>
             <w:r>
               <w:rPr>
                 <w:b/>
               </w:rPr>
               <w:t>Interpertation</w:t>
             </w:r>
-            <w:proofErr w:type="spellEnd"/>
           </w:p>
         </w:tc>
       </w:tr>
@@ -18537,7 +17158,6 @@
               <w:contextualSpacing/>
             </w:pPr>
             <w:r>
-              <w:lastRenderedPageBreak/>
               <w:t>LEW</w:t>
             </w:r>
           </w:p>
@@ -20697,21 +19317,8 @@
         <w:contextualSpacing/>
       </w:pPr>
       <w:r>
-        <w:t xml:space="preserve">The expected order for </w:t>
-      </w:r>
-      <w:proofErr w:type="spellStart"/>
-      <w:r>
-        <w:t>Musc</w:t>
-      </w:r>
-      <w:proofErr w:type="spellEnd"/>
-      <w:r>
-        <w:t xml:space="preserve"> strains isn’t kept / followed – there might be a subsampling issue… </w:t>
-      </w:r>
-      <w:proofErr w:type="spellStart"/>
-      <w:r>
-        <w:t>tho</w:t>
-      </w:r>
-      <w:proofErr w:type="spellEnd"/>
+        <w:t>The expected order for Musc strains isn’t kept / followed – there might be a subsampling issue… tho</w:t>
+      </w:r>
     </w:p>
     <w:p>
       <w:pPr>
@@ -20723,18 +19330,10 @@
         <w:contextualSpacing/>
       </w:pPr>
       <w:r>
-        <w:t xml:space="preserve">MSM &gt; MOLF is true for all </w:t>
-      </w:r>
-      <w:proofErr w:type="spellStart"/>
-      <w:r>
-        <w:t>chr</w:t>
-      </w:r>
-      <w:r>
-        <w:t>m</w:t>
-      </w:r>
-      <w:proofErr w:type="spellEnd"/>
-      <w:r>
-        <w:t xml:space="preserve"> classes</w:t>
+        <w:t>MSM &gt; MOLF is true for all chr</w:t>
+      </w:r>
+      <w:r>
+        <w:t>m classes</w:t>
       </w:r>
     </w:p>
     <w:p>
@@ -20742,23 +19341,7 @@
         <w:contextualSpacing/>
       </w:pPr>
       <w:r>
-        <w:t>(</w:t>
-      </w:r>
-      <w:proofErr w:type="gramStart"/>
-      <w:r>
-        <w:t>but</w:t>
-      </w:r>
-      <w:proofErr w:type="gramEnd"/>
-      <w:r>
-        <w:t xml:space="preserve"> subsampling could be an issue – measure more MSM male </w:t>
-      </w:r>
-      <w:proofErr w:type="spellStart"/>
-      <w:r>
-        <w:t>bivs</w:t>
-      </w:r>
-      <w:proofErr w:type="spellEnd"/>
-      <w:r>
-        <w:t>?)</w:t>
+        <w:t>(but subsampling could be an issue – measure more MSM male bivs?)</w:t>
       </w:r>
     </w:p>
     <w:p>
@@ -20777,21 +19360,7 @@
         <w:rPr>
           <w:b/>
         </w:rPr>
-        <w:t xml:space="preserve">Pairwise </w:t>
-      </w:r>
-      <w:proofErr w:type="spellStart"/>
-      <w:r>
-        <w:rPr>
-          <w:b/>
-        </w:rPr>
-        <w:t>t.test</w:t>
-      </w:r>
-      <w:proofErr w:type="spellEnd"/>
-      <w:r>
-        <w:rPr>
-          <w:b/>
-        </w:rPr>
-        <w:t xml:space="preserve"> results for the 3 subsp</w:t>
+        <w:t>Pairwise t.test results for the 3 subsp</w:t>
       </w:r>
     </w:p>
     <w:p>
@@ -20843,16 +19412,8 @@
               <w:rPr>
                 <w:b/>
               </w:rPr>
-              <w:t xml:space="preserve">CO  </w:t>
-            </w:r>
-            <w:proofErr w:type="spellStart"/>
-            <w:r>
-              <w:rPr>
-                <w:b/>
-              </w:rPr>
-              <w:t>Pos</w:t>
-            </w:r>
-            <w:proofErr w:type="spellEnd"/>
+              <w:t>CO  Pos</w:t>
+            </w:r>
           </w:p>
         </w:tc>
         <w:tc>
@@ -20866,14 +19427,12 @@
                 <w:b/>
               </w:rPr>
             </w:pPr>
-            <w:proofErr w:type="spellStart"/>
             <w:r>
               <w:rPr>
                 <w:b/>
               </w:rPr>
               <w:t>n.obs</w:t>
             </w:r>
-            <w:proofErr w:type="spellEnd"/>
           </w:p>
         </w:tc>
         <w:tc>
@@ -20953,14 +19512,12 @@
                 <w:b/>
               </w:rPr>
             </w:pPr>
-            <w:proofErr w:type="spellStart"/>
             <w:r>
               <w:rPr>
                 <w:b/>
               </w:rPr>
               <w:t>interp</w:t>
             </w:r>
-            <w:proofErr w:type="spellEnd"/>
           </w:p>
         </w:tc>
       </w:tr>
@@ -21459,15 +20016,7 @@
               <w:contextualSpacing/>
             </w:pPr>
             <w:r>
-              <w:t xml:space="preserve">The higher strains are more </w:t>
-            </w:r>
-            <w:proofErr w:type="spellStart"/>
-            <w:r>
-              <w:t>centromeric</w:t>
-            </w:r>
-            <w:proofErr w:type="spellEnd"/>
-            <w:r>
-              <w:t xml:space="preserve"> </w:t>
+              <w:t xml:space="preserve">The higher strains are more centromeric </w:t>
             </w:r>
           </w:p>
           <w:p>
@@ -22034,15 +20583,7 @@
               <w:contextualSpacing/>
             </w:pPr>
             <w:r>
-              <w:t xml:space="preserve">MSM is more </w:t>
-            </w:r>
-            <w:proofErr w:type="spellStart"/>
-            <w:r>
-              <w:t>telomeric</w:t>
-            </w:r>
-            <w:proofErr w:type="spellEnd"/>
-            <w:r>
-              <w:t xml:space="preserve"> – subsampling might be an issue</w:t>
+              <w:t>MSM is more telomeric – subsampling might be an issue</w:t>
             </w:r>
           </w:p>
         </w:tc>
@@ -22212,14 +20753,12 @@
                 <w:b/>
               </w:rPr>
             </w:pPr>
-            <w:proofErr w:type="spellStart"/>
             <w:r>
               <w:rPr>
                 <w:b/>
               </w:rPr>
               <w:t>n.obs</w:t>
             </w:r>
-            <w:proofErr w:type="spellEnd"/>
           </w:p>
         </w:tc>
         <w:tc>
@@ -22299,14 +20838,12 @@
                 <w:b/>
               </w:rPr>
             </w:pPr>
-            <w:proofErr w:type="spellStart"/>
             <w:r>
               <w:rPr>
                 <w:b/>
               </w:rPr>
               <w:t>interp</w:t>
             </w:r>
-            <w:proofErr w:type="spellEnd"/>
           </w:p>
         </w:tc>
       </w:tr>
@@ -22830,7 +21367,6 @@
               <w:contextualSpacing/>
             </w:pPr>
             <w:r>
-              <w:lastRenderedPageBreak/>
               <w:t>SKIVE</w:t>
             </w:r>
           </w:p>
@@ -23500,6 +22036,7 @@
         <w:rPr>
           <w:b/>
         </w:rPr>
+        <w:lastRenderedPageBreak/>
         <w:t>Next Steps</w:t>
       </w:r>
     </w:p>
@@ -23534,15 +22071,7 @@
         <w:contextualSpacing/>
       </w:pPr>
       <w:r>
-        <w:t xml:space="preserve">*t-tests show no difference between the </w:t>
-      </w:r>
-      <w:proofErr w:type="spellStart"/>
-      <w:r>
-        <w:t>siscoten</w:t>
-      </w:r>
-      <w:proofErr w:type="spellEnd"/>
-      <w:r>
-        <w:t xml:space="preserve"> scores when separated by chromosome class. Does this indicate that the t-test of pooled sis-co-ten is due to different proportions in the high and low strains?</w:t>
+        <w:t>*t-tests show no difference between the siscoten scores when separated by chromosome class. Does this indicate that the t-test of pooled sis-co-ten is due to different proportions in the high and low strains?</w:t>
       </w:r>
       <w:r>
         <w:t xml:space="preserve"> Follow up with sub-sampling permutations.</w:t>
@@ -23615,23 +22144,7 @@
         <w:t xml:space="preserve">- </w:t>
       </w:r>
       <w:r>
-        <w:t xml:space="preserve">Larger IFD/stronger interference might be act as a limit/suppressor of </w:t>
-      </w:r>
-      <w:proofErr w:type="spellStart"/>
-      <w:r>
-        <w:t>gwRR</w:t>
-      </w:r>
-      <w:proofErr w:type="spellEnd"/>
-      <w:r>
-        <w:t xml:space="preserve"> getting too high in the high </w:t>
-      </w:r>
-      <w:proofErr w:type="spellStart"/>
-      <w:r>
-        <w:t>Musc</w:t>
-      </w:r>
-      <w:proofErr w:type="spellEnd"/>
-      <w:r>
-        <w:t xml:space="preserve"> strains. </w:t>
+        <w:t xml:space="preserve">Larger IFD/stronger interference might be act as a limit/suppressor of gwRR getting too high in the high Musc strains. </w:t>
       </w:r>
     </w:p>
     <w:p>
@@ -23644,26 +22157,10 @@
         <w:contextualSpacing/>
       </w:pPr>
       <w:r>
-        <w:t xml:space="preserve">- Male High Rec strains in </w:t>
-      </w:r>
-      <w:proofErr w:type="spellStart"/>
-      <w:r>
-        <w:t>Musc</w:t>
-      </w:r>
-      <w:proofErr w:type="spellEnd"/>
-      <w:r>
-        <w:t xml:space="preserve"> have more 2CO bivalents per cell</w:t>
-      </w:r>
-      <w:r>
-        <w:t xml:space="preserve">. It’s unclear if there are general patterns for the 2CO bivalents from a MSM and PWD cells that distinguish them from other </w:t>
-      </w:r>
-      <w:proofErr w:type="spellStart"/>
-      <w:r>
-        <w:t>Musc</w:t>
-      </w:r>
-      <w:proofErr w:type="spellEnd"/>
-      <w:r>
-        <w:t xml:space="preserve"> strains. </w:t>
+        <w:t>- Male High Rec strains in Musc have more 2CO bivalents per cell</w:t>
+      </w:r>
+      <w:r>
+        <w:t xml:space="preserve">. It’s unclear if there are general patterns for the 2CO bivalents from a MSM and PWD cells that distinguish them from other Musc strains. </w:t>
       </w:r>
     </w:p>
     <w:p>
@@ -23778,49 +22275,8 @@
           <w:sz w:val="24"/>
           <w:szCs w:val="24"/>
         </w:rPr>
-        <w:t xml:space="preserve">Male specific polymorphism for </w:t>
-      </w:r>
-      <w:proofErr w:type="spellStart"/>
-      <w:r>
-        <w:rPr>
-          <w:sz w:val="24"/>
-          <w:szCs w:val="24"/>
-        </w:rPr>
-        <w:t>gwRR</w:t>
-      </w:r>
-      <w:proofErr w:type="spellEnd"/>
-      <w:r>
-        <w:rPr>
-          <w:sz w:val="24"/>
-          <w:szCs w:val="24"/>
-        </w:rPr>
-        <w:t xml:space="preserve"> in musculus and </w:t>
-      </w:r>
-      <w:proofErr w:type="spellStart"/>
-      <w:r>
-        <w:rPr>
-          <w:sz w:val="24"/>
-          <w:szCs w:val="24"/>
-        </w:rPr>
-        <w:t>molossisnus</w:t>
-      </w:r>
-      <w:proofErr w:type="spellEnd"/>
-      <w:r>
-        <w:rPr>
-          <w:sz w:val="24"/>
-          <w:szCs w:val="24"/>
-        </w:rPr>
-        <w:t xml:space="preserve">, may not be a species wide optimum for </w:t>
-      </w:r>
-      <w:proofErr w:type="spellStart"/>
-      <w:r>
-        <w:rPr>
-          <w:sz w:val="24"/>
-          <w:szCs w:val="24"/>
-        </w:rPr>
-        <w:t>gwRR</w:t>
-      </w:r>
-      <w:proofErr w:type="spellEnd"/>
+        <w:t>Male specific polymorphism for gwRR in musculus and molossisnus, may not be a species wide optimum for gwRR</w:t>
+      </w:r>
     </w:p>
     <w:p>
       <w:pPr>
@@ -23839,17 +22295,8 @@
           <w:sz w:val="24"/>
           <w:szCs w:val="24"/>
         </w:rPr>
-        <w:t xml:space="preserve">More variance in females for meiotic features, resulting in greater variation in </w:t>
-      </w:r>
-      <w:proofErr w:type="spellStart"/>
-      <w:r>
-        <w:rPr>
-          <w:sz w:val="24"/>
-          <w:szCs w:val="24"/>
-        </w:rPr>
-        <w:t>gwRR</w:t>
-      </w:r>
-      <w:proofErr w:type="spellEnd"/>
+        <w:t>More variance in females for meiotic features, resulting in greater variation in gwRR</w:t>
+      </w:r>
     </w:p>
     <w:p>
       <w:pPr>
@@ -23933,151 +22380,22 @@
           <w:sz w:val="24"/>
           <w:szCs w:val="24"/>
         </w:rPr>
-        <w:lastRenderedPageBreak/>
-        <w:t>(</w:t>
-      </w:r>
-      <w:proofErr w:type="gramStart"/>
-      <w:r>
+        <w:t>(centromere effects for mis-segregation rates) - (high rate of robertsonian translocation in Dom, and absent in Musc – maybe something about centromeres (encourages transloactions + suppresses 2CO (rec near centromere) in DOM</w:t>
+      </w:r>
+    </w:p>
+    <w:p>
+      <w:pPr>
         <w:rPr>
           <w:sz w:val="24"/>
           <w:szCs w:val="24"/>
         </w:rPr>
-        <w:t>centromere</w:t>
-      </w:r>
-      <w:proofErr w:type="gramEnd"/>
+      </w:pPr>
       <w:r>
         <w:rPr>
           <w:sz w:val="24"/>
           <w:szCs w:val="24"/>
         </w:rPr>
-        <w:t xml:space="preserve"> effects for </w:t>
-      </w:r>
-      <w:proofErr w:type="spellStart"/>
-      <w:r>
-        <w:rPr>
-          <w:sz w:val="24"/>
-          <w:szCs w:val="24"/>
-        </w:rPr>
-        <w:t>mis</w:t>
-      </w:r>
-      <w:proofErr w:type="spellEnd"/>
-      <w:r>
-        <w:rPr>
-          <w:sz w:val="24"/>
-          <w:szCs w:val="24"/>
-        </w:rPr>
-        <w:t xml:space="preserve">-segregation rates) - (high rate of </w:t>
-      </w:r>
-      <w:proofErr w:type="spellStart"/>
-      <w:r>
-        <w:rPr>
-          <w:sz w:val="24"/>
-          <w:szCs w:val="24"/>
-        </w:rPr>
-        <w:t>robertsonian</w:t>
-      </w:r>
-      <w:proofErr w:type="spellEnd"/>
-      <w:r>
-        <w:rPr>
-          <w:sz w:val="24"/>
-          <w:szCs w:val="24"/>
-        </w:rPr>
-        <w:t xml:space="preserve"> translocation in Dom, and absent in </w:t>
-      </w:r>
-      <w:proofErr w:type="spellStart"/>
-      <w:r>
-        <w:rPr>
-          <w:sz w:val="24"/>
-          <w:szCs w:val="24"/>
-        </w:rPr>
-        <w:t>Musc</w:t>
-      </w:r>
-      <w:proofErr w:type="spellEnd"/>
-      <w:r>
-        <w:rPr>
-          <w:sz w:val="24"/>
-          <w:szCs w:val="24"/>
-        </w:rPr>
-        <w:t xml:space="preserve"> – maybe something about centromeres (encourages </w:t>
-      </w:r>
-      <w:proofErr w:type="spellStart"/>
-      <w:r>
-        <w:rPr>
-          <w:sz w:val="24"/>
-          <w:szCs w:val="24"/>
-        </w:rPr>
-        <w:t>transloactions</w:t>
-      </w:r>
-      <w:proofErr w:type="spellEnd"/>
-      <w:r>
-        <w:rPr>
-          <w:sz w:val="24"/>
-          <w:szCs w:val="24"/>
-        </w:rPr>
-        <w:t xml:space="preserve"> + suppresses 2CO (rec near centromere) in DOM</w:t>
-      </w:r>
-    </w:p>
-    <w:p>
-      <w:pPr>
-        <w:rPr>
-          <w:sz w:val="24"/>
-          <w:szCs w:val="24"/>
-        </w:rPr>
-      </w:pPr>
-      <w:r>
-        <w:rPr>
-          <w:sz w:val="24"/>
-          <w:szCs w:val="24"/>
-        </w:rPr>
-        <w:t>(</w:t>
-      </w:r>
-      <w:proofErr w:type="gramStart"/>
-      <w:r>
-        <w:rPr>
-          <w:sz w:val="24"/>
-          <w:szCs w:val="24"/>
-        </w:rPr>
-        <w:t>that</w:t>
-      </w:r>
-      <w:proofErr w:type="gramEnd"/>
-      <w:r>
-        <w:rPr>
-          <w:sz w:val="24"/>
-          <w:szCs w:val="24"/>
-        </w:rPr>
-        <w:t xml:space="preserve"> has changed in </w:t>
-      </w:r>
-      <w:proofErr w:type="spellStart"/>
-      <w:r>
-        <w:rPr>
-          <w:sz w:val="24"/>
-          <w:szCs w:val="24"/>
-        </w:rPr>
-        <w:t>Musc</w:t>
-      </w:r>
-      <w:proofErr w:type="spellEnd"/>
-      <w:r>
-        <w:rPr>
-          <w:sz w:val="24"/>
-          <w:szCs w:val="24"/>
-        </w:rPr>
-        <w:t xml:space="preserve">, REC near centromere suppresses rates of </w:t>
-      </w:r>
-      <w:proofErr w:type="spellStart"/>
-      <w:r>
-        <w:rPr>
-          <w:sz w:val="24"/>
-          <w:szCs w:val="24"/>
-        </w:rPr>
-        <w:t>robertsonian</w:t>
-      </w:r>
-      <w:proofErr w:type="spellEnd"/>
-      <w:r>
-        <w:rPr>
-          <w:sz w:val="24"/>
-          <w:szCs w:val="24"/>
-        </w:rPr>
-        <w:t xml:space="preserve"> translocation)</w:t>
+        <w:t>(that has changed in Musc, REC near centromere suppresses rates of robertsonian translocation)</w:t>
       </w:r>
     </w:p>
     <w:p>
@@ -24188,49 +22506,9 @@
           <w:sz w:val="24"/>
           <w:szCs w:val="24"/>
         </w:rPr>
-        <w:t xml:space="preserve">Male specific polymorphism for </w:t>
-      </w:r>
-      <w:proofErr w:type="spellStart"/>
-      <w:r>
-        <w:rPr>
-          <w:sz w:val="24"/>
-          <w:szCs w:val="24"/>
-        </w:rPr>
-        <w:t>gwRR</w:t>
-      </w:r>
-      <w:proofErr w:type="spellEnd"/>
-      <w:r>
-        <w:rPr>
-          <w:sz w:val="24"/>
-          <w:szCs w:val="24"/>
-        </w:rPr>
-        <w:t xml:space="preserve"> in musculus and </w:t>
-      </w:r>
-      <w:proofErr w:type="spellStart"/>
-      <w:r>
-        <w:rPr>
-          <w:sz w:val="24"/>
-          <w:szCs w:val="24"/>
-        </w:rPr>
-        <w:t>molossisnus</w:t>
-      </w:r>
-      <w:proofErr w:type="spellEnd"/>
-      <w:r>
-        <w:rPr>
-          <w:sz w:val="24"/>
-          <w:szCs w:val="24"/>
-        </w:rPr>
-        <w:t xml:space="preserve">, may not be a species wide optimum for </w:t>
-      </w:r>
-      <w:proofErr w:type="spellStart"/>
-      <w:r>
-        <w:rPr>
-          <w:sz w:val="24"/>
-          <w:szCs w:val="24"/>
-        </w:rPr>
-        <w:t>gwRR</w:t>
-      </w:r>
-      <w:proofErr w:type="spellEnd"/>
+        <w:lastRenderedPageBreak/>
+        <w:t>Male specific polymorphism for gwRR in musculus and molossisnus, may not be a species wide optimum for gwRR</w:t>
+      </w:r>
     </w:p>
     <w:p>
       <w:pPr>
@@ -24249,17 +22527,8 @@
           <w:sz w:val="24"/>
           <w:szCs w:val="24"/>
         </w:rPr>
-        <w:t xml:space="preserve">More variance in females for meiotic features, resulting in greater variation in </w:t>
-      </w:r>
-      <w:proofErr w:type="spellStart"/>
-      <w:r>
-        <w:rPr>
-          <w:sz w:val="24"/>
-          <w:szCs w:val="24"/>
-        </w:rPr>
-        <w:t>gwRR</w:t>
-      </w:r>
-      <w:proofErr w:type="spellEnd"/>
+        <w:t>More variance in females for meiotic features, resulting in greater variation in gwRR</w:t>
+      </w:r>
     </w:p>
     <w:p>
       <w:pPr>
@@ -24345,15 +22614,7 @@
         <w:annotationRef/>
       </w:r>
       <w:r>
-        <w:t xml:space="preserve">The </w:t>
-      </w:r>
-      <w:proofErr w:type="spellStart"/>
-      <w:r>
-        <w:t>peromyscus</w:t>
-      </w:r>
-      <w:proofErr w:type="spellEnd"/>
-      <w:r>
-        <w:t xml:space="preserve"> model</w:t>
+        <w:t>The peromyscus model</w:t>
       </w:r>
     </w:p>
     <w:p>
@@ -24365,28 +22626,16 @@
       <w:pPr>
         <w:pStyle w:val="CommentText"/>
       </w:pPr>
-      <w:proofErr w:type="spellStart"/>
-      <w:proofErr w:type="gramStart"/>
-      <w:r>
-        <w:t>Lmer</w:t>
-      </w:r>
-      <w:proofErr w:type="spellEnd"/>
-      <w:r>
-        <w:t>(</w:t>
-      </w:r>
-      <w:proofErr w:type="gramEnd"/>
+      <w:r>
+        <w:t>Lmer(</w:t>
+      </w:r>
     </w:p>
     <w:p>
       <w:pPr>
         <w:pStyle w:val="CommentText"/>
       </w:pPr>
-      <w:proofErr w:type="spellStart"/>
-      <w:r>
-        <w:t>Av.co.count</w:t>
-      </w:r>
-      <w:proofErr w:type="spellEnd"/>
-      <w:r>
-        <w:t xml:space="preserve"> ~ month+ location+ quality+ (1|mouse), REML=TRUE</w:t>
+      <w:r>
+        <w:t>Av.co.count ~ month+ location+ quality+ (1|mouse), REML=TRUE</w:t>
       </w:r>
     </w:p>
     <w:p>
@@ -24406,26 +22655,17 @@
       <w:pPr>
         <w:pStyle w:val="CommentText"/>
       </w:pPr>
-      <w:proofErr w:type="gramStart"/>
       <w:r>
         <w:t>Drop1()</w:t>
       </w:r>
-      <w:proofErr w:type="gramEnd"/>
     </w:p>
     <w:p>
       <w:pPr>
         <w:pStyle w:val="CommentText"/>
       </w:pPr>
-      <w:proofErr w:type="spellStart"/>
-      <w:proofErr w:type="gramStart"/>
-      <w:r>
-        <w:t>exactRLRT</w:t>
-      </w:r>
-      <w:proofErr w:type="spellEnd"/>
-      <w:r>
-        <w:t>()</w:t>
-      </w:r>
-      <w:proofErr w:type="gramEnd"/>
+      <w:r>
+        <w:t>exactRLRT()</w:t>
+      </w:r>
     </w:p>
     <w:p>
       <w:pPr>

</xml_diff>

<commit_message>
summarizing all results, updating saving files
</commit_message>
<xml_diff>
--- a/ResultsOutline.docx
+++ b/ResultsOutline.docx
@@ -13727,10 +13727,81 @@
     </w:p>
     <w:p>
       <w:pPr>
+        <w:contextualSpacing/>
+      </w:pPr>
+    </w:p>
+    <w:p>
+      <w:r>
+        <w:t xml:space="preserve">-maybe run contrast model comparisons </w:t>
+      </w:r>
+    </w:p>
+    <w:p>
+      <w:pPr>
         <w:pStyle w:val="Heading1"/>
-      </w:pPr>
-      <w:r>
-        <w:t>Musc Mixed Model</w:t>
+        <w:rPr>
+          <w:rFonts w:asciiTheme="minorHAnsi" w:eastAsiaTheme="minorHAnsi" w:hAnsiTheme="minorHAnsi" w:cstheme="minorBidi"/>
+          <w:color w:val="auto"/>
+          <w:sz w:val="22"/>
+          <w:szCs w:val="22"/>
+        </w:rPr>
+      </w:pPr>
+      <w:r>
+        <w:rPr>
+          <w:rFonts w:asciiTheme="minorHAnsi" w:eastAsiaTheme="minorHAnsi" w:hAnsiTheme="minorHAnsi" w:cstheme="minorBidi"/>
+          <w:color w:val="auto"/>
+          <w:sz w:val="22"/>
+          <w:szCs w:val="22"/>
+        </w:rPr>
+        <w:t>Which mice do I put bac in --- all males + some other</w:t>
+      </w:r>
+    </w:p>
+    <w:p>
+      <w:pPr>
+        <w:pStyle w:val="Heading1"/>
+        <w:rPr>
+          <w:rFonts w:asciiTheme="minorHAnsi" w:eastAsiaTheme="minorHAnsi" w:hAnsiTheme="minorHAnsi" w:cstheme="minorBidi"/>
+          <w:color w:val="auto"/>
+          <w:sz w:val="22"/>
+          <w:szCs w:val="22"/>
+        </w:rPr>
+      </w:pPr>
+      <w:r>
+        <w:rPr>
+          <w:rFonts w:asciiTheme="minorHAnsi" w:eastAsiaTheme="minorHAnsi" w:hAnsiTheme="minorHAnsi" w:cstheme="minorBidi"/>
+          <w:color w:val="auto"/>
+          <w:sz w:val="22"/>
+          <w:szCs w:val="22"/>
+        </w:rPr>
+        <w:t xml:space="preserve">Models glm  </w:t>
+      </w:r>
+    </w:p>
+    <w:p>
+      <w:r>
+        <w:tab/>
+        <w:t>1. lm(av co ~ subsp * strain)</w:t>
+      </w:r>
+    </w:p>
+    <w:p>
+      <w:pPr>
+        <w:ind w:firstLine="720"/>
+      </w:pPr>
+      <w:r>
+        <w:t>2.   lm(co ~ strain)</w:t>
+      </w:r>
+    </w:p>
+    <w:p>
+      <w:r>
+        <w:t xml:space="preserve">The summaries for both of </w:t>
+      </w:r>
+    </w:p>
+    <w:p>
+      <w:pPr>
+        <w:ind w:firstLine="720"/>
+      </w:pPr>
+    </w:p>
+    <w:p>
+      <w:r>
+        <w:t>2.anova</w:t>
       </w:r>
     </w:p>
     <w:p>
@@ -13743,6 +13814,7 @@
         <w:contextualSpacing/>
       </w:pPr>
       <w:r>
+        <w:lastRenderedPageBreak/>
         <w:t>All male M.m mice?   (Should run the same av MLH1 count models for just male data --- before assuming these predictions would hold)</w:t>
       </w:r>
     </w:p>
@@ -13750,72 +13822,236 @@
       <w:pPr>
         <w:contextualSpacing/>
       </w:pPr>
+    </w:p>
+    <w:p>
+      <w:pPr>
+        <w:contextualSpacing/>
+      </w:pPr>
+      <w:r>
+        <w:t>Male table</w:t>
+      </w:r>
+    </w:p>
+    <w:p>
+      <w:pPr>
+        <w:shd w:val="clear" w:color="auto" w:fill="FFFFFF"/>
+        <w:tabs>
+          <w:tab w:val="left" w:pos="916"/>
+          <w:tab w:val="left" w:pos="1832"/>
+          <w:tab w:val="left" w:pos="2748"/>
+          <w:tab w:val="left" w:pos="3664"/>
+          <w:tab w:val="left" w:pos="4580"/>
+          <w:tab w:val="left" w:pos="5496"/>
+          <w:tab w:val="left" w:pos="6412"/>
+          <w:tab w:val="left" w:pos="7328"/>
+          <w:tab w:val="left" w:pos="8244"/>
+          <w:tab w:val="left" w:pos="9160"/>
+          <w:tab w:val="left" w:pos="10076"/>
+          <w:tab w:val="left" w:pos="10992"/>
+          <w:tab w:val="left" w:pos="11908"/>
+          <w:tab w:val="left" w:pos="12824"/>
+          <w:tab w:val="left" w:pos="13740"/>
+          <w:tab w:val="left" w:pos="14656"/>
+        </w:tabs>
+        <w:wordWrap w:val="0"/>
+        <w:spacing w:after="0" w:line="225" w:lineRule="atLeast"/>
+        <w:rPr>
+          <w:rFonts w:ascii="Lucida Console" w:eastAsia="Times New Roman" w:hAnsi="Lucida Console" w:cs="Courier New"/>
+          <w:color w:val="000000"/>
+          <w:sz w:val="20"/>
+          <w:szCs w:val="20"/>
+          <w:bdr w:val="none" w:sz="0" w:space="0" w:color="auto" w:frame="1"/>
+        </w:rPr>
+      </w:pPr>
+      <w:r>
+        <w:rPr>
+          <w:rFonts w:ascii="Lucida Console" w:eastAsia="Times New Roman" w:hAnsi="Lucida Console" w:cs="Courier New"/>
+          <w:color w:val="000000"/>
+          <w:sz w:val="20"/>
+          <w:szCs w:val="20"/>
+          <w:bdr w:val="none" w:sz="0" w:space="0" w:color="auto" w:frame="1"/>
+        </w:rPr>
+        <w:t xml:space="preserve">WSB     G   LEW  PERC   PWD   MSM  MOLF SKIVE   KAZ   TOM   AST CZECH  CAST   HMI </w:t>
+      </w:r>
+    </w:p>
+    <w:p>
+      <w:pPr>
+        <w:shd w:val="clear" w:color="auto" w:fill="FFFFFF"/>
+        <w:tabs>
+          <w:tab w:val="left" w:pos="916"/>
+          <w:tab w:val="left" w:pos="1832"/>
+          <w:tab w:val="left" w:pos="2748"/>
+          <w:tab w:val="left" w:pos="3664"/>
+          <w:tab w:val="left" w:pos="4580"/>
+          <w:tab w:val="left" w:pos="5496"/>
+          <w:tab w:val="left" w:pos="6412"/>
+          <w:tab w:val="left" w:pos="7328"/>
+          <w:tab w:val="left" w:pos="8244"/>
+          <w:tab w:val="left" w:pos="9160"/>
+          <w:tab w:val="left" w:pos="10076"/>
+          <w:tab w:val="left" w:pos="10992"/>
+          <w:tab w:val="left" w:pos="11908"/>
+          <w:tab w:val="left" w:pos="12824"/>
+          <w:tab w:val="left" w:pos="13740"/>
+          <w:tab w:val="left" w:pos="14656"/>
+        </w:tabs>
+        <w:wordWrap w:val="0"/>
+        <w:spacing w:after="0" w:line="225" w:lineRule="atLeast"/>
+        <w:rPr>
+          <w:rFonts w:ascii="Lucida Console" w:eastAsia="Times New Roman" w:hAnsi="Lucida Console" w:cs="Courier New"/>
+          <w:color w:val="000000"/>
+          <w:sz w:val="20"/>
+          <w:szCs w:val="20"/>
+        </w:rPr>
+      </w:pPr>
+      <w:r>
+        <w:rPr>
+          <w:rFonts w:ascii="Lucida Console" w:eastAsia="Times New Roman" w:hAnsi="Lucida Console" w:cs="Courier New"/>
+          <w:color w:val="000000"/>
+          <w:sz w:val="20"/>
+          <w:szCs w:val="20"/>
+          <w:bdr w:val="none" w:sz="0" w:space="0" w:color="auto" w:frame="1"/>
+        </w:rPr>
+        <w:t xml:space="preserve">   12    18    10     1     8     8     6     6    13     2     3     3     2     4</w:t>
+      </w:r>
+    </w:p>
+    <w:p>
+      <w:pPr>
+        <w:contextualSpacing/>
+      </w:pPr>
+    </w:p>
+    <w:p>
+      <w:pPr>
+        <w:contextualSpacing/>
+      </w:pPr>
+    </w:p>
+    <w:p>
+      <w:pPr>
+        <w:contextualSpacing/>
+      </w:pPr>
+      <w:r>
+        <w:t>-Dom (no differences between strains)</w:t>
+      </w:r>
+    </w:p>
+    <w:p>
+      <w:pPr>
+        <w:contextualSpacing/>
+      </w:pPr>
+    </w:p>
+    <w:p>
+      <w:pPr>
+        <w:contextualSpacing/>
+      </w:pPr>
+      <w:r>
+        <w:t>consider – all Musc strains – even if they don’t have female) – run a new mixed model --- all male, all musc</w:t>
+      </w:r>
+      <w:r>
+        <w:t xml:space="preserve"> – There are no other effects </w:t>
+      </w:r>
+    </w:p>
+    <w:p>
+      <w:pPr>
+        <w:contextualSpacing/>
+      </w:pPr>
+    </w:p>
+    <w:p>
+      <w:pPr>
+        <w:contextualSpacing/>
+      </w:pPr>
+      <w:r>
+        <w:t>mouse.av</w:t>
+      </w:r>
+      <w:r>
+        <w:t>_MLH1</w:t>
+      </w:r>
+      <w:r>
+        <w:t xml:space="preserve"> ~ </w:t>
+      </w:r>
+      <w:r>
+        <w:t>random(strain)</w:t>
+      </w:r>
+    </w:p>
+    <w:p>
+      <w:pPr>
+        <w:contextualSpacing/>
+      </w:pPr>
+      <w:r>
+        <w:t>mouse.var_MLH1 ~ strain</w:t>
+      </w:r>
+    </w:p>
+    <w:p>
+      <w:pPr>
+        <w:contextualSpacing/>
+      </w:pPr>
+    </w:p>
+    <w:p>
+      <w:pPr>
+        <w:contextualSpacing/>
+      </w:pPr>
+      <w:r>
+        <w:t>the new models indicate that PWD, MSM and SKIVE were significant fixed effects – so I can group them into a ‘high_rec’ group  (then apply to logistic regression for bivalent level analysis).</w:t>
+      </w:r>
+    </w:p>
+    <w:p>
+      <w:pPr>
+        <w:contextualSpacing/>
+      </w:pPr>
+    </w:p>
+    <w:p>
+      <w:pPr>
+        <w:contextualSpacing/>
+      </w:pPr>
+      <w:r>
+        <w:t xml:space="preserve">Compared to // given all the mouse strains, </w:t>
+      </w:r>
+    </w:p>
+    <w:p>
+      <w:pPr>
+        <w:contextualSpacing/>
+      </w:pPr>
+      <w:r>
+        <w:t>-</w:t>
+      </w:r>
+      <w:r>
+        <w:t xml:space="preserve">the 4 </w:t>
+      </w:r>
+      <w:r>
+        <w:t xml:space="preserve">strains in Dom </w:t>
+      </w:r>
+      <w:r>
+        <w:t xml:space="preserve">are </w:t>
+      </w:r>
+      <w:r>
+        <w:t>not different</w:t>
+      </w:r>
+    </w:p>
+    <w:p>
+      <w:pPr>
+        <w:contextualSpacing/>
+      </w:pPr>
+      <w:r>
+        <w:t>- PWD, MSM and SKIVE are different from the others</w:t>
+      </w:r>
+    </w:p>
+    <w:p>
+      <w:pPr>
+        <w:contextualSpacing/>
+      </w:pPr>
+    </w:p>
+    <w:p>
+      <w:pPr>
+        <w:contextualSpacing/>
+      </w:pPr>
+      <w:r>
+        <w:t>-there might be a KAZ male outlier  ‘10jul19_KAZ_m3’</w:t>
+      </w:r>
+      <w:r>
+        <w:t xml:space="preserve"> (look at these image files</w:t>
+      </w:r>
       <w:bookmarkStart w:id="1" w:name="_GoBack"/>
       <w:bookmarkEnd w:id="1"/>
-    </w:p>
-    <w:p>
-      <w:pPr>
-        <w:contextualSpacing/>
-      </w:pPr>
-      <w:r>
-        <w:t>-Dom (no differences between strains)</w:t>
-      </w:r>
-    </w:p>
-    <w:p>
-      <w:pPr>
-        <w:contextualSpacing/>
-      </w:pPr>
-    </w:p>
-    <w:p>
-      <w:pPr>
-        <w:contextualSpacing/>
-      </w:pPr>
-      <w:r>
-        <w:t>consider – all Musc strains – even if they don’t have female) – run a new mixed model --- all male, all musc</w:t>
-      </w:r>
-      <w:r>
-        <w:t xml:space="preserve"> – There are no other effects </w:t>
-      </w:r>
-    </w:p>
-    <w:p>
-      <w:pPr>
-        <w:contextualSpacing/>
-      </w:pPr>
-    </w:p>
-    <w:p>
-      <w:pPr>
-        <w:contextualSpacing/>
-      </w:pPr>
-      <w:r>
-        <w:t>mouse.av</w:t>
-      </w:r>
-      <w:r>
-        <w:t>_MLH1</w:t>
-      </w:r>
-      <w:r>
-        <w:t xml:space="preserve"> ~ </w:t>
-      </w:r>
-      <w:r>
-        <w:t>random(strain)</w:t>
-      </w:r>
-    </w:p>
-    <w:p>
-      <w:pPr>
-        <w:contextualSpacing/>
-      </w:pPr>
-      <w:r>
-        <w:t>mouse.var_MLH1 ~ strain</w:t>
-      </w:r>
-    </w:p>
-    <w:p>
-      <w:pPr>
-        <w:contextualSpacing/>
-      </w:pPr>
-    </w:p>
-    <w:p>
-      <w:pPr>
-        <w:contextualSpacing/>
-      </w:pPr>
+      <w:r>
+        <w:t>)</w:t>
+      </w:r>
     </w:p>
     <w:p>
       <w:pPr>
@@ -14511,6 +14747,7 @@
               <w:contextualSpacing/>
             </w:pPr>
             <w:r>
+              <w:lastRenderedPageBreak/>
               <w:t>1CO</w:t>
             </w:r>
           </w:p>
@@ -15792,7 +16029,6 @@
         <w:contextualSpacing/>
       </w:pPr>
       <w:r>
-        <w:lastRenderedPageBreak/>
         <w:t>2. Higher rec strains have more space between foci on the same bivalent</w:t>
       </w:r>
       <w:r>
@@ -16184,6 +16420,7 @@
         </w:numPr>
       </w:pPr>
       <w:r>
+        <w:lastRenderedPageBreak/>
         <w:t>All 1 way anova’s have significant values for the Dom strains</w:t>
       </w:r>
       <w:r>
@@ -22036,7 +22273,6 @@
         <w:rPr>
           <w:b/>
         </w:rPr>
-        <w:lastRenderedPageBreak/>
         <w:t>Next Steps</w:t>
       </w:r>
     </w:p>
@@ -22275,6 +22511,7 @@
           <w:sz w:val="24"/>
           <w:szCs w:val="24"/>
         </w:rPr>
+        <w:lastRenderedPageBreak/>
         <w:t>Male specific polymorphism for gwRR in musculus and molossisnus, may not be a species wide optimum for gwRR</w:t>
       </w:r>
     </w:p>
@@ -22506,7 +22743,6 @@
           <w:sz w:val="24"/>
           <w:szCs w:val="24"/>
         </w:rPr>
-        <w:lastRenderedPageBreak/>
         <w:t>Male specific polymorphism for gwRR in musculus and molossisnus, may not be a species wide optimum for gwRR</w:t>
       </w:r>
     </w:p>
@@ -23635,6 +23871,119 @@
     </w:lvl>
   </w:abstractNum>
   <w:abstractNum w:abstractNumId="10" w15:restartNumberingAfterBreak="0">
+    <w:nsid w:val="52C048AE"/>
+    <w:multiLevelType w:val="hybridMultilevel"/>
+    <w:tmpl w:val="DD242F58"/>
+    <w:lvl w:ilvl="0" w:tplc="BFE2DE40">
+      <w:start w:val="1"/>
+      <w:numFmt w:val="bullet"/>
+      <w:lvlText w:val=""/>
+      <w:lvlJc w:val="left"/>
+      <w:pPr>
+        <w:ind w:left="720" w:hanging="360"/>
+      </w:pPr>
+      <w:rPr>
+        <w:rFonts w:ascii="Wingdings" w:eastAsiaTheme="minorHAnsi" w:hAnsi="Wingdings" w:cstheme="minorBidi" w:hint="default"/>
+      </w:rPr>
+    </w:lvl>
+    <w:lvl w:ilvl="1" w:tplc="04090003" w:tentative="1">
+      <w:start w:val="1"/>
+      <w:numFmt w:val="bullet"/>
+      <w:lvlText w:val="o"/>
+      <w:lvlJc w:val="left"/>
+      <w:pPr>
+        <w:ind w:left="1440" w:hanging="360"/>
+      </w:pPr>
+      <w:rPr>
+        <w:rFonts w:ascii="Courier New" w:hAnsi="Courier New" w:cs="Courier New" w:hint="default"/>
+      </w:rPr>
+    </w:lvl>
+    <w:lvl w:ilvl="2" w:tplc="04090005" w:tentative="1">
+      <w:start w:val="1"/>
+      <w:numFmt w:val="bullet"/>
+      <w:lvlText w:val=""/>
+      <w:lvlJc w:val="left"/>
+      <w:pPr>
+        <w:ind w:left="2160" w:hanging="360"/>
+      </w:pPr>
+      <w:rPr>
+        <w:rFonts w:ascii="Wingdings" w:hAnsi="Wingdings" w:hint="default"/>
+      </w:rPr>
+    </w:lvl>
+    <w:lvl w:ilvl="3" w:tplc="04090001" w:tentative="1">
+      <w:start w:val="1"/>
+      <w:numFmt w:val="bullet"/>
+      <w:lvlText w:val=""/>
+      <w:lvlJc w:val="left"/>
+      <w:pPr>
+        <w:ind w:left="2880" w:hanging="360"/>
+      </w:pPr>
+      <w:rPr>
+        <w:rFonts w:ascii="Symbol" w:hAnsi="Symbol" w:hint="default"/>
+      </w:rPr>
+    </w:lvl>
+    <w:lvl w:ilvl="4" w:tplc="04090003" w:tentative="1">
+      <w:start w:val="1"/>
+      <w:numFmt w:val="bullet"/>
+      <w:lvlText w:val="o"/>
+      <w:lvlJc w:val="left"/>
+      <w:pPr>
+        <w:ind w:left="3600" w:hanging="360"/>
+      </w:pPr>
+      <w:rPr>
+        <w:rFonts w:ascii="Courier New" w:hAnsi="Courier New" w:cs="Courier New" w:hint="default"/>
+      </w:rPr>
+    </w:lvl>
+    <w:lvl w:ilvl="5" w:tplc="04090005" w:tentative="1">
+      <w:start w:val="1"/>
+      <w:numFmt w:val="bullet"/>
+      <w:lvlText w:val=""/>
+      <w:lvlJc w:val="left"/>
+      <w:pPr>
+        <w:ind w:left="4320" w:hanging="360"/>
+      </w:pPr>
+      <w:rPr>
+        <w:rFonts w:ascii="Wingdings" w:hAnsi="Wingdings" w:hint="default"/>
+      </w:rPr>
+    </w:lvl>
+    <w:lvl w:ilvl="6" w:tplc="04090001" w:tentative="1">
+      <w:start w:val="1"/>
+      <w:numFmt w:val="bullet"/>
+      <w:lvlText w:val=""/>
+      <w:lvlJc w:val="left"/>
+      <w:pPr>
+        <w:ind w:left="5040" w:hanging="360"/>
+      </w:pPr>
+      <w:rPr>
+        <w:rFonts w:ascii="Symbol" w:hAnsi="Symbol" w:hint="default"/>
+      </w:rPr>
+    </w:lvl>
+    <w:lvl w:ilvl="7" w:tplc="04090003" w:tentative="1">
+      <w:start w:val="1"/>
+      <w:numFmt w:val="bullet"/>
+      <w:lvlText w:val="o"/>
+      <w:lvlJc w:val="left"/>
+      <w:pPr>
+        <w:ind w:left="5760" w:hanging="360"/>
+      </w:pPr>
+      <w:rPr>
+        <w:rFonts w:ascii="Courier New" w:hAnsi="Courier New" w:cs="Courier New" w:hint="default"/>
+      </w:rPr>
+    </w:lvl>
+    <w:lvl w:ilvl="8" w:tplc="04090005" w:tentative="1">
+      <w:start w:val="1"/>
+      <w:numFmt w:val="bullet"/>
+      <w:lvlText w:val=""/>
+      <w:lvlJc w:val="left"/>
+      <w:pPr>
+        <w:ind w:left="6480" w:hanging="360"/>
+      </w:pPr>
+      <w:rPr>
+        <w:rFonts w:ascii="Wingdings" w:hAnsi="Wingdings" w:hint="default"/>
+      </w:rPr>
+    </w:lvl>
+  </w:abstractNum>
+  <w:abstractNum w:abstractNumId="11" w15:restartNumberingAfterBreak="0">
     <w:nsid w:val="55E87FD8"/>
     <w:multiLevelType w:val="hybridMultilevel"/>
     <w:tmpl w:val="EFB21EB8"/>
@@ -23723,7 +24072,7 @@
       </w:pPr>
     </w:lvl>
   </w:abstractNum>
-  <w:abstractNum w:abstractNumId="11" w15:restartNumberingAfterBreak="0">
+  <w:abstractNum w:abstractNumId="12" w15:restartNumberingAfterBreak="0">
     <w:nsid w:val="7D9B77E9"/>
     <w:multiLevelType w:val="hybridMultilevel"/>
     <w:tmpl w:val="1CC0343C"/>
@@ -23812,7 +24161,7 @@
       </w:pPr>
     </w:lvl>
   </w:abstractNum>
-  <w:abstractNum w:abstractNumId="12" w15:restartNumberingAfterBreak="0">
+  <w:abstractNum w:abstractNumId="13" w15:restartNumberingAfterBreak="0">
     <w:nsid w:val="7E112C82"/>
     <w:multiLevelType w:val="hybridMultilevel"/>
     <w:tmpl w:val="1CC0343C"/>
@@ -23923,13 +24272,13 @@
     <w:abstractNumId w:val="4"/>
   </w:num>
   <w:num w:numId="8">
-    <w:abstractNumId w:val="10"/>
+    <w:abstractNumId w:val="11"/>
   </w:num>
   <w:num w:numId="9">
-    <w:abstractNumId w:val="12"/>
+    <w:abstractNumId w:val="13"/>
   </w:num>
   <w:num w:numId="10">
-    <w:abstractNumId w:val="11"/>
+    <w:abstractNumId w:val="12"/>
   </w:num>
   <w:num w:numId="11">
     <w:abstractNumId w:val="7"/>
@@ -23939,6 +24288,9 @@
   </w:num>
   <w:num w:numId="13">
     <w:abstractNumId w:val="3"/>
+  </w:num>
+  <w:num w:numId="14">
+    <w:abstractNumId w:val="10"/>
   </w:num>
 </w:numbering>
 </file>

</xml_diff>

<commit_message>
added example plots for the normalized IFD pattern
</commit_message>
<xml_diff>
--- a/ResultsOutline.docx
+++ b/ResultsOutline.docx
@@ -10123,6 +10123,7 @@
               <w:contextualSpacing/>
             </w:pPr>
             <w:r>
+              <w:lastRenderedPageBreak/>
               <w:t xml:space="preserve">2CO_IFD.PER </w:t>
             </w:r>
           </w:p>
@@ -13876,6 +13877,7 @@
               <w:contextualSpacing/>
             </w:pPr>
             <w:r>
+              <w:lastRenderedPageBreak/>
               <w:t>MOLF</w:t>
             </w:r>
           </w:p>
@@ -14699,11 +14701,9 @@
       <w:r>
         <w:t>?</w:t>
       </w:r>
-    </w:p>
-    <w:p>
-      <w:pPr>
-        <w:contextualSpacing/>
-      </w:pPr>
+      <w:r>
+        <w:t xml:space="preserve">  </w:t>
+      </w:r>
       <w:r>
         <w:t xml:space="preserve">Sis-co-ten by </w:t>
       </w:r>
@@ -14798,52 +14798,3353 @@
         <w:t xml:space="preserve">. </w:t>
       </w:r>
     </w:p>
+    <w:p/>
     <w:p>
-      <w:pPr>
-        <w:contextualSpacing/>
-      </w:pPr>
+      <w:r>
+        <w:t>Table of proportions below 30% IFD PER</w:t>
+      </w:r>
+    </w:p>
+    <w:tbl>
+      <w:tblPr>
+        <w:tblW w:w="8888" w:type="dxa"/>
+        <w:tblCellSpacing w:w="0" w:type="dxa"/>
+        <w:shd w:val="clear" w:color="auto" w:fill="FFFFFF"/>
+        <w:tblCellMar>
+          <w:top w:w="15" w:type="dxa"/>
+          <w:left w:w="15" w:type="dxa"/>
+          <w:bottom w:w="15" w:type="dxa"/>
+          <w:right w:w="15" w:type="dxa"/>
+        </w:tblCellMar>
+        <w:tblLook w:val="04A0" w:firstRow="1" w:lastRow="0" w:firstColumn="1" w:lastColumn="0" w:noHBand="0" w:noVBand="1"/>
+      </w:tblPr>
+      <w:tblGrid>
+        <w:gridCol w:w="754"/>
+        <w:gridCol w:w="574"/>
+        <w:gridCol w:w="574"/>
+        <w:gridCol w:w="769"/>
+        <w:gridCol w:w="769"/>
+        <w:gridCol w:w="2253"/>
+        <w:gridCol w:w="1886"/>
+        <w:gridCol w:w="1947"/>
+      </w:tblGrid>
+      <w:tr>
+        <w:trPr>
+          <w:trHeight w:val="317"/>
+          <w:tblCellSpacing w:w="0" w:type="dxa"/>
+        </w:trPr>
+        <w:tc>
+          <w:tcPr>
+            <w:tcW w:w="0" w:type="auto"/>
+            <w:tcBorders>
+              <w:top w:val="single" w:sz="4" w:space="0" w:color="auto"/>
+              <w:left w:val="single" w:sz="4" w:space="0" w:color="auto"/>
+              <w:bottom w:val="single" w:sz="6" w:space="0" w:color="D6DADC"/>
+              <w:right w:val="single" w:sz="6" w:space="0" w:color="D6DADC"/>
+            </w:tcBorders>
+            <w:shd w:val="clear" w:color="auto" w:fill="FFFFFF"/>
+            <w:noWrap/>
+            <w:tcMar>
+              <w:top w:w="60" w:type="dxa"/>
+              <w:left w:w="75" w:type="dxa"/>
+              <w:bottom w:w="60" w:type="dxa"/>
+              <w:right w:w="75" w:type="dxa"/>
+            </w:tcMar>
+            <w:vAlign w:val="center"/>
+          </w:tcPr>
+          <w:p>
+            <w:pPr>
+              <w:contextualSpacing/>
+              <w:rPr>
+                <w:sz w:val="24"/>
+                <w:szCs w:val="24"/>
+              </w:rPr>
+            </w:pPr>
+          </w:p>
+        </w:tc>
+        <w:tc>
+          <w:tcPr>
+            <w:tcW w:w="0" w:type="auto"/>
+            <w:tcBorders>
+              <w:top w:val="single" w:sz="4" w:space="0" w:color="auto"/>
+              <w:left w:val="nil"/>
+              <w:bottom w:val="single" w:sz="6" w:space="0" w:color="D6DADC"/>
+              <w:right w:val="single" w:sz="6" w:space="0" w:color="D6DADC"/>
+            </w:tcBorders>
+            <w:shd w:val="clear" w:color="auto" w:fill="FFFFFF"/>
+            <w:noWrap/>
+            <w:tcMar>
+              <w:top w:w="60" w:type="dxa"/>
+              <w:left w:w="75" w:type="dxa"/>
+              <w:bottom w:w="60" w:type="dxa"/>
+              <w:right w:w="75" w:type="dxa"/>
+            </w:tcMar>
+            <w:vAlign w:val="center"/>
+          </w:tcPr>
+          <w:p>
+            <w:pPr>
+              <w:contextualSpacing/>
+              <w:rPr>
+                <w:sz w:val="24"/>
+                <w:szCs w:val="24"/>
+              </w:rPr>
+            </w:pPr>
+            <w:r>
+              <w:rPr>
+                <w:sz w:val="24"/>
+                <w:szCs w:val="24"/>
+              </w:rPr>
+              <w:t>2CO</w:t>
+            </w:r>
+          </w:p>
+        </w:tc>
+        <w:tc>
+          <w:tcPr>
+            <w:tcW w:w="0" w:type="auto"/>
+            <w:tcBorders>
+              <w:top w:val="single" w:sz="4" w:space="0" w:color="auto"/>
+              <w:left w:val="nil"/>
+              <w:bottom w:val="single" w:sz="6" w:space="0" w:color="D6DADC"/>
+              <w:right w:val="single" w:sz="6" w:space="0" w:color="D6DADC"/>
+            </w:tcBorders>
+            <w:shd w:val="clear" w:color="auto" w:fill="FFFFFF"/>
+            <w:noWrap/>
+            <w:tcMar>
+              <w:top w:w="60" w:type="dxa"/>
+              <w:left w:w="75" w:type="dxa"/>
+              <w:bottom w:w="60" w:type="dxa"/>
+              <w:right w:w="75" w:type="dxa"/>
+            </w:tcMar>
+            <w:vAlign w:val="center"/>
+          </w:tcPr>
+          <w:p>
+            <w:pPr>
+              <w:contextualSpacing/>
+              <w:rPr>
+                <w:sz w:val="24"/>
+                <w:szCs w:val="24"/>
+              </w:rPr>
+            </w:pPr>
+            <w:r>
+              <w:rPr>
+                <w:sz w:val="24"/>
+                <w:szCs w:val="24"/>
+              </w:rPr>
+              <w:t>2CO</w:t>
+            </w:r>
+          </w:p>
+        </w:tc>
+        <w:tc>
+          <w:tcPr>
+            <w:tcW w:w="0" w:type="auto"/>
+            <w:tcBorders>
+              <w:top w:val="single" w:sz="4" w:space="0" w:color="auto"/>
+              <w:left w:val="nil"/>
+              <w:bottom w:val="single" w:sz="6" w:space="0" w:color="D6DADC"/>
+              <w:right w:val="single" w:sz="6" w:space="0" w:color="D6DADC"/>
+            </w:tcBorders>
+            <w:shd w:val="clear" w:color="auto" w:fill="FFFFFF"/>
+            <w:noWrap/>
+            <w:tcMar>
+              <w:top w:w="60" w:type="dxa"/>
+              <w:left w:w="75" w:type="dxa"/>
+              <w:bottom w:w="60" w:type="dxa"/>
+              <w:right w:w="75" w:type="dxa"/>
+            </w:tcMar>
+            <w:vAlign w:val="center"/>
+          </w:tcPr>
+          <w:p>
+            <w:pPr>
+              <w:contextualSpacing/>
+              <w:rPr>
+                <w:sz w:val="24"/>
+                <w:szCs w:val="24"/>
+              </w:rPr>
+            </w:pPr>
+            <w:r>
+              <w:rPr>
+                <w:sz w:val="24"/>
+                <w:szCs w:val="24"/>
+              </w:rPr>
+              <w:t>Below</w:t>
+            </w:r>
+          </w:p>
+          <w:p>
+            <w:pPr>
+              <w:contextualSpacing/>
+              <w:rPr>
+                <w:sz w:val="24"/>
+                <w:szCs w:val="24"/>
+              </w:rPr>
+            </w:pPr>
+            <w:r>
+              <w:rPr>
+                <w:sz w:val="24"/>
+                <w:szCs w:val="24"/>
+              </w:rPr>
+              <w:t>30%</w:t>
+            </w:r>
+          </w:p>
+        </w:tc>
+        <w:tc>
+          <w:tcPr>
+            <w:tcW w:w="0" w:type="auto"/>
+            <w:tcBorders>
+              <w:top w:val="single" w:sz="4" w:space="0" w:color="auto"/>
+              <w:left w:val="nil"/>
+              <w:bottom w:val="single" w:sz="6" w:space="0" w:color="D6DADC"/>
+              <w:right w:val="single" w:sz="6" w:space="0" w:color="D6DADC"/>
+            </w:tcBorders>
+            <w:shd w:val="clear" w:color="auto" w:fill="FFFFFF"/>
+            <w:noWrap/>
+            <w:tcMar>
+              <w:top w:w="60" w:type="dxa"/>
+              <w:left w:w="75" w:type="dxa"/>
+              <w:bottom w:w="60" w:type="dxa"/>
+              <w:right w:w="75" w:type="dxa"/>
+            </w:tcMar>
+            <w:vAlign w:val="center"/>
+          </w:tcPr>
+          <w:p>
+            <w:pPr>
+              <w:contextualSpacing/>
+              <w:rPr>
+                <w:sz w:val="24"/>
+                <w:szCs w:val="24"/>
+              </w:rPr>
+            </w:pPr>
+            <w:r>
+              <w:rPr>
+                <w:sz w:val="24"/>
+                <w:szCs w:val="24"/>
+              </w:rPr>
+              <w:t>Below</w:t>
+            </w:r>
+          </w:p>
+          <w:p>
+            <w:pPr>
+              <w:contextualSpacing/>
+              <w:rPr>
+                <w:sz w:val="24"/>
+                <w:szCs w:val="24"/>
+              </w:rPr>
+            </w:pPr>
+            <w:r>
+              <w:rPr>
+                <w:sz w:val="24"/>
+                <w:szCs w:val="24"/>
+              </w:rPr>
+              <w:t>30%</w:t>
+            </w:r>
+          </w:p>
+        </w:tc>
+        <w:tc>
+          <w:tcPr>
+            <w:tcW w:w="2233" w:type="dxa"/>
+            <w:tcBorders>
+              <w:top w:val="single" w:sz="4" w:space="0" w:color="auto"/>
+              <w:left w:val="nil"/>
+              <w:bottom w:val="single" w:sz="6" w:space="0" w:color="D6DADC"/>
+              <w:right w:val="single" w:sz="6" w:space="0" w:color="D6DADC"/>
+            </w:tcBorders>
+            <w:shd w:val="clear" w:color="auto" w:fill="FFFFFF"/>
+            <w:noWrap/>
+            <w:tcMar>
+              <w:top w:w="60" w:type="dxa"/>
+              <w:left w:w="75" w:type="dxa"/>
+              <w:bottom w:w="60" w:type="dxa"/>
+              <w:right w:w="75" w:type="dxa"/>
+            </w:tcMar>
+            <w:vAlign w:val="center"/>
+          </w:tcPr>
+          <w:p>
+            <w:pPr>
+              <w:contextualSpacing/>
+              <w:rPr>
+                <w:sz w:val="24"/>
+                <w:szCs w:val="24"/>
+              </w:rPr>
+            </w:pPr>
+            <w:r>
+              <w:rPr>
+                <w:sz w:val="24"/>
+                <w:szCs w:val="24"/>
+              </w:rPr>
+              <w:t xml:space="preserve">Female ratio 2CO IFD </w:t>
+            </w:r>
+          </w:p>
+          <w:p>
+            <w:pPr>
+              <w:contextualSpacing/>
+              <w:rPr>
+                <w:sz w:val="24"/>
+                <w:szCs w:val="24"/>
+              </w:rPr>
+            </w:pPr>
+            <w:r>
+              <w:rPr>
+                <w:sz w:val="24"/>
+                <w:szCs w:val="24"/>
+              </w:rPr>
+              <w:t>PER below 30%</w:t>
+            </w:r>
+          </w:p>
+        </w:tc>
+        <w:tc>
+          <w:tcPr>
+            <w:tcW w:w="1866" w:type="dxa"/>
+            <w:tcBorders>
+              <w:top w:val="single" w:sz="4" w:space="0" w:color="auto"/>
+              <w:left w:val="nil"/>
+              <w:bottom w:val="single" w:sz="6" w:space="0" w:color="D6DADC"/>
+              <w:right w:val="single" w:sz="6" w:space="0" w:color="D6DADC"/>
+            </w:tcBorders>
+            <w:shd w:val="clear" w:color="auto" w:fill="FFFFFF"/>
+            <w:noWrap/>
+            <w:tcMar>
+              <w:top w:w="60" w:type="dxa"/>
+              <w:left w:w="75" w:type="dxa"/>
+              <w:bottom w:w="60" w:type="dxa"/>
+              <w:right w:w="75" w:type="dxa"/>
+            </w:tcMar>
+            <w:vAlign w:val="center"/>
+          </w:tcPr>
+          <w:p>
+            <w:pPr>
+              <w:contextualSpacing/>
+              <w:rPr>
+                <w:sz w:val="24"/>
+                <w:szCs w:val="24"/>
+              </w:rPr>
+            </w:pPr>
+            <w:r>
+              <w:rPr>
+                <w:sz w:val="24"/>
+                <w:szCs w:val="24"/>
+              </w:rPr>
+              <w:t>Male ratio 2CO IFD</w:t>
+            </w:r>
+          </w:p>
+          <w:p>
+            <w:pPr>
+              <w:contextualSpacing/>
+              <w:rPr>
+                <w:sz w:val="24"/>
+                <w:szCs w:val="24"/>
+              </w:rPr>
+            </w:pPr>
+            <w:r>
+              <w:rPr>
+                <w:sz w:val="24"/>
+                <w:szCs w:val="24"/>
+              </w:rPr>
+              <w:t>PER below 30%</w:t>
+            </w:r>
+          </w:p>
+        </w:tc>
+        <w:tc>
+          <w:tcPr>
+            <w:tcW w:w="1927" w:type="dxa"/>
+            <w:tcBorders>
+              <w:top w:val="single" w:sz="4" w:space="0" w:color="auto"/>
+              <w:left w:val="single" w:sz="4" w:space="0" w:color="auto"/>
+              <w:bottom w:val="single" w:sz="4" w:space="0" w:color="auto"/>
+              <w:right w:val="single" w:sz="4" w:space="0" w:color="auto"/>
+            </w:tcBorders>
+            <w:vAlign w:val="center"/>
+          </w:tcPr>
+          <w:p>
+            <w:pPr>
+              <w:contextualSpacing/>
+              <w:rPr>
+                <w:sz w:val="24"/>
+                <w:szCs w:val="24"/>
+              </w:rPr>
+            </w:pPr>
+            <w:r>
+              <w:rPr>
+                <w:sz w:val="24"/>
+                <w:szCs w:val="24"/>
+              </w:rPr>
+              <w:t>F - M</w:t>
+            </w:r>
+          </w:p>
+        </w:tc>
+      </w:tr>
+      <w:tr>
+        <w:trPr>
+          <w:trHeight w:val="317"/>
+          <w:tblCellSpacing w:w="0" w:type="dxa"/>
+        </w:trPr>
+        <w:tc>
+          <w:tcPr>
+            <w:tcW w:w="0" w:type="auto"/>
+            <w:tcBorders>
+              <w:top w:val="nil"/>
+              <w:left w:val="single" w:sz="4" w:space="0" w:color="auto"/>
+              <w:bottom w:val="single" w:sz="6" w:space="0" w:color="D6DADC"/>
+              <w:right w:val="single" w:sz="6" w:space="0" w:color="D6DADC"/>
+            </w:tcBorders>
+            <w:shd w:val="clear" w:color="auto" w:fill="FFFFFF"/>
+            <w:noWrap/>
+            <w:tcMar>
+              <w:top w:w="60" w:type="dxa"/>
+              <w:left w:w="75" w:type="dxa"/>
+              <w:bottom w:w="60" w:type="dxa"/>
+              <w:right w:w="75" w:type="dxa"/>
+            </w:tcMar>
+            <w:vAlign w:val="center"/>
+          </w:tcPr>
+          <w:p>
+            <w:pPr>
+              <w:contextualSpacing/>
+              <w:rPr>
+                <w:b/>
+                <w:sz w:val="24"/>
+                <w:szCs w:val="24"/>
+              </w:rPr>
+            </w:pPr>
+            <w:r>
+              <w:rPr>
+                <w:b/>
+                <w:sz w:val="24"/>
+                <w:szCs w:val="24"/>
+              </w:rPr>
+              <w:t>WSB</w:t>
+            </w:r>
+          </w:p>
+        </w:tc>
+        <w:tc>
+          <w:tcPr>
+            <w:tcW w:w="0" w:type="auto"/>
+            <w:tcBorders>
+              <w:top w:val="nil"/>
+              <w:left w:val="nil"/>
+              <w:bottom w:val="single" w:sz="6" w:space="0" w:color="D6DADC"/>
+              <w:right w:val="single" w:sz="6" w:space="0" w:color="D6DADC"/>
+            </w:tcBorders>
+            <w:shd w:val="clear" w:color="auto" w:fill="FFFFFF"/>
+            <w:noWrap/>
+            <w:tcMar>
+              <w:top w:w="60" w:type="dxa"/>
+              <w:left w:w="75" w:type="dxa"/>
+              <w:bottom w:w="60" w:type="dxa"/>
+              <w:right w:w="75" w:type="dxa"/>
+            </w:tcMar>
+            <w:vAlign w:val="center"/>
+          </w:tcPr>
+          <w:p>
+            <w:pPr>
+              <w:contextualSpacing/>
+              <w:rPr>
+                <w:sz w:val="24"/>
+                <w:szCs w:val="24"/>
+              </w:rPr>
+            </w:pPr>
+            <w:r>
+              <w:rPr>
+                <w:sz w:val="24"/>
+                <w:szCs w:val="24"/>
+              </w:rPr>
+              <w:t>187</w:t>
+            </w:r>
+          </w:p>
+        </w:tc>
+        <w:tc>
+          <w:tcPr>
+            <w:tcW w:w="0" w:type="auto"/>
+            <w:tcBorders>
+              <w:top w:val="nil"/>
+              <w:left w:val="nil"/>
+              <w:bottom w:val="single" w:sz="6" w:space="0" w:color="D6DADC"/>
+              <w:right w:val="single" w:sz="6" w:space="0" w:color="D6DADC"/>
+            </w:tcBorders>
+            <w:shd w:val="clear" w:color="auto" w:fill="FFFFFF"/>
+            <w:noWrap/>
+            <w:tcMar>
+              <w:top w:w="60" w:type="dxa"/>
+              <w:left w:w="75" w:type="dxa"/>
+              <w:bottom w:w="60" w:type="dxa"/>
+              <w:right w:w="75" w:type="dxa"/>
+            </w:tcMar>
+            <w:vAlign w:val="center"/>
+          </w:tcPr>
+          <w:p>
+            <w:pPr>
+              <w:contextualSpacing/>
+              <w:rPr>
+                <w:sz w:val="24"/>
+                <w:szCs w:val="24"/>
+              </w:rPr>
+            </w:pPr>
+            <w:r>
+              <w:rPr>
+                <w:sz w:val="24"/>
+                <w:szCs w:val="24"/>
+              </w:rPr>
+              <w:t>107</w:t>
+            </w:r>
+          </w:p>
+        </w:tc>
+        <w:tc>
+          <w:tcPr>
+            <w:tcW w:w="0" w:type="auto"/>
+            <w:tcBorders>
+              <w:top w:val="nil"/>
+              <w:left w:val="nil"/>
+              <w:bottom w:val="single" w:sz="6" w:space="0" w:color="D6DADC"/>
+              <w:right w:val="single" w:sz="6" w:space="0" w:color="D6DADC"/>
+            </w:tcBorders>
+            <w:shd w:val="clear" w:color="auto" w:fill="FFFFFF"/>
+            <w:noWrap/>
+            <w:tcMar>
+              <w:top w:w="60" w:type="dxa"/>
+              <w:left w:w="75" w:type="dxa"/>
+              <w:bottom w:w="60" w:type="dxa"/>
+              <w:right w:w="75" w:type="dxa"/>
+            </w:tcMar>
+            <w:vAlign w:val="center"/>
+          </w:tcPr>
+          <w:p>
+            <w:pPr>
+              <w:contextualSpacing/>
+              <w:rPr>
+                <w:sz w:val="24"/>
+                <w:szCs w:val="24"/>
+              </w:rPr>
+            </w:pPr>
+            <w:r>
+              <w:rPr>
+                <w:sz w:val="24"/>
+                <w:szCs w:val="24"/>
+              </w:rPr>
+              <w:t>16</w:t>
+            </w:r>
+          </w:p>
+        </w:tc>
+        <w:tc>
+          <w:tcPr>
+            <w:tcW w:w="0" w:type="auto"/>
+            <w:tcBorders>
+              <w:top w:val="nil"/>
+              <w:left w:val="nil"/>
+              <w:bottom w:val="single" w:sz="6" w:space="0" w:color="D6DADC"/>
+              <w:right w:val="single" w:sz="6" w:space="0" w:color="D6DADC"/>
+            </w:tcBorders>
+            <w:shd w:val="clear" w:color="auto" w:fill="FFFFFF"/>
+            <w:noWrap/>
+            <w:tcMar>
+              <w:top w:w="60" w:type="dxa"/>
+              <w:left w:w="75" w:type="dxa"/>
+              <w:bottom w:w="60" w:type="dxa"/>
+              <w:right w:w="75" w:type="dxa"/>
+            </w:tcMar>
+            <w:vAlign w:val="center"/>
+          </w:tcPr>
+          <w:p>
+            <w:pPr>
+              <w:contextualSpacing/>
+              <w:rPr>
+                <w:sz w:val="24"/>
+                <w:szCs w:val="24"/>
+              </w:rPr>
+            </w:pPr>
+            <w:r>
+              <w:rPr>
+                <w:sz w:val="24"/>
+                <w:szCs w:val="24"/>
+              </w:rPr>
+              <w:t>35</w:t>
+            </w:r>
+          </w:p>
+        </w:tc>
+        <w:tc>
+          <w:tcPr>
+            <w:tcW w:w="2233" w:type="dxa"/>
+            <w:tcBorders>
+              <w:top w:val="nil"/>
+              <w:left w:val="nil"/>
+              <w:bottom w:val="single" w:sz="6" w:space="0" w:color="D6DADC"/>
+              <w:right w:val="single" w:sz="6" w:space="0" w:color="D6DADC"/>
+            </w:tcBorders>
+            <w:shd w:val="clear" w:color="auto" w:fill="FFFFFF"/>
+            <w:noWrap/>
+            <w:tcMar>
+              <w:top w:w="60" w:type="dxa"/>
+              <w:left w:w="75" w:type="dxa"/>
+              <w:bottom w:w="60" w:type="dxa"/>
+              <w:right w:w="75" w:type="dxa"/>
+            </w:tcMar>
+            <w:vAlign w:val="center"/>
+          </w:tcPr>
+          <w:p>
+            <w:pPr>
+              <w:contextualSpacing/>
+              <w:rPr>
+                <w:sz w:val="24"/>
+                <w:szCs w:val="24"/>
+              </w:rPr>
+            </w:pPr>
+            <w:r>
+              <w:rPr>
+                <w:sz w:val="24"/>
+                <w:szCs w:val="24"/>
+              </w:rPr>
+              <w:t>0.18716578</w:t>
+            </w:r>
+          </w:p>
+        </w:tc>
+        <w:tc>
+          <w:tcPr>
+            <w:tcW w:w="1866" w:type="dxa"/>
+            <w:tcBorders>
+              <w:top w:val="nil"/>
+              <w:left w:val="nil"/>
+              <w:bottom w:val="single" w:sz="6" w:space="0" w:color="D6DADC"/>
+              <w:right w:val="single" w:sz="6" w:space="0" w:color="D6DADC"/>
+            </w:tcBorders>
+            <w:shd w:val="clear" w:color="auto" w:fill="FFFFFF"/>
+            <w:noWrap/>
+            <w:tcMar>
+              <w:top w:w="60" w:type="dxa"/>
+              <w:left w:w="75" w:type="dxa"/>
+              <w:bottom w:w="60" w:type="dxa"/>
+              <w:right w:w="75" w:type="dxa"/>
+            </w:tcMar>
+            <w:vAlign w:val="center"/>
+          </w:tcPr>
+          <w:p>
+            <w:pPr>
+              <w:contextualSpacing/>
+              <w:rPr>
+                <w:sz w:val="24"/>
+                <w:szCs w:val="24"/>
+              </w:rPr>
+            </w:pPr>
+            <w:r>
+              <w:rPr>
+                <w:sz w:val="24"/>
+                <w:szCs w:val="24"/>
+              </w:rPr>
+              <w:t>0.14953271</w:t>
+            </w:r>
+          </w:p>
+        </w:tc>
+        <w:tc>
+          <w:tcPr>
+            <w:tcW w:w="1927" w:type="dxa"/>
+            <w:tcBorders>
+              <w:top w:val="single" w:sz="4" w:space="0" w:color="auto"/>
+              <w:left w:val="single" w:sz="4" w:space="0" w:color="auto"/>
+              <w:bottom w:val="single" w:sz="4" w:space="0" w:color="auto"/>
+              <w:right w:val="single" w:sz="4" w:space="0" w:color="auto"/>
+            </w:tcBorders>
+            <w:vAlign w:val="center"/>
+          </w:tcPr>
+          <w:p>
+            <w:pPr>
+              <w:contextualSpacing/>
+              <w:rPr>
+                <w:sz w:val="24"/>
+                <w:szCs w:val="24"/>
+              </w:rPr>
+            </w:pPr>
+            <w:r>
+              <w:rPr>
+                <w:sz w:val="24"/>
+                <w:szCs w:val="24"/>
+              </w:rPr>
+              <w:t>0.03763307</w:t>
+            </w:r>
+          </w:p>
+        </w:tc>
+      </w:tr>
+      <w:tr>
+        <w:trPr>
+          <w:trHeight w:val="317"/>
+          <w:tblCellSpacing w:w="0" w:type="dxa"/>
+        </w:trPr>
+        <w:tc>
+          <w:tcPr>
+            <w:tcW w:w="0" w:type="auto"/>
+            <w:tcBorders>
+              <w:top w:val="nil"/>
+              <w:left w:val="single" w:sz="4" w:space="0" w:color="auto"/>
+              <w:bottom w:val="single" w:sz="6" w:space="0" w:color="D6DADC"/>
+              <w:right w:val="single" w:sz="6" w:space="0" w:color="D6DADC"/>
+            </w:tcBorders>
+            <w:shd w:val="clear" w:color="auto" w:fill="FFFFFF"/>
+            <w:noWrap/>
+            <w:tcMar>
+              <w:top w:w="60" w:type="dxa"/>
+              <w:left w:w="75" w:type="dxa"/>
+              <w:bottom w:w="60" w:type="dxa"/>
+              <w:right w:w="75" w:type="dxa"/>
+            </w:tcMar>
+            <w:vAlign w:val="center"/>
+            <w:hideMark/>
+          </w:tcPr>
+          <w:p>
+            <w:pPr>
+              <w:contextualSpacing/>
+              <w:rPr>
+                <w:b/>
+                <w:sz w:val="24"/>
+                <w:szCs w:val="24"/>
+              </w:rPr>
+            </w:pPr>
+            <w:r>
+              <w:rPr>
+                <w:b/>
+                <w:sz w:val="24"/>
+                <w:szCs w:val="24"/>
+              </w:rPr>
+              <w:t>G</w:t>
+            </w:r>
+          </w:p>
+        </w:tc>
+        <w:tc>
+          <w:tcPr>
+            <w:tcW w:w="0" w:type="auto"/>
+            <w:tcBorders>
+              <w:top w:val="nil"/>
+              <w:left w:val="nil"/>
+              <w:bottom w:val="single" w:sz="6" w:space="0" w:color="D6DADC"/>
+              <w:right w:val="single" w:sz="6" w:space="0" w:color="D6DADC"/>
+            </w:tcBorders>
+            <w:shd w:val="clear" w:color="auto" w:fill="FFFFFF"/>
+            <w:noWrap/>
+            <w:tcMar>
+              <w:top w:w="60" w:type="dxa"/>
+              <w:left w:w="75" w:type="dxa"/>
+              <w:bottom w:w="60" w:type="dxa"/>
+              <w:right w:w="75" w:type="dxa"/>
+            </w:tcMar>
+            <w:vAlign w:val="center"/>
+            <w:hideMark/>
+          </w:tcPr>
+          <w:p>
+            <w:pPr>
+              <w:contextualSpacing/>
+              <w:rPr>
+                <w:sz w:val="24"/>
+                <w:szCs w:val="24"/>
+              </w:rPr>
+            </w:pPr>
+            <w:r>
+              <w:rPr>
+                <w:sz w:val="24"/>
+                <w:szCs w:val="24"/>
+              </w:rPr>
+              <w:t>242</w:t>
+            </w:r>
+          </w:p>
+        </w:tc>
+        <w:tc>
+          <w:tcPr>
+            <w:tcW w:w="0" w:type="auto"/>
+            <w:tcBorders>
+              <w:top w:val="nil"/>
+              <w:left w:val="nil"/>
+              <w:bottom w:val="single" w:sz="6" w:space="0" w:color="D6DADC"/>
+              <w:right w:val="single" w:sz="6" w:space="0" w:color="D6DADC"/>
+            </w:tcBorders>
+            <w:shd w:val="clear" w:color="auto" w:fill="FFFFFF"/>
+            <w:noWrap/>
+            <w:tcMar>
+              <w:top w:w="60" w:type="dxa"/>
+              <w:left w:w="75" w:type="dxa"/>
+              <w:bottom w:w="60" w:type="dxa"/>
+              <w:right w:w="75" w:type="dxa"/>
+            </w:tcMar>
+            <w:vAlign w:val="center"/>
+            <w:hideMark/>
+          </w:tcPr>
+          <w:p>
+            <w:pPr>
+              <w:contextualSpacing/>
+              <w:rPr>
+                <w:sz w:val="24"/>
+                <w:szCs w:val="24"/>
+              </w:rPr>
+            </w:pPr>
+            <w:r>
+              <w:rPr>
+                <w:sz w:val="24"/>
+                <w:szCs w:val="24"/>
+              </w:rPr>
+              <w:t>183</w:t>
+            </w:r>
+          </w:p>
+        </w:tc>
+        <w:tc>
+          <w:tcPr>
+            <w:tcW w:w="0" w:type="auto"/>
+            <w:tcBorders>
+              <w:top w:val="nil"/>
+              <w:left w:val="nil"/>
+              <w:bottom w:val="single" w:sz="6" w:space="0" w:color="D6DADC"/>
+              <w:right w:val="single" w:sz="6" w:space="0" w:color="D6DADC"/>
+            </w:tcBorders>
+            <w:shd w:val="clear" w:color="auto" w:fill="FFFFFF"/>
+            <w:noWrap/>
+            <w:tcMar>
+              <w:top w:w="60" w:type="dxa"/>
+              <w:left w:w="75" w:type="dxa"/>
+              <w:bottom w:w="60" w:type="dxa"/>
+              <w:right w:w="75" w:type="dxa"/>
+            </w:tcMar>
+            <w:vAlign w:val="center"/>
+            <w:hideMark/>
+          </w:tcPr>
+          <w:p>
+            <w:pPr>
+              <w:contextualSpacing/>
+              <w:rPr>
+                <w:sz w:val="24"/>
+                <w:szCs w:val="24"/>
+              </w:rPr>
+            </w:pPr>
+            <w:r>
+              <w:rPr>
+                <w:sz w:val="24"/>
+                <w:szCs w:val="24"/>
+              </w:rPr>
+              <w:t>15</w:t>
+            </w:r>
+          </w:p>
+        </w:tc>
+        <w:tc>
+          <w:tcPr>
+            <w:tcW w:w="0" w:type="auto"/>
+            <w:tcBorders>
+              <w:top w:val="nil"/>
+              <w:left w:val="nil"/>
+              <w:bottom w:val="single" w:sz="6" w:space="0" w:color="D6DADC"/>
+              <w:right w:val="single" w:sz="6" w:space="0" w:color="D6DADC"/>
+            </w:tcBorders>
+            <w:shd w:val="clear" w:color="auto" w:fill="FFFFFF"/>
+            <w:noWrap/>
+            <w:tcMar>
+              <w:top w:w="60" w:type="dxa"/>
+              <w:left w:w="75" w:type="dxa"/>
+              <w:bottom w:w="60" w:type="dxa"/>
+              <w:right w:w="75" w:type="dxa"/>
+            </w:tcMar>
+            <w:vAlign w:val="center"/>
+            <w:hideMark/>
+          </w:tcPr>
+          <w:p>
+            <w:pPr>
+              <w:contextualSpacing/>
+              <w:rPr>
+                <w:sz w:val="24"/>
+                <w:szCs w:val="24"/>
+              </w:rPr>
+            </w:pPr>
+            <w:r>
+              <w:rPr>
+                <w:sz w:val="24"/>
+                <w:szCs w:val="24"/>
+              </w:rPr>
+              <w:t>28</w:t>
+            </w:r>
+          </w:p>
+        </w:tc>
+        <w:tc>
+          <w:tcPr>
+            <w:tcW w:w="2233" w:type="dxa"/>
+            <w:tcBorders>
+              <w:top w:val="nil"/>
+              <w:left w:val="nil"/>
+              <w:bottom w:val="single" w:sz="6" w:space="0" w:color="D6DADC"/>
+              <w:right w:val="single" w:sz="6" w:space="0" w:color="D6DADC"/>
+            </w:tcBorders>
+            <w:shd w:val="clear" w:color="auto" w:fill="FFFFFF"/>
+            <w:noWrap/>
+            <w:tcMar>
+              <w:top w:w="60" w:type="dxa"/>
+              <w:left w:w="75" w:type="dxa"/>
+              <w:bottom w:w="60" w:type="dxa"/>
+              <w:right w:w="75" w:type="dxa"/>
+            </w:tcMar>
+            <w:vAlign w:val="center"/>
+            <w:hideMark/>
+          </w:tcPr>
+          <w:p>
+            <w:pPr>
+              <w:contextualSpacing/>
+              <w:rPr>
+                <w:sz w:val="24"/>
+                <w:szCs w:val="24"/>
+              </w:rPr>
+            </w:pPr>
+            <w:r>
+              <w:rPr>
+                <w:sz w:val="24"/>
+                <w:szCs w:val="24"/>
+              </w:rPr>
+              <w:t>0.11570248</w:t>
+            </w:r>
+          </w:p>
+        </w:tc>
+        <w:tc>
+          <w:tcPr>
+            <w:tcW w:w="1866" w:type="dxa"/>
+            <w:tcBorders>
+              <w:top w:val="nil"/>
+              <w:left w:val="nil"/>
+              <w:bottom w:val="single" w:sz="6" w:space="0" w:color="D6DADC"/>
+              <w:right w:val="single" w:sz="6" w:space="0" w:color="D6DADC"/>
+            </w:tcBorders>
+            <w:shd w:val="clear" w:color="auto" w:fill="FFFFFF"/>
+            <w:noWrap/>
+            <w:tcMar>
+              <w:top w:w="60" w:type="dxa"/>
+              <w:left w:w="75" w:type="dxa"/>
+              <w:bottom w:w="60" w:type="dxa"/>
+              <w:right w:w="75" w:type="dxa"/>
+            </w:tcMar>
+            <w:vAlign w:val="center"/>
+            <w:hideMark/>
+          </w:tcPr>
+          <w:p>
+            <w:pPr>
+              <w:contextualSpacing/>
+              <w:rPr>
+                <w:sz w:val="24"/>
+                <w:szCs w:val="24"/>
+              </w:rPr>
+            </w:pPr>
+            <w:r>
+              <w:rPr>
+                <w:sz w:val="24"/>
+                <w:szCs w:val="24"/>
+              </w:rPr>
+              <w:t>0.08196721</w:t>
+            </w:r>
+          </w:p>
+        </w:tc>
+        <w:tc>
+          <w:tcPr>
+            <w:tcW w:w="1927" w:type="dxa"/>
+            <w:tcBorders>
+              <w:top w:val="single" w:sz="4" w:space="0" w:color="auto"/>
+              <w:left w:val="single" w:sz="4" w:space="0" w:color="auto"/>
+              <w:bottom w:val="single" w:sz="4" w:space="0" w:color="auto"/>
+              <w:right w:val="single" w:sz="4" w:space="0" w:color="auto"/>
+            </w:tcBorders>
+            <w:shd w:val="clear" w:color="auto" w:fill="FFFFFF"/>
+            <w:noWrap/>
+            <w:tcMar>
+              <w:top w:w="60" w:type="dxa"/>
+              <w:left w:w="75" w:type="dxa"/>
+              <w:bottom w:w="60" w:type="dxa"/>
+              <w:right w:w="75" w:type="dxa"/>
+            </w:tcMar>
+            <w:vAlign w:val="center"/>
+            <w:hideMark/>
+          </w:tcPr>
+          <w:p>
+            <w:pPr>
+              <w:contextualSpacing/>
+              <w:rPr>
+                <w:sz w:val="24"/>
+                <w:szCs w:val="24"/>
+              </w:rPr>
+            </w:pPr>
+            <w:r>
+              <w:rPr>
+                <w:sz w:val="24"/>
+                <w:szCs w:val="24"/>
+              </w:rPr>
+              <w:t>0.03373527</w:t>
+            </w:r>
+          </w:p>
+        </w:tc>
+      </w:tr>
+      <w:tr>
+        <w:trPr>
+          <w:trHeight w:val="317"/>
+          <w:tblCellSpacing w:w="0" w:type="dxa"/>
+        </w:trPr>
+        <w:tc>
+          <w:tcPr>
+            <w:tcW w:w="0" w:type="auto"/>
+            <w:tcBorders>
+              <w:top w:val="nil"/>
+              <w:left w:val="single" w:sz="4" w:space="0" w:color="auto"/>
+              <w:bottom w:val="single" w:sz="6" w:space="0" w:color="D6DADC"/>
+              <w:right w:val="single" w:sz="6" w:space="0" w:color="D6DADC"/>
+            </w:tcBorders>
+            <w:shd w:val="clear" w:color="auto" w:fill="FFFFFF"/>
+            <w:noWrap/>
+            <w:tcMar>
+              <w:top w:w="60" w:type="dxa"/>
+              <w:left w:w="75" w:type="dxa"/>
+              <w:bottom w:w="60" w:type="dxa"/>
+              <w:right w:w="75" w:type="dxa"/>
+            </w:tcMar>
+            <w:vAlign w:val="center"/>
+            <w:hideMark/>
+          </w:tcPr>
+          <w:p>
+            <w:pPr>
+              <w:contextualSpacing/>
+              <w:rPr>
+                <w:b/>
+                <w:sz w:val="24"/>
+                <w:szCs w:val="24"/>
+              </w:rPr>
+            </w:pPr>
+            <w:r>
+              <w:rPr>
+                <w:b/>
+                <w:sz w:val="24"/>
+                <w:szCs w:val="24"/>
+              </w:rPr>
+              <w:t>LEW</w:t>
+            </w:r>
+          </w:p>
+        </w:tc>
+        <w:tc>
+          <w:tcPr>
+            <w:tcW w:w="0" w:type="auto"/>
+            <w:tcBorders>
+              <w:top w:val="nil"/>
+              <w:left w:val="nil"/>
+              <w:bottom w:val="single" w:sz="6" w:space="0" w:color="D6DADC"/>
+              <w:right w:val="single" w:sz="6" w:space="0" w:color="D6DADC"/>
+            </w:tcBorders>
+            <w:shd w:val="clear" w:color="auto" w:fill="FFFFFF"/>
+            <w:noWrap/>
+            <w:tcMar>
+              <w:top w:w="60" w:type="dxa"/>
+              <w:left w:w="75" w:type="dxa"/>
+              <w:bottom w:w="60" w:type="dxa"/>
+              <w:right w:w="75" w:type="dxa"/>
+            </w:tcMar>
+            <w:vAlign w:val="center"/>
+            <w:hideMark/>
+          </w:tcPr>
+          <w:p>
+            <w:pPr>
+              <w:contextualSpacing/>
+              <w:rPr>
+                <w:sz w:val="24"/>
+                <w:szCs w:val="24"/>
+              </w:rPr>
+            </w:pPr>
+            <w:r>
+              <w:rPr>
+                <w:sz w:val="24"/>
+                <w:szCs w:val="24"/>
+              </w:rPr>
+              <w:t>245</w:t>
+            </w:r>
+          </w:p>
+        </w:tc>
+        <w:tc>
+          <w:tcPr>
+            <w:tcW w:w="0" w:type="auto"/>
+            <w:tcBorders>
+              <w:top w:val="nil"/>
+              <w:left w:val="nil"/>
+              <w:bottom w:val="single" w:sz="6" w:space="0" w:color="D6DADC"/>
+              <w:right w:val="single" w:sz="6" w:space="0" w:color="D6DADC"/>
+            </w:tcBorders>
+            <w:shd w:val="clear" w:color="auto" w:fill="FFFFFF"/>
+            <w:noWrap/>
+            <w:tcMar>
+              <w:top w:w="60" w:type="dxa"/>
+              <w:left w:w="75" w:type="dxa"/>
+              <w:bottom w:w="60" w:type="dxa"/>
+              <w:right w:w="75" w:type="dxa"/>
+            </w:tcMar>
+            <w:vAlign w:val="center"/>
+            <w:hideMark/>
+          </w:tcPr>
+          <w:p>
+            <w:pPr>
+              <w:contextualSpacing/>
+              <w:rPr>
+                <w:sz w:val="24"/>
+                <w:szCs w:val="24"/>
+              </w:rPr>
+            </w:pPr>
+            <w:r>
+              <w:rPr>
+                <w:sz w:val="24"/>
+                <w:szCs w:val="24"/>
+              </w:rPr>
+              <w:t>106</w:t>
+            </w:r>
+          </w:p>
+        </w:tc>
+        <w:tc>
+          <w:tcPr>
+            <w:tcW w:w="0" w:type="auto"/>
+            <w:tcBorders>
+              <w:top w:val="nil"/>
+              <w:left w:val="nil"/>
+              <w:bottom w:val="single" w:sz="6" w:space="0" w:color="D6DADC"/>
+              <w:right w:val="single" w:sz="6" w:space="0" w:color="D6DADC"/>
+            </w:tcBorders>
+            <w:shd w:val="clear" w:color="auto" w:fill="FFFFFF"/>
+            <w:noWrap/>
+            <w:tcMar>
+              <w:top w:w="60" w:type="dxa"/>
+              <w:left w:w="75" w:type="dxa"/>
+              <w:bottom w:w="60" w:type="dxa"/>
+              <w:right w:w="75" w:type="dxa"/>
+            </w:tcMar>
+            <w:vAlign w:val="center"/>
+            <w:hideMark/>
+          </w:tcPr>
+          <w:p>
+            <w:pPr>
+              <w:contextualSpacing/>
+              <w:rPr>
+                <w:sz w:val="24"/>
+                <w:szCs w:val="24"/>
+              </w:rPr>
+            </w:pPr>
+            <w:r>
+              <w:rPr>
+                <w:sz w:val="24"/>
+                <w:szCs w:val="24"/>
+              </w:rPr>
+              <w:t>10</w:t>
+            </w:r>
+          </w:p>
+        </w:tc>
+        <w:tc>
+          <w:tcPr>
+            <w:tcW w:w="0" w:type="auto"/>
+            <w:tcBorders>
+              <w:top w:val="nil"/>
+              <w:left w:val="nil"/>
+              <w:bottom w:val="single" w:sz="6" w:space="0" w:color="D6DADC"/>
+              <w:right w:val="single" w:sz="6" w:space="0" w:color="D6DADC"/>
+            </w:tcBorders>
+            <w:shd w:val="clear" w:color="auto" w:fill="FFFFFF"/>
+            <w:noWrap/>
+            <w:tcMar>
+              <w:top w:w="60" w:type="dxa"/>
+              <w:left w:w="75" w:type="dxa"/>
+              <w:bottom w:w="60" w:type="dxa"/>
+              <w:right w:w="75" w:type="dxa"/>
+            </w:tcMar>
+            <w:vAlign w:val="center"/>
+            <w:hideMark/>
+          </w:tcPr>
+          <w:p>
+            <w:pPr>
+              <w:contextualSpacing/>
+              <w:rPr>
+                <w:sz w:val="24"/>
+                <w:szCs w:val="24"/>
+              </w:rPr>
+            </w:pPr>
+            <w:r>
+              <w:rPr>
+                <w:sz w:val="24"/>
+                <w:szCs w:val="24"/>
+              </w:rPr>
+              <w:t>30</w:t>
+            </w:r>
+          </w:p>
+        </w:tc>
+        <w:tc>
+          <w:tcPr>
+            <w:tcW w:w="2233" w:type="dxa"/>
+            <w:tcBorders>
+              <w:top w:val="nil"/>
+              <w:left w:val="nil"/>
+              <w:bottom w:val="single" w:sz="6" w:space="0" w:color="D6DADC"/>
+              <w:right w:val="single" w:sz="6" w:space="0" w:color="D6DADC"/>
+            </w:tcBorders>
+            <w:shd w:val="clear" w:color="auto" w:fill="FFFFFF"/>
+            <w:noWrap/>
+            <w:tcMar>
+              <w:top w:w="60" w:type="dxa"/>
+              <w:left w:w="75" w:type="dxa"/>
+              <w:bottom w:w="60" w:type="dxa"/>
+              <w:right w:w="75" w:type="dxa"/>
+            </w:tcMar>
+            <w:vAlign w:val="center"/>
+            <w:hideMark/>
+          </w:tcPr>
+          <w:p>
+            <w:pPr>
+              <w:contextualSpacing/>
+              <w:rPr>
+                <w:sz w:val="24"/>
+                <w:szCs w:val="24"/>
+              </w:rPr>
+            </w:pPr>
+            <w:r>
+              <w:rPr>
+                <w:sz w:val="24"/>
+                <w:szCs w:val="24"/>
+              </w:rPr>
+              <w:t>0.12244898</w:t>
+            </w:r>
+          </w:p>
+        </w:tc>
+        <w:tc>
+          <w:tcPr>
+            <w:tcW w:w="1866" w:type="dxa"/>
+            <w:tcBorders>
+              <w:top w:val="nil"/>
+              <w:left w:val="nil"/>
+              <w:bottom w:val="single" w:sz="6" w:space="0" w:color="D6DADC"/>
+              <w:right w:val="single" w:sz="6" w:space="0" w:color="D6DADC"/>
+            </w:tcBorders>
+            <w:shd w:val="clear" w:color="auto" w:fill="FFFFFF"/>
+            <w:noWrap/>
+            <w:tcMar>
+              <w:top w:w="60" w:type="dxa"/>
+              <w:left w:w="75" w:type="dxa"/>
+              <w:bottom w:w="60" w:type="dxa"/>
+              <w:right w:w="75" w:type="dxa"/>
+            </w:tcMar>
+            <w:vAlign w:val="center"/>
+            <w:hideMark/>
+          </w:tcPr>
+          <w:p>
+            <w:pPr>
+              <w:contextualSpacing/>
+              <w:rPr>
+                <w:sz w:val="24"/>
+                <w:szCs w:val="24"/>
+              </w:rPr>
+            </w:pPr>
+            <w:r>
+              <w:rPr>
+                <w:sz w:val="24"/>
+                <w:szCs w:val="24"/>
+              </w:rPr>
+              <w:t>0.09433962</w:t>
+            </w:r>
+          </w:p>
+        </w:tc>
+        <w:tc>
+          <w:tcPr>
+            <w:tcW w:w="1927" w:type="dxa"/>
+            <w:tcBorders>
+              <w:top w:val="single" w:sz="4" w:space="0" w:color="auto"/>
+              <w:left w:val="single" w:sz="4" w:space="0" w:color="auto"/>
+              <w:bottom w:val="single" w:sz="4" w:space="0" w:color="auto"/>
+              <w:right w:val="single" w:sz="4" w:space="0" w:color="auto"/>
+            </w:tcBorders>
+            <w:shd w:val="clear" w:color="auto" w:fill="FFFFFF"/>
+            <w:noWrap/>
+            <w:tcMar>
+              <w:top w:w="60" w:type="dxa"/>
+              <w:left w:w="75" w:type="dxa"/>
+              <w:bottom w:w="60" w:type="dxa"/>
+              <w:right w:w="75" w:type="dxa"/>
+            </w:tcMar>
+            <w:vAlign w:val="center"/>
+            <w:hideMark/>
+          </w:tcPr>
+          <w:p>
+            <w:pPr>
+              <w:contextualSpacing/>
+              <w:rPr>
+                <w:sz w:val="24"/>
+                <w:szCs w:val="24"/>
+              </w:rPr>
+            </w:pPr>
+            <w:r>
+              <w:rPr>
+                <w:sz w:val="24"/>
+                <w:szCs w:val="24"/>
+              </w:rPr>
+              <w:t>0.02810936</w:t>
+            </w:r>
+          </w:p>
+        </w:tc>
+      </w:tr>
+      <w:tr>
+        <w:trPr>
+          <w:trHeight w:val="317"/>
+          <w:tblCellSpacing w:w="0" w:type="dxa"/>
+        </w:trPr>
+        <w:tc>
+          <w:tcPr>
+            <w:tcW w:w="0" w:type="auto"/>
+            <w:tcBorders>
+              <w:top w:val="nil"/>
+              <w:left w:val="single" w:sz="4" w:space="0" w:color="auto"/>
+              <w:bottom w:val="single" w:sz="6" w:space="0" w:color="D6DADC"/>
+              <w:right w:val="single" w:sz="6" w:space="0" w:color="D6DADC"/>
+            </w:tcBorders>
+            <w:shd w:val="clear" w:color="auto" w:fill="FFFFFF"/>
+            <w:noWrap/>
+            <w:tcMar>
+              <w:top w:w="60" w:type="dxa"/>
+              <w:left w:w="75" w:type="dxa"/>
+              <w:bottom w:w="60" w:type="dxa"/>
+              <w:right w:w="75" w:type="dxa"/>
+            </w:tcMar>
+            <w:vAlign w:val="center"/>
+            <w:hideMark/>
+          </w:tcPr>
+          <w:p>
+            <w:pPr>
+              <w:contextualSpacing/>
+              <w:rPr>
+                <w:b/>
+                <w:sz w:val="24"/>
+                <w:szCs w:val="24"/>
+                <w:highlight w:val="yellow"/>
+              </w:rPr>
+            </w:pPr>
+            <w:r>
+              <w:rPr>
+                <w:b/>
+                <w:sz w:val="24"/>
+                <w:szCs w:val="24"/>
+                <w:highlight w:val="yellow"/>
+              </w:rPr>
+              <w:t>PWD</w:t>
+            </w:r>
+          </w:p>
+        </w:tc>
+        <w:tc>
+          <w:tcPr>
+            <w:tcW w:w="0" w:type="auto"/>
+            <w:tcBorders>
+              <w:top w:val="nil"/>
+              <w:left w:val="nil"/>
+              <w:bottom w:val="single" w:sz="6" w:space="0" w:color="D6DADC"/>
+              <w:right w:val="single" w:sz="6" w:space="0" w:color="D6DADC"/>
+            </w:tcBorders>
+            <w:shd w:val="clear" w:color="auto" w:fill="FFFFFF"/>
+            <w:noWrap/>
+            <w:tcMar>
+              <w:top w:w="60" w:type="dxa"/>
+              <w:left w:w="75" w:type="dxa"/>
+              <w:bottom w:w="60" w:type="dxa"/>
+              <w:right w:w="75" w:type="dxa"/>
+            </w:tcMar>
+            <w:vAlign w:val="center"/>
+            <w:hideMark/>
+          </w:tcPr>
+          <w:p>
+            <w:pPr>
+              <w:contextualSpacing/>
+              <w:rPr>
+                <w:sz w:val="24"/>
+                <w:szCs w:val="24"/>
+                <w:highlight w:val="yellow"/>
+              </w:rPr>
+            </w:pPr>
+            <w:r>
+              <w:rPr>
+                <w:sz w:val="24"/>
+                <w:szCs w:val="24"/>
+                <w:highlight w:val="yellow"/>
+              </w:rPr>
+              <w:t>286</w:t>
+            </w:r>
+          </w:p>
+        </w:tc>
+        <w:tc>
+          <w:tcPr>
+            <w:tcW w:w="0" w:type="auto"/>
+            <w:tcBorders>
+              <w:top w:val="nil"/>
+              <w:left w:val="nil"/>
+              <w:bottom w:val="single" w:sz="6" w:space="0" w:color="D6DADC"/>
+              <w:right w:val="single" w:sz="6" w:space="0" w:color="D6DADC"/>
+            </w:tcBorders>
+            <w:shd w:val="clear" w:color="auto" w:fill="FFFFFF"/>
+            <w:noWrap/>
+            <w:tcMar>
+              <w:top w:w="60" w:type="dxa"/>
+              <w:left w:w="75" w:type="dxa"/>
+              <w:bottom w:w="60" w:type="dxa"/>
+              <w:right w:w="75" w:type="dxa"/>
+            </w:tcMar>
+            <w:vAlign w:val="center"/>
+            <w:hideMark/>
+          </w:tcPr>
+          <w:p>
+            <w:pPr>
+              <w:contextualSpacing/>
+              <w:rPr>
+                <w:sz w:val="24"/>
+                <w:szCs w:val="24"/>
+                <w:highlight w:val="yellow"/>
+              </w:rPr>
+            </w:pPr>
+            <w:r>
+              <w:rPr>
+                <w:sz w:val="24"/>
+                <w:szCs w:val="24"/>
+                <w:highlight w:val="yellow"/>
+              </w:rPr>
+              <w:t>301</w:t>
+            </w:r>
+          </w:p>
+        </w:tc>
+        <w:tc>
+          <w:tcPr>
+            <w:tcW w:w="0" w:type="auto"/>
+            <w:tcBorders>
+              <w:top w:val="nil"/>
+              <w:left w:val="nil"/>
+              <w:bottom w:val="single" w:sz="6" w:space="0" w:color="D6DADC"/>
+              <w:right w:val="single" w:sz="6" w:space="0" w:color="D6DADC"/>
+            </w:tcBorders>
+            <w:shd w:val="clear" w:color="auto" w:fill="FFFFFF"/>
+            <w:noWrap/>
+            <w:tcMar>
+              <w:top w:w="60" w:type="dxa"/>
+              <w:left w:w="75" w:type="dxa"/>
+              <w:bottom w:w="60" w:type="dxa"/>
+              <w:right w:w="75" w:type="dxa"/>
+            </w:tcMar>
+            <w:vAlign w:val="center"/>
+            <w:hideMark/>
+          </w:tcPr>
+          <w:p>
+            <w:pPr>
+              <w:contextualSpacing/>
+              <w:rPr>
+                <w:sz w:val="24"/>
+                <w:szCs w:val="24"/>
+                <w:highlight w:val="yellow"/>
+              </w:rPr>
+            </w:pPr>
+            <w:r>
+              <w:rPr>
+                <w:sz w:val="24"/>
+                <w:szCs w:val="24"/>
+                <w:highlight w:val="yellow"/>
+              </w:rPr>
+              <w:t>4</w:t>
+            </w:r>
+          </w:p>
+        </w:tc>
+        <w:tc>
+          <w:tcPr>
+            <w:tcW w:w="0" w:type="auto"/>
+            <w:tcBorders>
+              <w:top w:val="nil"/>
+              <w:left w:val="nil"/>
+              <w:bottom w:val="single" w:sz="6" w:space="0" w:color="D6DADC"/>
+              <w:right w:val="single" w:sz="6" w:space="0" w:color="D6DADC"/>
+            </w:tcBorders>
+            <w:shd w:val="clear" w:color="auto" w:fill="FFFFFF"/>
+            <w:noWrap/>
+            <w:tcMar>
+              <w:top w:w="60" w:type="dxa"/>
+              <w:left w:w="75" w:type="dxa"/>
+              <w:bottom w:w="60" w:type="dxa"/>
+              <w:right w:w="75" w:type="dxa"/>
+            </w:tcMar>
+            <w:vAlign w:val="center"/>
+            <w:hideMark/>
+          </w:tcPr>
+          <w:p>
+            <w:pPr>
+              <w:contextualSpacing/>
+              <w:rPr>
+                <w:sz w:val="24"/>
+                <w:szCs w:val="24"/>
+                <w:highlight w:val="yellow"/>
+              </w:rPr>
+            </w:pPr>
+            <w:r>
+              <w:rPr>
+                <w:sz w:val="24"/>
+                <w:szCs w:val="24"/>
+                <w:highlight w:val="yellow"/>
+              </w:rPr>
+              <w:t>46</w:t>
+            </w:r>
+          </w:p>
+        </w:tc>
+        <w:tc>
+          <w:tcPr>
+            <w:tcW w:w="2233" w:type="dxa"/>
+            <w:tcBorders>
+              <w:top w:val="nil"/>
+              <w:left w:val="nil"/>
+              <w:bottom w:val="single" w:sz="6" w:space="0" w:color="D6DADC"/>
+              <w:right w:val="single" w:sz="6" w:space="0" w:color="D6DADC"/>
+            </w:tcBorders>
+            <w:shd w:val="clear" w:color="auto" w:fill="FFFFFF"/>
+            <w:noWrap/>
+            <w:tcMar>
+              <w:top w:w="60" w:type="dxa"/>
+              <w:left w:w="75" w:type="dxa"/>
+              <w:bottom w:w="60" w:type="dxa"/>
+              <w:right w:w="75" w:type="dxa"/>
+            </w:tcMar>
+            <w:vAlign w:val="center"/>
+            <w:hideMark/>
+          </w:tcPr>
+          <w:p>
+            <w:pPr>
+              <w:contextualSpacing/>
+              <w:rPr>
+                <w:sz w:val="24"/>
+                <w:szCs w:val="24"/>
+                <w:highlight w:val="yellow"/>
+              </w:rPr>
+            </w:pPr>
+            <w:r>
+              <w:rPr>
+                <w:sz w:val="24"/>
+                <w:szCs w:val="24"/>
+                <w:highlight w:val="yellow"/>
+              </w:rPr>
+              <w:t>0.16083916</w:t>
+            </w:r>
+          </w:p>
+        </w:tc>
+        <w:tc>
+          <w:tcPr>
+            <w:tcW w:w="1866" w:type="dxa"/>
+            <w:tcBorders>
+              <w:top w:val="nil"/>
+              <w:left w:val="nil"/>
+              <w:bottom w:val="single" w:sz="6" w:space="0" w:color="D6DADC"/>
+              <w:right w:val="single" w:sz="6" w:space="0" w:color="D6DADC"/>
+            </w:tcBorders>
+            <w:shd w:val="clear" w:color="auto" w:fill="FFFFFF"/>
+            <w:noWrap/>
+            <w:tcMar>
+              <w:top w:w="60" w:type="dxa"/>
+              <w:left w:w="75" w:type="dxa"/>
+              <w:bottom w:w="60" w:type="dxa"/>
+              <w:right w:w="75" w:type="dxa"/>
+            </w:tcMar>
+            <w:vAlign w:val="center"/>
+            <w:hideMark/>
+          </w:tcPr>
+          <w:p>
+            <w:pPr>
+              <w:contextualSpacing/>
+              <w:rPr>
+                <w:sz w:val="24"/>
+                <w:szCs w:val="24"/>
+                <w:highlight w:val="yellow"/>
+              </w:rPr>
+            </w:pPr>
+            <w:r>
+              <w:rPr>
+                <w:sz w:val="24"/>
+                <w:szCs w:val="24"/>
+                <w:highlight w:val="yellow"/>
+              </w:rPr>
+              <w:t>0.01328904</w:t>
+            </w:r>
+          </w:p>
+        </w:tc>
+        <w:tc>
+          <w:tcPr>
+            <w:tcW w:w="1927" w:type="dxa"/>
+            <w:tcBorders>
+              <w:top w:val="nil"/>
+              <w:left w:val="nil"/>
+              <w:bottom w:val="single" w:sz="6" w:space="0" w:color="D6DADC"/>
+              <w:right w:val="single" w:sz="4" w:space="0" w:color="auto"/>
+            </w:tcBorders>
+            <w:shd w:val="clear" w:color="auto" w:fill="FFFFFF"/>
+            <w:noWrap/>
+            <w:tcMar>
+              <w:top w:w="60" w:type="dxa"/>
+              <w:left w:w="75" w:type="dxa"/>
+              <w:bottom w:w="60" w:type="dxa"/>
+              <w:right w:w="75" w:type="dxa"/>
+            </w:tcMar>
+            <w:vAlign w:val="center"/>
+            <w:hideMark/>
+          </w:tcPr>
+          <w:p>
+            <w:pPr>
+              <w:contextualSpacing/>
+              <w:rPr>
+                <w:sz w:val="24"/>
+                <w:szCs w:val="24"/>
+                <w:highlight w:val="yellow"/>
+              </w:rPr>
+            </w:pPr>
+            <w:r>
+              <w:rPr>
+                <w:sz w:val="24"/>
+                <w:szCs w:val="24"/>
+                <w:highlight w:val="yellow"/>
+              </w:rPr>
+              <w:t>0.14755012</w:t>
+            </w:r>
+          </w:p>
+        </w:tc>
+      </w:tr>
+      <w:tr>
+        <w:trPr>
+          <w:trHeight w:val="317"/>
+          <w:tblCellSpacing w:w="0" w:type="dxa"/>
+        </w:trPr>
+        <w:tc>
+          <w:tcPr>
+            <w:tcW w:w="0" w:type="auto"/>
+            <w:tcBorders>
+              <w:top w:val="nil"/>
+              <w:left w:val="single" w:sz="4" w:space="0" w:color="auto"/>
+              <w:bottom w:val="single" w:sz="6" w:space="0" w:color="D6DADC"/>
+              <w:right w:val="single" w:sz="6" w:space="0" w:color="D6DADC"/>
+            </w:tcBorders>
+            <w:shd w:val="clear" w:color="auto" w:fill="FFFFFF"/>
+            <w:noWrap/>
+            <w:tcMar>
+              <w:top w:w="60" w:type="dxa"/>
+              <w:left w:w="75" w:type="dxa"/>
+              <w:bottom w:w="60" w:type="dxa"/>
+              <w:right w:w="75" w:type="dxa"/>
+            </w:tcMar>
+            <w:vAlign w:val="center"/>
+            <w:hideMark/>
+          </w:tcPr>
+          <w:p>
+            <w:pPr>
+              <w:contextualSpacing/>
+              <w:rPr>
+                <w:b/>
+                <w:sz w:val="24"/>
+                <w:szCs w:val="24"/>
+              </w:rPr>
+            </w:pPr>
+            <w:r>
+              <w:rPr>
+                <w:b/>
+                <w:sz w:val="24"/>
+                <w:szCs w:val="24"/>
+              </w:rPr>
+              <w:t>KAZ</w:t>
+            </w:r>
+          </w:p>
+        </w:tc>
+        <w:tc>
+          <w:tcPr>
+            <w:tcW w:w="0" w:type="auto"/>
+            <w:tcBorders>
+              <w:top w:val="nil"/>
+              <w:left w:val="nil"/>
+              <w:bottom w:val="single" w:sz="6" w:space="0" w:color="D6DADC"/>
+              <w:right w:val="single" w:sz="6" w:space="0" w:color="D6DADC"/>
+            </w:tcBorders>
+            <w:shd w:val="clear" w:color="auto" w:fill="FFFFFF"/>
+            <w:noWrap/>
+            <w:tcMar>
+              <w:top w:w="60" w:type="dxa"/>
+              <w:left w:w="75" w:type="dxa"/>
+              <w:bottom w:w="60" w:type="dxa"/>
+              <w:right w:w="75" w:type="dxa"/>
+            </w:tcMar>
+            <w:vAlign w:val="center"/>
+            <w:hideMark/>
+          </w:tcPr>
+          <w:p>
+            <w:pPr>
+              <w:contextualSpacing/>
+              <w:rPr>
+                <w:sz w:val="24"/>
+                <w:szCs w:val="24"/>
+              </w:rPr>
+            </w:pPr>
+            <w:r>
+              <w:rPr>
+                <w:sz w:val="24"/>
+                <w:szCs w:val="24"/>
+              </w:rPr>
+              <w:t>128</w:t>
+            </w:r>
+          </w:p>
+        </w:tc>
+        <w:tc>
+          <w:tcPr>
+            <w:tcW w:w="0" w:type="auto"/>
+            <w:tcBorders>
+              <w:top w:val="nil"/>
+              <w:left w:val="nil"/>
+              <w:bottom w:val="single" w:sz="6" w:space="0" w:color="D6DADC"/>
+              <w:right w:val="single" w:sz="6" w:space="0" w:color="D6DADC"/>
+            </w:tcBorders>
+            <w:shd w:val="clear" w:color="auto" w:fill="FFFFFF"/>
+            <w:noWrap/>
+            <w:tcMar>
+              <w:top w:w="60" w:type="dxa"/>
+              <w:left w:w="75" w:type="dxa"/>
+              <w:bottom w:w="60" w:type="dxa"/>
+              <w:right w:w="75" w:type="dxa"/>
+            </w:tcMar>
+            <w:vAlign w:val="center"/>
+            <w:hideMark/>
+          </w:tcPr>
+          <w:p>
+            <w:pPr>
+              <w:contextualSpacing/>
+              <w:rPr>
+                <w:sz w:val="24"/>
+                <w:szCs w:val="24"/>
+              </w:rPr>
+            </w:pPr>
+            <w:r>
+              <w:rPr>
+                <w:sz w:val="24"/>
+                <w:szCs w:val="24"/>
+              </w:rPr>
+              <w:t>84</w:t>
+            </w:r>
+          </w:p>
+        </w:tc>
+        <w:tc>
+          <w:tcPr>
+            <w:tcW w:w="0" w:type="auto"/>
+            <w:tcBorders>
+              <w:top w:val="nil"/>
+              <w:left w:val="nil"/>
+              <w:bottom w:val="single" w:sz="6" w:space="0" w:color="D6DADC"/>
+              <w:right w:val="single" w:sz="6" w:space="0" w:color="D6DADC"/>
+            </w:tcBorders>
+            <w:shd w:val="clear" w:color="auto" w:fill="FFFFFF"/>
+            <w:noWrap/>
+            <w:tcMar>
+              <w:top w:w="60" w:type="dxa"/>
+              <w:left w:w="75" w:type="dxa"/>
+              <w:bottom w:w="60" w:type="dxa"/>
+              <w:right w:w="75" w:type="dxa"/>
+            </w:tcMar>
+            <w:vAlign w:val="center"/>
+            <w:hideMark/>
+          </w:tcPr>
+          <w:p>
+            <w:pPr>
+              <w:contextualSpacing/>
+              <w:rPr>
+                <w:sz w:val="24"/>
+                <w:szCs w:val="24"/>
+              </w:rPr>
+            </w:pPr>
+            <w:r>
+              <w:rPr>
+                <w:sz w:val="24"/>
+                <w:szCs w:val="24"/>
+              </w:rPr>
+              <w:t>14</w:t>
+            </w:r>
+          </w:p>
+        </w:tc>
+        <w:tc>
+          <w:tcPr>
+            <w:tcW w:w="0" w:type="auto"/>
+            <w:tcBorders>
+              <w:top w:val="nil"/>
+              <w:left w:val="nil"/>
+              <w:bottom w:val="single" w:sz="6" w:space="0" w:color="D6DADC"/>
+              <w:right w:val="single" w:sz="6" w:space="0" w:color="D6DADC"/>
+            </w:tcBorders>
+            <w:shd w:val="clear" w:color="auto" w:fill="FFFFFF"/>
+            <w:noWrap/>
+            <w:tcMar>
+              <w:top w:w="60" w:type="dxa"/>
+              <w:left w:w="75" w:type="dxa"/>
+              <w:bottom w:w="60" w:type="dxa"/>
+              <w:right w:w="75" w:type="dxa"/>
+            </w:tcMar>
+            <w:vAlign w:val="center"/>
+            <w:hideMark/>
+          </w:tcPr>
+          <w:p>
+            <w:pPr>
+              <w:contextualSpacing/>
+              <w:rPr>
+                <w:sz w:val="24"/>
+                <w:szCs w:val="24"/>
+              </w:rPr>
+            </w:pPr>
+            <w:r>
+              <w:rPr>
+                <w:sz w:val="24"/>
+                <w:szCs w:val="24"/>
+              </w:rPr>
+              <w:t>12</w:t>
+            </w:r>
+          </w:p>
+        </w:tc>
+        <w:tc>
+          <w:tcPr>
+            <w:tcW w:w="2233" w:type="dxa"/>
+            <w:tcBorders>
+              <w:top w:val="nil"/>
+              <w:left w:val="nil"/>
+              <w:bottom w:val="single" w:sz="6" w:space="0" w:color="D6DADC"/>
+              <w:right w:val="single" w:sz="6" w:space="0" w:color="D6DADC"/>
+            </w:tcBorders>
+            <w:shd w:val="clear" w:color="auto" w:fill="FFFFFF"/>
+            <w:noWrap/>
+            <w:tcMar>
+              <w:top w:w="60" w:type="dxa"/>
+              <w:left w:w="75" w:type="dxa"/>
+              <w:bottom w:w="60" w:type="dxa"/>
+              <w:right w:w="75" w:type="dxa"/>
+            </w:tcMar>
+            <w:vAlign w:val="center"/>
+            <w:hideMark/>
+          </w:tcPr>
+          <w:p>
+            <w:pPr>
+              <w:contextualSpacing/>
+              <w:rPr>
+                <w:sz w:val="24"/>
+                <w:szCs w:val="24"/>
+              </w:rPr>
+            </w:pPr>
+            <w:r>
+              <w:rPr>
+                <w:sz w:val="24"/>
+                <w:szCs w:val="24"/>
+              </w:rPr>
+              <w:t>0.09375000</w:t>
+            </w:r>
+          </w:p>
+        </w:tc>
+        <w:tc>
+          <w:tcPr>
+            <w:tcW w:w="1866" w:type="dxa"/>
+            <w:tcBorders>
+              <w:top w:val="nil"/>
+              <w:left w:val="nil"/>
+              <w:bottom w:val="single" w:sz="6" w:space="0" w:color="D6DADC"/>
+              <w:right w:val="single" w:sz="6" w:space="0" w:color="D6DADC"/>
+            </w:tcBorders>
+            <w:shd w:val="clear" w:color="auto" w:fill="FFFFFF"/>
+            <w:noWrap/>
+            <w:tcMar>
+              <w:top w:w="60" w:type="dxa"/>
+              <w:left w:w="75" w:type="dxa"/>
+              <w:bottom w:w="60" w:type="dxa"/>
+              <w:right w:w="75" w:type="dxa"/>
+            </w:tcMar>
+            <w:vAlign w:val="center"/>
+            <w:hideMark/>
+          </w:tcPr>
+          <w:p>
+            <w:pPr>
+              <w:contextualSpacing/>
+              <w:rPr>
+                <w:sz w:val="24"/>
+                <w:szCs w:val="24"/>
+              </w:rPr>
+            </w:pPr>
+            <w:r>
+              <w:rPr>
+                <w:sz w:val="24"/>
+                <w:szCs w:val="24"/>
+              </w:rPr>
+              <w:t>0.16666667</w:t>
+            </w:r>
+          </w:p>
+        </w:tc>
+        <w:tc>
+          <w:tcPr>
+            <w:tcW w:w="1927" w:type="dxa"/>
+            <w:tcBorders>
+              <w:top w:val="nil"/>
+              <w:left w:val="nil"/>
+              <w:bottom w:val="single" w:sz="6" w:space="0" w:color="D6DADC"/>
+              <w:right w:val="single" w:sz="4" w:space="0" w:color="auto"/>
+            </w:tcBorders>
+            <w:shd w:val="clear" w:color="auto" w:fill="FFFFFF"/>
+            <w:noWrap/>
+            <w:tcMar>
+              <w:top w:w="60" w:type="dxa"/>
+              <w:left w:w="75" w:type="dxa"/>
+              <w:bottom w:w="60" w:type="dxa"/>
+              <w:right w:w="75" w:type="dxa"/>
+            </w:tcMar>
+            <w:vAlign w:val="center"/>
+            <w:hideMark/>
+          </w:tcPr>
+          <w:p>
+            <w:pPr>
+              <w:contextualSpacing/>
+              <w:rPr>
+                <w:b/>
+                <w:sz w:val="24"/>
+                <w:szCs w:val="24"/>
+              </w:rPr>
+            </w:pPr>
+            <w:r>
+              <w:rPr>
+                <w:b/>
+                <w:sz w:val="24"/>
+                <w:szCs w:val="24"/>
+              </w:rPr>
+              <w:t>-0.07291667</w:t>
+            </w:r>
+          </w:p>
+        </w:tc>
+        <w:bookmarkStart w:id="1" w:name="_GoBack"/>
+        <w:bookmarkEnd w:id="1"/>
+      </w:tr>
+      <w:tr>
+        <w:trPr>
+          <w:trHeight w:val="317"/>
+          <w:tblCellSpacing w:w="0" w:type="dxa"/>
+        </w:trPr>
+        <w:tc>
+          <w:tcPr>
+            <w:tcW w:w="0" w:type="auto"/>
+            <w:tcBorders>
+              <w:top w:val="nil"/>
+              <w:left w:val="single" w:sz="4" w:space="0" w:color="auto"/>
+              <w:bottom w:val="single" w:sz="6" w:space="0" w:color="D6DADC"/>
+              <w:right w:val="single" w:sz="6" w:space="0" w:color="D6DADC"/>
+            </w:tcBorders>
+            <w:shd w:val="clear" w:color="auto" w:fill="FFFFFF"/>
+            <w:noWrap/>
+            <w:tcMar>
+              <w:top w:w="60" w:type="dxa"/>
+              <w:left w:w="75" w:type="dxa"/>
+              <w:bottom w:w="60" w:type="dxa"/>
+              <w:right w:w="75" w:type="dxa"/>
+            </w:tcMar>
+            <w:vAlign w:val="center"/>
+            <w:hideMark/>
+          </w:tcPr>
+          <w:p>
+            <w:pPr>
+              <w:contextualSpacing/>
+              <w:rPr>
+                <w:b/>
+                <w:sz w:val="24"/>
+                <w:szCs w:val="24"/>
+                <w:highlight w:val="yellow"/>
+              </w:rPr>
+            </w:pPr>
+            <w:r>
+              <w:rPr>
+                <w:b/>
+                <w:sz w:val="24"/>
+                <w:szCs w:val="24"/>
+                <w:highlight w:val="yellow"/>
+              </w:rPr>
+              <w:t>SKIVE</w:t>
+            </w:r>
+          </w:p>
+        </w:tc>
+        <w:tc>
+          <w:tcPr>
+            <w:tcW w:w="0" w:type="auto"/>
+            <w:tcBorders>
+              <w:top w:val="nil"/>
+              <w:left w:val="nil"/>
+              <w:bottom w:val="single" w:sz="6" w:space="0" w:color="D6DADC"/>
+              <w:right w:val="single" w:sz="6" w:space="0" w:color="D6DADC"/>
+            </w:tcBorders>
+            <w:shd w:val="clear" w:color="auto" w:fill="FFFFFF"/>
+            <w:noWrap/>
+            <w:tcMar>
+              <w:top w:w="60" w:type="dxa"/>
+              <w:left w:w="75" w:type="dxa"/>
+              <w:bottom w:w="60" w:type="dxa"/>
+              <w:right w:w="75" w:type="dxa"/>
+            </w:tcMar>
+            <w:vAlign w:val="center"/>
+            <w:hideMark/>
+          </w:tcPr>
+          <w:p>
+            <w:pPr>
+              <w:contextualSpacing/>
+              <w:rPr>
+                <w:sz w:val="24"/>
+                <w:szCs w:val="24"/>
+                <w:highlight w:val="yellow"/>
+              </w:rPr>
+            </w:pPr>
+            <w:r>
+              <w:rPr>
+                <w:sz w:val="24"/>
+                <w:szCs w:val="24"/>
+                <w:highlight w:val="yellow"/>
+              </w:rPr>
+              <w:t>113</w:t>
+            </w:r>
+          </w:p>
+        </w:tc>
+        <w:tc>
+          <w:tcPr>
+            <w:tcW w:w="0" w:type="auto"/>
+            <w:tcBorders>
+              <w:top w:val="nil"/>
+              <w:left w:val="nil"/>
+              <w:bottom w:val="single" w:sz="6" w:space="0" w:color="D6DADC"/>
+              <w:right w:val="single" w:sz="6" w:space="0" w:color="D6DADC"/>
+            </w:tcBorders>
+            <w:shd w:val="clear" w:color="auto" w:fill="FFFFFF"/>
+            <w:noWrap/>
+            <w:tcMar>
+              <w:top w:w="60" w:type="dxa"/>
+              <w:left w:w="75" w:type="dxa"/>
+              <w:bottom w:w="60" w:type="dxa"/>
+              <w:right w:w="75" w:type="dxa"/>
+            </w:tcMar>
+            <w:vAlign w:val="center"/>
+            <w:hideMark/>
+          </w:tcPr>
+          <w:p>
+            <w:pPr>
+              <w:contextualSpacing/>
+              <w:rPr>
+                <w:sz w:val="24"/>
+                <w:szCs w:val="24"/>
+                <w:highlight w:val="yellow"/>
+              </w:rPr>
+            </w:pPr>
+            <w:r>
+              <w:rPr>
+                <w:sz w:val="24"/>
+                <w:szCs w:val="24"/>
+                <w:highlight w:val="yellow"/>
+              </w:rPr>
+              <w:t>253</w:t>
+            </w:r>
+          </w:p>
+        </w:tc>
+        <w:tc>
+          <w:tcPr>
+            <w:tcW w:w="0" w:type="auto"/>
+            <w:tcBorders>
+              <w:top w:val="nil"/>
+              <w:left w:val="nil"/>
+              <w:bottom w:val="single" w:sz="6" w:space="0" w:color="D6DADC"/>
+              <w:right w:val="single" w:sz="6" w:space="0" w:color="D6DADC"/>
+            </w:tcBorders>
+            <w:shd w:val="clear" w:color="auto" w:fill="FFFFFF"/>
+            <w:noWrap/>
+            <w:tcMar>
+              <w:top w:w="60" w:type="dxa"/>
+              <w:left w:w="75" w:type="dxa"/>
+              <w:bottom w:w="60" w:type="dxa"/>
+              <w:right w:w="75" w:type="dxa"/>
+            </w:tcMar>
+            <w:vAlign w:val="center"/>
+            <w:hideMark/>
+          </w:tcPr>
+          <w:p>
+            <w:pPr>
+              <w:contextualSpacing/>
+              <w:rPr>
+                <w:sz w:val="24"/>
+                <w:szCs w:val="24"/>
+                <w:highlight w:val="yellow"/>
+              </w:rPr>
+            </w:pPr>
+            <w:r>
+              <w:rPr>
+                <w:sz w:val="24"/>
+                <w:szCs w:val="24"/>
+                <w:highlight w:val="yellow"/>
+              </w:rPr>
+              <w:t>0</w:t>
+            </w:r>
+          </w:p>
+        </w:tc>
+        <w:tc>
+          <w:tcPr>
+            <w:tcW w:w="0" w:type="auto"/>
+            <w:tcBorders>
+              <w:top w:val="nil"/>
+              <w:left w:val="nil"/>
+              <w:bottom w:val="single" w:sz="6" w:space="0" w:color="D6DADC"/>
+              <w:right w:val="single" w:sz="6" w:space="0" w:color="D6DADC"/>
+            </w:tcBorders>
+            <w:shd w:val="clear" w:color="auto" w:fill="FFFFFF"/>
+            <w:noWrap/>
+            <w:tcMar>
+              <w:top w:w="60" w:type="dxa"/>
+              <w:left w:w="75" w:type="dxa"/>
+              <w:bottom w:w="60" w:type="dxa"/>
+              <w:right w:w="75" w:type="dxa"/>
+            </w:tcMar>
+            <w:vAlign w:val="center"/>
+            <w:hideMark/>
+          </w:tcPr>
+          <w:p>
+            <w:pPr>
+              <w:contextualSpacing/>
+              <w:rPr>
+                <w:sz w:val="24"/>
+                <w:szCs w:val="24"/>
+                <w:highlight w:val="yellow"/>
+              </w:rPr>
+            </w:pPr>
+            <w:r>
+              <w:rPr>
+                <w:sz w:val="24"/>
+                <w:szCs w:val="24"/>
+                <w:highlight w:val="yellow"/>
+              </w:rPr>
+              <w:t>11</w:t>
+            </w:r>
+          </w:p>
+        </w:tc>
+        <w:tc>
+          <w:tcPr>
+            <w:tcW w:w="2233" w:type="dxa"/>
+            <w:tcBorders>
+              <w:top w:val="nil"/>
+              <w:left w:val="nil"/>
+              <w:bottom w:val="single" w:sz="6" w:space="0" w:color="D6DADC"/>
+              <w:right w:val="single" w:sz="6" w:space="0" w:color="D6DADC"/>
+            </w:tcBorders>
+            <w:shd w:val="clear" w:color="auto" w:fill="FFFFFF"/>
+            <w:noWrap/>
+            <w:tcMar>
+              <w:top w:w="60" w:type="dxa"/>
+              <w:left w:w="75" w:type="dxa"/>
+              <w:bottom w:w="60" w:type="dxa"/>
+              <w:right w:w="75" w:type="dxa"/>
+            </w:tcMar>
+            <w:vAlign w:val="center"/>
+            <w:hideMark/>
+          </w:tcPr>
+          <w:p>
+            <w:pPr>
+              <w:contextualSpacing/>
+              <w:rPr>
+                <w:sz w:val="24"/>
+                <w:szCs w:val="24"/>
+                <w:highlight w:val="yellow"/>
+              </w:rPr>
+            </w:pPr>
+            <w:r>
+              <w:rPr>
+                <w:sz w:val="24"/>
+                <w:szCs w:val="24"/>
+                <w:highlight w:val="yellow"/>
+              </w:rPr>
+              <w:t>0.09734513</w:t>
+            </w:r>
+          </w:p>
+        </w:tc>
+        <w:tc>
+          <w:tcPr>
+            <w:tcW w:w="1866" w:type="dxa"/>
+            <w:tcBorders>
+              <w:top w:val="nil"/>
+              <w:left w:val="nil"/>
+              <w:bottom w:val="single" w:sz="6" w:space="0" w:color="D6DADC"/>
+              <w:right w:val="single" w:sz="6" w:space="0" w:color="D6DADC"/>
+            </w:tcBorders>
+            <w:shd w:val="clear" w:color="auto" w:fill="FFFFFF"/>
+            <w:noWrap/>
+            <w:tcMar>
+              <w:top w:w="60" w:type="dxa"/>
+              <w:left w:w="75" w:type="dxa"/>
+              <w:bottom w:w="60" w:type="dxa"/>
+              <w:right w:w="75" w:type="dxa"/>
+            </w:tcMar>
+            <w:vAlign w:val="center"/>
+            <w:hideMark/>
+          </w:tcPr>
+          <w:p>
+            <w:pPr>
+              <w:contextualSpacing/>
+              <w:rPr>
+                <w:sz w:val="24"/>
+                <w:szCs w:val="24"/>
+                <w:highlight w:val="yellow"/>
+              </w:rPr>
+            </w:pPr>
+            <w:r>
+              <w:rPr>
+                <w:sz w:val="24"/>
+                <w:szCs w:val="24"/>
+                <w:highlight w:val="yellow"/>
+              </w:rPr>
+              <w:t>0.00000000</w:t>
+            </w:r>
+          </w:p>
+        </w:tc>
+        <w:tc>
+          <w:tcPr>
+            <w:tcW w:w="1927" w:type="dxa"/>
+            <w:tcBorders>
+              <w:top w:val="nil"/>
+              <w:left w:val="nil"/>
+              <w:bottom w:val="single" w:sz="6" w:space="0" w:color="D6DADC"/>
+              <w:right w:val="single" w:sz="4" w:space="0" w:color="auto"/>
+            </w:tcBorders>
+            <w:shd w:val="clear" w:color="auto" w:fill="FFFFFF"/>
+            <w:noWrap/>
+            <w:tcMar>
+              <w:top w:w="60" w:type="dxa"/>
+              <w:left w:w="75" w:type="dxa"/>
+              <w:bottom w:w="60" w:type="dxa"/>
+              <w:right w:w="75" w:type="dxa"/>
+            </w:tcMar>
+            <w:vAlign w:val="center"/>
+            <w:hideMark/>
+          </w:tcPr>
+          <w:p>
+            <w:pPr>
+              <w:contextualSpacing/>
+              <w:rPr>
+                <w:sz w:val="24"/>
+                <w:szCs w:val="24"/>
+                <w:highlight w:val="yellow"/>
+              </w:rPr>
+            </w:pPr>
+            <w:r>
+              <w:rPr>
+                <w:sz w:val="24"/>
+                <w:szCs w:val="24"/>
+                <w:highlight w:val="yellow"/>
+              </w:rPr>
+              <w:t>0.09734513</w:t>
+            </w:r>
+          </w:p>
+        </w:tc>
+      </w:tr>
+      <w:tr>
+        <w:trPr>
+          <w:trHeight w:val="317"/>
+          <w:tblCellSpacing w:w="0" w:type="dxa"/>
+        </w:trPr>
+        <w:tc>
+          <w:tcPr>
+            <w:tcW w:w="0" w:type="auto"/>
+            <w:tcBorders>
+              <w:top w:val="nil"/>
+              <w:left w:val="single" w:sz="4" w:space="0" w:color="auto"/>
+              <w:bottom w:val="nil"/>
+              <w:right w:val="single" w:sz="6" w:space="0" w:color="D6DADC"/>
+            </w:tcBorders>
+            <w:shd w:val="clear" w:color="auto" w:fill="FFFFFF"/>
+            <w:noWrap/>
+            <w:tcMar>
+              <w:top w:w="60" w:type="dxa"/>
+              <w:left w:w="75" w:type="dxa"/>
+              <w:bottom w:w="60" w:type="dxa"/>
+              <w:right w:w="75" w:type="dxa"/>
+            </w:tcMar>
+            <w:vAlign w:val="center"/>
+            <w:hideMark/>
+          </w:tcPr>
+          <w:p>
+            <w:pPr>
+              <w:contextualSpacing/>
+              <w:rPr>
+                <w:b/>
+                <w:sz w:val="24"/>
+                <w:szCs w:val="24"/>
+                <w:highlight w:val="yellow"/>
+              </w:rPr>
+            </w:pPr>
+            <w:r>
+              <w:rPr>
+                <w:b/>
+                <w:sz w:val="24"/>
+                <w:szCs w:val="24"/>
+                <w:highlight w:val="yellow"/>
+              </w:rPr>
+              <w:t>MSM</w:t>
+            </w:r>
+          </w:p>
+        </w:tc>
+        <w:tc>
+          <w:tcPr>
+            <w:tcW w:w="0" w:type="auto"/>
+            <w:tcBorders>
+              <w:top w:val="nil"/>
+              <w:left w:val="nil"/>
+              <w:bottom w:val="nil"/>
+              <w:right w:val="single" w:sz="6" w:space="0" w:color="D6DADC"/>
+            </w:tcBorders>
+            <w:shd w:val="clear" w:color="auto" w:fill="FFFFFF"/>
+            <w:noWrap/>
+            <w:tcMar>
+              <w:top w:w="60" w:type="dxa"/>
+              <w:left w:w="75" w:type="dxa"/>
+              <w:bottom w:w="60" w:type="dxa"/>
+              <w:right w:w="75" w:type="dxa"/>
+            </w:tcMar>
+            <w:vAlign w:val="center"/>
+            <w:hideMark/>
+          </w:tcPr>
+          <w:p>
+            <w:pPr>
+              <w:contextualSpacing/>
+              <w:rPr>
+                <w:sz w:val="24"/>
+                <w:szCs w:val="24"/>
+                <w:highlight w:val="yellow"/>
+              </w:rPr>
+            </w:pPr>
+            <w:r>
+              <w:rPr>
+                <w:sz w:val="24"/>
+                <w:szCs w:val="24"/>
+                <w:highlight w:val="yellow"/>
+              </w:rPr>
+              <w:t>159</w:t>
+            </w:r>
+          </w:p>
+        </w:tc>
+        <w:tc>
+          <w:tcPr>
+            <w:tcW w:w="0" w:type="auto"/>
+            <w:tcBorders>
+              <w:top w:val="nil"/>
+              <w:left w:val="nil"/>
+              <w:bottom w:val="nil"/>
+              <w:right w:val="single" w:sz="6" w:space="0" w:color="D6DADC"/>
+            </w:tcBorders>
+            <w:shd w:val="clear" w:color="auto" w:fill="FFFFFF"/>
+            <w:noWrap/>
+            <w:tcMar>
+              <w:top w:w="60" w:type="dxa"/>
+              <w:left w:w="75" w:type="dxa"/>
+              <w:bottom w:w="60" w:type="dxa"/>
+              <w:right w:w="75" w:type="dxa"/>
+            </w:tcMar>
+            <w:vAlign w:val="center"/>
+            <w:hideMark/>
+          </w:tcPr>
+          <w:p>
+            <w:pPr>
+              <w:contextualSpacing/>
+              <w:rPr>
+                <w:sz w:val="24"/>
+                <w:szCs w:val="24"/>
+                <w:highlight w:val="yellow"/>
+              </w:rPr>
+            </w:pPr>
+            <w:r>
+              <w:rPr>
+                <w:sz w:val="24"/>
+                <w:szCs w:val="24"/>
+                <w:highlight w:val="yellow"/>
+              </w:rPr>
+              <w:t>91</w:t>
+            </w:r>
+          </w:p>
+        </w:tc>
+        <w:tc>
+          <w:tcPr>
+            <w:tcW w:w="0" w:type="auto"/>
+            <w:tcBorders>
+              <w:top w:val="nil"/>
+              <w:left w:val="nil"/>
+              <w:bottom w:val="nil"/>
+              <w:right w:val="single" w:sz="6" w:space="0" w:color="D6DADC"/>
+            </w:tcBorders>
+            <w:shd w:val="clear" w:color="auto" w:fill="FFFFFF"/>
+            <w:noWrap/>
+            <w:tcMar>
+              <w:top w:w="60" w:type="dxa"/>
+              <w:left w:w="75" w:type="dxa"/>
+              <w:bottom w:w="60" w:type="dxa"/>
+              <w:right w:w="75" w:type="dxa"/>
+            </w:tcMar>
+            <w:vAlign w:val="center"/>
+            <w:hideMark/>
+          </w:tcPr>
+          <w:p>
+            <w:pPr>
+              <w:contextualSpacing/>
+              <w:rPr>
+                <w:sz w:val="24"/>
+                <w:szCs w:val="24"/>
+                <w:highlight w:val="yellow"/>
+              </w:rPr>
+            </w:pPr>
+            <w:r>
+              <w:rPr>
+                <w:sz w:val="24"/>
+                <w:szCs w:val="24"/>
+                <w:highlight w:val="yellow"/>
+              </w:rPr>
+              <w:t>3</w:t>
+            </w:r>
+          </w:p>
+        </w:tc>
+        <w:tc>
+          <w:tcPr>
+            <w:tcW w:w="0" w:type="auto"/>
+            <w:tcBorders>
+              <w:top w:val="nil"/>
+              <w:left w:val="nil"/>
+              <w:bottom w:val="nil"/>
+              <w:right w:val="single" w:sz="6" w:space="0" w:color="D6DADC"/>
+            </w:tcBorders>
+            <w:shd w:val="clear" w:color="auto" w:fill="FFFFFF"/>
+            <w:noWrap/>
+            <w:tcMar>
+              <w:top w:w="60" w:type="dxa"/>
+              <w:left w:w="75" w:type="dxa"/>
+              <w:bottom w:w="60" w:type="dxa"/>
+              <w:right w:w="75" w:type="dxa"/>
+            </w:tcMar>
+            <w:vAlign w:val="center"/>
+            <w:hideMark/>
+          </w:tcPr>
+          <w:p>
+            <w:pPr>
+              <w:contextualSpacing/>
+              <w:rPr>
+                <w:sz w:val="24"/>
+                <w:szCs w:val="24"/>
+                <w:highlight w:val="yellow"/>
+              </w:rPr>
+            </w:pPr>
+            <w:r>
+              <w:rPr>
+                <w:sz w:val="24"/>
+                <w:szCs w:val="24"/>
+                <w:highlight w:val="yellow"/>
+              </w:rPr>
+              <w:t>20</w:t>
+            </w:r>
+          </w:p>
+        </w:tc>
+        <w:tc>
+          <w:tcPr>
+            <w:tcW w:w="2233" w:type="dxa"/>
+            <w:tcBorders>
+              <w:top w:val="nil"/>
+              <w:left w:val="nil"/>
+              <w:bottom w:val="nil"/>
+              <w:right w:val="single" w:sz="6" w:space="0" w:color="D6DADC"/>
+            </w:tcBorders>
+            <w:shd w:val="clear" w:color="auto" w:fill="FFFFFF"/>
+            <w:noWrap/>
+            <w:tcMar>
+              <w:top w:w="60" w:type="dxa"/>
+              <w:left w:w="75" w:type="dxa"/>
+              <w:bottom w:w="60" w:type="dxa"/>
+              <w:right w:w="75" w:type="dxa"/>
+            </w:tcMar>
+            <w:vAlign w:val="center"/>
+            <w:hideMark/>
+          </w:tcPr>
+          <w:p>
+            <w:pPr>
+              <w:contextualSpacing/>
+              <w:rPr>
+                <w:sz w:val="24"/>
+                <w:szCs w:val="24"/>
+                <w:highlight w:val="yellow"/>
+              </w:rPr>
+            </w:pPr>
+            <w:r>
+              <w:rPr>
+                <w:sz w:val="24"/>
+                <w:szCs w:val="24"/>
+                <w:highlight w:val="yellow"/>
+              </w:rPr>
+              <w:t>0.12578616</w:t>
+            </w:r>
+          </w:p>
+        </w:tc>
+        <w:tc>
+          <w:tcPr>
+            <w:tcW w:w="1866" w:type="dxa"/>
+            <w:tcBorders>
+              <w:top w:val="nil"/>
+              <w:left w:val="nil"/>
+              <w:bottom w:val="nil"/>
+              <w:right w:val="single" w:sz="6" w:space="0" w:color="D6DADC"/>
+            </w:tcBorders>
+            <w:shd w:val="clear" w:color="auto" w:fill="FFFFFF"/>
+            <w:noWrap/>
+            <w:tcMar>
+              <w:top w:w="60" w:type="dxa"/>
+              <w:left w:w="75" w:type="dxa"/>
+              <w:bottom w:w="60" w:type="dxa"/>
+              <w:right w:w="75" w:type="dxa"/>
+            </w:tcMar>
+            <w:vAlign w:val="center"/>
+            <w:hideMark/>
+          </w:tcPr>
+          <w:p>
+            <w:pPr>
+              <w:contextualSpacing/>
+              <w:rPr>
+                <w:sz w:val="24"/>
+                <w:szCs w:val="24"/>
+                <w:highlight w:val="yellow"/>
+              </w:rPr>
+            </w:pPr>
+            <w:r>
+              <w:rPr>
+                <w:sz w:val="24"/>
+                <w:szCs w:val="24"/>
+                <w:highlight w:val="yellow"/>
+              </w:rPr>
+              <w:t>0.03296703</w:t>
+            </w:r>
+          </w:p>
+        </w:tc>
+        <w:tc>
+          <w:tcPr>
+            <w:tcW w:w="1927" w:type="dxa"/>
+            <w:tcBorders>
+              <w:top w:val="nil"/>
+              <w:left w:val="nil"/>
+              <w:bottom w:val="nil"/>
+              <w:right w:val="single" w:sz="4" w:space="0" w:color="auto"/>
+            </w:tcBorders>
+            <w:shd w:val="clear" w:color="auto" w:fill="FFFFFF"/>
+            <w:noWrap/>
+            <w:tcMar>
+              <w:top w:w="60" w:type="dxa"/>
+              <w:left w:w="75" w:type="dxa"/>
+              <w:bottom w:w="60" w:type="dxa"/>
+              <w:right w:w="75" w:type="dxa"/>
+            </w:tcMar>
+            <w:vAlign w:val="center"/>
+            <w:hideMark/>
+          </w:tcPr>
+          <w:p>
+            <w:pPr>
+              <w:contextualSpacing/>
+              <w:rPr>
+                <w:sz w:val="24"/>
+                <w:szCs w:val="24"/>
+                <w:highlight w:val="yellow"/>
+              </w:rPr>
+            </w:pPr>
+            <w:r>
+              <w:rPr>
+                <w:sz w:val="24"/>
+                <w:szCs w:val="24"/>
+                <w:highlight w:val="yellow"/>
+              </w:rPr>
+              <w:t>0.09281913</w:t>
+            </w:r>
+          </w:p>
+        </w:tc>
+      </w:tr>
+      <w:tr>
+        <w:trPr>
+          <w:trHeight w:val="317"/>
+          <w:tblCellSpacing w:w="0" w:type="dxa"/>
+        </w:trPr>
+        <w:tc>
+          <w:tcPr>
+            <w:tcW w:w="0" w:type="auto"/>
+            <w:tcBorders>
+              <w:top w:val="single" w:sz="4" w:space="0" w:color="auto"/>
+              <w:left w:val="single" w:sz="4" w:space="0" w:color="auto"/>
+              <w:bottom w:val="single" w:sz="4" w:space="0" w:color="auto"/>
+              <w:right w:val="single" w:sz="4" w:space="0" w:color="auto"/>
+            </w:tcBorders>
+            <w:shd w:val="clear" w:color="auto" w:fill="FFFFFF"/>
+            <w:noWrap/>
+            <w:tcMar>
+              <w:top w:w="60" w:type="dxa"/>
+              <w:left w:w="75" w:type="dxa"/>
+              <w:bottom w:w="60" w:type="dxa"/>
+              <w:right w:w="75" w:type="dxa"/>
+            </w:tcMar>
+            <w:vAlign w:val="center"/>
+          </w:tcPr>
+          <w:p>
+            <w:pPr>
+              <w:contextualSpacing/>
+              <w:rPr>
+                <w:b/>
+                <w:sz w:val="24"/>
+                <w:szCs w:val="24"/>
+              </w:rPr>
+            </w:pPr>
+            <w:r>
+              <w:rPr>
+                <w:b/>
+                <w:sz w:val="24"/>
+                <w:szCs w:val="24"/>
+              </w:rPr>
+              <w:t>MOLF</w:t>
+            </w:r>
+          </w:p>
+        </w:tc>
+        <w:tc>
+          <w:tcPr>
+            <w:tcW w:w="0" w:type="auto"/>
+            <w:tcBorders>
+              <w:top w:val="single" w:sz="4" w:space="0" w:color="auto"/>
+              <w:left w:val="single" w:sz="4" w:space="0" w:color="auto"/>
+              <w:bottom w:val="single" w:sz="4" w:space="0" w:color="auto"/>
+              <w:right w:val="single" w:sz="4" w:space="0" w:color="auto"/>
+            </w:tcBorders>
+            <w:shd w:val="clear" w:color="auto" w:fill="FFFFFF"/>
+            <w:noWrap/>
+            <w:tcMar>
+              <w:top w:w="60" w:type="dxa"/>
+              <w:left w:w="75" w:type="dxa"/>
+              <w:bottom w:w="60" w:type="dxa"/>
+              <w:right w:w="75" w:type="dxa"/>
+            </w:tcMar>
+            <w:vAlign w:val="center"/>
+          </w:tcPr>
+          <w:p>
+            <w:pPr>
+              <w:contextualSpacing/>
+              <w:rPr>
+                <w:sz w:val="24"/>
+                <w:szCs w:val="24"/>
+              </w:rPr>
+            </w:pPr>
+          </w:p>
+        </w:tc>
+        <w:tc>
+          <w:tcPr>
+            <w:tcW w:w="0" w:type="auto"/>
+            <w:tcBorders>
+              <w:top w:val="single" w:sz="4" w:space="0" w:color="auto"/>
+              <w:left w:val="single" w:sz="4" w:space="0" w:color="auto"/>
+              <w:bottom w:val="single" w:sz="4" w:space="0" w:color="auto"/>
+              <w:right w:val="single" w:sz="4" w:space="0" w:color="auto"/>
+            </w:tcBorders>
+            <w:shd w:val="clear" w:color="auto" w:fill="FFFFFF"/>
+            <w:noWrap/>
+            <w:tcMar>
+              <w:top w:w="60" w:type="dxa"/>
+              <w:left w:w="75" w:type="dxa"/>
+              <w:bottom w:w="60" w:type="dxa"/>
+              <w:right w:w="75" w:type="dxa"/>
+            </w:tcMar>
+            <w:vAlign w:val="center"/>
+          </w:tcPr>
+          <w:p>
+            <w:pPr>
+              <w:contextualSpacing/>
+              <w:rPr>
+                <w:sz w:val="24"/>
+                <w:szCs w:val="24"/>
+              </w:rPr>
+            </w:pPr>
+          </w:p>
+        </w:tc>
+        <w:tc>
+          <w:tcPr>
+            <w:tcW w:w="0" w:type="auto"/>
+            <w:tcBorders>
+              <w:top w:val="single" w:sz="4" w:space="0" w:color="auto"/>
+              <w:left w:val="single" w:sz="4" w:space="0" w:color="auto"/>
+              <w:bottom w:val="single" w:sz="4" w:space="0" w:color="auto"/>
+              <w:right w:val="single" w:sz="4" w:space="0" w:color="auto"/>
+            </w:tcBorders>
+            <w:shd w:val="clear" w:color="auto" w:fill="FFFFFF"/>
+            <w:noWrap/>
+            <w:tcMar>
+              <w:top w:w="60" w:type="dxa"/>
+              <w:left w:w="75" w:type="dxa"/>
+              <w:bottom w:w="60" w:type="dxa"/>
+              <w:right w:w="75" w:type="dxa"/>
+            </w:tcMar>
+            <w:vAlign w:val="center"/>
+          </w:tcPr>
+          <w:p>
+            <w:pPr>
+              <w:contextualSpacing/>
+              <w:rPr>
+                <w:sz w:val="24"/>
+                <w:szCs w:val="24"/>
+              </w:rPr>
+            </w:pPr>
+          </w:p>
+        </w:tc>
+        <w:tc>
+          <w:tcPr>
+            <w:tcW w:w="0" w:type="auto"/>
+            <w:tcBorders>
+              <w:top w:val="single" w:sz="4" w:space="0" w:color="auto"/>
+              <w:left w:val="single" w:sz="4" w:space="0" w:color="auto"/>
+              <w:bottom w:val="single" w:sz="4" w:space="0" w:color="auto"/>
+              <w:right w:val="single" w:sz="4" w:space="0" w:color="auto"/>
+            </w:tcBorders>
+            <w:shd w:val="clear" w:color="auto" w:fill="FFFFFF"/>
+            <w:noWrap/>
+            <w:tcMar>
+              <w:top w:w="60" w:type="dxa"/>
+              <w:left w:w="75" w:type="dxa"/>
+              <w:bottom w:w="60" w:type="dxa"/>
+              <w:right w:w="75" w:type="dxa"/>
+            </w:tcMar>
+            <w:vAlign w:val="center"/>
+          </w:tcPr>
+          <w:p>
+            <w:pPr>
+              <w:contextualSpacing/>
+              <w:rPr>
+                <w:sz w:val="24"/>
+                <w:szCs w:val="24"/>
+              </w:rPr>
+            </w:pPr>
+          </w:p>
+        </w:tc>
+        <w:tc>
+          <w:tcPr>
+            <w:tcW w:w="2233" w:type="dxa"/>
+            <w:tcBorders>
+              <w:top w:val="single" w:sz="4" w:space="0" w:color="auto"/>
+              <w:left w:val="single" w:sz="4" w:space="0" w:color="auto"/>
+              <w:bottom w:val="single" w:sz="4" w:space="0" w:color="auto"/>
+              <w:right w:val="single" w:sz="4" w:space="0" w:color="auto"/>
+            </w:tcBorders>
+            <w:shd w:val="clear" w:color="auto" w:fill="FFFFFF"/>
+            <w:noWrap/>
+            <w:tcMar>
+              <w:top w:w="60" w:type="dxa"/>
+              <w:left w:w="75" w:type="dxa"/>
+              <w:bottom w:w="60" w:type="dxa"/>
+              <w:right w:w="75" w:type="dxa"/>
+            </w:tcMar>
+            <w:vAlign w:val="center"/>
+          </w:tcPr>
+          <w:p>
+            <w:pPr>
+              <w:contextualSpacing/>
+              <w:rPr>
+                <w:sz w:val="24"/>
+                <w:szCs w:val="24"/>
+              </w:rPr>
+            </w:pPr>
+            <w:r>
+              <w:rPr>
+                <w:sz w:val="24"/>
+                <w:szCs w:val="24"/>
+              </w:rPr>
+              <w:t>(need female data)</w:t>
+            </w:r>
+          </w:p>
+        </w:tc>
+        <w:tc>
+          <w:tcPr>
+            <w:tcW w:w="1866" w:type="dxa"/>
+            <w:tcBorders>
+              <w:top w:val="single" w:sz="4" w:space="0" w:color="auto"/>
+              <w:left w:val="single" w:sz="4" w:space="0" w:color="auto"/>
+              <w:bottom w:val="single" w:sz="4" w:space="0" w:color="auto"/>
+              <w:right w:val="single" w:sz="4" w:space="0" w:color="auto"/>
+            </w:tcBorders>
+            <w:shd w:val="clear" w:color="auto" w:fill="FFFFFF"/>
+            <w:noWrap/>
+            <w:tcMar>
+              <w:top w:w="60" w:type="dxa"/>
+              <w:left w:w="75" w:type="dxa"/>
+              <w:bottom w:w="60" w:type="dxa"/>
+              <w:right w:w="75" w:type="dxa"/>
+            </w:tcMar>
+            <w:vAlign w:val="center"/>
+          </w:tcPr>
+          <w:p>
+            <w:pPr>
+              <w:contextualSpacing/>
+              <w:rPr>
+                <w:sz w:val="24"/>
+                <w:szCs w:val="24"/>
+              </w:rPr>
+            </w:pPr>
+          </w:p>
+        </w:tc>
+        <w:tc>
+          <w:tcPr>
+            <w:tcW w:w="1927" w:type="dxa"/>
+            <w:tcBorders>
+              <w:top w:val="single" w:sz="4" w:space="0" w:color="auto"/>
+              <w:left w:val="single" w:sz="4" w:space="0" w:color="auto"/>
+              <w:bottom w:val="single" w:sz="4" w:space="0" w:color="auto"/>
+              <w:right w:val="single" w:sz="4" w:space="0" w:color="auto"/>
+            </w:tcBorders>
+            <w:shd w:val="clear" w:color="auto" w:fill="FFFFFF"/>
+            <w:noWrap/>
+            <w:tcMar>
+              <w:top w:w="60" w:type="dxa"/>
+              <w:left w:w="75" w:type="dxa"/>
+              <w:bottom w:w="60" w:type="dxa"/>
+              <w:right w:w="75" w:type="dxa"/>
+            </w:tcMar>
+            <w:vAlign w:val="center"/>
+          </w:tcPr>
+          <w:p>
+            <w:pPr>
+              <w:contextualSpacing/>
+              <w:rPr>
+                <w:sz w:val="24"/>
+                <w:szCs w:val="24"/>
+              </w:rPr>
+            </w:pPr>
+          </w:p>
+        </w:tc>
+      </w:tr>
+    </w:tbl>
+    <w:p>
+      <w:pPr>
+        <w:rPr>
+          <w:sz w:val="24"/>
+          <w:szCs w:val="24"/>
+        </w:rPr>
+      </w:pPr>
+      <w:proofErr w:type="spellStart"/>
+      <w:r>
+        <w:rPr>
+          <w:sz w:val="24"/>
+          <w:szCs w:val="24"/>
+        </w:rPr>
+        <w:t>i</w:t>
+      </w:r>
+      <w:proofErr w:type="spellEnd"/>
+      <w:r>
+        <w:rPr>
+          <w:sz w:val="24"/>
+          <w:szCs w:val="24"/>
+        </w:rPr>
+        <w:t xml:space="preserve">) All high rec strains have a large difference between the proportions of bivalents which have short normalized IFDs </w:t>
+      </w:r>
     </w:p>
     <w:p>
       <w:pPr>
-        <w:contextualSpacing/>
-      </w:pPr>
+        <w:rPr>
+          <w:sz w:val="24"/>
+          <w:szCs w:val="24"/>
+        </w:rPr>
+      </w:pPr>
+      <w:r>
+        <w:rPr>
+          <w:sz w:val="24"/>
+          <w:szCs w:val="24"/>
+        </w:rPr>
+        <w:t>ii) KAZ is the only strain with more short normalized IFDs in males than females.</w:t>
+      </w:r>
     </w:p>
     <w:p>
-      <w:pPr>
-        <w:contextualSpacing/>
-      </w:pPr>
+      <w:r>
+        <w:br w:type="page"/>
+      </w:r>
     </w:p>
     <w:p>
       <w:pPr>
         <w:contextualSpacing/>
       </w:pPr>
+      <w:r>
+        <w:rPr>
+          <w:noProof/>
+        </w:rPr>
+        <w:lastRenderedPageBreak/>
+        <mc:AlternateContent>
+          <mc:Choice Requires="wpg">
+            <w:drawing>
+              <wp:anchor distT="0" distB="0" distL="114300" distR="114300" simplePos="0" relativeHeight="251663360" behindDoc="0" locked="0" layoutInCell="1" allowOverlap="1" wp14:anchorId="702347BF" wp14:editId="360086A0">
+                <wp:simplePos x="0" y="0"/>
+                <wp:positionH relativeFrom="column">
+                  <wp:posOffset>0</wp:posOffset>
+                </wp:positionH>
+                <wp:positionV relativeFrom="paragraph">
+                  <wp:posOffset>133350</wp:posOffset>
+                </wp:positionV>
+                <wp:extent cx="6419850" cy="6979920"/>
+                <wp:effectExtent l="0" t="0" r="0" b="0"/>
+                <wp:wrapNone/>
+                <wp:docPr id="12" name="Group 12"/>
+                <wp:cNvGraphicFramePr/>
+                <a:graphic xmlns:a="http://schemas.openxmlformats.org/drawingml/2006/main">
+                  <a:graphicData uri="http://schemas.microsoft.com/office/word/2010/wordprocessingGroup">
+                    <wpg:wgp>
+                      <wpg:cNvGrpSpPr/>
+                      <wpg:grpSpPr>
+                        <a:xfrm>
+                          <a:off x="0" y="0"/>
+                          <a:ext cx="6419850" cy="6979920"/>
+                          <a:chOff x="0" y="0"/>
+                          <a:chExt cx="6419850" cy="6979920"/>
+                        </a:xfrm>
+                      </wpg:grpSpPr>
+                      <pic:pic xmlns:pic="http://schemas.openxmlformats.org/drawingml/2006/picture">
+                        <pic:nvPicPr>
+                          <pic:cNvPr id="5" name="Picture 5"/>
+                          <pic:cNvPicPr>
+                            <a:picLocks noChangeAspect="1"/>
+                          </pic:cNvPicPr>
+                        </pic:nvPicPr>
+                        <pic:blipFill rotWithShape="1">
+                          <a:blip r:embed="rId7">
+                            <a:extLst>
+                              <a:ext uri="{28A0092B-C50C-407E-A947-70E740481C1C}">
+                                <a14:useLocalDpi xmlns:a14="http://schemas.microsoft.com/office/drawing/2010/main" val="0"/>
+                              </a:ext>
+                            </a:extLst>
+                          </a:blip>
+                          <a:srcRect r="31939"/>
+                          <a:stretch/>
+                        </pic:blipFill>
+                        <pic:spPr bwMode="auto">
+                          <a:xfrm>
+                            <a:off x="3390900" y="142875"/>
+                            <a:ext cx="3028950" cy="3359150"/>
+                          </a:xfrm>
+                          <a:prstGeom prst="rect">
+                            <a:avLst/>
+                          </a:prstGeom>
+                          <a:noFill/>
+                          <a:ln>
+                            <a:noFill/>
+                          </a:ln>
+                          <a:extLst>
+                            <a:ext uri="{53640926-AAD7-44D8-BBD7-CCE9431645EC}">
+                              <a14:shadowObscured xmlns:a14="http://schemas.microsoft.com/office/drawing/2010/main"/>
+                            </a:ext>
+                          </a:extLst>
+                        </pic:spPr>
+                      </pic:pic>
+                      <pic:pic xmlns:pic="http://schemas.openxmlformats.org/drawingml/2006/picture">
+                        <pic:nvPicPr>
+                          <pic:cNvPr id="4" name="Picture 4"/>
+                          <pic:cNvPicPr>
+                            <a:picLocks noChangeAspect="1"/>
+                          </pic:cNvPicPr>
+                        </pic:nvPicPr>
+                        <pic:blipFill rotWithShape="1">
+                          <a:blip r:embed="rId8">
+                            <a:extLst>
+                              <a:ext uri="{28A0092B-C50C-407E-A947-70E740481C1C}">
+                                <a14:useLocalDpi xmlns:a14="http://schemas.microsoft.com/office/drawing/2010/main" val="0"/>
+                              </a:ext>
+                            </a:extLst>
+                          </a:blip>
+                          <a:srcRect r="31786"/>
+                          <a:stretch/>
+                        </pic:blipFill>
+                        <pic:spPr bwMode="auto">
+                          <a:xfrm>
+                            <a:off x="0" y="0"/>
+                            <a:ext cx="3248025" cy="3594100"/>
+                          </a:xfrm>
+                          <a:prstGeom prst="rect">
+                            <a:avLst/>
+                          </a:prstGeom>
+                          <a:noFill/>
+                          <a:ln>
+                            <a:noFill/>
+                          </a:ln>
+                          <a:extLst>
+                            <a:ext uri="{53640926-AAD7-44D8-BBD7-CCE9431645EC}">
+                              <a14:shadowObscured xmlns:a14="http://schemas.microsoft.com/office/drawing/2010/main"/>
+                            </a:ext>
+                          </a:extLst>
+                        </pic:spPr>
+                      </pic:pic>
+                      <pic:pic xmlns:pic="http://schemas.openxmlformats.org/drawingml/2006/picture">
+                        <pic:nvPicPr>
+                          <pic:cNvPr id="7" name="Picture 7"/>
+                          <pic:cNvPicPr>
+                            <a:picLocks noChangeAspect="1"/>
+                          </pic:cNvPicPr>
+                        </pic:nvPicPr>
+                        <pic:blipFill>
+                          <a:blip r:embed="rId9">
+                            <a:extLst>
+                              <a:ext uri="{28A0092B-C50C-407E-A947-70E740481C1C}">
+                                <a14:useLocalDpi xmlns:a14="http://schemas.microsoft.com/office/drawing/2010/main" val="0"/>
+                              </a:ext>
+                            </a:extLst>
+                          </a:blip>
+                          <a:srcRect/>
+                          <a:stretch>
+                            <a:fillRect/>
+                          </a:stretch>
+                        </pic:blipFill>
+                        <pic:spPr bwMode="auto">
+                          <a:xfrm>
+                            <a:off x="104775" y="3600450"/>
+                            <a:ext cx="4476750" cy="3379470"/>
+                          </a:xfrm>
+                          <a:prstGeom prst="rect">
+                            <a:avLst/>
+                          </a:prstGeom>
+                          <a:noFill/>
+                          <a:ln>
+                            <a:noFill/>
+                          </a:ln>
+                        </pic:spPr>
+                      </pic:pic>
+                    </wpg:wgp>
+                  </a:graphicData>
+                </a:graphic>
+              </wp:anchor>
+            </w:drawing>
+          </mc:Choice>
+          <mc:Fallback>
+            <w:pict>
+              <v:group w14:anchorId="350E4AF9" id="Group 12" o:spid="_x0000_s1026" style="position:absolute;margin-left:0;margin-top:10.5pt;width:505.5pt;height:549.6pt;z-index:251663360" coordsize="64198,69799" o:gfxdata="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">
+                <v:shapetype id="_x0000_t75" coordsize="21600,21600" o:spt="75" o:preferrelative="t" path="m@4@5l@4@11@9@11@9@5xe" filled="f" stroked="f">
+                  <v:stroke joinstyle="miter"/>
+                  <v:formulas>
+                    <v:f eqn="if lineDrawn pixelLineWidth 0"/>
+                    <v:f eqn="sum @0 1 0"/>
+                    <v:f eqn="sum 0 0 @1"/>
+                    <v:f eqn="prod @2 1 2"/>
+                    <v:f eqn="prod @3 21600 pixelWidth"/>
+                    <v:f eqn="prod @3 21600 pixelHeight"/>
+                    <v:f eqn="sum @0 0 1"/>
+                    <v:f eqn="prod @6 1 2"/>
+                    <v:f eqn="prod @7 21600 pixelWidth"/>
+                    <v:f eqn="sum @8 21600 0"/>
+                    <v:f eqn="prod @7 21600 pixelHeight"/>
+                    <v:f eqn="sum @10 21600 0"/>
+                  </v:formulas>
+                  <v:path o:extrusionok="f" gradientshapeok="t" o:connecttype="rect"/>
+                  <o:lock v:ext="edit" aspectratio="t"/>
+                </v:shapetype>
+                <v:shape id="Picture 5" o:spid="_x0000_s1027" type="#_x0000_t75" style="position:absolute;left:33909;top:1428;width:30289;height:33592;visibility:visible;mso-wrap-style:square" o:gfxdata="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">
+                  <v:imagedata r:id="rId10" o:title="" cropright="20932f"/>
+                  <v:path arrowok="t"/>
+                </v:shape>
+                <v:shape id="Picture 4" o:spid="_x0000_s1028" type="#_x0000_t75" style="position:absolute;width:32480;height:35941;visibility:visible;mso-wrap-style:square" o:gfxdata="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">
+                  <v:imagedata r:id="rId11" o:title="" cropright="20831f"/>
+                  <v:path arrowok="t"/>
+                </v:shape>
+                <v:shape id="Picture 7" o:spid="_x0000_s1029" type="#_x0000_t75" style="position:absolute;left:1047;top:36004;width:44768;height:33795;visibility:visible;mso-wrap-style:square" o:gfxdata="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">
+                  <v:imagedata r:id="rId12" o:title=""/>
+                  <v:path arrowok="t"/>
+                </v:shape>
+              </v:group>
+            </w:pict>
+          </mc:Fallback>
+        </mc:AlternateContent>
+      </w:r>
     </w:p>
     <w:p>
       <w:pPr>
-        <w:pStyle w:val="Heading1"/>
-      </w:pPr>
-      <w:r>
-        <w:t xml:space="preserve">Q2 </w:t>
-      </w:r>
-      <w:r>
-        <w:t xml:space="preserve">Male </w:t>
-      </w:r>
-      <w:proofErr w:type="spellStart"/>
-      <w:r>
-        <w:t>Musc</w:t>
-      </w:r>
-      <w:proofErr w:type="spellEnd"/>
-      <w:r>
-        <w:t xml:space="preserve"> P</w:t>
-      </w:r>
-      <w:r>
-        <w:t xml:space="preserve">olymorphism </w:t>
-      </w:r>
+        <w:contextualSpacing/>
+      </w:pPr>
     </w:p>
     <w:p>
       <w:pPr>
         <w:contextualSpacing/>
       </w:pPr>
+    </w:p>
+    <w:p>
+      <w:pPr>
+        <w:contextualSpacing/>
+      </w:pPr>
+      <w:r>
+        <w:t xml:space="preserve"> </w:t>
+      </w:r>
+    </w:p>
+    <w:p>
+      <w:pPr>
+        <w:contextualSpacing/>
+      </w:pPr>
+    </w:p>
+    <w:p>
+      <w:pPr>
+        <w:contextualSpacing/>
+      </w:pPr>
+    </w:p>
+    <w:p>
+      <w:pPr>
+        <w:contextualSpacing/>
+      </w:pPr>
+    </w:p>
+    <w:p>
+      <w:pPr>
+        <w:contextualSpacing/>
+      </w:pPr>
+    </w:p>
+    <w:p>
+      <w:pPr>
+        <w:pStyle w:val="Heading1"/>
+      </w:pPr>
+      <w:r>
+        <w:rPr>
+          <w:noProof/>
+        </w:rPr>
+        <w:lastRenderedPageBreak/>
+        <mc:AlternateContent>
+          <mc:Choice Requires="wpg">
+            <w:drawing>
+              <wp:anchor distT="0" distB="0" distL="114300" distR="114300" simplePos="0" relativeHeight="251665408" behindDoc="0" locked="0" layoutInCell="1" allowOverlap="1" wp14:anchorId="261BB7B7" wp14:editId="3030321D">
+                <wp:simplePos x="0" y="0"/>
+                <wp:positionH relativeFrom="column">
+                  <wp:posOffset>0</wp:posOffset>
+                </wp:positionH>
+                <wp:positionV relativeFrom="paragraph">
+                  <wp:posOffset>418465</wp:posOffset>
+                </wp:positionV>
+                <wp:extent cx="6496050" cy="7962900"/>
+                <wp:effectExtent l="0" t="0" r="0" b="0"/>
+                <wp:wrapThrough wrapText="bothSides">
+                  <wp:wrapPolygon edited="0">
+                    <wp:start x="0" y="0"/>
+                    <wp:lineTo x="0" y="11833"/>
+                    <wp:lineTo x="633" y="12402"/>
+                    <wp:lineTo x="633" y="21548"/>
+                    <wp:lineTo x="17103" y="21548"/>
+                    <wp:lineTo x="17229" y="12040"/>
+                    <wp:lineTo x="16216" y="11937"/>
+                    <wp:lineTo x="10578" y="11575"/>
+                    <wp:lineTo x="21537" y="11575"/>
+                    <wp:lineTo x="21537" y="155"/>
+                    <wp:lineTo x="10578" y="0"/>
+                    <wp:lineTo x="0" y="0"/>
+                  </wp:wrapPolygon>
+                </wp:wrapThrough>
+                <wp:docPr id="11" name="Group 11"/>
+                <wp:cNvGraphicFramePr/>
+                <a:graphic xmlns:a="http://schemas.openxmlformats.org/drawingml/2006/main">
+                  <a:graphicData uri="http://schemas.microsoft.com/office/word/2010/wordprocessingGroup">
+                    <wpg:wgp>
+                      <wpg:cNvGrpSpPr/>
+                      <wpg:grpSpPr>
+                        <a:xfrm>
+                          <a:off x="0" y="0"/>
+                          <a:ext cx="6496050" cy="7962900"/>
+                          <a:chOff x="0" y="0"/>
+                          <a:chExt cx="6496050" cy="7962900"/>
+                        </a:xfrm>
+                      </wpg:grpSpPr>
+                      <pic:pic xmlns:pic="http://schemas.openxmlformats.org/drawingml/2006/picture">
+                        <pic:nvPicPr>
+                          <pic:cNvPr id="8" name="Picture 8"/>
+                          <pic:cNvPicPr>
+                            <a:picLocks noChangeAspect="1"/>
+                          </pic:cNvPicPr>
+                        </pic:nvPicPr>
+                        <pic:blipFill rotWithShape="1">
+                          <a:blip r:embed="rId13">
+                            <a:extLst>
+                              <a:ext uri="{28A0092B-C50C-407E-A947-70E740481C1C}">
+                                <a14:useLocalDpi xmlns:a14="http://schemas.microsoft.com/office/drawing/2010/main" val="0"/>
+                              </a:ext>
+                            </a:extLst>
+                          </a:blip>
+                          <a:srcRect r="32383"/>
+                          <a:stretch/>
+                        </pic:blipFill>
+                        <pic:spPr bwMode="auto">
+                          <a:xfrm>
+                            <a:off x="0" y="0"/>
+                            <a:ext cx="3162300" cy="4352925"/>
+                          </a:xfrm>
+                          <a:prstGeom prst="rect">
+                            <a:avLst/>
+                          </a:prstGeom>
+                          <a:noFill/>
+                          <a:ln>
+                            <a:noFill/>
+                          </a:ln>
+                          <a:extLst>
+                            <a:ext uri="{53640926-AAD7-44D8-BBD7-CCE9431645EC}">
+                              <a14:shadowObscured xmlns:a14="http://schemas.microsoft.com/office/drawing/2010/main"/>
+                            </a:ext>
+                          </a:extLst>
+                        </pic:spPr>
+                      </pic:pic>
+                      <pic:pic xmlns:pic="http://schemas.openxmlformats.org/drawingml/2006/picture">
+                        <pic:nvPicPr>
+                          <pic:cNvPr id="9" name="Picture 9"/>
+                          <pic:cNvPicPr>
+                            <a:picLocks noChangeAspect="1"/>
+                          </pic:cNvPicPr>
+                        </pic:nvPicPr>
+                        <pic:blipFill rotWithShape="1">
+                          <a:blip r:embed="rId14">
+                            <a:extLst>
+                              <a:ext uri="{28A0092B-C50C-407E-A947-70E740481C1C}">
+                                <a14:useLocalDpi xmlns:a14="http://schemas.microsoft.com/office/drawing/2010/main" val="0"/>
+                              </a:ext>
+                            </a:extLst>
+                          </a:blip>
+                          <a:srcRect r="30462"/>
+                          <a:stretch/>
+                        </pic:blipFill>
+                        <pic:spPr bwMode="auto">
+                          <a:xfrm>
+                            <a:off x="3362325" y="76200"/>
+                            <a:ext cx="3133725" cy="4193540"/>
+                          </a:xfrm>
+                          <a:prstGeom prst="rect">
+                            <a:avLst/>
+                          </a:prstGeom>
+                          <a:noFill/>
+                          <a:ln>
+                            <a:noFill/>
+                          </a:ln>
+                          <a:extLst>
+                            <a:ext uri="{53640926-AAD7-44D8-BBD7-CCE9431645EC}">
+                              <a14:shadowObscured xmlns:a14="http://schemas.microsoft.com/office/drawing/2010/main"/>
+                            </a:ext>
+                          </a:extLst>
+                        </pic:spPr>
+                      </pic:pic>
+                      <pic:pic xmlns:pic="http://schemas.openxmlformats.org/drawingml/2006/picture">
+                        <pic:nvPicPr>
+                          <pic:cNvPr id="10" name="Picture 10"/>
+                          <pic:cNvPicPr>
+                            <a:picLocks noChangeAspect="1"/>
+                          </pic:cNvPicPr>
+                        </pic:nvPicPr>
+                        <pic:blipFill>
+                          <a:blip r:embed="rId15">
+                            <a:extLst>
+                              <a:ext uri="{28A0092B-C50C-407E-A947-70E740481C1C}">
+                                <a14:useLocalDpi xmlns:a14="http://schemas.microsoft.com/office/drawing/2010/main" val="0"/>
+                              </a:ext>
+                            </a:extLst>
+                          </a:blip>
+                          <a:srcRect/>
+                          <a:stretch>
+                            <a:fillRect/>
+                          </a:stretch>
+                        </pic:blipFill>
+                        <pic:spPr bwMode="auto">
+                          <a:xfrm>
+                            <a:off x="219075" y="4438650"/>
+                            <a:ext cx="4923155" cy="3524250"/>
+                          </a:xfrm>
+                          <a:prstGeom prst="rect">
+                            <a:avLst/>
+                          </a:prstGeom>
+                          <a:noFill/>
+                          <a:ln>
+                            <a:noFill/>
+                          </a:ln>
+                        </pic:spPr>
+                      </pic:pic>
+                    </wpg:wgp>
+                  </a:graphicData>
+                </a:graphic>
+              </wp:anchor>
+            </w:drawing>
+          </mc:Choice>
+          <mc:Fallback>
+            <w:pict>
+              <v:group w14:anchorId="1F76E525" id="Group 11" o:spid="_x0000_s1026" style="position:absolute;margin-left:0;margin-top:32.95pt;width:511.5pt;height:627pt;z-index:251665408" coordsize="64960,79629" o:gfxdata="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">
+                <v:shape id="Picture 8" o:spid="_x0000_s1027" type="#_x0000_t75" style="position:absolute;width:31623;height:43529;visibility:visible;mso-wrap-style:square" o:gfxdata="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">
+                  <v:imagedata r:id="rId16" o:title="" cropright="21223f"/>
+                  <v:path arrowok="t"/>
+                </v:shape>
+                <v:shape id="Picture 9" o:spid="_x0000_s1028" type="#_x0000_t75" style="position:absolute;left:33623;top:762;width:31337;height:41935;visibility:visible;mso-wrap-style:square" o:gfxdata="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">
+                  <v:imagedata r:id="rId17" o:title="" cropright="19964f"/>
+                  <v:path arrowok="t"/>
+                </v:shape>
+                <v:shape id="Picture 10" o:spid="_x0000_s1029" type="#_x0000_t75" style="position:absolute;left:2190;top:44386;width:49232;height:35243;visibility:visible;mso-wrap-style:square" o:gfxdata="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">
+                  <v:imagedata r:id="rId18" o:title=""/>
+                  <v:path arrowok="t"/>
+                </v:shape>
+                <w10:wrap type="through"/>
+              </v:group>
+            </w:pict>
+          </mc:Fallback>
+        </mc:AlternateContent>
+      </w:r>
+    </w:p>
+    <w:p>
+      <w:pPr>
+        <w:pStyle w:val="Heading1"/>
+      </w:pPr>
+    </w:p>
+    <w:p>
+      <w:pPr>
+        <w:pStyle w:val="Heading1"/>
+      </w:pPr>
+    </w:p>
+    <w:p>
+      <w:pPr>
+        <w:pStyle w:val="Heading1"/>
+      </w:pPr>
+    </w:p>
+    <w:p>
+      <w:pPr>
+        <w:pStyle w:val="Heading1"/>
+      </w:pPr>
+    </w:p>
+    <w:p>
+      <w:pPr>
+        <w:pStyle w:val="Heading1"/>
+      </w:pPr>
+    </w:p>
+    <w:p>
+      <w:pPr>
+        <w:pStyle w:val="Heading1"/>
+      </w:pPr>
+    </w:p>
+    <w:p>
+      <w:pPr>
+        <w:pStyle w:val="Heading1"/>
+      </w:pPr>
+    </w:p>
+    <w:p>
+      <w:pPr>
+        <w:pStyle w:val="Heading1"/>
+      </w:pPr>
+    </w:p>
+    <w:p>
+      <w:pPr>
+        <w:pStyle w:val="Heading1"/>
+      </w:pPr>
+    </w:p>
+    <w:p>
+      <w:pPr>
+        <w:pStyle w:val="Heading1"/>
+      </w:pPr>
+    </w:p>
+    <w:p>
+      <w:pPr>
+        <w:pStyle w:val="Heading1"/>
+      </w:pPr>
+    </w:p>
+    <w:p>
+      <w:pPr>
+        <w:rPr>
+          <w:rFonts w:asciiTheme="majorHAnsi" w:eastAsiaTheme="majorEastAsia" w:hAnsiTheme="majorHAnsi" w:cstheme="majorBidi"/>
+          <w:color w:val="2E74B5" w:themeColor="accent1" w:themeShade="BF"/>
+          <w:sz w:val="32"/>
+          <w:szCs w:val="32"/>
+        </w:rPr>
+      </w:pPr>
+      <w:r>
+        <w:br w:type="page"/>
+      </w:r>
+    </w:p>
+    <w:p>
+      <w:pPr>
+        <w:pStyle w:val="Heading1"/>
+      </w:pPr>
+      <w:r>
+        <w:lastRenderedPageBreak/>
+        <w:t xml:space="preserve">Q2 </w:t>
+      </w:r>
+      <w:r>
+        <w:t xml:space="preserve">Male </w:t>
+      </w:r>
+      <w:proofErr w:type="spellStart"/>
+      <w:r>
+        <w:t>Musc</w:t>
+      </w:r>
+      <w:proofErr w:type="spellEnd"/>
+      <w:r>
+        <w:t xml:space="preserve"> P</w:t>
+      </w:r>
+      <w:r>
+        <w:t xml:space="preserve">olymorphism </w:t>
+      </w:r>
+    </w:p>
+    <w:p>
+      <w:pPr>
+        <w:contextualSpacing/>
+      </w:pPr>
       <w:r>
         <w:t>W</w:t>
       </w:r>
@@ -14880,6 +18181,26 @@
       <w:r>
         <w:t>TOM, AST)</w:t>
       </w:r>
+    </w:p>
+    <w:p>
+      <w:r>
+        <w:br w:type="page"/>
+      </w:r>
+    </w:p>
+    <w:p>
+      <w:pPr>
+        <w:contextualSpacing/>
+      </w:pPr>
+    </w:p>
+    <w:p>
+      <w:pPr>
+        <w:contextualSpacing/>
+      </w:pPr>
+    </w:p>
+    <w:p>
+      <w:pPr>
+        <w:contextualSpacing/>
+      </w:pPr>
     </w:p>
     <w:p>
       <w:pPr>
@@ -15709,7 +19030,6 @@
               <w:contextualSpacing/>
             </w:pPr>
             <w:r>
-              <w:lastRenderedPageBreak/>
               <w:t>P value</w:t>
             </w:r>
           </w:p>
@@ -15723,7 +19043,6 @@
               <w:contextualSpacing/>
             </w:pPr>
             <w:r>
-              <w:lastRenderedPageBreak/>
               <w:t>0.00544 **</w:t>
             </w:r>
           </w:p>
@@ -15912,6 +19231,7 @@
               <w:contextualSpacing/>
             </w:pPr>
             <w:r>
+              <w:lastRenderedPageBreak/>
               <w:t xml:space="preserve">Log regression </w:t>
             </w:r>
           </w:p>
@@ -16052,8 +19372,6 @@
             </w:r>
           </w:p>
         </w:tc>
-        <w:bookmarkStart w:id="1" w:name="_GoBack"/>
-        <w:bookmarkEnd w:id="1"/>
       </w:tr>
       <w:tr>
         <w:tc>
@@ -16235,7 +19553,7 @@
           <w:noProof/>
         </w:rPr>
         <w:drawing>
-          <wp:anchor distT="0" distB="0" distL="114300" distR="114300" simplePos="0" relativeHeight="251659264" behindDoc="1" locked="0" layoutInCell="1" allowOverlap="1" wp14:anchorId="5B666FCD" wp14:editId="52F2934B">
+          <wp:anchor distT="0" distB="0" distL="114300" distR="114300" simplePos="0" relativeHeight="251657216" behindDoc="1" locked="0" layoutInCell="1" allowOverlap="1" wp14:anchorId="5B666FCD" wp14:editId="2D8EF62C">
             <wp:simplePos x="0" y="0"/>
             <wp:positionH relativeFrom="column">
               <wp:posOffset>3505200</wp:posOffset>
@@ -16268,7 +19586,7 @@
                     </pic:cNvPicPr>
                   </pic:nvPicPr>
                   <pic:blipFill rotWithShape="1">
-                    <a:blip r:embed="rId7">
+                    <a:blip r:embed="rId19">
                       <a:extLst>
                         <a:ext uri="{28A0092B-C50C-407E-A947-70E740481C1C}">
                           <a14:useLocalDpi xmlns:a14="http://schemas.microsoft.com/office/drawing/2010/main" val="0"/>
@@ -16310,7 +19628,7 @@
           <w:noProof/>
         </w:rPr>
         <w:drawing>
-          <wp:anchor distT="0" distB="0" distL="114300" distR="114300" simplePos="0" relativeHeight="251658240" behindDoc="1" locked="0" layoutInCell="1" allowOverlap="1" wp14:anchorId="1EE4E6FF" wp14:editId="5FC57235">
+          <wp:anchor distT="0" distB="0" distL="114300" distR="114300" simplePos="0" relativeHeight="251656192" behindDoc="1" locked="0" layoutInCell="1" allowOverlap="1" wp14:anchorId="1EE4E6FF" wp14:editId="6086CF99">
             <wp:simplePos x="0" y="0"/>
             <wp:positionH relativeFrom="column">
               <wp:posOffset>-400050</wp:posOffset>
@@ -16343,7 +19661,7 @@
                     </pic:cNvPicPr>
                   </pic:nvPicPr>
                   <pic:blipFill rotWithShape="1">
-                    <a:blip r:embed="rId8">
+                    <a:blip r:embed="rId20">
                       <a:extLst>
                         <a:ext uri="{28A0092B-C50C-407E-A947-70E740481C1C}">
                           <a14:useLocalDpi xmlns:a14="http://schemas.microsoft.com/office/drawing/2010/main" val="0"/>
@@ -16394,9 +19712,8 @@
         <w:rPr>
           <w:noProof/>
         </w:rPr>
-        <w:lastRenderedPageBreak/>
         <w:drawing>
-          <wp:anchor distT="0" distB="0" distL="114300" distR="114300" simplePos="0" relativeHeight="251660288" behindDoc="1" locked="0" layoutInCell="1" allowOverlap="1" wp14:anchorId="14128FCA" wp14:editId="583A7479">
+          <wp:anchor distT="0" distB="0" distL="114300" distR="114300" simplePos="0" relativeHeight="251658240" behindDoc="1" locked="0" layoutInCell="1" allowOverlap="1" wp14:anchorId="14128FCA" wp14:editId="2ED703B7">
             <wp:simplePos x="0" y="0"/>
             <wp:positionH relativeFrom="column">
               <wp:posOffset>-342900</wp:posOffset>
@@ -16429,7 +19746,7 @@
                     </pic:cNvPicPr>
                   </pic:nvPicPr>
                   <pic:blipFill rotWithShape="1">
-                    <a:blip r:embed="rId9">
+                    <a:blip r:embed="rId21">
                       <a:extLst>
                         <a:ext uri="{28A0092B-C50C-407E-A947-70E740481C1C}">
                           <a14:useLocalDpi xmlns:a14="http://schemas.microsoft.com/office/drawing/2010/main" val="0"/>
@@ -16617,6 +19934,7 @@
               <w:contextualSpacing/>
             </w:pPr>
             <w:r>
+              <w:lastRenderedPageBreak/>
               <w:t>SC predict 1CO | 2CO</w:t>
             </w:r>
           </w:p>
@@ -17478,7 +20796,6 @@
       </w:pPr>
       <w:proofErr w:type="gramStart"/>
       <w:r>
-        <w:lastRenderedPageBreak/>
         <w:t>consider</w:t>
       </w:r>
       <w:proofErr w:type="gramEnd"/>
@@ -17704,6 +21021,7 @@
         <w:rPr>
           <w:b/>
         </w:rPr>
+        <w:lastRenderedPageBreak/>
         <w:t>Normalized CO positions</w:t>
       </w:r>
     </w:p>
@@ -18958,7 +22276,6 @@
               <w:contextualSpacing/>
             </w:pPr>
             <w:r>
-              <w:lastRenderedPageBreak/>
               <w:t>^</w:t>
             </w:r>
             <w:proofErr w:type="spellStart"/>
@@ -19763,6 +23080,7 @@
         <w:rPr>
           <w:b/>
         </w:rPr>
+        <w:lastRenderedPageBreak/>
         <w:t>1.</w:t>
       </w:r>
       <w:r>
@@ -20082,7 +23400,7 @@
       <w:pPr>
         <w:contextualSpacing/>
       </w:pPr>
-      <w:hyperlink r:id="rId10" w:history="1">
+      <w:hyperlink r:id="rId22" w:history="1">
         <w:r>
           <w:rPr>
             <w:rStyle w:val="Hyperlink"/>
@@ -21184,7 +24502,6 @@
               <w:contextualSpacing/>
             </w:pPr>
             <w:r>
-              <w:lastRenderedPageBreak/>
               <w:t>LEW</w:t>
             </w:r>
           </w:p>
@@ -23492,6 +26809,7 @@
               <w:rPr>
                 <w:b/>
               </w:rPr>
+              <w:lastRenderedPageBreak/>
               <w:t>1</w:t>
             </w:r>
             <w:r>
@@ -25485,7 +28803,6 @@
               <w:contextualSpacing/>
             </w:pPr>
             <w:r>
-              <w:lastRenderedPageBreak/>
               <w:t>SKIVE</w:t>
             </w:r>
           </w:p>
@@ -26230,6 +29547,7 @@
         <w:rPr>
           <w:b/>
         </w:rPr>
+        <w:lastRenderedPageBreak/>
         <w:t>Points for Paper</w:t>
       </w:r>
     </w:p>
@@ -26588,7 +29906,6 @@
           <w:sz w:val="24"/>
           <w:szCs w:val="24"/>
         </w:rPr>
-        <w:lastRenderedPageBreak/>
         <w:t>(</w:t>
       </w:r>
       <w:proofErr w:type="gramStart"/>

</xml_diff>

<commit_message>
added results for less than 30% IFD nrm proportions and female specific patterns
</commit_message>
<xml_diff>
--- a/ResultsOutline.docx
+++ b/ResultsOutline.docx
@@ -1716,7 +1716,11 @@
               <w:contextualSpacing/>
             </w:pPr>
             <w:r>
-              <w:t>Compared to model 1, random sex variance is shifted to this interaction term.</w:t>
+              <w:t xml:space="preserve">Compared to model 1, random sex </w:t>
+            </w:r>
+            <w:r>
+              <w:lastRenderedPageBreak/>
+              <w:t>variance is shifted to this interaction term.</w:t>
             </w:r>
           </w:p>
         </w:tc>
@@ -3600,19 +3604,1583 @@
     </w:p>
     <w:p>
       <w:pPr>
-        <w:contextualSpacing/>
-      </w:pPr>
+        <w:pStyle w:val="Heading1"/>
+      </w:pPr>
+      <w:r>
+        <w:t xml:space="preserve">Female Specific </w:t>
+      </w:r>
+      <w:proofErr w:type="spellStart"/>
+      <w:r>
+        <w:t>gwRR</w:t>
+      </w:r>
+      <w:proofErr w:type="spellEnd"/>
+      <w:r>
+        <w:t xml:space="preserve"> Pattern</w:t>
+      </w:r>
     </w:p>
     <w:p>
       <w:pPr>
-        <w:pStyle w:val="Heading"/>
+        <w:shd w:val="clear" w:color="auto" w:fill="FFFFFF"/>
+        <w:tabs>
+          <w:tab w:val="left" w:pos="916"/>
+          <w:tab w:val="left" w:pos="1832"/>
+          <w:tab w:val="left" w:pos="2748"/>
+          <w:tab w:val="left" w:pos="3664"/>
+          <w:tab w:val="left" w:pos="4580"/>
+          <w:tab w:val="left" w:pos="5496"/>
+          <w:tab w:val="left" w:pos="6412"/>
+          <w:tab w:val="left" w:pos="7328"/>
+          <w:tab w:val="left" w:pos="8244"/>
+          <w:tab w:val="left" w:pos="9160"/>
+          <w:tab w:val="left" w:pos="10076"/>
+          <w:tab w:val="left" w:pos="10992"/>
+          <w:tab w:val="left" w:pos="11908"/>
+          <w:tab w:val="left" w:pos="12824"/>
+          <w:tab w:val="left" w:pos="13740"/>
+          <w:tab w:val="left" w:pos="14656"/>
+        </w:tabs>
+        <w:wordWrap w:val="0"/>
+        <w:spacing w:after="0" w:line="225" w:lineRule="atLeast"/>
+        <w:rPr>
+          <w:rFonts w:ascii="Lucida Console" w:eastAsia="Times New Roman" w:hAnsi="Lucida Console" w:cs="Courier New"/>
+          <w:color w:val="000000"/>
+          <w:sz w:val="20"/>
+          <w:szCs w:val="20"/>
+          <w:bdr w:val="none" w:sz="0" w:space="0" w:color="auto" w:frame="1"/>
+        </w:rPr>
+      </w:pPr>
+      <w:r>
+        <w:rPr>
+          <w:rFonts w:ascii="Lucida Console" w:eastAsia="Times New Roman" w:hAnsi="Lucida Console" w:cs="Courier New"/>
+          <w:color w:val="000000"/>
+          <w:sz w:val="20"/>
+          <w:szCs w:val="20"/>
+          <w:bdr w:val="none" w:sz="0" w:space="0" w:color="auto" w:frame="1"/>
+        </w:rPr>
+        <w:t>Female Table</w:t>
+      </w:r>
+    </w:p>
+    <w:p>
+      <w:pPr>
+        <w:shd w:val="clear" w:color="auto" w:fill="FFFFFF"/>
+        <w:tabs>
+          <w:tab w:val="left" w:pos="916"/>
+          <w:tab w:val="left" w:pos="1832"/>
+          <w:tab w:val="left" w:pos="2748"/>
+          <w:tab w:val="left" w:pos="3664"/>
+          <w:tab w:val="left" w:pos="4580"/>
+          <w:tab w:val="left" w:pos="5496"/>
+          <w:tab w:val="left" w:pos="6412"/>
+          <w:tab w:val="left" w:pos="7328"/>
+          <w:tab w:val="left" w:pos="8244"/>
+          <w:tab w:val="left" w:pos="9160"/>
+          <w:tab w:val="left" w:pos="10076"/>
+          <w:tab w:val="left" w:pos="10992"/>
+          <w:tab w:val="left" w:pos="11908"/>
+          <w:tab w:val="left" w:pos="12824"/>
+          <w:tab w:val="left" w:pos="13740"/>
+          <w:tab w:val="left" w:pos="14656"/>
+        </w:tabs>
+        <w:wordWrap w:val="0"/>
+        <w:spacing w:after="0" w:line="225" w:lineRule="atLeast"/>
+        <w:rPr>
+          <w:rFonts w:ascii="Lucida Console" w:eastAsia="Times New Roman" w:hAnsi="Lucida Console" w:cs="Courier New"/>
+          <w:color w:val="000000"/>
+          <w:sz w:val="20"/>
+          <w:szCs w:val="20"/>
+          <w:bdr w:val="none" w:sz="0" w:space="0" w:color="auto" w:frame="1"/>
+        </w:rPr>
+      </w:pPr>
+      <w:r>
+        <w:rPr>
+          <w:rFonts w:ascii="Lucida Console" w:eastAsia="Times New Roman" w:hAnsi="Lucida Console" w:cs="Courier New"/>
+          <w:color w:val="000000"/>
+          <w:sz w:val="20"/>
+          <w:szCs w:val="20"/>
+          <w:bdr w:val="none" w:sz="0" w:space="0" w:color="auto" w:frame="1"/>
+        </w:rPr>
+        <w:t xml:space="preserve">WSB     G   LEW   PWD   </w:t>
+      </w:r>
+      <w:proofErr w:type="gramStart"/>
+      <w:r>
+        <w:rPr>
+          <w:rFonts w:ascii="Lucida Console" w:eastAsia="Times New Roman" w:hAnsi="Lucida Console" w:cs="Courier New"/>
+          <w:color w:val="000000"/>
+          <w:sz w:val="20"/>
+          <w:szCs w:val="20"/>
+          <w:bdr w:val="none" w:sz="0" w:space="0" w:color="auto" w:frame="1"/>
+        </w:rPr>
+        <w:t>MSM  MOLF</w:t>
+      </w:r>
+      <w:proofErr w:type="gramEnd"/>
+      <w:r>
+        <w:rPr>
+          <w:rFonts w:ascii="Lucida Console" w:eastAsia="Times New Roman" w:hAnsi="Lucida Console" w:cs="Courier New"/>
+          <w:color w:val="000000"/>
+          <w:sz w:val="20"/>
+          <w:szCs w:val="20"/>
+          <w:bdr w:val="none" w:sz="0" w:space="0" w:color="auto" w:frame="1"/>
+        </w:rPr>
+        <w:t xml:space="preserve"> SKIVE   KAZ  CAST </w:t>
+      </w:r>
+    </w:p>
+    <w:p>
+      <w:pPr>
+        <w:shd w:val="clear" w:color="auto" w:fill="FFFFFF"/>
+        <w:tabs>
+          <w:tab w:val="left" w:pos="916"/>
+          <w:tab w:val="left" w:pos="1832"/>
+          <w:tab w:val="left" w:pos="2748"/>
+          <w:tab w:val="left" w:pos="3664"/>
+          <w:tab w:val="left" w:pos="4580"/>
+          <w:tab w:val="left" w:pos="5496"/>
+          <w:tab w:val="left" w:pos="6412"/>
+          <w:tab w:val="left" w:pos="7328"/>
+          <w:tab w:val="left" w:pos="8244"/>
+          <w:tab w:val="left" w:pos="9160"/>
+          <w:tab w:val="left" w:pos="10076"/>
+          <w:tab w:val="left" w:pos="10992"/>
+          <w:tab w:val="left" w:pos="11908"/>
+          <w:tab w:val="left" w:pos="12824"/>
+          <w:tab w:val="left" w:pos="13740"/>
+          <w:tab w:val="left" w:pos="14656"/>
+        </w:tabs>
+        <w:wordWrap w:val="0"/>
+        <w:spacing w:after="0" w:line="225" w:lineRule="atLeast"/>
+        <w:rPr>
+          <w:rFonts w:ascii="Lucida Console" w:eastAsia="Times New Roman" w:hAnsi="Lucida Console" w:cs="Courier New"/>
+          <w:color w:val="000000"/>
+          <w:sz w:val="20"/>
+          <w:szCs w:val="20"/>
+          <w:bdr w:val="none" w:sz="0" w:space="0" w:color="auto" w:frame="1"/>
+        </w:rPr>
+      </w:pPr>
+      <w:r>
+        <w:rPr>
+          <w:rFonts w:ascii="Lucida Console" w:eastAsia="Times New Roman" w:hAnsi="Lucida Console" w:cs="Courier New"/>
+          <w:color w:val="000000"/>
+          <w:sz w:val="20"/>
+          <w:szCs w:val="20"/>
+          <w:bdr w:val="none" w:sz="0" w:space="0" w:color="auto" w:frame="1"/>
+        </w:rPr>
+        <w:t xml:space="preserve">   14    12     9    15    14     1     1     9     1 </w:t>
+      </w:r>
+    </w:p>
+    <w:p>
+      <w:pPr>
+        <w:shd w:val="clear" w:color="auto" w:fill="FFFFFF"/>
+        <w:tabs>
+          <w:tab w:val="left" w:pos="916"/>
+          <w:tab w:val="left" w:pos="1832"/>
+          <w:tab w:val="left" w:pos="2748"/>
+          <w:tab w:val="left" w:pos="3664"/>
+          <w:tab w:val="left" w:pos="4580"/>
+          <w:tab w:val="left" w:pos="5496"/>
+          <w:tab w:val="left" w:pos="6412"/>
+          <w:tab w:val="left" w:pos="7328"/>
+          <w:tab w:val="left" w:pos="8244"/>
+          <w:tab w:val="left" w:pos="9160"/>
+          <w:tab w:val="left" w:pos="10076"/>
+          <w:tab w:val="left" w:pos="10992"/>
+          <w:tab w:val="left" w:pos="11908"/>
+          <w:tab w:val="left" w:pos="12824"/>
+          <w:tab w:val="left" w:pos="13740"/>
+          <w:tab w:val="left" w:pos="14656"/>
+        </w:tabs>
+        <w:wordWrap w:val="0"/>
+        <w:spacing w:after="0" w:line="225" w:lineRule="atLeast"/>
+        <w:rPr>
+          <w:rFonts w:ascii="Lucida Console" w:eastAsia="Times New Roman" w:hAnsi="Lucida Console" w:cs="Courier New"/>
+          <w:color w:val="000000"/>
+          <w:sz w:val="20"/>
+          <w:szCs w:val="20"/>
+          <w:bdr w:val="none" w:sz="0" w:space="0" w:color="auto" w:frame="1"/>
+        </w:rPr>
+      </w:pPr>
+    </w:p>
+    <w:p>
+      <w:r>
+        <w:t xml:space="preserve">Run these mouse </w:t>
+      </w:r>
+      <w:proofErr w:type="spellStart"/>
+      <w:r>
+        <w:t>av</w:t>
+      </w:r>
+      <w:proofErr w:type="spellEnd"/>
+      <w:r>
+        <w:t xml:space="preserve">, observations through these </w:t>
+      </w:r>
+      <w:r>
+        <w:t>2 models</w:t>
+      </w:r>
+    </w:p>
+    <w:p>
+      <w:pPr>
+        <w:pStyle w:val="ListParagraph"/>
+        <w:numPr>
+          <w:ilvl w:val="0"/>
+          <w:numId w:val="15"/>
+        </w:numPr>
+      </w:pPr>
+      <w:r>
+        <w:t xml:space="preserve">lm( mouse.av.CO ~ </w:t>
+      </w:r>
+      <w:proofErr w:type="spellStart"/>
+      <w:r>
+        <w:t>subsp</w:t>
+      </w:r>
+      <w:proofErr w:type="spellEnd"/>
+      <w:r>
+        <w:t xml:space="preserve"> * strain )</w:t>
+      </w:r>
+    </w:p>
+    <w:p>
+      <w:pPr>
+        <w:pStyle w:val="ListParagraph"/>
+        <w:numPr>
+          <w:ilvl w:val="0"/>
+          <w:numId w:val="15"/>
+        </w:numPr>
+      </w:pPr>
+      <w:r>
+        <w:t>lm( mouse.av.CO ~ strain  )</w:t>
+      </w:r>
+    </w:p>
+    <w:p>
+      <w:pPr>
+        <w:pStyle w:val="ListParagraph"/>
+        <w:numPr>
+          <w:ilvl w:val="0"/>
+          <w:numId w:val="15"/>
+        </w:numPr>
+      </w:pPr>
+      <w:proofErr w:type="spellStart"/>
+      <w:proofErr w:type="gramStart"/>
+      <w:r>
+        <w:t>anova</w:t>
+      </w:r>
+      <w:proofErr w:type="spellEnd"/>
+      <w:r>
+        <w:t xml:space="preserve">  ?</w:t>
+      </w:r>
+      <w:proofErr w:type="gramEnd"/>
+      <w:r>
+        <w:t xml:space="preserve"> </w:t>
+      </w:r>
+    </w:p>
+    <w:tbl>
+      <w:tblPr>
+        <w:tblStyle w:val="TableGrid"/>
+        <w:tblW w:w="0" w:type="auto"/>
+        <w:tblLook w:val="04A0" w:firstRow="1" w:lastRow="0" w:firstColumn="1" w:lastColumn="0" w:noHBand="0" w:noVBand="1"/>
+      </w:tblPr>
+      <w:tblGrid>
+        <w:gridCol w:w="1525"/>
+        <w:gridCol w:w="1890"/>
+        <w:gridCol w:w="1620"/>
+        <w:gridCol w:w="1080"/>
+      </w:tblGrid>
+      <w:tr>
+        <w:trPr>
+          <w:trHeight w:val="306"/>
+        </w:trPr>
+        <w:tc>
+          <w:tcPr>
+            <w:tcW w:w="1525" w:type="dxa"/>
+          </w:tcPr>
+          <w:p>
+            <w:pPr>
+              <w:contextualSpacing/>
+            </w:pPr>
+            <w:r>
+              <w:t>Female lm 1</w:t>
+            </w:r>
+          </w:p>
+        </w:tc>
+        <w:tc>
+          <w:tcPr>
+            <w:tcW w:w="1890" w:type="dxa"/>
+          </w:tcPr>
+          <w:p>
+            <w:pPr>
+              <w:contextualSpacing/>
+            </w:pPr>
+            <w:r>
+              <w:t>Intercept  (WSB)</w:t>
+            </w:r>
+          </w:p>
+        </w:tc>
+        <w:tc>
+          <w:tcPr>
+            <w:tcW w:w="1620" w:type="dxa"/>
+          </w:tcPr>
+          <w:p>
+            <w:pPr>
+              <w:contextualSpacing/>
+            </w:pPr>
+            <w:r>
+              <w:t>G</w:t>
+            </w:r>
+          </w:p>
+        </w:tc>
+        <w:tc>
+          <w:tcPr>
+            <w:tcW w:w="1080" w:type="dxa"/>
+          </w:tcPr>
+          <w:p>
+            <w:pPr>
+              <w:contextualSpacing/>
+            </w:pPr>
+            <w:r>
+              <w:t>LEW</w:t>
+            </w:r>
+          </w:p>
+        </w:tc>
+      </w:tr>
+      <w:tr>
+        <w:trPr>
+          <w:trHeight w:val="289"/>
+        </w:trPr>
+        <w:tc>
+          <w:tcPr>
+            <w:tcW w:w="1525" w:type="dxa"/>
+          </w:tcPr>
+          <w:p>
+            <w:pPr>
+              <w:contextualSpacing/>
+            </w:pPr>
+            <w:r>
+              <w:t>Co-efficient</w:t>
+            </w:r>
+          </w:p>
+        </w:tc>
+        <w:tc>
+          <w:tcPr>
+            <w:tcW w:w="1890" w:type="dxa"/>
+          </w:tcPr>
+          <w:p>
+            <w:pPr>
+              <w:contextualSpacing/>
+            </w:pPr>
+            <w:r>
+              <w:t>24.71164</w:t>
+            </w:r>
+          </w:p>
+        </w:tc>
+        <w:tc>
+          <w:tcPr>
+            <w:tcW w:w="1620" w:type="dxa"/>
+          </w:tcPr>
+          <w:p>
+            <w:pPr>
+              <w:contextualSpacing/>
+            </w:pPr>
+            <w:r>
+              <w:t>3.29752</w:t>
+            </w:r>
+          </w:p>
+        </w:tc>
+        <w:tc>
+          <w:tcPr>
+            <w:tcW w:w="1080" w:type="dxa"/>
+          </w:tcPr>
+          <w:p>
+            <w:pPr>
+              <w:contextualSpacing/>
+            </w:pPr>
+            <w:r>
+              <w:t xml:space="preserve">1.69647   </w:t>
+            </w:r>
+          </w:p>
+        </w:tc>
+      </w:tr>
+      <w:tr>
+        <w:trPr>
+          <w:trHeight w:val="289"/>
+        </w:trPr>
+        <w:tc>
+          <w:tcPr>
+            <w:tcW w:w="1525" w:type="dxa"/>
+          </w:tcPr>
+          <w:p>
+            <w:pPr>
+              <w:contextualSpacing/>
+            </w:pPr>
+            <w:r>
+              <w:t>p value</w:t>
+            </w:r>
+          </w:p>
+        </w:tc>
+        <w:tc>
+          <w:tcPr>
+            <w:tcW w:w="1890" w:type="dxa"/>
+          </w:tcPr>
+          <w:p>
+            <w:pPr>
+              <w:contextualSpacing/>
+            </w:pPr>
+            <w:r>
+              <w:t>&lt; 2e-16 ***</w:t>
+            </w:r>
+          </w:p>
+        </w:tc>
+        <w:tc>
+          <w:tcPr>
+            <w:tcW w:w="1620" w:type="dxa"/>
+          </w:tcPr>
+          <w:p>
+            <w:pPr>
+              <w:contextualSpacing/>
+            </w:pPr>
+            <w:r>
+              <w:t>1.06e-05 ***</w:t>
+            </w:r>
+          </w:p>
+        </w:tc>
+        <w:tc>
+          <w:tcPr>
+            <w:tcW w:w="1080" w:type="dxa"/>
+          </w:tcPr>
+          <w:p>
+            <w:pPr>
+              <w:contextualSpacing/>
+            </w:pPr>
+            <w:r>
+              <w:t xml:space="preserve">0.0273 *  </w:t>
+            </w:r>
+          </w:p>
+        </w:tc>
+      </w:tr>
+    </w:tbl>
+    <w:p>
+      <w:pPr>
+        <w:contextualSpacing/>
+      </w:pPr>
+      <w:r>
+        <w:t xml:space="preserve">None of the </w:t>
+      </w:r>
+      <w:proofErr w:type="spellStart"/>
+      <w:r>
+        <w:t>subsp</w:t>
+      </w:r>
+      <w:proofErr w:type="spellEnd"/>
+      <w:r>
+        <w:t xml:space="preserve"> factors are significant. Two of the strain effects are significant, none of the </w:t>
+      </w:r>
+      <w:proofErr w:type="spellStart"/>
+      <w:r>
+        <w:t>subp</w:t>
+      </w:r>
+      <w:proofErr w:type="spellEnd"/>
+      <w:r>
+        <w:t>-strain interaction effects are significant.</w:t>
+      </w:r>
+    </w:p>
+    <w:tbl>
+      <w:tblPr>
+        <w:tblStyle w:val="TableGrid"/>
+        <w:tblW w:w="0" w:type="auto"/>
+        <w:tblLook w:val="04A0" w:firstRow="1" w:lastRow="0" w:firstColumn="1" w:lastColumn="0" w:noHBand="0" w:noVBand="1"/>
+      </w:tblPr>
+      <w:tblGrid>
+        <w:gridCol w:w="1525"/>
+        <w:gridCol w:w="1890"/>
+        <w:gridCol w:w="1620"/>
+        <w:gridCol w:w="1260"/>
+        <w:gridCol w:w="1170"/>
+        <w:gridCol w:w="1530"/>
+      </w:tblGrid>
+      <w:tr>
+        <w:trPr>
+          <w:trHeight w:val="306"/>
+        </w:trPr>
+        <w:tc>
+          <w:tcPr>
+            <w:tcW w:w="1525" w:type="dxa"/>
+          </w:tcPr>
+          <w:p>
+            <w:pPr>
+              <w:contextualSpacing/>
+            </w:pPr>
+            <w:r>
+              <w:t>Female lm 2</w:t>
+            </w:r>
+          </w:p>
+        </w:tc>
+        <w:tc>
+          <w:tcPr>
+            <w:tcW w:w="1890" w:type="dxa"/>
+          </w:tcPr>
+          <w:p>
+            <w:pPr>
+              <w:contextualSpacing/>
+            </w:pPr>
+            <w:r>
+              <w:t>Intercept  (WSB)</w:t>
+            </w:r>
+          </w:p>
+        </w:tc>
+        <w:tc>
+          <w:tcPr>
+            <w:tcW w:w="1620" w:type="dxa"/>
+          </w:tcPr>
+          <w:p>
+            <w:pPr>
+              <w:contextualSpacing/>
+            </w:pPr>
+            <w:r>
+              <w:t>G</w:t>
+            </w:r>
+          </w:p>
+        </w:tc>
+        <w:tc>
+          <w:tcPr>
+            <w:tcW w:w="1260" w:type="dxa"/>
+          </w:tcPr>
+          <w:p>
+            <w:pPr>
+              <w:contextualSpacing/>
+            </w:pPr>
+            <w:r>
+              <w:t>LEW</w:t>
+            </w:r>
+          </w:p>
+        </w:tc>
+        <w:tc>
+          <w:tcPr>
+            <w:tcW w:w="1170" w:type="dxa"/>
+          </w:tcPr>
+          <w:p>
+            <w:pPr>
+              <w:contextualSpacing/>
+            </w:pPr>
+            <w:r>
+              <w:t>PWD</w:t>
+            </w:r>
+          </w:p>
+        </w:tc>
+        <w:tc>
+          <w:tcPr>
+            <w:tcW w:w="1530" w:type="dxa"/>
+          </w:tcPr>
+          <w:p>
+            <w:pPr>
+              <w:contextualSpacing/>
+            </w:pPr>
+            <w:r>
+              <w:t>MSM</w:t>
+            </w:r>
+          </w:p>
+        </w:tc>
+      </w:tr>
+      <w:tr>
+        <w:trPr>
+          <w:trHeight w:val="289"/>
+        </w:trPr>
+        <w:tc>
+          <w:tcPr>
+            <w:tcW w:w="1525" w:type="dxa"/>
+          </w:tcPr>
+          <w:p>
+            <w:pPr>
+              <w:contextualSpacing/>
+            </w:pPr>
+            <w:r>
+              <w:t>Co-efficient</w:t>
+            </w:r>
+          </w:p>
+        </w:tc>
+        <w:tc>
+          <w:tcPr>
+            <w:tcW w:w="1890" w:type="dxa"/>
+          </w:tcPr>
+          <w:p>
+            <w:pPr>
+              <w:contextualSpacing/>
+            </w:pPr>
+            <w:r>
+              <w:t>24.7116</w:t>
+            </w:r>
+          </w:p>
+        </w:tc>
+        <w:tc>
+          <w:tcPr>
+            <w:tcW w:w="1620" w:type="dxa"/>
+          </w:tcPr>
+          <w:p>
+            <w:pPr>
+              <w:contextualSpacing/>
+            </w:pPr>
+            <w:r>
+              <w:t>3.2975</w:t>
+            </w:r>
+          </w:p>
+        </w:tc>
+        <w:tc>
+          <w:tcPr>
+            <w:tcW w:w="1260" w:type="dxa"/>
+          </w:tcPr>
+          <w:p>
+            <w:pPr>
+              <w:contextualSpacing/>
+            </w:pPr>
+            <w:r>
+              <w:t xml:space="preserve"> </w:t>
+            </w:r>
+            <w:r>
+              <w:t>1.6965</w:t>
+            </w:r>
+          </w:p>
+        </w:tc>
+        <w:tc>
+          <w:tcPr>
+            <w:tcW w:w="1170" w:type="dxa"/>
+          </w:tcPr>
+          <w:p>
+            <w:pPr>
+              <w:contextualSpacing/>
+            </w:pPr>
+            <w:r>
+              <w:t>1.1582</w:t>
+            </w:r>
+          </w:p>
+        </w:tc>
+        <w:tc>
+          <w:tcPr>
+            <w:tcW w:w="1530" w:type="dxa"/>
+          </w:tcPr>
+          <w:p>
+            <w:pPr>
+              <w:contextualSpacing/>
+            </w:pPr>
+            <w:r>
+              <w:t>2.9772</w:t>
+            </w:r>
+          </w:p>
+        </w:tc>
+      </w:tr>
+      <w:tr>
+        <w:trPr>
+          <w:trHeight w:val="289"/>
+        </w:trPr>
+        <w:tc>
+          <w:tcPr>
+            <w:tcW w:w="1525" w:type="dxa"/>
+          </w:tcPr>
+          <w:p>
+            <w:pPr>
+              <w:contextualSpacing/>
+            </w:pPr>
+            <w:r>
+              <w:t>p value</w:t>
+            </w:r>
+          </w:p>
+        </w:tc>
+        <w:tc>
+          <w:tcPr>
+            <w:tcW w:w="1890" w:type="dxa"/>
+          </w:tcPr>
+          <w:p>
+            <w:pPr>
+              <w:contextualSpacing/>
+            </w:pPr>
+            <w:r>
+              <w:t>&lt; 2e-16 ***</w:t>
+            </w:r>
+          </w:p>
+        </w:tc>
+        <w:tc>
+          <w:tcPr>
+            <w:tcW w:w="1620" w:type="dxa"/>
+          </w:tcPr>
+          <w:p>
+            <w:pPr>
+              <w:contextualSpacing/>
+            </w:pPr>
+            <w:r>
+              <w:t>1.06e-05 ***</w:t>
+            </w:r>
+          </w:p>
+        </w:tc>
+        <w:tc>
+          <w:tcPr>
+            <w:tcW w:w="1260" w:type="dxa"/>
+          </w:tcPr>
+          <w:p>
+            <w:pPr>
+              <w:contextualSpacing/>
+            </w:pPr>
+            <w:r>
+              <w:t xml:space="preserve"> </w:t>
+            </w:r>
+            <w:r>
+              <w:t>0.0273 *</w:t>
+            </w:r>
+          </w:p>
+        </w:tc>
+        <w:tc>
+          <w:tcPr>
+            <w:tcW w:w="1170" w:type="dxa"/>
+          </w:tcPr>
+          <w:p>
+            <w:pPr>
+              <w:contextualSpacing/>
+            </w:pPr>
+            <w:proofErr w:type="gramStart"/>
+            <w:r>
+              <w:t>0.0810 .</w:t>
+            </w:r>
+            <w:proofErr w:type="gramEnd"/>
+          </w:p>
+        </w:tc>
+        <w:tc>
+          <w:tcPr>
+            <w:tcW w:w="1530" w:type="dxa"/>
+          </w:tcPr>
+          <w:p>
+            <w:pPr>
+              <w:contextualSpacing/>
+            </w:pPr>
+            <w:r>
+              <w:t>3.02e-05 ***</w:t>
+            </w:r>
+          </w:p>
+        </w:tc>
+      </w:tr>
+    </w:tbl>
+    <w:p>
+      <w:pPr>
+        <w:contextualSpacing/>
+      </w:pPr>
+      <w:r>
+        <w:t>G female, is 1.07 greater than the average female mean CO count per cell.</w:t>
+      </w:r>
+    </w:p>
+    <w:p>
+      <w:pPr>
+        <w:contextualSpacing/>
+      </w:pPr>
+    </w:p>
+    <w:p>
+      <w:pPr>
+        <w:contextualSpacing/>
+        <w:rPr>
+          <w:b/>
+        </w:rPr>
+      </w:pPr>
+      <w:r>
+        <w:rPr>
+          <w:b/>
+        </w:rPr>
+        <w:t>Within Mouse Variance</w:t>
+      </w:r>
+    </w:p>
+    <w:p>
+      <w:pPr>
+        <w:contextualSpacing/>
+      </w:pPr>
+      <w:r>
+        <w:t xml:space="preserve">Lew – is </w:t>
+      </w:r>
+      <w:r>
+        <w:t>significant</w:t>
+      </w:r>
+      <w:r>
+        <w:t xml:space="preserve"> for both models</w:t>
+      </w:r>
+      <w:r>
+        <w:t xml:space="preserve"> (significantly more within mouse variance) (try this is Q12)</w:t>
+      </w:r>
+    </w:p>
+    <w:p>
+      <w:pPr>
+        <w:contextualSpacing/>
+      </w:pPr>
+    </w:p>
+    <w:p>
+      <w:pPr>
+        <w:pStyle w:val="Heading1"/>
+      </w:pPr>
+      <w:r>
+        <w:t>M</w:t>
+      </w:r>
+      <w:r>
+        <w:t xml:space="preserve">ale Specific </w:t>
+      </w:r>
+      <w:proofErr w:type="spellStart"/>
+      <w:r>
+        <w:t>gwRR</w:t>
+      </w:r>
+      <w:proofErr w:type="spellEnd"/>
+      <w:r>
+        <w:t xml:space="preserve"> Pattern</w:t>
+      </w:r>
+    </w:p>
+    <w:p>
+      <w:pPr>
+        <w:contextualSpacing/>
+      </w:pPr>
+      <w:r>
+        <w:t>Male table</w:t>
+      </w:r>
+      <w:r>
+        <w:t xml:space="preserve"> (extra males which don’t have female observations)</w:t>
+      </w:r>
+    </w:p>
+    <w:p>
+      <w:pPr>
+        <w:shd w:val="clear" w:color="auto" w:fill="FFFFFF"/>
+        <w:tabs>
+          <w:tab w:val="left" w:pos="916"/>
+          <w:tab w:val="left" w:pos="1832"/>
+          <w:tab w:val="left" w:pos="2748"/>
+          <w:tab w:val="left" w:pos="3664"/>
+          <w:tab w:val="left" w:pos="4580"/>
+          <w:tab w:val="left" w:pos="5496"/>
+          <w:tab w:val="left" w:pos="6412"/>
+          <w:tab w:val="left" w:pos="7328"/>
+          <w:tab w:val="left" w:pos="8244"/>
+          <w:tab w:val="left" w:pos="9160"/>
+          <w:tab w:val="left" w:pos="10076"/>
+          <w:tab w:val="left" w:pos="10992"/>
+          <w:tab w:val="left" w:pos="11908"/>
+          <w:tab w:val="left" w:pos="12824"/>
+          <w:tab w:val="left" w:pos="13740"/>
+          <w:tab w:val="left" w:pos="14656"/>
+        </w:tabs>
+        <w:wordWrap w:val="0"/>
+        <w:spacing w:after="0" w:line="225" w:lineRule="atLeast"/>
+        <w:rPr>
+          <w:rFonts w:ascii="Lucida Console" w:eastAsia="Times New Roman" w:hAnsi="Lucida Console" w:cs="Courier New"/>
+          <w:color w:val="000000"/>
+          <w:sz w:val="20"/>
+          <w:szCs w:val="20"/>
+          <w:bdr w:val="none" w:sz="0" w:space="0" w:color="auto" w:frame="1"/>
+        </w:rPr>
+      </w:pPr>
+      <w:r>
+        <w:rPr>
+          <w:rFonts w:ascii="Lucida Console" w:eastAsia="Times New Roman" w:hAnsi="Lucida Console" w:cs="Courier New"/>
+          <w:color w:val="000000"/>
+          <w:sz w:val="20"/>
+          <w:szCs w:val="20"/>
+          <w:bdr w:val="none" w:sz="0" w:space="0" w:color="auto" w:frame="1"/>
+        </w:rPr>
+        <w:t xml:space="preserve">WSB     G   </w:t>
+      </w:r>
+      <w:proofErr w:type="gramStart"/>
+      <w:r>
+        <w:rPr>
+          <w:rFonts w:ascii="Lucida Console" w:eastAsia="Times New Roman" w:hAnsi="Lucida Console" w:cs="Courier New"/>
+          <w:color w:val="000000"/>
+          <w:sz w:val="20"/>
+          <w:szCs w:val="20"/>
+          <w:bdr w:val="none" w:sz="0" w:space="0" w:color="auto" w:frame="1"/>
+        </w:rPr>
+        <w:t>LEW  PERC</w:t>
+      </w:r>
+      <w:proofErr w:type="gramEnd"/>
+      <w:r>
+        <w:rPr>
+          <w:rFonts w:ascii="Lucida Console" w:eastAsia="Times New Roman" w:hAnsi="Lucida Console" w:cs="Courier New"/>
+          <w:color w:val="000000"/>
+          <w:sz w:val="20"/>
+          <w:szCs w:val="20"/>
+          <w:bdr w:val="none" w:sz="0" w:space="0" w:color="auto" w:frame="1"/>
+        </w:rPr>
+        <w:t xml:space="preserve">   PWD   MSM  MOLF SKIVE   KAZ   TOM   AST CZECH  CAST   HMI </w:t>
+      </w:r>
+    </w:p>
+    <w:p>
+      <w:pPr>
+        <w:shd w:val="clear" w:color="auto" w:fill="FFFFFF"/>
+        <w:tabs>
+          <w:tab w:val="left" w:pos="916"/>
+          <w:tab w:val="left" w:pos="1832"/>
+          <w:tab w:val="left" w:pos="2748"/>
+          <w:tab w:val="left" w:pos="3664"/>
+          <w:tab w:val="left" w:pos="4580"/>
+          <w:tab w:val="left" w:pos="5496"/>
+          <w:tab w:val="left" w:pos="6412"/>
+          <w:tab w:val="left" w:pos="7328"/>
+          <w:tab w:val="left" w:pos="8244"/>
+          <w:tab w:val="left" w:pos="9160"/>
+          <w:tab w:val="left" w:pos="10076"/>
+          <w:tab w:val="left" w:pos="10992"/>
+          <w:tab w:val="left" w:pos="11908"/>
+          <w:tab w:val="left" w:pos="12824"/>
+          <w:tab w:val="left" w:pos="13740"/>
+          <w:tab w:val="left" w:pos="14656"/>
+        </w:tabs>
+        <w:wordWrap w:val="0"/>
+        <w:spacing w:after="0" w:line="225" w:lineRule="atLeast"/>
+        <w:rPr>
+          <w:rFonts w:ascii="Lucida Console" w:eastAsia="Times New Roman" w:hAnsi="Lucida Console" w:cs="Courier New"/>
+          <w:color w:val="000000"/>
+          <w:sz w:val="20"/>
+          <w:szCs w:val="20"/>
+        </w:rPr>
+      </w:pPr>
+      <w:r>
+        <w:rPr>
+          <w:rFonts w:ascii="Lucida Console" w:eastAsia="Times New Roman" w:hAnsi="Lucida Console" w:cs="Courier New"/>
+          <w:color w:val="000000"/>
+          <w:sz w:val="20"/>
+          <w:szCs w:val="20"/>
+          <w:bdr w:val="none" w:sz="0" w:space="0" w:color="auto" w:frame="1"/>
+        </w:rPr>
+        <w:t xml:space="preserve">   12    18    10     1     8     8     6     6    13     2     3     3     2     4</w:t>
+      </w:r>
+    </w:p>
+    <w:p>
+      <w:pPr>
+        <w:contextualSpacing/>
+      </w:pPr>
+    </w:p>
+    <w:p>
+      <w:pPr>
+        <w:contextualSpacing/>
+      </w:pPr>
+      <w:r>
+        <w:t>Significant strain factors for the male data</w:t>
+      </w:r>
+    </w:p>
+    <w:tbl>
+      <w:tblPr>
+        <w:tblStyle w:val="TableGrid"/>
+        <w:tblW w:w="0" w:type="auto"/>
+        <w:tblLook w:val="04A0" w:firstRow="1" w:lastRow="0" w:firstColumn="1" w:lastColumn="0" w:noHBand="0" w:noVBand="1"/>
+      </w:tblPr>
+      <w:tblGrid>
+        <w:gridCol w:w="1525"/>
+        <w:gridCol w:w="1440"/>
+        <w:gridCol w:w="1530"/>
+        <w:gridCol w:w="1620"/>
+        <w:gridCol w:w="1440"/>
+        <w:gridCol w:w="1440"/>
+      </w:tblGrid>
+      <w:tr>
+        <w:trPr>
+          <w:trHeight w:val="306"/>
+        </w:trPr>
+        <w:tc>
+          <w:tcPr>
+            <w:tcW w:w="1525" w:type="dxa"/>
+          </w:tcPr>
+          <w:p>
+            <w:pPr>
+              <w:contextualSpacing/>
+            </w:pPr>
+            <w:r>
+              <w:t>Male</w:t>
+            </w:r>
+            <w:r>
+              <w:t xml:space="preserve"> lm 1</w:t>
+            </w:r>
+          </w:p>
+        </w:tc>
+        <w:tc>
+          <w:tcPr>
+            <w:tcW w:w="1440" w:type="dxa"/>
+          </w:tcPr>
+          <w:p>
+            <w:pPr>
+              <w:contextualSpacing/>
+            </w:pPr>
+            <w:r>
+              <w:t>Intercept  (WSB)</w:t>
+            </w:r>
+          </w:p>
+        </w:tc>
+        <w:tc>
+          <w:tcPr>
+            <w:tcW w:w="1530" w:type="dxa"/>
+          </w:tcPr>
+          <w:p>
+            <w:pPr>
+              <w:tabs>
+                <w:tab w:val="left" w:pos="720"/>
+              </w:tabs>
+              <w:contextualSpacing/>
+            </w:pPr>
+            <w:r>
+              <w:t>PWD</w:t>
+            </w:r>
+          </w:p>
+        </w:tc>
+        <w:tc>
+          <w:tcPr>
+            <w:tcW w:w="1620" w:type="dxa"/>
+          </w:tcPr>
+          <w:p>
+            <w:pPr>
+              <w:contextualSpacing/>
+            </w:pPr>
+            <w:r>
+              <w:t>MSM</w:t>
+            </w:r>
+          </w:p>
+        </w:tc>
+        <w:tc>
+          <w:tcPr>
+            <w:tcW w:w="1440" w:type="dxa"/>
+          </w:tcPr>
+          <w:p>
+            <w:pPr>
+              <w:contextualSpacing/>
+            </w:pPr>
+            <w:r>
+              <w:t>SKIVE</w:t>
+            </w:r>
+          </w:p>
+        </w:tc>
+        <w:tc>
+          <w:tcPr>
+            <w:tcW w:w="1440" w:type="dxa"/>
+          </w:tcPr>
+          <w:p>
+            <w:pPr>
+              <w:contextualSpacing/>
+            </w:pPr>
+            <w:r>
+              <w:t>AST</w:t>
+            </w:r>
+          </w:p>
+        </w:tc>
+      </w:tr>
+      <w:tr>
+        <w:trPr>
+          <w:trHeight w:val="289"/>
+        </w:trPr>
+        <w:tc>
+          <w:tcPr>
+            <w:tcW w:w="1525" w:type="dxa"/>
+          </w:tcPr>
+          <w:p>
+            <w:pPr>
+              <w:contextualSpacing/>
+            </w:pPr>
+            <w:r>
+              <w:t>Co-efficient</w:t>
+            </w:r>
+          </w:p>
+        </w:tc>
+        <w:tc>
+          <w:tcPr>
+            <w:tcW w:w="1440" w:type="dxa"/>
+          </w:tcPr>
+          <w:p>
+            <w:pPr>
+              <w:contextualSpacing/>
+            </w:pPr>
+            <w:r>
+              <w:t>24.45317</w:t>
+            </w:r>
+          </w:p>
+        </w:tc>
+        <w:tc>
+          <w:tcPr>
+            <w:tcW w:w="1530" w:type="dxa"/>
+          </w:tcPr>
+          <w:p>
+            <w:pPr>
+              <w:contextualSpacing/>
+            </w:pPr>
+            <w:r>
+              <w:t>6.11271</w:t>
+            </w:r>
+          </w:p>
+        </w:tc>
+        <w:tc>
+          <w:tcPr>
+            <w:tcW w:w="1620" w:type="dxa"/>
+          </w:tcPr>
+          <w:p>
+            <w:pPr>
+              <w:contextualSpacing/>
+            </w:pPr>
+            <w:r>
+              <w:t>7.21425</w:t>
+            </w:r>
+          </w:p>
+        </w:tc>
+        <w:tc>
+          <w:tcPr>
+            <w:tcW w:w="1440" w:type="dxa"/>
+          </w:tcPr>
+          <w:p>
+            <w:pPr>
+              <w:contextualSpacing/>
+            </w:pPr>
+            <w:r>
+              <w:t>3.88183</w:t>
+            </w:r>
+          </w:p>
+        </w:tc>
+        <w:tc>
+          <w:tcPr>
+            <w:tcW w:w="1440" w:type="dxa"/>
+          </w:tcPr>
+          <w:p>
+            <w:pPr>
+              <w:contextualSpacing/>
+            </w:pPr>
+            <w:r>
+              <w:t>2.10533</w:t>
+            </w:r>
+          </w:p>
+        </w:tc>
+      </w:tr>
+      <w:tr>
+        <w:trPr>
+          <w:trHeight w:val="289"/>
+        </w:trPr>
+        <w:tc>
+          <w:tcPr>
+            <w:tcW w:w="1525" w:type="dxa"/>
+          </w:tcPr>
+          <w:p>
+            <w:pPr>
+              <w:contextualSpacing/>
+            </w:pPr>
+            <w:r>
+              <w:t>p value</w:t>
+            </w:r>
+          </w:p>
+        </w:tc>
+        <w:tc>
+          <w:tcPr>
+            <w:tcW w:w="1440" w:type="dxa"/>
+          </w:tcPr>
+          <w:p>
+            <w:pPr>
+              <w:contextualSpacing/>
+            </w:pPr>
+            <w:r>
+              <w:t>&lt; 2e-16 ***</w:t>
+            </w:r>
+          </w:p>
+        </w:tc>
+        <w:tc>
+          <w:tcPr>
+            <w:tcW w:w="1530" w:type="dxa"/>
+          </w:tcPr>
+          <w:p>
+            <w:pPr>
+              <w:contextualSpacing/>
+            </w:pPr>
+            <w:r>
+              <w:t>3.00e-08 ***</w:t>
+            </w:r>
+          </w:p>
+        </w:tc>
+        <w:tc>
+          <w:tcPr>
+            <w:tcW w:w="1620" w:type="dxa"/>
+          </w:tcPr>
+          <w:p>
+            <w:pPr>
+              <w:contextualSpacing/>
+            </w:pPr>
+            <w:r>
+              <w:t>5.44e-14 ***</w:t>
+            </w:r>
+          </w:p>
+        </w:tc>
+        <w:tc>
+          <w:tcPr>
+            <w:tcW w:w="1440" w:type="dxa"/>
+          </w:tcPr>
+          <w:p>
+            <w:pPr>
+              <w:contextualSpacing/>
+            </w:pPr>
+            <w:r>
+              <w:t>0.000359 ***</w:t>
+            </w:r>
+          </w:p>
+        </w:tc>
+        <w:tc>
+          <w:tcPr>
+            <w:tcW w:w="1440" w:type="dxa"/>
+          </w:tcPr>
+          <w:p>
+            <w:pPr>
+              <w:contextualSpacing/>
+            </w:pPr>
+            <w:proofErr w:type="gramStart"/>
+            <w:r>
+              <w:t>0.084032 .</w:t>
+            </w:r>
+            <w:proofErr w:type="gramEnd"/>
+            <w:r>
+              <w:t xml:space="preserve">  </w:t>
+            </w:r>
+          </w:p>
+        </w:tc>
+      </w:tr>
+    </w:tbl>
+    <w:p>
+      <w:pPr>
+        <w:contextualSpacing/>
+      </w:pPr>
+      <w:r>
+        <w:t xml:space="preserve">This is </w:t>
+      </w:r>
+      <w:proofErr w:type="spellStart"/>
+      <w:r>
+        <w:t>kinda</w:t>
+      </w:r>
+      <w:proofErr w:type="spellEnd"/>
+      <w:r>
+        <w:t xml:space="preserve"> different than the last time I ran the model.</w:t>
+      </w:r>
+    </w:p>
+    <w:p>
+      <w:pPr>
+        <w:contextualSpacing/>
+      </w:pPr>
+    </w:p>
+    <w:tbl>
+      <w:tblPr>
+        <w:tblStyle w:val="TableGrid"/>
+        <w:tblW w:w="0" w:type="auto"/>
+        <w:tblLook w:val="04A0" w:firstRow="1" w:lastRow="0" w:firstColumn="1" w:lastColumn="0" w:noHBand="0" w:noVBand="1"/>
+      </w:tblPr>
+      <w:tblGrid>
+        <w:gridCol w:w="1525"/>
+        <w:gridCol w:w="1890"/>
+        <w:gridCol w:w="1620"/>
+        <w:gridCol w:w="1440"/>
+        <w:gridCol w:w="1530"/>
+      </w:tblGrid>
+      <w:tr>
+        <w:trPr>
+          <w:trHeight w:val="306"/>
+        </w:trPr>
+        <w:tc>
+          <w:tcPr>
+            <w:tcW w:w="1525" w:type="dxa"/>
+          </w:tcPr>
+          <w:p>
+            <w:pPr>
+              <w:contextualSpacing/>
+            </w:pPr>
+            <w:r>
+              <w:t>Male</w:t>
+            </w:r>
+            <w:r>
+              <w:t xml:space="preserve"> lm 2</w:t>
+            </w:r>
+          </w:p>
+        </w:tc>
+        <w:tc>
+          <w:tcPr>
+            <w:tcW w:w="1890" w:type="dxa"/>
+          </w:tcPr>
+          <w:p>
+            <w:pPr>
+              <w:contextualSpacing/>
+            </w:pPr>
+            <w:r>
+              <w:t>Intercept  (WSB)</w:t>
+            </w:r>
+          </w:p>
+        </w:tc>
+        <w:tc>
+          <w:tcPr>
+            <w:tcW w:w="1620" w:type="dxa"/>
+          </w:tcPr>
+          <w:p>
+            <w:pPr>
+              <w:tabs>
+                <w:tab w:val="left" w:pos="720"/>
+              </w:tabs>
+              <w:contextualSpacing/>
+            </w:pPr>
+            <w:r>
+              <w:t>PWD</w:t>
+            </w:r>
+          </w:p>
+        </w:tc>
+        <w:tc>
+          <w:tcPr>
+            <w:tcW w:w="1440" w:type="dxa"/>
+          </w:tcPr>
+          <w:p>
+            <w:pPr>
+              <w:contextualSpacing/>
+            </w:pPr>
+            <w:r>
+              <w:t>MSM</w:t>
+            </w:r>
+          </w:p>
+        </w:tc>
+        <w:tc>
+          <w:tcPr>
+            <w:tcW w:w="1530" w:type="dxa"/>
+          </w:tcPr>
+          <w:p>
+            <w:pPr>
+              <w:contextualSpacing/>
+            </w:pPr>
+            <w:r>
+              <w:t>SKIVE</w:t>
+            </w:r>
+          </w:p>
+        </w:tc>
+      </w:tr>
+      <w:tr>
+        <w:trPr>
+          <w:trHeight w:val="289"/>
+        </w:trPr>
+        <w:tc>
+          <w:tcPr>
+            <w:tcW w:w="1525" w:type="dxa"/>
+          </w:tcPr>
+          <w:p>
+            <w:pPr>
+              <w:contextualSpacing/>
+            </w:pPr>
+            <w:r>
+              <w:t>Co-efficient</w:t>
+            </w:r>
+          </w:p>
+        </w:tc>
+        <w:tc>
+          <w:tcPr>
+            <w:tcW w:w="1890" w:type="dxa"/>
+          </w:tcPr>
+          <w:p>
+            <w:pPr>
+              <w:contextualSpacing/>
+            </w:pPr>
+            <w:r>
+              <w:t>24.45317</w:t>
+            </w:r>
+          </w:p>
+        </w:tc>
+        <w:tc>
+          <w:tcPr>
+            <w:tcW w:w="1620" w:type="dxa"/>
+          </w:tcPr>
+          <w:p>
+            <w:pPr>
+              <w:contextualSpacing/>
+            </w:pPr>
+            <w:r>
+              <w:t>4.85321</w:t>
+            </w:r>
+          </w:p>
+        </w:tc>
+        <w:tc>
+          <w:tcPr>
+            <w:tcW w:w="1440" w:type="dxa"/>
+          </w:tcPr>
+          <w:p>
+            <w:pPr>
+              <w:contextualSpacing/>
+            </w:pPr>
+            <w:r>
+              <w:t>7.00108</w:t>
+            </w:r>
+          </w:p>
+        </w:tc>
+        <w:tc>
+          <w:tcPr>
+            <w:tcW w:w="1530" w:type="dxa"/>
+          </w:tcPr>
+          <w:p>
+            <w:pPr>
+              <w:contextualSpacing/>
+            </w:pPr>
+            <w:r>
+              <w:t>2.62233</w:t>
+            </w:r>
+          </w:p>
+        </w:tc>
+      </w:tr>
+      <w:tr>
+        <w:trPr>
+          <w:trHeight w:val="289"/>
+        </w:trPr>
+        <w:tc>
+          <w:tcPr>
+            <w:tcW w:w="1525" w:type="dxa"/>
+          </w:tcPr>
+          <w:p>
+            <w:pPr>
+              <w:contextualSpacing/>
+            </w:pPr>
+            <w:r>
+              <w:t>p value</w:t>
+            </w:r>
+          </w:p>
+        </w:tc>
+        <w:tc>
+          <w:tcPr>
+            <w:tcW w:w="1890" w:type="dxa"/>
+          </w:tcPr>
+          <w:p>
+            <w:pPr>
+              <w:contextualSpacing/>
+            </w:pPr>
+            <w:r>
+              <w:t>&lt; 2e-16 ***</w:t>
+            </w:r>
+          </w:p>
+        </w:tc>
+        <w:tc>
+          <w:tcPr>
+            <w:tcW w:w="1620" w:type="dxa"/>
+          </w:tcPr>
+          <w:p>
+            <w:pPr>
+              <w:contextualSpacing/>
+            </w:pPr>
+            <w:r>
+              <w:t>2.48e-10 ***</w:t>
+            </w:r>
+          </w:p>
+        </w:tc>
+        <w:tc>
+          <w:tcPr>
+            <w:tcW w:w="1440" w:type="dxa"/>
+          </w:tcPr>
+          <w:p>
+            <w:pPr>
+              <w:contextualSpacing/>
+            </w:pPr>
+            <w:r>
+              <w:t>&lt; 2e-16 ***</w:t>
+            </w:r>
+          </w:p>
+        </w:tc>
+        <w:tc>
+          <w:tcPr>
+            <w:tcW w:w="1530" w:type="dxa"/>
+          </w:tcPr>
+          <w:p>
+            <w:pPr>
+              <w:contextualSpacing/>
+            </w:pPr>
+            <w:r>
+              <w:t>0.000626 ***</w:t>
+            </w:r>
+          </w:p>
+        </w:tc>
+      </w:tr>
+    </w:tbl>
+    <w:p>
+      <w:pPr>
+        <w:contextualSpacing/>
+      </w:pPr>
+      <w:r>
+        <w:t>I use these results as the primary evidence that PWD, MSM and SKIVE should be classified as ‘High Rec’ group.</w:t>
+      </w:r>
+    </w:p>
+    <w:p>
+      <w:pPr>
+        <w:contextualSpacing/>
+      </w:pPr>
+      <w:proofErr w:type="spellStart"/>
+      <w:r>
+        <w:lastRenderedPageBreak/>
+        <w:t>PWD_male</w:t>
+      </w:r>
+      <w:proofErr w:type="spellEnd"/>
+      <w:r>
+        <w:t xml:space="preserve"> </w:t>
+      </w:r>
+      <w:proofErr w:type="spellStart"/>
+      <w:r>
+        <w:t>gwRR</w:t>
+      </w:r>
+      <w:proofErr w:type="spellEnd"/>
+      <w:r>
+        <w:t xml:space="preserve"> is 1.2, </w:t>
+      </w:r>
+      <w:proofErr w:type="spellStart"/>
+      <w:r>
+        <w:t>MSM_male</w:t>
+      </w:r>
+      <w:proofErr w:type="spellEnd"/>
+      <w:r>
+        <w:t xml:space="preserve"> </w:t>
+      </w:r>
+      <w:proofErr w:type="spellStart"/>
+      <w:r>
+        <w:t>gwRR</w:t>
+      </w:r>
+      <w:proofErr w:type="spellEnd"/>
+      <w:r>
+        <w:t xml:space="preserve"> is </w:t>
+      </w:r>
+      <w:r>
+        <w:t>1.292392</w:t>
+      </w:r>
+      <w:r>
+        <w:t xml:space="preserve"> and </w:t>
+      </w:r>
+      <w:proofErr w:type="spellStart"/>
+      <w:r>
+        <w:t>SKIVE_male</w:t>
+      </w:r>
+      <w:proofErr w:type="spellEnd"/>
+      <w:r>
+        <w:t xml:space="preserve"> </w:t>
+      </w:r>
+      <w:proofErr w:type="spellStart"/>
+      <w:r>
+        <w:t>gwRR</w:t>
+      </w:r>
+      <w:proofErr w:type="spellEnd"/>
+      <w:r>
+        <w:t xml:space="preserve"> is </w:t>
+      </w:r>
+      <w:r>
+        <w:t>1.112478</w:t>
+      </w:r>
+      <w:r>
+        <w:t xml:space="preserve"> compared to the other male </w:t>
+      </w:r>
+      <w:proofErr w:type="spellStart"/>
+      <w:r>
+        <w:t>gwRR</w:t>
+      </w:r>
+      <w:proofErr w:type="spellEnd"/>
+      <w:r>
+        <w:t xml:space="preserve"> means.</w:t>
+      </w:r>
+    </w:p>
+    <w:p>
+      <w:pPr>
+        <w:contextualSpacing/>
+      </w:pPr>
+    </w:p>
+    <w:p>
+      <w:pPr>
+        <w:contextualSpacing/>
+      </w:pPr>
+      <w:r>
+        <w:t>Variance for males neither of the two models gave significant results (or very slight sig).</w:t>
+      </w:r>
+    </w:p>
+    <w:p>
+      <w:pPr>
+        <w:contextualSpacing/>
+      </w:pPr>
+    </w:p>
+    <w:p>
+      <w:pPr>
+        <w:pStyle w:val="Heading1"/>
       </w:pPr>
       <w:r>
         <w:t>MLH1 count</w:t>
       </w:r>
       <w:r>
         <w:rPr>
-          <w:b w:val="0"/>
+          <w:b/>
         </w:rPr>
         <w:t xml:space="preserve"> </w:t>
       </w:r>
@@ -3639,7 +5207,12 @@
         <w:t xml:space="preserve"> variance instead of CO)</w:t>
       </w:r>
       <w:r>
-        <w:t xml:space="preserve"> – Testing what effects within Mouse variance i</w:t>
+        <w:t xml:space="preserve"> – Testing what effects within Mouse </w:t>
+      </w:r>
+      <w:bookmarkStart w:id="1" w:name="_GoBack"/>
+      <w:bookmarkEnd w:id="1"/>
+      <w:r>
+        <w:t>variance i</w:t>
       </w:r>
       <w:r>
         <w:t xml:space="preserve">n CO counts (focus of chapter </w:t>
@@ -5879,6 +7452,7 @@
     </w:p>
     <w:p>
       <w:r>
+        <w:lastRenderedPageBreak/>
         <w:t>(For the next two sets of models, which have many interaction effects, I only report the p values for significant ones)</w:t>
       </w:r>
     </w:p>
@@ -8081,6 +9655,7 @@
               <w:contextualSpacing/>
             </w:pPr>
             <w:r>
+              <w:lastRenderedPageBreak/>
               <w:t>Summary</w:t>
             </w:r>
           </w:p>
@@ -10123,7 +11698,6 @@
               <w:contextualSpacing/>
             </w:pPr>
             <w:r>
-              <w:lastRenderedPageBreak/>
               <w:t xml:space="preserve">2CO_IFD.PER </w:t>
             </w:r>
           </w:p>
@@ -10369,6 +11943,7 @@
             </w:pPr>
             <w:proofErr w:type="spellStart"/>
             <w:r>
+              <w:lastRenderedPageBreak/>
               <w:t>Sis.co.ten</w:t>
             </w:r>
             <w:proofErr w:type="spellEnd"/>
@@ -13877,7 +15452,6 @@
               <w:contextualSpacing/>
             </w:pPr>
             <w:r>
-              <w:lastRenderedPageBreak/>
               <w:t>MOLF</w:t>
             </w:r>
           </w:p>
@@ -13967,6 +15541,7 @@
         <w:contextualSpacing/>
       </w:pPr>
       <w:r>
+        <w:lastRenderedPageBreak/>
         <w:t xml:space="preserve">The SKIVE male is normalized IFD is the highest!  </w:t>
       </w:r>
       <w:r>
@@ -14798,7 +16373,6 @@
         <w:t xml:space="preserve">. </w:t>
       </w:r>
     </w:p>
-    <w:p/>
     <w:p>
       <w:r>
         <w:t>Table of proportions below 30% IFD PER</w:t>
@@ -14818,11 +16392,11 @@
         <w:tblLook w:val="04A0" w:firstRow="1" w:lastRow="0" w:firstColumn="1" w:lastColumn="0" w:noHBand="0" w:noVBand="1"/>
       </w:tblPr>
       <w:tblGrid>
-        <w:gridCol w:w="754"/>
-        <w:gridCol w:w="574"/>
-        <w:gridCol w:w="574"/>
-        <w:gridCol w:w="769"/>
-        <w:gridCol w:w="769"/>
+        <w:gridCol w:w="706"/>
+        <w:gridCol w:w="540"/>
+        <w:gridCol w:w="540"/>
+        <w:gridCol w:w="718"/>
+        <w:gridCol w:w="718"/>
         <w:gridCol w:w="2253"/>
         <w:gridCol w:w="1886"/>
         <w:gridCol w:w="1947"/>
@@ -14854,10 +16428,6 @@
           <w:p>
             <w:pPr>
               <w:contextualSpacing/>
-              <w:rPr>
-                <w:sz w:val="24"/>
-                <w:szCs w:val="24"/>
-              </w:rPr>
             </w:pPr>
           </w:p>
         </w:tc>
@@ -14883,16 +16453,8 @@
           <w:p>
             <w:pPr>
               <w:contextualSpacing/>
-              <w:rPr>
-                <w:sz w:val="24"/>
-                <w:szCs w:val="24"/>
-              </w:rPr>
-            </w:pPr>
-            <w:r>
-              <w:rPr>
-                <w:sz w:val="24"/>
-                <w:szCs w:val="24"/>
-              </w:rPr>
+            </w:pPr>
+            <w:r>
               <w:t>2CO</w:t>
             </w:r>
           </w:p>
@@ -14919,16 +16481,8 @@
           <w:p>
             <w:pPr>
               <w:contextualSpacing/>
-              <w:rPr>
-                <w:sz w:val="24"/>
-                <w:szCs w:val="24"/>
-              </w:rPr>
-            </w:pPr>
-            <w:r>
-              <w:rPr>
-                <w:sz w:val="24"/>
-                <w:szCs w:val="24"/>
-              </w:rPr>
+            </w:pPr>
+            <w:r>
               <w:t>2CO</w:t>
             </w:r>
           </w:p>
@@ -14955,32 +16509,16 @@
           <w:p>
             <w:pPr>
               <w:contextualSpacing/>
-              <w:rPr>
-                <w:sz w:val="24"/>
-                <w:szCs w:val="24"/>
-              </w:rPr>
-            </w:pPr>
-            <w:r>
-              <w:rPr>
-                <w:sz w:val="24"/>
-                <w:szCs w:val="24"/>
-              </w:rPr>
+            </w:pPr>
+            <w:r>
               <w:t>Below</w:t>
             </w:r>
           </w:p>
           <w:p>
             <w:pPr>
               <w:contextualSpacing/>
-              <w:rPr>
-                <w:sz w:val="24"/>
-                <w:szCs w:val="24"/>
-              </w:rPr>
-            </w:pPr>
-            <w:r>
-              <w:rPr>
-                <w:sz w:val="24"/>
-                <w:szCs w:val="24"/>
-              </w:rPr>
+            </w:pPr>
+            <w:r>
               <w:t>30%</w:t>
             </w:r>
           </w:p>
@@ -15007,32 +16545,16 @@
           <w:p>
             <w:pPr>
               <w:contextualSpacing/>
-              <w:rPr>
-                <w:sz w:val="24"/>
-                <w:szCs w:val="24"/>
-              </w:rPr>
-            </w:pPr>
-            <w:r>
-              <w:rPr>
-                <w:sz w:val="24"/>
-                <w:szCs w:val="24"/>
-              </w:rPr>
+            </w:pPr>
+            <w:r>
               <w:t>Below</w:t>
             </w:r>
           </w:p>
           <w:p>
             <w:pPr>
               <w:contextualSpacing/>
-              <w:rPr>
-                <w:sz w:val="24"/>
-                <w:szCs w:val="24"/>
-              </w:rPr>
-            </w:pPr>
-            <w:r>
-              <w:rPr>
-                <w:sz w:val="24"/>
-                <w:szCs w:val="24"/>
-              </w:rPr>
+            </w:pPr>
+            <w:r>
               <w:t>30%</w:t>
             </w:r>
           </w:p>
@@ -15059,32 +16581,16 @@
           <w:p>
             <w:pPr>
               <w:contextualSpacing/>
-              <w:rPr>
-                <w:sz w:val="24"/>
-                <w:szCs w:val="24"/>
-              </w:rPr>
-            </w:pPr>
-            <w:r>
-              <w:rPr>
-                <w:sz w:val="24"/>
-                <w:szCs w:val="24"/>
-              </w:rPr>
+            </w:pPr>
+            <w:r>
               <w:t xml:space="preserve">Female ratio 2CO IFD </w:t>
             </w:r>
           </w:p>
           <w:p>
             <w:pPr>
               <w:contextualSpacing/>
-              <w:rPr>
-                <w:sz w:val="24"/>
-                <w:szCs w:val="24"/>
-              </w:rPr>
-            </w:pPr>
-            <w:r>
-              <w:rPr>
-                <w:sz w:val="24"/>
-                <w:szCs w:val="24"/>
-              </w:rPr>
+            </w:pPr>
+            <w:r>
               <w:t>PER below 30%</w:t>
             </w:r>
           </w:p>
@@ -15111,32 +16617,16 @@
           <w:p>
             <w:pPr>
               <w:contextualSpacing/>
-              <w:rPr>
-                <w:sz w:val="24"/>
-                <w:szCs w:val="24"/>
-              </w:rPr>
-            </w:pPr>
-            <w:r>
-              <w:rPr>
-                <w:sz w:val="24"/>
-                <w:szCs w:val="24"/>
-              </w:rPr>
+            </w:pPr>
+            <w:r>
               <w:t>Male ratio 2CO IFD</w:t>
             </w:r>
           </w:p>
           <w:p>
             <w:pPr>
               <w:contextualSpacing/>
-              <w:rPr>
-                <w:sz w:val="24"/>
-                <w:szCs w:val="24"/>
-              </w:rPr>
-            </w:pPr>
-            <w:r>
-              <w:rPr>
-                <w:sz w:val="24"/>
-                <w:szCs w:val="24"/>
-              </w:rPr>
+            </w:pPr>
+            <w:r>
               <w:t>PER below 30%</w:t>
             </w:r>
           </w:p>
@@ -15155,16 +16645,8 @@
           <w:p>
             <w:pPr>
               <w:contextualSpacing/>
-              <w:rPr>
-                <w:sz w:val="24"/>
-                <w:szCs w:val="24"/>
-              </w:rPr>
-            </w:pPr>
-            <w:r>
-              <w:rPr>
-                <w:sz w:val="24"/>
-                <w:szCs w:val="24"/>
-              </w:rPr>
+            </w:pPr>
+            <w:r>
               <w:t>F - M</w:t>
             </w:r>
           </w:p>
@@ -15199,15 +16681,11 @@
               <w:contextualSpacing/>
               <w:rPr>
                 <w:b/>
-                <w:sz w:val="24"/>
-                <w:szCs w:val="24"/>
-              </w:rPr>
-            </w:pPr>
-            <w:r>
-              <w:rPr>
-                <w:b/>
-                <w:sz w:val="24"/>
-                <w:szCs w:val="24"/>
+              </w:rPr>
+            </w:pPr>
+            <w:r>
+              <w:rPr>
+                <w:b/>
               </w:rPr>
               <w:t>WSB</w:t>
             </w:r>
@@ -15235,16 +16713,8 @@
           <w:p>
             <w:pPr>
               <w:contextualSpacing/>
-              <w:rPr>
-                <w:sz w:val="24"/>
-                <w:szCs w:val="24"/>
-              </w:rPr>
-            </w:pPr>
-            <w:r>
-              <w:rPr>
-                <w:sz w:val="24"/>
-                <w:szCs w:val="24"/>
-              </w:rPr>
+            </w:pPr>
+            <w:r>
               <w:t>187</w:t>
             </w:r>
           </w:p>
@@ -15271,16 +16741,8 @@
           <w:p>
             <w:pPr>
               <w:contextualSpacing/>
-              <w:rPr>
-                <w:sz w:val="24"/>
-                <w:szCs w:val="24"/>
-              </w:rPr>
-            </w:pPr>
-            <w:r>
-              <w:rPr>
-                <w:sz w:val="24"/>
-                <w:szCs w:val="24"/>
-              </w:rPr>
+            </w:pPr>
+            <w:r>
               <w:t>107</w:t>
             </w:r>
           </w:p>
@@ -15307,16 +16769,8 @@
           <w:p>
             <w:pPr>
               <w:contextualSpacing/>
-              <w:rPr>
-                <w:sz w:val="24"/>
-                <w:szCs w:val="24"/>
-              </w:rPr>
-            </w:pPr>
-            <w:r>
-              <w:rPr>
-                <w:sz w:val="24"/>
-                <w:szCs w:val="24"/>
-              </w:rPr>
+            </w:pPr>
+            <w:r>
               <w:t>16</w:t>
             </w:r>
           </w:p>
@@ -15343,16 +16797,8 @@
           <w:p>
             <w:pPr>
               <w:contextualSpacing/>
-              <w:rPr>
-                <w:sz w:val="24"/>
-                <w:szCs w:val="24"/>
-              </w:rPr>
-            </w:pPr>
-            <w:r>
-              <w:rPr>
-                <w:sz w:val="24"/>
-                <w:szCs w:val="24"/>
-              </w:rPr>
+            </w:pPr>
+            <w:r>
               <w:t>35</w:t>
             </w:r>
           </w:p>
@@ -15379,16 +16825,8 @@
           <w:p>
             <w:pPr>
               <w:contextualSpacing/>
-              <w:rPr>
-                <w:sz w:val="24"/>
-                <w:szCs w:val="24"/>
-              </w:rPr>
-            </w:pPr>
-            <w:r>
-              <w:rPr>
-                <w:sz w:val="24"/>
-                <w:szCs w:val="24"/>
-              </w:rPr>
+            </w:pPr>
+            <w:r>
               <w:t>0.18716578</w:t>
             </w:r>
           </w:p>
@@ -15415,16 +16853,8 @@
           <w:p>
             <w:pPr>
               <w:contextualSpacing/>
-              <w:rPr>
-                <w:sz w:val="24"/>
-                <w:szCs w:val="24"/>
-              </w:rPr>
-            </w:pPr>
-            <w:r>
-              <w:rPr>
-                <w:sz w:val="24"/>
-                <w:szCs w:val="24"/>
-              </w:rPr>
+            </w:pPr>
+            <w:r>
               <w:t>0.14953271</w:t>
             </w:r>
           </w:p>
@@ -15443,16 +16873,8 @@
           <w:p>
             <w:pPr>
               <w:contextualSpacing/>
-              <w:rPr>
-                <w:sz w:val="24"/>
-                <w:szCs w:val="24"/>
-              </w:rPr>
-            </w:pPr>
-            <w:r>
-              <w:rPr>
-                <w:sz w:val="24"/>
-                <w:szCs w:val="24"/>
-              </w:rPr>
+            </w:pPr>
+            <w:r>
               <w:t>0.03763307</w:t>
             </w:r>
           </w:p>
@@ -15488,15 +16910,11 @@
               <w:contextualSpacing/>
               <w:rPr>
                 <w:b/>
-                <w:sz w:val="24"/>
-                <w:szCs w:val="24"/>
-              </w:rPr>
-            </w:pPr>
-            <w:r>
-              <w:rPr>
-                <w:b/>
-                <w:sz w:val="24"/>
-                <w:szCs w:val="24"/>
+              </w:rPr>
+            </w:pPr>
+            <w:r>
+              <w:rPr>
+                <w:b/>
               </w:rPr>
               <w:t>G</w:t>
             </w:r>
@@ -15525,16 +16943,8 @@
           <w:p>
             <w:pPr>
               <w:contextualSpacing/>
-              <w:rPr>
-                <w:sz w:val="24"/>
-                <w:szCs w:val="24"/>
-              </w:rPr>
-            </w:pPr>
-            <w:r>
-              <w:rPr>
-                <w:sz w:val="24"/>
-                <w:szCs w:val="24"/>
-              </w:rPr>
+            </w:pPr>
+            <w:r>
               <w:t>242</w:t>
             </w:r>
           </w:p>
@@ -15562,16 +16972,8 @@
           <w:p>
             <w:pPr>
               <w:contextualSpacing/>
-              <w:rPr>
-                <w:sz w:val="24"/>
-                <w:szCs w:val="24"/>
-              </w:rPr>
-            </w:pPr>
-            <w:r>
-              <w:rPr>
-                <w:sz w:val="24"/>
-                <w:szCs w:val="24"/>
-              </w:rPr>
+            </w:pPr>
+            <w:r>
               <w:t>183</w:t>
             </w:r>
           </w:p>
@@ -15599,16 +17001,8 @@
           <w:p>
             <w:pPr>
               <w:contextualSpacing/>
-              <w:rPr>
-                <w:sz w:val="24"/>
-                <w:szCs w:val="24"/>
-              </w:rPr>
-            </w:pPr>
-            <w:r>
-              <w:rPr>
-                <w:sz w:val="24"/>
-                <w:szCs w:val="24"/>
-              </w:rPr>
+            </w:pPr>
+            <w:r>
               <w:t>15</w:t>
             </w:r>
           </w:p>
@@ -15636,16 +17030,8 @@
           <w:p>
             <w:pPr>
               <w:contextualSpacing/>
-              <w:rPr>
-                <w:sz w:val="24"/>
-                <w:szCs w:val="24"/>
-              </w:rPr>
-            </w:pPr>
-            <w:r>
-              <w:rPr>
-                <w:sz w:val="24"/>
-                <w:szCs w:val="24"/>
-              </w:rPr>
+            </w:pPr>
+            <w:r>
               <w:t>28</w:t>
             </w:r>
           </w:p>
@@ -15673,16 +17059,8 @@
           <w:p>
             <w:pPr>
               <w:contextualSpacing/>
-              <w:rPr>
-                <w:sz w:val="24"/>
-                <w:szCs w:val="24"/>
-              </w:rPr>
-            </w:pPr>
-            <w:r>
-              <w:rPr>
-                <w:sz w:val="24"/>
-                <w:szCs w:val="24"/>
-              </w:rPr>
+            </w:pPr>
+            <w:r>
               <w:t>0.11570248</w:t>
             </w:r>
           </w:p>
@@ -15710,16 +17088,8 @@
           <w:p>
             <w:pPr>
               <w:contextualSpacing/>
-              <w:rPr>
-                <w:sz w:val="24"/>
-                <w:szCs w:val="24"/>
-              </w:rPr>
-            </w:pPr>
-            <w:r>
-              <w:rPr>
-                <w:sz w:val="24"/>
-                <w:szCs w:val="24"/>
-              </w:rPr>
+            </w:pPr>
+            <w:r>
               <w:t>0.08196721</w:t>
             </w:r>
           </w:p>
@@ -15747,16 +17117,8 @@
           <w:p>
             <w:pPr>
               <w:contextualSpacing/>
-              <w:rPr>
-                <w:sz w:val="24"/>
-                <w:szCs w:val="24"/>
-              </w:rPr>
-            </w:pPr>
-            <w:r>
-              <w:rPr>
-                <w:sz w:val="24"/>
-                <w:szCs w:val="24"/>
-              </w:rPr>
+            </w:pPr>
+            <w:r>
               <w:t>0.03373527</w:t>
             </w:r>
           </w:p>
@@ -15792,15 +17154,11 @@
               <w:contextualSpacing/>
               <w:rPr>
                 <w:b/>
-                <w:sz w:val="24"/>
-                <w:szCs w:val="24"/>
-              </w:rPr>
-            </w:pPr>
-            <w:r>
-              <w:rPr>
-                <w:b/>
-                <w:sz w:val="24"/>
-                <w:szCs w:val="24"/>
+              </w:rPr>
+            </w:pPr>
+            <w:r>
+              <w:rPr>
+                <w:b/>
               </w:rPr>
               <w:t>LEW</w:t>
             </w:r>
@@ -15829,16 +17187,8 @@
           <w:p>
             <w:pPr>
               <w:contextualSpacing/>
-              <w:rPr>
-                <w:sz w:val="24"/>
-                <w:szCs w:val="24"/>
-              </w:rPr>
-            </w:pPr>
-            <w:r>
-              <w:rPr>
-                <w:sz w:val="24"/>
-                <w:szCs w:val="24"/>
-              </w:rPr>
+            </w:pPr>
+            <w:r>
               <w:t>245</w:t>
             </w:r>
           </w:p>
@@ -15866,16 +17216,8 @@
           <w:p>
             <w:pPr>
               <w:contextualSpacing/>
-              <w:rPr>
-                <w:sz w:val="24"/>
-                <w:szCs w:val="24"/>
-              </w:rPr>
-            </w:pPr>
-            <w:r>
-              <w:rPr>
-                <w:sz w:val="24"/>
-                <w:szCs w:val="24"/>
-              </w:rPr>
+            </w:pPr>
+            <w:r>
               <w:t>106</w:t>
             </w:r>
           </w:p>
@@ -15903,16 +17245,8 @@
           <w:p>
             <w:pPr>
               <w:contextualSpacing/>
-              <w:rPr>
-                <w:sz w:val="24"/>
-                <w:szCs w:val="24"/>
-              </w:rPr>
-            </w:pPr>
-            <w:r>
-              <w:rPr>
-                <w:sz w:val="24"/>
-                <w:szCs w:val="24"/>
-              </w:rPr>
+            </w:pPr>
+            <w:r>
               <w:t>10</w:t>
             </w:r>
           </w:p>
@@ -15940,16 +17274,8 @@
           <w:p>
             <w:pPr>
               <w:contextualSpacing/>
-              <w:rPr>
-                <w:sz w:val="24"/>
-                <w:szCs w:val="24"/>
-              </w:rPr>
-            </w:pPr>
-            <w:r>
-              <w:rPr>
-                <w:sz w:val="24"/>
-                <w:szCs w:val="24"/>
-              </w:rPr>
+            </w:pPr>
+            <w:r>
               <w:t>30</w:t>
             </w:r>
           </w:p>
@@ -15977,16 +17303,8 @@
           <w:p>
             <w:pPr>
               <w:contextualSpacing/>
-              <w:rPr>
-                <w:sz w:val="24"/>
-                <w:szCs w:val="24"/>
-              </w:rPr>
-            </w:pPr>
-            <w:r>
-              <w:rPr>
-                <w:sz w:val="24"/>
-                <w:szCs w:val="24"/>
-              </w:rPr>
+            </w:pPr>
+            <w:r>
               <w:t>0.12244898</w:t>
             </w:r>
           </w:p>
@@ -16014,16 +17332,8 @@
           <w:p>
             <w:pPr>
               <w:contextualSpacing/>
-              <w:rPr>
-                <w:sz w:val="24"/>
-                <w:szCs w:val="24"/>
-              </w:rPr>
-            </w:pPr>
-            <w:r>
-              <w:rPr>
-                <w:sz w:val="24"/>
-                <w:szCs w:val="24"/>
-              </w:rPr>
+            </w:pPr>
+            <w:r>
               <w:t>0.09433962</w:t>
             </w:r>
           </w:p>
@@ -16051,16 +17361,8 @@
           <w:p>
             <w:pPr>
               <w:contextualSpacing/>
-              <w:rPr>
-                <w:sz w:val="24"/>
-                <w:szCs w:val="24"/>
-              </w:rPr>
-            </w:pPr>
-            <w:r>
-              <w:rPr>
-                <w:sz w:val="24"/>
-                <w:szCs w:val="24"/>
-              </w:rPr>
+            </w:pPr>
+            <w:r>
               <w:t>0.02810936</w:t>
             </w:r>
           </w:p>
@@ -16096,16 +17398,12 @@
               <w:contextualSpacing/>
               <w:rPr>
                 <w:b/>
-                <w:sz w:val="24"/>
-                <w:szCs w:val="24"/>
                 <w:highlight w:val="yellow"/>
               </w:rPr>
             </w:pPr>
             <w:r>
               <w:rPr>
                 <w:b/>
-                <w:sz w:val="24"/>
-                <w:szCs w:val="24"/>
                 <w:highlight w:val="yellow"/>
               </w:rPr>
               <w:t>PWD</w:t>
@@ -16136,15 +17434,11 @@
             <w:pPr>
               <w:contextualSpacing/>
               <w:rPr>
-                <w:sz w:val="24"/>
-                <w:szCs w:val="24"/>
                 <w:highlight w:val="yellow"/>
               </w:rPr>
             </w:pPr>
             <w:r>
               <w:rPr>
-                <w:sz w:val="24"/>
-                <w:szCs w:val="24"/>
                 <w:highlight w:val="yellow"/>
               </w:rPr>
               <w:t>286</w:t>
@@ -16175,15 +17469,11 @@
             <w:pPr>
               <w:contextualSpacing/>
               <w:rPr>
-                <w:sz w:val="24"/>
-                <w:szCs w:val="24"/>
                 <w:highlight w:val="yellow"/>
               </w:rPr>
             </w:pPr>
             <w:r>
               <w:rPr>
-                <w:sz w:val="24"/>
-                <w:szCs w:val="24"/>
                 <w:highlight w:val="yellow"/>
               </w:rPr>
               <w:t>301</w:t>
@@ -16214,15 +17504,11 @@
             <w:pPr>
               <w:contextualSpacing/>
               <w:rPr>
-                <w:sz w:val="24"/>
-                <w:szCs w:val="24"/>
                 <w:highlight w:val="yellow"/>
               </w:rPr>
             </w:pPr>
             <w:r>
               <w:rPr>
-                <w:sz w:val="24"/>
-                <w:szCs w:val="24"/>
                 <w:highlight w:val="yellow"/>
               </w:rPr>
               <w:t>4</w:t>
@@ -16253,15 +17539,11 @@
             <w:pPr>
               <w:contextualSpacing/>
               <w:rPr>
-                <w:sz w:val="24"/>
-                <w:szCs w:val="24"/>
                 <w:highlight w:val="yellow"/>
               </w:rPr>
             </w:pPr>
             <w:r>
               <w:rPr>
-                <w:sz w:val="24"/>
-                <w:szCs w:val="24"/>
                 <w:highlight w:val="yellow"/>
               </w:rPr>
               <w:t>46</w:t>
@@ -16292,15 +17574,11 @@
             <w:pPr>
               <w:contextualSpacing/>
               <w:rPr>
-                <w:sz w:val="24"/>
-                <w:szCs w:val="24"/>
                 <w:highlight w:val="yellow"/>
               </w:rPr>
             </w:pPr>
             <w:r>
               <w:rPr>
-                <w:sz w:val="24"/>
-                <w:szCs w:val="24"/>
                 <w:highlight w:val="yellow"/>
               </w:rPr>
               <w:t>0.16083916</w:t>
@@ -16331,15 +17609,11 @@
             <w:pPr>
               <w:contextualSpacing/>
               <w:rPr>
-                <w:sz w:val="24"/>
-                <w:szCs w:val="24"/>
                 <w:highlight w:val="yellow"/>
               </w:rPr>
             </w:pPr>
             <w:r>
               <w:rPr>
-                <w:sz w:val="24"/>
-                <w:szCs w:val="24"/>
                 <w:highlight w:val="yellow"/>
               </w:rPr>
               <w:t>0.01328904</w:t>
@@ -16370,15 +17644,11 @@
             <w:pPr>
               <w:contextualSpacing/>
               <w:rPr>
-                <w:sz w:val="24"/>
-                <w:szCs w:val="24"/>
                 <w:highlight w:val="yellow"/>
               </w:rPr>
             </w:pPr>
             <w:r>
               <w:rPr>
-                <w:sz w:val="24"/>
-                <w:szCs w:val="24"/>
                 <w:highlight w:val="yellow"/>
               </w:rPr>
               <w:t>0.14755012</w:t>
@@ -16416,15 +17686,11 @@
               <w:contextualSpacing/>
               <w:rPr>
                 <w:b/>
-                <w:sz w:val="24"/>
-                <w:szCs w:val="24"/>
-              </w:rPr>
-            </w:pPr>
-            <w:r>
-              <w:rPr>
-                <w:b/>
-                <w:sz w:val="24"/>
-                <w:szCs w:val="24"/>
+              </w:rPr>
+            </w:pPr>
+            <w:r>
+              <w:rPr>
+                <w:b/>
               </w:rPr>
               <w:t>KAZ</w:t>
             </w:r>
@@ -16453,16 +17719,8 @@
           <w:p>
             <w:pPr>
               <w:contextualSpacing/>
-              <w:rPr>
-                <w:sz w:val="24"/>
-                <w:szCs w:val="24"/>
-              </w:rPr>
-            </w:pPr>
-            <w:r>
-              <w:rPr>
-                <w:sz w:val="24"/>
-                <w:szCs w:val="24"/>
-              </w:rPr>
+            </w:pPr>
+            <w:r>
               <w:t>128</w:t>
             </w:r>
           </w:p>
@@ -16490,16 +17748,8 @@
           <w:p>
             <w:pPr>
               <w:contextualSpacing/>
-              <w:rPr>
-                <w:sz w:val="24"/>
-                <w:szCs w:val="24"/>
-              </w:rPr>
-            </w:pPr>
-            <w:r>
-              <w:rPr>
-                <w:sz w:val="24"/>
-                <w:szCs w:val="24"/>
-              </w:rPr>
+            </w:pPr>
+            <w:r>
               <w:t>84</w:t>
             </w:r>
           </w:p>
@@ -16527,16 +17777,8 @@
           <w:p>
             <w:pPr>
               <w:contextualSpacing/>
-              <w:rPr>
-                <w:sz w:val="24"/>
-                <w:szCs w:val="24"/>
-              </w:rPr>
-            </w:pPr>
-            <w:r>
-              <w:rPr>
-                <w:sz w:val="24"/>
-                <w:szCs w:val="24"/>
-              </w:rPr>
+            </w:pPr>
+            <w:r>
               <w:t>14</w:t>
             </w:r>
           </w:p>
@@ -16564,16 +17806,8 @@
           <w:p>
             <w:pPr>
               <w:contextualSpacing/>
-              <w:rPr>
-                <w:sz w:val="24"/>
-                <w:szCs w:val="24"/>
-              </w:rPr>
-            </w:pPr>
-            <w:r>
-              <w:rPr>
-                <w:sz w:val="24"/>
-                <w:szCs w:val="24"/>
-              </w:rPr>
+            </w:pPr>
+            <w:r>
               <w:t>12</w:t>
             </w:r>
           </w:p>
@@ -16601,16 +17835,8 @@
           <w:p>
             <w:pPr>
               <w:contextualSpacing/>
-              <w:rPr>
-                <w:sz w:val="24"/>
-                <w:szCs w:val="24"/>
-              </w:rPr>
-            </w:pPr>
-            <w:r>
-              <w:rPr>
-                <w:sz w:val="24"/>
-                <w:szCs w:val="24"/>
-              </w:rPr>
+            </w:pPr>
+            <w:r>
               <w:t>0.09375000</w:t>
             </w:r>
           </w:p>
@@ -16638,16 +17864,8 @@
           <w:p>
             <w:pPr>
               <w:contextualSpacing/>
-              <w:rPr>
-                <w:sz w:val="24"/>
-                <w:szCs w:val="24"/>
-              </w:rPr>
-            </w:pPr>
-            <w:r>
-              <w:rPr>
-                <w:sz w:val="24"/>
-                <w:szCs w:val="24"/>
-              </w:rPr>
+            </w:pPr>
+            <w:r>
               <w:t>0.16666667</w:t>
             </w:r>
           </w:p>
@@ -16677,22 +17895,16 @@
               <w:contextualSpacing/>
               <w:rPr>
                 <w:b/>
-                <w:sz w:val="24"/>
-                <w:szCs w:val="24"/>
-              </w:rPr>
-            </w:pPr>
-            <w:r>
-              <w:rPr>
-                <w:b/>
-                <w:sz w:val="24"/>
-                <w:szCs w:val="24"/>
+              </w:rPr>
+            </w:pPr>
+            <w:r>
+              <w:rPr>
+                <w:b/>
               </w:rPr>
               <w:t>-0.07291667</w:t>
             </w:r>
           </w:p>
         </w:tc>
-        <w:bookmarkStart w:id="1" w:name="_GoBack"/>
-        <w:bookmarkEnd w:id="1"/>
       </w:tr>
       <w:tr>
         <w:trPr>
@@ -16724,16 +17936,12 @@
               <w:contextualSpacing/>
               <w:rPr>
                 <w:b/>
-                <w:sz w:val="24"/>
-                <w:szCs w:val="24"/>
                 <w:highlight w:val="yellow"/>
               </w:rPr>
             </w:pPr>
             <w:r>
               <w:rPr>
                 <w:b/>
-                <w:sz w:val="24"/>
-                <w:szCs w:val="24"/>
                 <w:highlight w:val="yellow"/>
               </w:rPr>
               <w:t>SKIVE</w:t>
@@ -16764,15 +17972,11 @@
             <w:pPr>
               <w:contextualSpacing/>
               <w:rPr>
-                <w:sz w:val="24"/>
-                <w:szCs w:val="24"/>
                 <w:highlight w:val="yellow"/>
               </w:rPr>
             </w:pPr>
             <w:r>
               <w:rPr>
-                <w:sz w:val="24"/>
-                <w:szCs w:val="24"/>
                 <w:highlight w:val="yellow"/>
               </w:rPr>
               <w:t>113</w:t>
@@ -16803,15 +18007,11 @@
             <w:pPr>
               <w:contextualSpacing/>
               <w:rPr>
-                <w:sz w:val="24"/>
-                <w:szCs w:val="24"/>
                 <w:highlight w:val="yellow"/>
               </w:rPr>
             </w:pPr>
             <w:r>
               <w:rPr>
-                <w:sz w:val="24"/>
-                <w:szCs w:val="24"/>
                 <w:highlight w:val="yellow"/>
               </w:rPr>
               <w:t>253</w:t>
@@ -16842,15 +18042,11 @@
             <w:pPr>
               <w:contextualSpacing/>
               <w:rPr>
-                <w:sz w:val="24"/>
-                <w:szCs w:val="24"/>
                 <w:highlight w:val="yellow"/>
               </w:rPr>
             </w:pPr>
             <w:r>
               <w:rPr>
-                <w:sz w:val="24"/>
-                <w:szCs w:val="24"/>
                 <w:highlight w:val="yellow"/>
               </w:rPr>
               <w:t>0</w:t>
@@ -16881,15 +18077,11 @@
             <w:pPr>
               <w:contextualSpacing/>
               <w:rPr>
-                <w:sz w:val="24"/>
-                <w:szCs w:val="24"/>
                 <w:highlight w:val="yellow"/>
               </w:rPr>
             </w:pPr>
             <w:r>
               <w:rPr>
-                <w:sz w:val="24"/>
-                <w:szCs w:val="24"/>
                 <w:highlight w:val="yellow"/>
               </w:rPr>
               <w:t>11</w:t>
@@ -16920,15 +18112,11 @@
             <w:pPr>
               <w:contextualSpacing/>
               <w:rPr>
-                <w:sz w:val="24"/>
-                <w:szCs w:val="24"/>
                 <w:highlight w:val="yellow"/>
               </w:rPr>
             </w:pPr>
             <w:r>
               <w:rPr>
-                <w:sz w:val="24"/>
-                <w:szCs w:val="24"/>
                 <w:highlight w:val="yellow"/>
               </w:rPr>
               <w:t>0.09734513</w:t>
@@ -16959,15 +18147,11 @@
             <w:pPr>
               <w:contextualSpacing/>
               <w:rPr>
-                <w:sz w:val="24"/>
-                <w:szCs w:val="24"/>
                 <w:highlight w:val="yellow"/>
               </w:rPr>
             </w:pPr>
             <w:r>
               <w:rPr>
-                <w:sz w:val="24"/>
-                <w:szCs w:val="24"/>
                 <w:highlight w:val="yellow"/>
               </w:rPr>
               <w:t>0.00000000</w:t>
@@ -16998,15 +18182,11 @@
             <w:pPr>
               <w:contextualSpacing/>
               <w:rPr>
-                <w:sz w:val="24"/>
-                <w:szCs w:val="24"/>
                 <w:highlight w:val="yellow"/>
               </w:rPr>
             </w:pPr>
             <w:r>
               <w:rPr>
-                <w:sz w:val="24"/>
-                <w:szCs w:val="24"/>
                 <w:highlight w:val="yellow"/>
               </w:rPr>
               <w:t>0.09734513</w:t>
@@ -17044,16 +18224,12 @@
               <w:contextualSpacing/>
               <w:rPr>
                 <w:b/>
-                <w:sz w:val="24"/>
-                <w:szCs w:val="24"/>
                 <w:highlight w:val="yellow"/>
               </w:rPr>
             </w:pPr>
             <w:r>
               <w:rPr>
                 <w:b/>
-                <w:sz w:val="24"/>
-                <w:szCs w:val="24"/>
                 <w:highlight w:val="yellow"/>
               </w:rPr>
               <w:t>MSM</w:t>
@@ -17084,15 +18260,11 @@
             <w:pPr>
               <w:contextualSpacing/>
               <w:rPr>
-                <w:sz w:val="24"/>
-                <w:szCs w:val="24"/>
                 <w:highlight w:val="yellow"/>
               </w:rPr>
             </w:pPr>
             <w:r>
               <w:rPr>
-                <w:sz w:val="24"/>
-                <w:szCs w:val="24"/>
                 <w:highlight w:val="yellow"/>
               </w:rPr>
               <w:t>159</w:t>
@@ -17123,15 +18295,11 @@
             <w:pPr>
               <w:contextualSpacing/>
               <w:rPr>
-                <w:sz w:val="24"/>
-                <w:szCs w:val="24"/>
                 <w:highlight w:val="yellow"/>
               </w:rPr>
             </w:pPr>
             <w:r>
               <w:rPr>
-                <w:sz w:val="24"/>
-                <w:szCs w:val="24"/>
                 <w:highlight w:val="yellow"/>
               </w:rPr>
               <w:t>91</w:t>
@@ -17162,15 +18330,11 @@
             <w:pPr>
               <w:contextualSpacing/>
               <w:rPr>
-                <w:sz w:val="24"/>
-                <w:szCs w:val="24"/>
                 <w:highlight w:val="yellow"/>
               </w:rPr>
             </w:pPr>
             <w:r>
               <w:rPr>
-                <w:sz w:val="24"/>
-                <w:szCs w:val="24"/>
                 <w:highlight w:val="yellow"/>
               </w:rPr>
               <w:t>3</w:t>
@@ -17201,15 +18365,11 @@
             <w:pPr>
               <w:contextualSpacing/>
               <w:rPr>
-                <w:sz w:val="24"/>
-                <w:szCs w:val="24"/>
                 <w:highlight w:val="yellow"/>
               </w:rPr>
             </w:pPr>
             <w:r>
               <w:rPr>
-                <w:sz w:val="24"/>
-                <w:szCs w:val="24"/>
                 <w:highlight w:val="yellow"/>
               </w:rPr>
               <w:t>20</w:t>
@@ -17240,15 +18400,11 @@
             <w:pPr>
               <w:contextualSpacing/>
               <w:rPr>
-                <w:sz w:val="24"/>
-                <w:szCs w:val="24"/>
                 <w:highlight w:val="yellow"/>
               </w:rPr>
             </w:pPr>
             <w:r>
               <w:rPr>
-                <w:sz w:val="24"/>
-                <w:szCs w:val="24"/>
                 <w:highlight w:val="yellow"/>
               </w:rPr>
               <w:t>0.12578616</w:t>
@@ -17279,15 +18435,11 @@
             <w:pPr>
               <w:contextualSpacing/>
               <w:rPr>
-                <w:sz w:val="24"/>
-                <w:szCs w:val="24"/>
                 <w:highlight w:val="yellow"/>
               </w:rPr>
             </w:pPr>
             <w:r>
               <w:rPr>
-                <w:sz w:val="24"/>
-                <w:szCs w:val="24"/>
                 <w:highlight w:val="yellow"/>
               </w:rPr>
               <w:t>0.03296703</w:t>
@@ -17318,15 +18470,11 @@
             <w:pPr>
               <w:contextualSpacing/>
               <w:rPr>
-                <w:sz w:val="24"/>
-                <w:szCs w:val="24"/>
                 <w:highlight w:val="yellow"/>
               </w:rPr>
             </w:pPr>
             <w:r>
               <w:rPr>
-                <w:sz w:val="24"/>
-                <w:szCs w:val="24"/>
                 <w:highlight w:val="yellow"/>
               </w:rPr>
               <w:t>0.09281913</w:t>
@@ -17363,15 +18511,11 @@
               <w:contextualSpacing/>
               <w:rPr>
                 <w:b/>
-                <w:sz w:val="24"/>
-                <w:szCs w:val="24"/>
-              </w:rPr>
-            </w:pPr>
-            <w:r>
-              <w:rPr>
-                <w:b/>
-                <w:sz w:val="24"/>
-                <w:szCs w:val="24"/>
+              </w:rPr>
+            </w:pPr>
+            <w:r>
+              <w:rPr>
+                <w:b/>
               </w:rPr>
               <w:t>MOLF</w:t>
             </w:r>
@@ -17399,10 +18543,6 @@
           <w:p>
             <w:pPr>
               <w:contextualSpacing/>
-              <w:rPr>
-                <w:sz w:val="24"/>
-                <w:szCs w:val="24"/>
-              </w:rPr>
             </w:pPr>
           </w:p>
         </w:tc>
@@ -17428,10 +18568,6 @@
           <w:p>
             <w:pPr>
               <w:contextualSpacing/>
-              <w:rPr>
-                <w:sz w:val="24"/>
-                <w:szCs w:val="24"/>
-              </w:rPr>
             </w:pPr>
           </w:p>
         </w:tc>
@@ -17457,10 +18593,6 @@
           <w:p>
             <w:pPr>
               <w:contextualSpacing/>
-              <w:rPr>
-                <w:sz w:val="24"/>
-                <w:szCs w:val="24"/>
-              </w:rPr>
             </w:pPr>
           </w:p>
         </w:tc>
@@ -17486,10 +18618,6 @@
           <w:p>
             <w:pPr>
               <w:contextualSpacing/>
-              <w:rPr>
-                <w:sz w:val="24"/>
-                <w:szCs w:val="24"/>
-              </w:rPr>
             </w:pPr>
           </w:p>
         </w:tc>
@@ -17515,16 +18643,8 @@
           <w:p>
             <w:pPr>
               <w:contextualSpacing/>
-              <w:rPr>
-                <w:sz w:val="24"/>
-                <w:szCs w:val="24"/>
-              </w:rPr>
-            </w:pPr>
-            <w:r>
-              <w:rPr>
-                <w:sz w:val="24"/>
-                <w:szCs w:val="24"/>
-              </w:rPr>
+            </w:pPr>
+            <w:r>
               <w:t>(need female data)</w:t>
             </w:r>
           </w:p>
@@ -17551,11 +18671,10 @@
           <w:p>
             <w:pPr>
               <w:contextualSpacing/>
-              <w:rPr>
-                <w:sz w:val="24"/>
-                <w:szCs w:val="24"/>
-              </w:rPr>
-            </w:pPr>
+            </w:pPr>
+            <w:r>
+              <w:t>0.08247423</w:t>
+            </w:r>
           </w:p>
         </w:tc>
         <w:tc>
@@ -17580,52 +18699,32 @@
           <w:p>
             <w:pPr>
               <w:contextualSpacing/>
-              <w:rPr>
-                <w:sz w:val="24"/>
-                <w:szCs w:val="24"/>
-              </w:rPr>
             </w:pPr>
           </w:p>
         </w:tc>
       </w:tr>
     </w:tbl>
     <w:p>
-      <w:pPr>
-        <w:rPr>
-          <w:sz w:val="24"/>
-          <w:szCs w:val="24"/>
-        </w:rPr>
-      </w:pPr>
       <w:proofErr w:type="spellStart"/>
       <w:r>
-        <w:rPr>
-          <w:sz w:val="24"/>
-          <w:szCs w:val="24"/>
-        </w:rPr>
         <w:t>i</w:t>
       </w:r>
       <w:proofErr w:type="spellEnd"/>
       <w:r>
-        <w:rPr>
-          <w:sz w:val="24"/>
-          <w:szCs w:val="24"/>
-        </w:rPr>
-        <w:t xml:space="preserve">) All high rec strains have a large difference between the proportions of bivalents which have short normalized IFDs </w:t>
+        <w:t>) All high rec strains have a large difference between the proportions of bivalents which have short normalized IFDs</w:t>
+      </w:r>
+      <w:r>
+        <w:t xml:space="preserve">. The ‘high rec strains’ </w:t>
       </w:r>
     </w:p>
     <w:p>
-      <w:pPr>
-        <w:rPr>
-          <w:sz w:val="24"/>
-          <w:szCs w:val="24"/>
-        </w:rPr>
-      </w:pPr>
-      <w:r>
-        <w:rPr>
-          <w:sz w:val="24"/>
-          <w:szCs w:val="24"/>
-        </w:rPr>
+      <w:r>
         <w:t>ii) KAZ is the only strain with more short normalized IFDs in males than females.</w:t>
+      </w:r>
+    </w:p>
+    <w:p>
+      <w:r>
+        <w:t>MOLF – sex difference</w:t>
       </w:r>
     </w:p>
     <w:p>
@@ -17645,7 +18744,7 @@
         <mc:AlternateContent>
           <mc:Choice Requires="wpg">
             <w:drawing>
-              <wp:anchor distT="0" distB="0" distL="114300" distR="114300" simplePos="0" relativeHeight="251663360" behindDoc="0" locked="0" layoutInCell="1" allowOverlap="1" wp14:anchorId="702347BF" wp14:editId="360086A0">
+              <wp:anchor distT="0" distB="0" distL="114300" distR="114300" simplePos="0" relativeHeight="251659264" behindDoc="0" locked="0" layoutInCell="1" allowOverlap="1" wp14:anchorId="40AA6046" wp14:editId="048D2BED">
                 <wp:simplePos x="0" y="0"/>
                 <wp:positionH relativeFrom="column">
                   <wp:posOffset>0</wp:posOffset>
@@ -17656,7 +18755,7 @@
                 <wp:extent cx="6419850" cy="6979920"/>
                 <wp:effectExtent l="0" t="0" r="0" b="0"/>
                 <wp:wrapNone/>
-                <wp:docPr id="12" name="Group 12"/>
+                <wp:docPr id="13" name="Group 13"/>
                 <wp:cNvGraphicFramePr/>
                 <a:graphic xmlns:a="http://schemas.openxmlformats.org/drawingml/2006/main">
                   <a:graphicData uri="http://schemas.microsoft.com/office/word/2010/wordprocessingGroup">
@@ -17672,7 +18771,7 @@
                       </wpg:grpSpPr>
                       <pic:pic xmlns:pic="http://schemas.openxmlformats.org/drawingml/2006/picture">
                         <pic:nvPicPr>
-                          <pic:cNvPr id="5" name="Picture 5"/>
+                          <pic:cNvPr id="4" name="Picture 4"/>
                           <pic:cNvPicPr>
                             <a:picLocks noChangeAspect="1"/>
                           </pic:cNvPicPr>
@@ -17685,13 +18784,13 @@
                               </a:ext>
                             </a:extLst>
                           </a:blip>
-                          <a:srcRect r="31939"/>
+                          <a:srcRect r="31786"/>
                           <a:stretch/>
                         </pic:blipFill>
                         <pic:spPr bwMode="auto">
                           <a:xfrm>
-                            <a:off x="3390900" y="142875"/>
-                            <a:ext cx="3028950" cy="3359150"/>
+                            <a:off x="0" y="0"/>
+                            <a:ext cx="3248025" cy="3594100"/>
                           </a:xfrm>
                           <a:prstGeom prst="rect">
                             <a:avLst/>
@@ -17709,7 +18808,7 @@
                       </pic:pic>
                       <pic:pic xmlns:pic="http://schemas.openxmlformats.org/drawingml/2006/picture">
                         <pic:nvPicPr>
-                          <pic:cNvPr id="4" name="Picture 4"/>
+                          <pic:cNvPr id="5" name="Picture 5"/>
                           <pic:cNvPicPr>
                             <a:picLocks noChangeAspect="1"/>
                           </pic:cNvPicPr>
@@ -17722,13 +18821,13 @@
                               </a:ext>
                             </a:extLst>
                           </a:blip>
-                          <a:srcRect r="31786"/>
+                          <a:srcRect r="31939"/>
                           <a:stretch/>
                         </pic:blipFill>
                         <pic:spPr bwMode="auto">
                           <a:xfrm>
-                            <a:off x="0" y="0"/>
-                            <a:ext cx="3248025" cy="3594100"/>
+                            <a:off x="3390900" y="142875"/>
+                            <a:ext cx="3028950" cy="3359150"/>
                           </a:xfrm>
                           <a:prstGeom prst="rect">
                             <a:avLst/>
@@ -17786,7 +18885,7 @@
           </mc:Choice>
           <mc:Fallback>
             <w:pict>
-              <v:group w14:anchorId="350E4AF9" id="Group 12" o:spid="_x0000_s1026" style="position:absolute;margin-left:0;margin-top:10.5pt;width:505.5pt;height:549.6pt;z-index:251663360" coordsize="64198,69799" o:gfxdata="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">
+              <v:group w14:anchorId="317892AD" id="Group 13" o:spid="_x0000_s1026" style="position:absolute;margin-left:0;margin-top:10.5pt;width:505.5pt;height:549.6pt;z-index:251659264" coordsize="64198,69799" o:gfxdata="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">
                 <v:shapetype id="_x0000_t75" coordsize="21600,21600" o:spt="75" o:preferrelative="t" path="m@4@5l@4@11@9@11@9@5xe" filled="f" stroked="f">
                   <v:stroke joinstyle="miter"/>
                   <v:formulas>
@@ -17806,12 +18905,12 @@
                   <v:path o:extrusionok="f" gradientshapeok="t" o:connecttype="rect"/>
                   <o:lock v:ext="edit" aspectratio="t"/>
                 </v:shapetype>
-                <v:shape id="Picture 5" o:spid="_x0000_s1027" type="#_x0000_t75" style="position:absolute;left:33909;top:1428;width:30289;height:33592;visibility:visible;mso-wrap-style:square" o:gfxdata="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">
-                  <v:imagedata r:id="rId10" o:title="" cropright="20932f"/>
+                <v:shape id="Picture 4" o:spid="_x0000_s1027" type="#_x0000_t75" style="position:absolute;width:32480;height:35941;visibility:visible;mso-wrap-style:square" o:gfxdata="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">
+                  <v:imagedata r:id="rId10" o:title="" cropright="20831f"/>
                   <v:path arrowok="t"/>
                 </v:shape>
-                <v:shape id="Picture 4" o:spid="_x0000_s1028" type="#_x0000_t75" style="position:absolute;width:32480;height:35941;visibility:visible;mso-wrap-style:square" o:gfxdata="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">
-                  <v:imagedata r:id="rId11" o:title="" cropright="20831f"/>
+                <v:shape id="Picture 5" o:spid="_x0000_s1028" type="#_x0000_t75" style="position:absolute;left:33909;top:1428;width:30289;height:33592;visibility:visible;mso-wrap-style:square" o:gfxdata="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">
+                  <v:imagedata r:id="rId11" o:title="" cropright="20932f"/>
                   <v:path arrowok="t"/>
                 </v:shape>
                 <v:shape id="Picture 7" o:spid="_x0000_s1029" type="#_x0000_t75" style="position:absolute;left:1047;top:36004;width:44768;height:33795;visibility:visible;mso-wrap-style:square" o:gfxdata="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">
@@ -17874,13 +18973,13 @@
         <mc:AlternateContent>
           <mc:Choice Requires="wpg">
             <w:drawing>
-              <wp:anchor distT="0" distB="0" distL="114300" distR="114300" simplePos="0" relativeHeight="251665408" behindDoc="0" locked="0" layoutInCell="1" allowOverlap="1" wp14:anchorId="261BB7B7" wp14:editId="3030321D">
+              <wp:anchor distT="0" distB="0" distL="114300" distR="114300" simplePos="0" relativeHeight="251665408" behindDoc="0" locked="0" layoutInCell="1" allowOverlap="1" wp14:anchorId="23036E11" wp14:editId="01278055">
                 <wp:simplePos x="0" y="0"/>
                 <wp:positionH relativeFrom="column">
-                  <wp:posOffset>0</wp:posOffset>
+                  <wp:posOffset>104775</wp:posOffset>
                 </wp:positionH>
                 <wp:positionV relativeFrom="paragraph">
-                  <wp:posOffset>418465</wp:posOffset>
+                  <wp:posOffset>0</wp:posOffset>
                 </wp:positionV>
                 <wp:extent cx="6496050" cy="7962900"/>
                 <wp:effectExtent l="0" t="0" r="0" b="0"/>
@@ -17900,7 +18999,7 @@
                     <wp:lineTo x="0" y="0"/>
                   </wp:wrapPolygon>
                 </wp:wrapThrough>
-                <wp:docPr id="11" name="Group 11"/>
+                <wp:docPr id="14" name="Group 14"/>
                 <wp:cNvGraphicFramePr/>
                 <a:graphic xmlns:a="http://schemas.openxmlformats.org/drawingml/2006/main">
                   <a:graphicData uri="http://schemas.microsoft.com/office/word/2010/wordprocessingGroup">
@@ -18030,7 +19129,7 @@
           </mc:Choice>
           <mc:Fallback>
             <w:pict>
-              <v:group w14:anchorId="1F76E525" id="Group 11" o:spid="_x0000_s1026" style="position:absolute;margin-left:0;margin-top:32.95pt;width:511.5pt;height:627pt;z-index:251665408" coordsize="64960,79629" o:gfxdata="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">
+              <v:group w14:anchorId="59C8573F" id="Group 14" o:spid="_x0000_s1026" style="position:absolute;margin-left:8.25pt;margin-top:0;width:511.5pt;height:627pt;z-index:251665408" coordsize="64960,79629" o:gfxdata="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">
                 <v:shape id="Picture 8" o:spid="_x0000_s1027" type="#_x0000_t75" style="position:absolute;width:31623;height:43529;visibility:visible;mso-wrap-style:square" o:gfxdata="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">
                   <v:imagedata r:id="rId16" o:title="" cropright="21223f"/>
                   <v:path arrowok="t"/>
@@ -18114,45 +19213,47 @@
           <w:szCs w:val="32"/>
         </w:rPr>
       </w:pPr>
-      <w:r>
-        <w:br w:type="page"/>
-      </w:r>
     </w:p>
     <w:p>
       <w:pPr>
-        <w:pStyle w:val="Heading1"/>
-      </w:pPr>
-      <w:r>
-        <w:lastRenderedPageBreak/>
-        <w:t xml:space="preserve">Q2 </w:t>
-      </w:r>
-      <w:r>
-        <w:t xml:space="preserve">Male </w:t>
-      </w:r>
-      <w:proofErr w:type="spellStart"/>
-      <w:r>
-        <w:t>Musc</w:t>
-      </w:r>
-      <w:proofErr w:type="spellEnd"/>
-      <w:r>
-        <w:t xml:space="preserve"> P</w:t>
-      </w:r>
-      <w:r>
-        <w:t xml:space="preserve">olymorphism </w:t>
-      </w:r>
+        <w:shd w:val="clear" w:color="auto" w:fill="FFFFFF"/>
+        <w:tabs>
+          <w:tab w:val="left" w:pos="916"/>
+          <w:tab w:val="left" w:pos="1832"/>
+          <w:tab w:val="left" w:pos="2748"/>
+          <w:tab w:val="left" w:pos="3664"/>
+          <w:tab w:val="left" w:pos="4580"/>
+          <w:tab w:val="left" w:pos="5496"/>
+          <w:tab w:val="left" w:pos="6412"/>
+          <w:tab w:val="left" w:pos="7328"/>
+          <w:tab w:val="left" w:pos="8244"/>
+          <w:tab w:val="left" w:pos="9160"/>
+          <w:tab w:val="left" w:pos="10076"/>
+          <w:tab w:val="left" w:pos="10992"/>
+          <w:tab w:val="left" w:pos="11908"/>
+          <w:tab w:val="left" w:pos="12824"/>
+          <w:tab w:val="left" w:pos="13740"/>
+          <w:tab w:val="left" w:pos="14656"/>
+        </w:tabs>
+        <w:wordWrap w:val="0"/>
+        <w:spacing w:after="0" w:line="225" w:lineRule="atLeast"/>
+        <w:rPr>
+          <w:rFonts w:ascii="Lucida Console" w:eastAsia="Times New Roman" w:hAnsi="Lucida Console" w:cs="Courier New"/>
+          <w:color w:val="000000"/>
+          <w:sz w:val="20"/>
+          <w:szCs w:val="20"/>
+        </w:rPr>
+      </w:pPr>
     </w:p>
     <w:p>
       <w:pPr>
-        <w:contextualSpacing/>
-      </w:pPr>
-      <w:r>
-        <w:t>W</w:t>
-      </w:r>
-      <w:r>
-        <w:t>hich traits distinguish high and low rec</w:t>
-      </w:r>
-      <w:r>
-        <w:t xml:space="preserve">ombining males in </w:t>
+        <w:pStyle w:val="Heading1"/>
+      </w:pPr>
+      <w:r>
+        <w:t xml:space="preserve">Q2 </w:t>
+      </w:r>
+      <w:r>
+        <w:t xml:space="preserve">Male </w:t>
       </w:r>
       <w:proofErr w:type="spellStart"/>
       <w:r>
@@ -18160,228 +19261,51 @@
       </w:r>
       <w:proofErr w:type="spellEnd"/>
       <w:r>
-        <w:t xml:space="preserve"> strains? (High: MSM and PWD, Low: KAZ, SKIVE, MOLF).</w:t>
-      </w:r>
-      <w:r>
-        <w:t xml:space="preserve"> Consider more </w:t>
-      </w:r>
-      <w:proofErr w:type="spellStart"/>
-      <w:r>
-        <w:t>Musc</w:t>
-      </w:r>
-      <w:proofErr w:type="spellEnd"/>
-      <w:r>
-        <w:t xml:space="preserve"> strains:  PWD, SKIVE, CZECH, </w:t>
-      </w:r>
-      <w:proofErr w:type="gramStart"/>
-      <w:r>
-        <w:t>KAZ  (</w:t>
-      </w:r>
-      <w:proofErr w:type="gramEnd"/>
-      <w:r>
-        <w:t>TOM, AST)</w:t>
+        <w:t xml:space="preserve"> P</w:t>
+      </w:r>
+      <w:r>
+        <w:t xml:space="preserve">olymorphism </w:t>
       </w:r>
     </w:p>
     <w:p>
-      <w:r>
-        <w:br w:type="page"/>
-      </w:r>
-    </w:p>
-    <w:p>
       <w:pPr>
         <w:contextualSpacing/>
       </w:pPr>
-    </w:p>
-    <w:p>
-      <w:pPr>
-        <w:contextualSpacing/>
-      </w:pPr>
-    </w:p>
-    <w:p>
-      <w:pPr>
-        <w:contextualSpacing/>
-      </w:pPr>
-    </w:p>
-    <w:p>
-      <w:pPr>
-        <w:contextualSpacing/>
-      </w:pPr>
-      <w:r>
-        <w:t>Add in all the other excluded male strains?</w:t>
-      </w:r>
-    </w:p>
-    <w:p>
-      <w:pPr>
-        <w:contextualSpacing/>
-      </w:pPr>
-    </w:p>
-    <w:p>
-      <w:r>
-        <w:t xml:space="preserve">-maybe run contrast model comparisons </w:t>
-      </w:r>
-    </w:p>
-    <w:p>
-      <w:pPr>
-        <w:pStyle w:val="Heading1"/>
-        <w:rPr>
-          <w:rFonts w:asciiTheme="minorHAnsi" w:eastAsiaTheme="minorHAnsi" w:hAnsiTheme="minorHAnsi" w:cstheme="minorBidi"/>
-          <w:color w:val="auto"/>
-          <w:sz w:val="22"/>
-          <w:szCs w:val="22"/>
-        </w:rPr>
-      </w:pPr>
-      <w:r>
-        <w:rPr>
-          <w:rFonts w:asciiTheme="minorHAnsi" w:eastAsiaTheme="minorHAnsi" w:hAnsiTheme="minorHAnsi" w:cstheme="minorBidi"/>
-          <w:color w:val="auto"/>
-          <w:sz w:val="22"/>
-          <w:szCs w:val="22"/>
-        </w:rPr>
-        <w:t xml:space="preserve">Which mice do I put </w:t>
+      <w:r>
+        <w:t>W</w:t>
+      </w:r>
+      <w:r>
+        <w:t>hich traits distinguish high and low rec</w:t>
+      </w:r>
+      <w:r>
+        <w:t xml:space="preserve">ombining males in </w:t>
+      </w:r>
+      <w:proofErr w:type="spellStart"/>
+      <w:r>
+        <w:t>Musc</w:t>
+      </w:r>
+      <w:proofErr w:type="spellEnd"/>
+      <w:r>
+        <w:t xml:space="preserve"> strains? (High: MSM and PWD, Low: KAZ, SKIVE, MOLF).</w:t>
+      </w:r>
+      <w:r>
+        <w:t xml:space="preserve"> Consider more </w:t>
+      </w:r>
+      <w:proofErr w:type="spellStart"/>
+      <w:r>
+        <w:t>Musc</w:t>
+      </w:r>
+      <w:proofErr w:type="spellEnd"/>
+      <w:r>
+        <w:t xml:space="preserve"> strains:  PWD, SKIVE, CZECH, </w:t>
       </w:r>
       <w:proofErr w:type="gramStart"/>
       <w:r>
-        <w:rPr>
-          <w:rFonts w:asciiTheme="minorHAnsi" w:eastAsiaTheme="minorHAnsi" w:hAnsiTheme="minorHAnsi" w:cstheme="minorBidi"/>
-          <w:color w:val="auto"/>
-          <w:sz w:val="22"/>
-          <w:szCs w:val="22"/>
-        </w:rPr>
-        <w:t>bac</w:t>
+        <w:t>KAZ  (</w:t>
       </w:r>
       <w:proofErr w:type="gramEnd"/>
       <w:r>
-        <w:rPr>
-          <w:rFonts w:asciiTheme="minorHAnsi" w:eastAsiaTheme="minorHAnsi" w:hAnsiTheme="minorHAnsi" w:cstheme="minorBidi"/>
-          <w:color w:val="auto"/>
-          <w:sz w:val="22"/>
-          <w:szCs w:val="22"/>
-        </w:rPr>
-        <w:t xml:space="preserve"> in --- all males + some other</w:t>
-      </w:r>
-    </w:p>
-    <w:p>
-      <w:pPr>
-        <w:pStyle w:val="Heading1"/>
-        <w:rPr>
-          <w:rFonts w:asciiTheme="minorHAnsi" w:eastAsiaTheme="minorHAnsi" w:hAnsiTheme="minorHAnsi" w:cstheme="minorBidi"/>
-          <w:color w:val="auto"/>
-          <w:sz w:val="22"/>
-          <w:szCs w:val="22"/>
-        </w:rPr>
-      </w:pPr>
-      <w:r>
-        <w:rPr>
-          <w:rFonts w:asciiTheme="minorHAnsi" w:eastAsiaTheme="minorHAnsi" w:hAnsiTheme="minorHAnsi" w:cstheme="minorBidi"/>
-          <w:color w:val="auto"/>
-          <w:sz w:val="22"/>
-          <w:szCs w:val="22"/>
-        </w:rPr>
-        <w:t xml:space="preserve">Models </w:t>
-      </w:r>
-      <w:proofErr w:type="spellStart"/>
-      <w:r>
-        <w:rPr>
-          <w:rFonts w:asciiTheme="minorHAnsi" w:eastAsiaTheme="minorHAnsi" w:hAnsiTheme="minorHAnsi" w:cstheme="minorBidi"/>
-          <w:color w:val="auto"/>
-          <w:sz w:val="22"/>
-          <w:szCs w:val="22"/>
-        </w:rPr>
-        <w:t>glm</w:t>
-      </w:r>
-      <w:proofErr w:type="spellEnd"/>
-      <w:r>
-        <w:rPr>
-          <w:rFonts w:asciiTheme="minorHAnsi" w:eastAsiaTheme="minorHAnsi" w:hAnsiTheme="minorHAnsi" w:cstheme="minorBidi"/>
-          <w:color w:val="auto"/>
-          <w:sz w:val="22"/>
-          <w:szCs w:val="22"/>
-        </w:rPr>
-        <w:t xml:space="preserve">  </w:t>
-      </w:r>
-    </w:p>
-    <w:p>
-      <w:r>
-        <w:tab/>
-        <w:t xml:space="preserve">1. </w:t>
-      </w:r>
-      <w:proofErr w:type="gramStart"/>
-      <w:r>
-        <w:t>lm(</w:t>
-      </w:r>
-      <w:proofErr w:type="spellStart"/>
-      <w:proofErr w:type="gramEnd"/>
-      <w:r>
-        <w:t>av</w:t>
-      </w:r>
-      <w:proofErr w:type="spellEnd"/>
-      <w:r>
-        <w:t xml:space="preserve"> co ~ </w:t>
-      </w:r>
-      <w:proofErr w:type="spellStart"/>
-      <w:r>
-        <w:t>subsp</w:t>
-      </w:r>
-      <w:proofErr w:type="spellEnd"/>
-      <w:r>
-        <w:t xml:space="preserve"> * strain)</w:t>
-      </w:r>
-    </w:p>
-    <w:p>
-      <w:pPr>
-        <w:ind w:firstLine="720"/>
-      </w:pPr>
-      <w:r>
-        <w:t xml:space="preserve">2.   </w:t>
-      </w:r>
-      <w:proofErr w:type="gramStart"/>
-      <w:r>
-        <w:t>lm(</w:t>
-      </w:r>
-      <w:proofErr w:type="gramEnd"/>
-      <w:r>
-        <w:t>co ~ strain)</w:t>
-      </w:r>
-    </w:p>
-    <w:p>
-      <w:r>
-        <w:t xml:space="preserve">The summaries for both of </w:t>
-      </w:r>
-    </w:p>
-    <w:p>
-      <w:proofErr w:type="gramStart"/>
-      <w:r>
-        <w:t>2.anova</w:t>
-      </w:r>
-      <w:proofErr w:type="gramEnd"/>
-    </w:p>
-    <w:p>
-      <w:pPr>
-        <w:contextualSpacing/>
-      </w:pPr>
-    </w:p>
-    <w:p>
-      <w:pPr>
-        <w:contextualSpacing/>
-      </w:pPr>
-      <w:r>
-        <w:t xml:space="preserve">All male </w:t>
-      </w:r>
-      <w:proofErr w:type="spellStart"/>
-      <w:r>
-        <w:t>M.m</w:t>
-      </w:r>
-      <w:proofErr w:type="spellEnd"/>
-      <w:r>
-        <w:t xml:space="preserve"> mice?   (Should run the same </w:t>
-      </w:r>
-      <w:proofErr w:type="spellStart"/>
-      <w:r>
-        <w:t>av</w:t>
-      </w:r>
-      <w:proofErr w:type="spellEnd"/>
-      <w:r>
-        <w:t xml:space="preserve"> MLH1 count models for just male data --- before assuming these predictions would hold)</w:t>
+        <w:t>TOM, AST)</w:t>
       </w:r>
     </w:p>
     <w:p>
@@ -18510,24 +19434,6 @@
     <w:p>
       <w:pPr>
         <w:contextualSpacing/>
-      </w:pPr>
-    </w:p>
-    <w:p>
-      <w:pPr>
-        <w:contextualSpacing/>
-      </w:pPr>
-      <w:r>
-        <w:t>-Dom (no differences between strains)</w:t>
-      </w:r>
-    </w:p>
-    <w:p>
-      <w:pPr>
-        <w:contextualSpacing/>
-      </w:pPr>
-    </w:p>
-    <w:p>
-      <w:pPr>
-        <w:contextualSpacing/>
         <w:rPr>
           <w:b/>
         </w:rPr>
@@ -19231,7 +20137,6 @@
               <w:contextualSpacing/>
             </w:pPr>
             <w:r>
-              <w:lastRenderedPageBreak/>
               <w:t xml:space="preserve">Log regression </w:t>
             </w:r>
           </w:p>
@@ -19552,8 +20457,9 @@
         <w:rPr>
           <w:noProof/>
         </w:rPr>
+        <w:lastRenderedPageBreak/>
         <w:drawing>
-          <wp:anchor distT="0" distB="0" distL="114300" distR="114300" simplePos="0" relativeHeight="251657216" behindDoc="1" locked="0" layoutInCell="1" allowOverlap="1" wp14:anchorId="5B666FCD" wp14:editId="2D8EF62C">
+          <wp:anchor distT="0" distB="0" distL="114300" distR="114300" simplePos="0" relativeHeight="251649024" behindDoc="1" locked="0" layoutInCell="1" allowOverlap="1" wp14:anchorId="5B666FCD" wp14:editId="061E634B">
             <wp:simplePos x="0" y="0"/>
             <wp:positionH relativeFrom="column">
               <wp:posOffset>3505200</wp:posOffset>
@@ -19628,7 +20534,7 @@
           <w:noProof/>
         </w:rPr>
         <w:drawing>
-          <wp:anchor distT="0" distB="0" distL="114300" distR="114300" simplePos="0" relativeHeight="251656192" behindDoc="1" locked="0" layoutInCell="1" allowOverlap="1" wp14:anchorId="1EE4E6FF" wp14:editId="6086CF99">
+          <wp:anchor distT="0" distB="0" distL="114300" distR="114300" simplePos="0" relativeHeight="251648000" behindDoc="1" locked="0" layoutInCell="1" allowOverlap="1" wp14:anchorId="1EE4E6FF" wp14:editId="56D3D690">
             <wp:simplePos x="0" y="0"/>
             <wp:positionH relativeFrom="column">
               <wp:posOffset>-400050</wp:posOffset>
@@ -19713,7 +20619,7 @@
           <w:noProof/>
         </w:rPr>
         <w:drawing>
-          <wp:anchor distT="0" distB="0" distL="114300" distR="114300" simplePos="0" relativeHeight="251658240" behindDoc="1" locked="0" layoutInCell="1" allowOverlap="1" wp14:anchorId="14128FCA" wp14:editId="2ED703B7">
+          <wp:anchor distT="0" distB="0" distL="114300" distR="114300" simplePos="0" relativeHeight="251650048" behindDoc="1" locked="0" layoutInCell="1" allowOverlap="1" wp14:anchorId="14128FCA" wp14:editId="17DB337F">
             <wp:simplePos x="0" y="0"/>
             <wp:positionH relativeFrom="column">
               <wp:posOffset>-342900</wp:posOffset>
@@ -19934,7 +20840,6 @@
               <w:contextualSpacing/>
             </w:pPr>
             <w:r>
-              <w:lastRenderedPageBreak/>
               <w:t>SC predict 1CO | 2CO</w:t>
             </w:r>
           </w:p>
@@ -20177,6 +21082,7 @@
         <w:contextualSpacing/>
       </w:pPr>
       <w:r>
+        <w:lastRenderedPageBreak/>
         <w:t>Mean 2CO IFD will be shorter in high rec strains</w:t>
       </w:r>
     </w:p>
@@ -21021,7 +21927,6 @@
         <w:rPr>
           <w:b/>
         </w:rPr>
-        <w:lastRenderedPageBreak/>
         <w:t>Normalized CO positions</w:t>
       </w:r>
     </w:p>
@@ -23080,7 +23985,6 @@
         <w:rPr>
           <w:b/>
         </w:rPr>
-        <w:lastRenderedPageBreak/>
         <w:t>1.</w:t>
       </w:r>
       <w:r>
@@ -23216,6 +24120,7 @@
         <w:contextualSpacing/>
       </w:pPr>
       <w:r>
+        <w:lastRenderedPageBreak/>
         <w:t>-ANOVA? (</w:t>
       </w:r>
       <w:proofErr w:type="gramStart"/>
@@ -26809,7 +27714,6 @@
               <w:rPr>
                 <w:b/>
               </w:rPr>
-              <w:lastRenderedPageBreak/>
               <w:t>1</w:t>
             </w:r>
             <w:r>
@@ -27448,6 +28352,7 @@
               <w:contextualSpacing/>
             </w:pPr>
             <w:r>
+              <w:lastRenderedPageBreak/>
               <w:t>(is this difference stat sig)</w:t>
             </w:r>
           </w:p>
@@ -27550,6 +28455,7 @@
               <w:contextualSpacing/>
             </w:pPr>
             <w:r>
+              <w:lastRenderedPageBreak/>
               <w:t>KAZ</w:t>
             </w:r>
           </w:p>
@@ -29547,7 +30453,6 @@
         <w:rPr>
           <w:b/>
         </w:rPr>
-        <w:lastRenderedPageBreak/>
         <w:t>Points for Paper</w:t>
       </w:r>
     </w:p>
@@ -29617,6 +30522,7 @@
         <w:contextualSpacing/>
       </w:pPr>
       <w:r>
+        <w:lastRenderedPageBreak/>
         <w:t xml:space="preserve">- Male High Rec strains in </w:t>
       </w:r>
       <w:proofErr w:type="spellStart"/>
@@ -30862,9 +31768,9 @@
     </w:lvl>
   </w:abstractNum>
   <w:abstractNum w:abstractNumId="5" w15:restartNumberingAfterBreak="0">
-    <w:nsid w:val="2AA96098"/>
+    <w:nsid w:val="29280C80"/>
     <w:multiLevelType w:val="hybridMultilevel"/>
-    <w:tmpl w:val="1CC0343C"/>
+    <w:tmpl w:val="272AD212"/>
     <w:lvl w:ilvl="0" w:tplc="0409000F">
       <w:start w:val="1"/>
       <w:numFmt w:val="decimal"/>
@@ -30951,9 +31857,9 @@
     </w:lvl>
   </w:abstractNum>
   <w:abstractNum w:abstractNumId="6" w15:restartNumberingAfterBreak="0">
-    <w:nsid w:val="36DD6C3D"/>
+    <w:nsid w:val="2AA96098"/>
     <w:multiLevelType w:val="hybridMultilevel"/>
-    <w:tmpl w:val="FCCCCFAA"/>
+    <w:tmpl w:val="1CC0343C"/>
     <w:lvl w:ilvl="0" w:tplc="0409000F">
       <w:start w:val="1"/>
       <w:numFmt w:val="decimal"/>
@@ -31040,6 +31946,95 @@
     </w:lvl>
   </w:abstractNum>
   <w:abstractNum w:abstractNumId="7" w15:restartNumberingAfterBreak="0">
+    <w:nsid w:val="36DD6C3D"/>
+    <w:multiLevelType w:val="hybridMultilevel"/>
+    <w:tmpl w:val="FCCCCFAA"/>
+    <w:lvl w:ilvl="0" w:tplc="0409000F">
+      <w:start w:val="1"/>
+      <w:numFmt w:val="decimal"/>
+      <w:lvlText w:val="%1."/>
+      <w:lvlJc w:val="left"/>
+      <w:pPr>
+        <w:ind w:left="720" w:hanging="360"/>
+      </w:pPr>
+      <w:rPr>
+        <w:rFonts w:hint="default"/>
+      </w:rPr>
+    </w:lvl>
+    <w:lvl w:ilvl="1" w:tplc="04090019" w:tentative="1">
+      <w:start w:val="1"/>
+      <w:numFmt w:val="lowerLetter"/>
+      <w:lvlText w:val="%2."/>
+      <w:lvlJc w:val="left"/>
+      <w:pPr>
+        <w:ind w:left="1440" w:hanging="360"/>
+      </w:pPr>
+    </w:lvl>
+    <w:lvl w:ilvl="2" w:tplc="0409001B" w:tentative="1">
+      <w:start w:val="1"/>
+      <w:numFmt w:val="lowerRoman"/>
+      <w:lvlText w:val="%3."/>
+      <w:lvlJc w:val="right"/>
+      <w:pPr>
+        <w:ind w:left="2160" w:hanging="180"/>
+      </w:pPr>
+    </w:lvl>
+    <w:lvl w:ilvl="3" w:tplc="0409000F" w:tentative="1">
+      <w:start w:val="1"/>
+      <w:numFmt w:val="decimal"/>
+      <w:lvlText w:val="%4."/>
+      <w:lvlJc w:val="left"/>
+      <w:pPr>
+        <w:ind w:left="2880" w:hanging="360"/>
+      </w:pPr>
+    </w:lvl>
+    <w:lvl w:ilvl="4" w:tplc="04090019" w:tentative="1">
+      <w:start w:val="1"/>
+      <w:numFmt w:val="lowerLetter"/>
+      <w:lvlText w:val="%5."/>
+      <w:lvlJc w:val="left"/>
+      <w:pPr>
+        <w:ind w:left="3600" w:hanging="360"/>
+      </w:pPr>
+    </w:lvl>
+    <w:lvl w:ilvl="5" w:tplc="0409001B" w:tentative="1">
+      <w:start w:val="1"/>
+      <w:numFmt w:val="lowerRoman"/>
+      <w:lvlText w:val="%6."/>
+      <w:lvlJc w:val="right"/>
+      <w:pPr>
+        <w:ind w:left="4320" w:hanging="180"/>
+      </w:pPr>
+    </w:lvl>
+    <w:lvl w:ilvl="6" w:tplc="0409000F" w:tentative="1">
+      <w:start w:val="1"/>
+      <w:numFmt w:val="decimal"/>
+      <w:lvlText w:val="%7."/>
+      <w:lvlJc w:val="left"/>
+      <w:pPr>
+        <w:ind w:left="5040" w:hanging="360"/>
+      </w:pPr>
+    </w:lvl>
+    <w:lvl w:ilvl="7" w:tplc="04090019" w:tentative="1">
+      <w:start w:val="1"/>
+      <w:numFmt w:val="lowerLetter"/>
+      <w:lvlText w:val="%8."/>
+      <w:lvlJc w:val="left"/>
+      <w:pPr>
+        <w:ind w:left="5760" w:hanging="360"/>
+      </w:pPr>
+    </w:lvl>
+    <w:lvl w:ilvl="8" w:tplc="0409001B" w:tentative="1">
+      <w:start w:val="1"/>
+      <w:numFmt w:val="lowerRoman"/>
+      <w:lvlText w:val="%9."/>
+      <w:lvlJc w:val="right"/>
+      <w:pPr>
+        <w:ind w:left="6480" w:hanging="180"/>
+      </w:pPr>
+    </w:lvl>
+  </w:abstractNum>
+  <w:abstractNum w:abstractNumId="8" w15:restartNumberingAfterBreak="0">
     <w:nsid w:val="3FD62A80"/>
     <w:multiLevelType w:val="multilevel"/>
     <w:tmpl w:val="6CFEDC90"/>
@@ -31188,7 +32183,7 @@
       </w:rPr>
     </w:lvl>
   </w:abstractNum>
-  <w:abstractNum w:abstractNumId="8" w15:restartNumberingAfterBreak="0">
+  <w:abstractNum w:abstractNumId="9" w15:restartNumberingAfterBreak="0">
     <w:nsid w:val="451C0C21"/>
     <w:multiLevelType w:val="hybridMultilevel"/>
     <w:tmpl w:val="D2AEF762"/>
@@ -31277,7 +32272,7 @@
       </w:pPr>
     </w:lvl>
   </w:abstractNum>
-  <w:abstractNum w:abstractNumId="9" w15:restartNumberingAfterBreak="0">
+  <w:abstractNum w:abstractNumId="10" w15:restartNumberingAfterBreak="0">
     <w:nsid w:val="4CA04E96"/>
     <w:multiLevelType w:val="hybridMultilevel"/>
     <w:tmpl w:val="4EEC117E"/>
@@ -31366,7 +32361,7 @@
       </w:pPr>
     </w:lvl>
   </w:abstractNum>
-  <w:abstractNum w:abstractNumId="10" w15:restartNumberingAfterBreak="0">
+  <w:abstractNum w:abstractNumId="11" w15:restartNumberingAfterBreak="0">
     <w:nsid w:val="52C048AE"/>
     <w:multiLevelType w:val="hybridMultilevel"/>
     <w:tmpl w:val="DD242F58"/>
@@ -31479,7 +32474,7 @@
       </w:rPr>
     </w:lvl>
   </w:abstractNum>
-  <w:abstractNum w:abstractNumId="11" w15:restartNumberingAfterBreak="0">
+  <w:abstractNum w:abstractNumId="12" w15:restartNumberingAfterBreak="0">
     <w:nsid w:val="55E87FD8"/>
     <w:multiLevelType w:val="hybridMultilevel"/>
     <w:tmpl w:val="EFB21EB8"/>
@@ -31568,7 +32563,7 @@
       </w:pPr>
     </w:lvl>
   </w:abstractNum>
-  <w:abstractNum w:abstractNumId="12" w15:restartNumberingAfterBreak="0">
+  <w:abstractNum w:abstractNumId="13" w15:restartNumberingAfterBreak="0">
     <w:nsid w:val="7D9B77E9"/>
     <w:multiLevelType w:val="hybridMultilevel"/>
     <w:tmpl w:val="1CC0343C"/>
@@ -31657,7 +32652,7 @@
       </w:pPr>
     </w:lvl>
   </w:abstractNum>
-  <w:abstractNum w:abstractNumId="13" w15:restartNumberingAfterBreak="0">
+  <w:abstractNum w:abstractNumId="14" w15:restartNumberingAfterBreak="0">
     <w:nsid w:val="7E112C82"/>
     <w:multiLevelType w:val="hybridMultilevel"/>
     <w:tmpl w:val="1CC0343C"/>
@@ -31747,7 +32742,7 @@
     </w:lvl>
   </w:abstractNum>
   <w:num w:numId="1">
-    <w:abstractNumId w:val="8"/>
+    <w:abstractNumId w:val="9"/>
   </w:num>
   <w:num w:numId="2">
     <w:abstractNumId w:val="2"/>
@@ -31759,34 +32754,37 @@
     <w:abstractNumId w:val="1"/>
   </w:num>
   <w:num w:numId="5">
-    <w:abstractNumId w:val="5"/>
+    <w:abstractNumId w:val="6"/>
   </w:num>
   <w:num w:numId="6">
-    <w:abstractNumId w:val="9"/>
+    <w:abstractNumId w:val="10"/>
   </w:num>
   <w:num w:numId="7">
     <w:abstractNumId w:val="4"/>
   </w:num>
   <w:num w:numId="8">
-    <w:abstractNumId w:val="11"/>
+    <w:abstractNumId w:val="12"/>
   </w:num>
   <w:num w:numId="9">
+    <w:abstractNumId w:val="14"/>
+  </w:num>
+  <w:num w:numId="10">
     <w:abstractNumId w:val="13"/>
   </w:num>
-  <w:num w:numId="10">
-    <w:abstractNumId w:val="12"/>
-  </w:num>
   <w:num w:numId="11">
-    <w:abstractNumId w:val="7"/>
+    <w:abstractNumId w:val="8"/>
   </w:num>
   <w:num w:numId="12">
-    <w:abstractNumId w:val="6"/>
+    <w:abstractNumId w:val="7"/>
   </w:num>
   <w:num w:numId="13">
     <w:abstractNumId w:val="3"/>
   </w:num>
   <w:num w:numId="14">
-    <w:abstractNumId w:val="10"/>
+    <w:abstractNumId w:val="11"/>
+  </w:num>
+  <w:num w:numId="15">
+    <w:abstractNumId w:val="5"/>
   </w:num>
 </w:numbering>
 </file>

</xml_diff>

<commit_message>
finalizing Result_Outline and still working on the raw result report
</commit_message>
<xml_diff>
--- a/ResultsOutline.docx
+++ b/ResultsOutline.docx
@@ -400,46 +400,7 @@
     <w:p>
       <w:pPr>
         <w:pStyle w:val="ListParagraph"/>
-        <w:numPr>
-          <w:ilvl w:val="0"/>
-          <w:numId w:val="5"/>
-        </w:numPr>
-      </w:pPr>
-      <w:proofErr w:type="spellStart"/>
-      <w:r>
-        <w:t>g</w:t>
-      </w:r>
-      <w:r>
-        <w:t>lm</w:t>
-      </w:r>
-      <w:proofErr w:type="spellEnd"/>
-      <w:r>
-        <w:t>(</w:t>
-      </w:r>
-      <w:proofErr w:type="spellStart"/>
-      <w:r>
-        <w:t>mean_co</w:t>
-      </w:r>
-      <w:proofErr w:type="spellEnd"/>
-      <w:r>
-        <w:t xml:space="preserve"> ~ </w:t>
-      </w:r>
-      <w:proofErr w:type="spellStart"/>
-      <w:r>
-        <w:t>subsp</w:t>
-      </w:r>
-      <w:proofErr w:type="spellEnd"/>
-      <w:r>
-        <w:t xml:space="preserve"> * sex * strain, data=</w:t>
-      </w:r>
-      <w:proofErr w:type="spellStart"/>
-      <w:r>
-        <w:t>DF.HetC.MixedModel.HQ</w:t>
-      </w:r>
-      <w:proofErr w:type="spellEnd"/>
-      <w:r>
-        <w:t>)</w:t>
-      </w:r>
+      </w:pPr>
     </w:p>
     <w:p>
       <w:pPr>
@@ -466,6 +427,50 @@
       </w:r>
       <w:proofErr w:type="spellEnd"/>
       <w:r>
+        <w:t xml:space="preserve"> ~ </w:t>
+      </w:r>
+      <w:proofErr w:type="spellStart"/>
+      <w:r>
+        <w:t>subsp</w:t>
+      </w:r>
+      <w:proofErr w:type="spellEnd"/>
+      <w:r>
+        <w:t xml:space="preserve"> * sex * strain, data=</w:t>
+      </w:r>
+      <w:proofErr w:type="spellStart"/>
+      <w:r>
+        <w:t>DF.HetC.MixedModel.HQ</w:t>
+      </w:r>
+      <w:proofErr w:type="spellEnd"/>
+      <w:r>
+        <w:t>)</w:t>
+      </w:r>
+    </w:p>
+    <w:p>
+      <w:pPr>
+        <w:pStyle w:val="ListParagraph"/>
+        <w:numPr>
+          <w:ilvl w:val="0"/>
+          <w:numId w:val="5"/>
+        </w:numPr>
+      </w:pPr>
+      <w:proofErr w:type="spellStart"/>
+      <w:r>
+        <w:t>g</w:t>
+      </w:r>
+      <w:r>
+        <w:t>lm</w:t>
+      </w:r>
+      <w:proofErr w:type="spellEnd"/>
+      <w:r>
+        <w:t>(</w:t>
+      </w:r>
+      <w:proofErr w:type="spellStart"/>
+      <w:r>
+        <w:t>mean_co</w:t>
+      </w:r>
+      <w:proofErr w:type="spellEnd"/>
+      <w:r>
         <w:t xml:space="preserve"> ~ sex * strain, data=</w:t>
       </w:r>
       <w:proofErr w:type="spellStart"/>
@@ -539,7 +544,7 @@
     <w:tbl>
       <w:tblPr>
         <w:tblStyle w:val="TableGrid"/>
-        <w:tblW w:w="10790" w:type="dxa"/>
+        <w:tblW w:w="9355" w:type="dxa"/>
         <w:tblLayout w:type="fixed"/>
         <w:tblLook w:val="04A0" w:firstRow="1" w:lastRow="0" w:firstColumn="1" w:lastColumn="0" w:noHBand="0" w:noVBand="1"/>
       </w:tblPr>
@@ -550,7 +555,6 @@
         <w:gridCol w:w="1170"/>
         <w:gridCol w:w="1800"/>
         <w:gridCol w:w="2070"/>
-        <w:gridCol w:w="1435"/>
       </w:tblGrid>
       <w:tr>
         <w:trPr>
@@ -703,49 +707,8 @@
                 <w:sz w:val="16"/>
                 <w:szCs w:val="16"/>
               </w:rPr>
-              <w:t>S</w:t>
-            </w:r>
-            <w:r>
-              <w:rPr>
-                <w:b/>
-                <w:sz w:val="16"/>
-                <w:szCs w:val="16"/>
-              </w:rPr>
-              <w:t>train</w:t>
-            </w:r>
-            <w:r>
-              <w:rPr>
-                <w:b/>
-                <w:sz w:val="16"/>
-                <w:szCs w:val="16"/>
-              </w:rPr>
-              <w:t xml:space="preserve"> (random)</w:t>
-            </w:r>
-          </w:p>
-        </w:tc>
-        <w:tc>
-          <w:tcPr>
-            <w:tcW w:w="1435" w:type="dxa"/>
-          </w:tcPr>
-          <w:p>
-            <w:pPr>
-              <w:contextualSpacing/>
-              <w:rPr>
-                <w:b/>
-                <w:sz w:val="16"/>
-                <w:szCs w:val="16"/>
-              </w:rPr>
-            </w:pPr>
-            <w:proofErr w:type="spellStart"/>
-            <w:r>
-              <w:rPr>
-                <w:b/>
-                <w:sz w:val="16"/>
-                <w:szCs w:val="16"/>
-              </w:rPr>
-              <w:t>Interpert</w:t>
-            </w:r>
-            <w:proofErr w:type="spellEnd"/>
+              <w:t>Strain (random)</w:t>
+            </w:r>
           </w:p>
         </w:tc>
       </w:tr>
@@ -1011,27 +974,6 @@
             </w:r>
           </w:p>
         </w:tc>
-        <w:tc>
-          <w:tcPr>
-            <w:tcW w:w="1435" w:type="dxa"/>
-          </w:tcPr>
-          <w:p>
-            <w:pPr>
-              <w:contextualSpacing/>
-              <w:rPr>
-                <w:sz w:val="16"/>
-                <w:szCs w:val="16"/>
-              </w:rPr>
-            </w:pPr>
-            <w:r>
-              <w:rPr>
-                <w:sz w:val="16"/>
-                <w:szCs w:val="16"/>
-              </w:rPr>
-              <w:t>Fixed effects not sig</w:t>
-            </w:r>
-          </w:p>
-        </w:tc>
       </w:tr>
       <w:tr>
         <w:trPr>
@@ -1182,31 +1124,24 @@
             </w:pPr>
           </w:p>
         </w:tc>
-        <w:tc>
-          <w:tcPr>
-            <w:tcW w:w="1435" w:type="dxa"/>
-          </w:tcPr>
-          <w:p>
-            <w:pPr>
-              <w:contextualSpacing/>
-              <w:rPr>
-                <w:sz w:val="16"/>
-                <w:szCs w:val="16"/>
-              </w:rPr>
-            </w:pPr>
-          </w:p>
-        </w:tc>
       </w:tr>
     </w:tbl>
     <w:p>
       <w:pPr>
         <w:contextualSpacing/>
       </w:pPr>
+      <w:r>
+        <w:rPr>
+          <w:sz w:val="16"/>
+          <w:szCs w:val="16"/>
+        </w:rPr>
+        <w:t>Fixed effects not sig</w:t>
+      </w:r>
     </w:p>
     <w:tbl>
       <w:tblPr>
         <w:tblStyle w:val="TableGrid"/>
-        <w:tblW w:w="10790" w:type="dxa"/>
+        <w:tblW w:w="9085" w:type="dxa"/>
         <w:tblLayout w:type="fixed"/>
         <w:tblLook w:val="04A0" w:firstRow="1" w:lastRow="0" w:firstColumn="1" w:lastColumn="0" w:noHBand="0" w:noVBand="1"/>
       </w:tblPr>
@@ -1217,7 +1152,6 @@
         <w:gridCol w:w="1350"/>
         <w:gridCol w:w="1530"/>
         <w:gridCol w:w="2160"/>
-        <w:gridCol w:w="1705"/>
       </w:tblGrid>
       <w:tr>
         <w:trPr>
@@ -1395,24 +1329,6 @@
             </w:r>
           </w:p>
         </w:tc>
-        <w:tc>
-          <w:tcPr>
-            <w:tcW w:w="1705" w:type="dxa"/>
-          </w:tcPr>
-          <w:p>
-            <w:pPr>
-              <w:contextualSpacing/>
-            </w:pPr>
-            <w:proofErr w:type="spellStart"/>
-            <w:r>
-              <w:rPr>
-                <w:b/>
-              </w:rPr>
-              <w:t>Interpert</w:t>
-            </w:r>
-            <w:proofErr w:type="spellEnd"/>
-          </w:p>
-        </w:tc>
       </w:tr>
       <w:tr>
         <w:trPr>
@@ -1533,19 +1449,6 @@
             </w:r>
           </w:p>
         </w:tc>
-        <w:tc>
-          <w:tcPr>
-            <w:tcW w:w="1705" w:type="dxa"/>
-          </w:tcPr>
-          <w:p>
-            <w:pPr>
-              <w:contextualSpacing/>
-            </w:pPr>
-            <w:r>
-              <w:t>Sex is a significant fixed effect,</w:t>
-            </w:r>
-          </w:p>
-        </w:tc>
       </w:tr>
       <w:tr>
         <w:trPr>
@@ -1664,50 +1567,44 @@
             </w:r>
           </w:p>
         </w:tc>
-        <w:tc>
-          <w:tcPr>
-            <w:tcW w:w="1705" w:type="dxa"/>
-          </w:tcPr>
-          <w:p>
-            <w:pPr>
-              <w:contextualSpacing/>
-            </w:pPr>
-            <w:proofErr w:type="spellStart"/>
-            <w:r>
-              <w:t>Musc</w:t>
-            </w:r>
-            <w:proofErr w:type="spellEnd"/>
-            <w:r>
-              <w:t xml:space="preserve"> and </w:t>
-            </w:r>
-            <w:proofErr w:type="spellStart"/>
-            <w:r>
-              <w:t>Mol</w:t>
-            </w:r>
-            <w:proofErr w:type="spellEnd"/>
-            <w:r>
-              <w:t xml:space="preserve"> have sig interaction effects</w:t>
-            </w:r>
-          </w:p>
-          <w:p>
-            <w:pPr>
-              <w:contextualSpacing/>
-            </w:pPr>
-            <w:r>
-              <w:t xml:space="preserve">Compared to model 1, random sex variance is </w:t>
-            </w:r>
-            <w:r>
-              <w:lastRenderedPageBreak/>
-              <w:t>shifted to this interaction term.</w:t>
-            </w:r>
-          </w:p>
-        </w:tc>
       </w:tr>
     </w:tbl>
     <w:p>
       <w:pPr>
         <w:contextualSpacing/>
       </w:pPr>
+      <w:r>
+        <w:t>Sex is a significant fixed effect,</w:t>
+      </w:r>
+    </w:p>
+    <w:p>
+      <w:pPr>
+        <w:contextualSpacing/>
+      </w:pPr>
+      <w:proofErr w:type="spellStart"/>
+      <w:r>
+        <w:t>Musc</w:t>
+      </w:r>
+      <w:proofErr w:type="spellEnd"/>
+      <w:r>
+        <w:t xml:space="preserve"> and </w:t>
+      </w:r>
+      <w:proofErr w:type="spellStart"/>
+      <w:r>
+        <w:t>Mol</w:t>
+      </w:r>
+      <w:proofErr w:type="spellEnd"/>
+      <w:r>
+        <w:t xml:space="preserve"> have sig interaction effects</w:t>
+      </w:r>
+    </w:p>
+    <w:p>
+      <w:pPr>
+        <w:contextualSpacing/>
+      </w:pPr>
+      <w:r>
+        <w:t>Compared to model 1, random sex variance is shifted to this interaction term.</w:t>
+      </w:r>
     </w:p>
     <w:p>
       <w:pPr>
@@ -1717,7 +1614,7 @@
     <w:tbl>
       <w:tblPr>
         <w:tblStyle w:val="TableGrid"/>
-        <w:tblW w:w="10790" w:type="dxa"/>
+        <w:tblW w:w="9085" w:type="dxa"/>
         <w:tblLayout w:type="fixed"/>
         <w:tblLook w:val="04A0" w:firstRow="1" w:lastRow="0" w:firstColumn="1" w:lastColumn="0" w:noHBand="0" w:noVBand="1"/>
       </w:tblPr>
@@ -1728,7 +1625,6 @@
         <w:gridCol w:w="1350"/>
         <w:gridCol w:w="1530"/>
         <w:gridCol w:w="2160"/>
-        <w:gridCol w:w="1705"/>
       </w:tblGrid>
       <w:tr>
         <w:trPr>
@@ -1750,6 +1646,7 @@
               <w:rPr>
                 <w:b/>
               </w:rPr>
+              <w:lastRenderedPageBreak/>
               <w:t>Model 2</w:t>
             </w:r>
             <w:r>
@@ -1904,24 +1801,6 @@
               </w:rPr>
               <w:t xml:space="preserve"> (random)</w:t>
             </w:r>
-          </w:p>
-        </w:tc>
-        <w:tc>
-          <w:tcPr>
-            <w:tcW w:w="1705" w:type="dxa"/>
-          </w:tcPr>
-          <w:p>
-            <w:pPr>
-              <w:contextualSpacing/>
-            </w:pPr>
-            <w:proofErr w:type="spellStart"/>
-            <w:r>
-              <w:rPr>
-                <w:b/>
-              </w:rPr>
-              <w:t>Interpert</w:t>
-            </w:r>
-            <w:proofErr w:type="spellEnd"/>
           </w:p>
         </w:tc>
       </w:tr>
@@ -2044,16 +1923,6 @@
             </w:r>
           </w:p>
         </w:tc>
-        <w:tc>
-          <w:tcPr>
-            <w:tcW w:w="1705" w:type="dxa"/>
-          </w:tcPr>
-          <w:p>
-            <w:pPr>
-              <w:contextualSpacing/>
-            </w:pPr>
-          </w:p>
-        </w:tc>
       </w:tr>
       <w:tr>
         <w:trPr>
@@ -2192,16 +2061,6 @@
             </w:r>
           </w:p>
         </w:tc>
-        <w:tc>
-          <w:tcPr>
-            <w:tcW w:w="1705" w:type="dxa"/>
-          </w:tcPr>
-          <w:p>
-            <w:pPr>
-              <w:contextualSpacing/>
-            </w:pPr>
-          </w:p>
-        </w:tc>
       </w:tr>
     </w:tbl>
     <w:p>
@@ -2215,19 +2074,54 @@
       </w:pPr>
     </w:p>
     <w:p>
-      <w:pPr>
-        <w:contextualSpacing/>
-      </w:pPr>
+      <w:proofErr w:type="spellStart"/>
+      <w:proofErr w:type="gramStart"/>
+      <w:r>
+        <w:t>g</w:t>
+      </w:r>
+      <w:r>
+        <w:t>lm</w:t>
+      </w:r>
+      <w:proofErr w:type="spellEnd"/>
+      <w:r>
+        <w:t>(</w:t>
+      </w:r>
+      <w:proofErr w:type="spellStart"/>
+      <w:proofErr w:type="gramEnd"/>
+      <w:r>
+        <w:t>mean_co</w:t>
+      </w:r>
+      <w:proofErr w:type="spellEnd"/>
+      <w:r>
+        <w:t xml:space="preserve"> ~ </w:t>
+      </w:r>
+      <w:proofErr w:type="spellStart"/>
+      <w:r>
+        <w:t>subsp</w:t>
+      </w:r>
+      <w:proofErr w:type="spellEnd"/>
+      <w:r>
+        <w:t xml:space="preserve"> * sex * strain, data=</w:t>
+      </w:r>
+      <w:proofErr w:type="spellStart"/>
+      <w:r>
+        <w:t>DF.HetC.MixedModel.HQ</w:t>
+      </w:r>
+      <w:proofErr w:type="spellEnd"/>
+      <w:r>
+        <w:t>)</w:t>
+      </w:r>
     </w:p>
     <w:tbl>
       <w:tblPr>
         <w:tblStyle w:val="TableGrid"/>
-        <w:tblW w:w="10790" w:type="dxa"/>
+        <w:tblW w:w="11954" w:type="dxa"/>
         <w:tblLayout w:type="fixed"/>
         <w:tblLook w:val="04A0" w:firstRow="1" w:lastRow="0" w:firstColumn="1" w:lastColumn="0" w:noHBand="0" w:noVBand="1"/>
       </w:tblPr>
       <w:tblGrid>
         <w:gridCol w:w="1434"/>
+        <w:gridCol w:w="1164"/>
         <w:gridCol w:w="1164"/>
         <w:gridCol w:w="1267"/>
         <w:gridCol w:w="1710"/>
@@ -2276,6 +2170,25 @@
                 <w:b/>
               </w:rPr>
             </w:pPr>
+            <w:r>
+              <w:rPr>
+                <w:b/>
+              </w:rPr>
+              <w:t>intercept</w:t>
+            </w:r>
+          </w:p>
+        </w:tc>
+        <w:tc>
+          <w:tcPr>
+            <w:tcW w:w="1164" w:type="dxa"/>
+          </w:tcPr>
+          <w:p>
+            <w:pPr>
+              <w:contextualSpacing/>
+              <w:rPr>
+                <w:b/>
+              </w:rPr>
+            </w:pPr>
             <w:proofErr w:type="spellStart"/>
             <w:r>
               <w:rPr>
@@ -2420,263 +2333,269 @@
                 <w:szCs w:val="20"/>
               </w:rPr>
             </w:pPr>
-            <w:r>
+          </w:p>
+        </w:tc>
+        <w:tc>
+          <w:tcPr>
+            <w:tcW w:w="1164" w:type="dxa"/>
+          </w:tcPr>
+          <w:p>
+            <w:pPr>
               <w:rPr>
                 <w:rFonts w:ascii="Segoe UI" w:hAnsi="Segoe UI" w:cs="Segoe UI"/>
                 <w:color w:val="000000"/>
                 <w:sz w:val="20"/>
                 <w:szCs w:val="20"/>
               </w:rPr>
-              <w:t>2.907357</w:t>
-            </w:r>
-          </w:p>
-          <w:p>
-            <w:pPr>
+            </w:pPr>
+            <w:r>
               <w:rPr>
                 <w:rFonts w:ascii="Segoe UI" w:hAnsi="Segoe UI" w:cs="Segoe UI"/>
                 <w:color w:val="000000"/>
                 <w:sz w:val="20"/>
                 <w:szCs w:val="20"/>
               </w:rPr>
-            </w:pPr>
-            <w:r>
+              <w:t>2.907357</w:t>
+            </w:r>
+          </w:p>
+          <w:p>
+            <w:pPr>
               <w:rPr>
                 <w:rFonts w:ascii="Segoe UI" w:hAnsi="Segoe UI" w:cs="Segoe UI"/>
                 <w:color w:val="000000"/>
                 <w:sz w:val="20"/>
                 <w:szCs w:val="20"/>
               </w:rPr>
-              <w:t>0.855690</w:t>
-            </w:r>
-          </w:p>
-        </w:tc>
-        <w:tc>
-          <w:tcPr>
-            <w:tcW w:w="1267" w:type="dxa"/>
-          </w:tcPr>
-          <w:p>
-            <w:pPr>
+            </w:pPr>
+            <w:r>
               <w:rPr>
                 <w:rFonts w:ascii="Segoe UI" w:hAnsi="Segoe UI" w:cs="Segoe UI"/>
                 <w:color w:val="000000"/>
                 <w:sz w:val="20"/>
                 <w:szCs w:val="20"/>
               </w:rPr>
-            </w:pPr>
-            <w:r>
+              <w:t>0.855690</w:t>
+            </w:r>
+          </w:p>
+        </w:tc>
+        <w:tc>
+          <w:tcPr>
+            <w:tcW w:w="1267" w:type="dxa"/>
+          </w:tcPr>
+          <w:p>
+            <w:pPr>
               <w:rPr>
                 <w:rFonts w:ascii="Segoe UI" w:hAnsi="Segoe UI" w:cs="Segoe UI"/>
                 <w:color w:val="000000"/>
                 <w:sz w:val="20"/>
                 <w:szCs w:val="20"/>
               </w:rPr>
-              <w:t>-0.156443</w:t>
-            </w:r>
-          </w:p>
-          <w:p>
-            <w:pPr>
-              <w:contextualSpacing/>
-            </w:pPr>
-          </w:p>
-        </w:tc>
-        <w:tc>
-          <w:tcPr>
-            <w:tcW w:w="1710" w:type="dxa"/>
-          </w:tcPr>
-          <w:p>
-            <w:pPr>
-              <w:rPr>
-                <w:rFonts w:ascii="Segoe UI" w:hAnsi="Segoe UI" w:cs="Segoe UI"/>
-                <w:b/>
-                <w:color w:val="000000"/>
-                <w:sz w:val="20"/>
-                <w:szCs w:val="20"/>
-              </w:rPr>
-            </w:pPr>
-            <w:r>
-              <w:rPr>
-                <w:rFonts w:ascii="Segoe UI" w:hAnsi="Segoe UI" w:cs="Segoe UI"/>
-                <w:b/>
-                <w:color w:val="000000"/>
-                <w:sz w:val="20"/>
-                <w:szCs w:val="20"/>
-              </w:rPr>
-              <w:t>3.297524</w:t>
-            </w:r>
-          </w:p>
-          <w:p>
-            <w:pPr>
-              <w:contextualSpacing/>
-              <w:rPr>
-                <w:b/>
-              </w:rPr>
-            </w:pPr>
-            <w:r>
-              <w:rPr>
-                <w:b/>
-              </w:rPr>
-              <w:t>1.696468</w:t>
-            </w:r>
-          </w:p>
-          <w:p>
-            <w:pPr>
+            </w:pPr>
+            <w:r>
               <w:rPr>
                 <w:rFonts w:ascii="Segoe UI" w:hAnsi="Segoe UI" w:cs="Segoe UI"/>
                 <w:color w:val="000000"/>
                 <w:sz w:val="20"/>
                 <w:szCs w:val="20"/>
               </w:rPr>
-            </w:pPr>
-            <w:r>
+              <w:t>-0.156443</w:t>
+            </w:r>
+          </w:p>
+          <w:p>
+            <w:pPr>
+              <w:contextualSpacing/>
+            </w:pPr>
+          </w:p>
+        </w:tc>
+        <w:tc>
+          <w:tcPr>
+            <w:tcW w:w="1710" w:type="dxa"/>
+          </w:tcPr>
+          <w:p>
+            <w:pPr>
+              <w:rPr>
+                <w:rFonts w:ascii="Segoe UI" w:hAnsi="Segoe UI" w:cs="Segoe UI"/>
+                <w:b/>
+                <w:color w:val="000000"/>
+                <w:sz w:val="20"/>
+                <w:szCs w:val="20"/>
+              </w:rPr>
+            </w:pPr>
+            <w:r>
+              <w:rPr>
+                <w:rFonts w:ascii="Segoe UI" w:hAnsi="Segoe UI" w:cs="Segoe UI"/>
+                <w:b/>
+                <w:color w:val="000000"/>
+                <w:sz w:val="20"/>
+                <w:szCs w:val="20"/>
+              </w:rPr>
+              <w:t>3.297524</w:t>
+            </w:r>
+          </w:p>
+          <w:p>
+            <w:pPr>
+              <w:contextualSpacing/>
+              <w:rPr>
+                <w:b/>
+              </w:rPr>
+            </w:pPr>
+            <w:r>
+              <w:rPr>
+                <w:b/>
+              </w:rPr>
+              <w:t>1.696468</w:t>
+            </w:r>
+          </w:p>
+          <w:p>
+            <w:pPr>
               <w:rPr>
                 <w:rFonts w:ascii="Segoe UI" w:hAnsi="Segoe UI" w:cs="Segoe UI"/>
                 <w:color w:val="000000"/>
                 <w:sz w:val="20"/>
                 <w:szCs w:val="20"/>
               </w:rPr>
-              <w:t>0.302533</w:t>
-            </w:r>
-          </w:p>
-          <w:p>
-            <w:pPr>
+            </w:pPr>
+            <w:r>
               <w:rPr>
                 <w:rFonts w:ascii="Segoe UI" w:hAnsi="Segoe UI" w:cs="Segoe UI"/>
                 <w:color w:val="000000"/>
                 <w:sz w:val="20"/>
                 <w:szCs w:val="20"/>
               </w:rPr>
-            </w:pPr>
-            <w:r>
+              <w:t>0.302533</w:t>
+            </w:r>
+          </w:p>
+          <w:p>
+            <w:pPr>
               <w:rPr>
                 <w:rFonts w:ascii="Segoe UI" w:hAnsi="Segoe UI" w:cs="Segoe UI"/>
                 <w:color w:val="000000"/>
                 <w:sz w:val="20"/>
                 <w:szCs w:val="20"/>
               </w:rPr>
-              <w:t>0.069857</w:t>
-            </w:r>
-          </w:p>
-          <w:p>
-            <w:pPr>
+            </w:pPr>
+            <w:r>
               <w:rPr>
                 <w:rFonts w:ascii="Segoe UI" w:hAnsi="Segoe UI" w:cs="Segoe UI"/>
                 <w:color w:val="000000"/>
                 <w:sz w:val="20"/>
                 <w:szCs w:val="20"/>
               </w:rPr>
-            </w:pPr>
-            <w:r>
+              <w:t>0.069857</w:t>
+            </w:r>
+          </w:p>
+          <w:p>
+            <w:pPr>
               <w:rPr>
                 <w:rFonts w:ascii="Segoe UI" w:hAnsi="Segoe UI" w:cs="Segoe UI"/>
                 <w:color w:val="000000"/>
                 <w:sz w:val="20"/>
                 <w:szCs w:val="20"/>
               </w:rPr>
-              <w:t>0.370667</w:t>
-            </w:r>
-          </w:p>
-        </w:tc>
-        <w:tc>
-          <w:tcPr>
-            <w:tcW w:w="1440" w:type="dxa"/>
-          </w:tcPr>
-          <w:p>
-            <w:pPr>
+            </w:pPr>
+            <w:r>
               <w:rPr>
                 <w:rFonts w:ascii="Segoe UI" w:hAnsi="Segoe UI" w:cs="Segoe UI"/>
                 <w:color w:val="000000"/>
                 <w:sz w:val="20"/>
                 <w:szCs w:val="20"/>
               </w:rPr>
-            </w:pPr>
-            <w:r>
+              <w:t>0.370667</w:t>
+            </w:r>
+          </w:p>
+        </w:tc>
+        <w:tc>
+          <w:tcPr>
+            <w:tcW w:w="1440" w:type="dxa"/>
+          </w:tcPr>
+          <w:p>
+            <w:pPr>
               <w:rPr>
                 <w:rFonts w:ascii="Segoe UI" w:hAnsi="Segoe UI" w:cs="Segoe UI"/>
                 <w:color w:val="000000"/>
                 <w:sz w:val="20"/>
                 <w:szCs w:val="20"/>
               </w:rPr>
-              <w:t>-3.222557</w:t>
-            </w:r>
-          </w:p>
-          <w:p>
-            <w:pPr>
+            </w:pPr>
+            <w:r>
               <w:rPr>
                 <w:rFonts w:ascii="Segoe UI" w:hAnsi="Segoe UI" w:cs="Segoe UI"/>
                 <w:color w:val="000000"/>
                 <w:sz w:val="20"/>
                 <w:szCs w:val="20"/>
               </w:rPr>
-            </w:pPr>
-            <w:r>
+              <w:t>-3.222557</w:t>
+            </w:r>
+          </w:p>
+          <w:p>
+            <w:pPr>
               <w:rPr>
                 <w:rFonts w:ascii="Segoe UI" w:hAnsi="Segoe UI" w:cs="Segoe UI"/>
                 <w:color w:val="000000"/>
                 <w:sz w:val="20"/>
                 <w:szCs w:val="20"/>
               </w:rPr>
-              <w:t>-0.807890</w:t>
-            </w:r>
-          </w:p>
-          <w:p>
-            <w:pPr>
-              <w:contextualSpacing/>
-            </w:pPr>
-          </w:p>
-        </w:tc>
-        <w:tc>
-          <w:tcPr>
-            <w:tcW w:w="1800" w:type="dxa"/>
-          </w:tcPr>
-          <w:p>
-            <w:pPr>
-              <w:rPr>
-                <w:rFonts w:ascii="Segoe UI" w:hAnsi="Segoe UI" w:cs="Segoe UI"/>
-                <w:b/>
-                <w:color w:val="000000"/>
-                <w:sz w:val="20"/>
-                <w:szCs w:val="20"/>
-              </w:rPr>
-            </w:pPr>
-            <w:r>
-              <w:rPr>
-                <w:rFonts w:ascii="Segoe UI" w:hAnsi="Segoe UI" w:cs="Segoe UI"/>
-                <w:b/>
-                <w:color w:val="000000"/>
-                <w:sz w:val="20"/>
-                <w:szCs w:val="20"/>
-              </w:rPr>
-              <w:t>-3.171906</w:t>
-            </w:r>
-            <w:r>
-              <w:rPr>
-                <w:rFonts w:ascii="Segoe UI" w:hAnsi="Segoe UI" w:cs="Segoe UI"/>
-                <w:b/>
-                <w:color w:val="000000"/>
-                <w:sz w:val="20"/>
-                <w:szCs w:val="20"/>
-              </w:rPr>
-              <w:t xml:space="preserve"> G</w:t>
-            </w:r>
-          </w:p>
-          <w:p>
-            <w:pPr>
+            </w:pPr>
+            <w:r>
               <w:rPr>
                 <w:rFonts w:ascii="Segoe UI" w:hAnsi="Segoe UI" w:cs="Segoe UI"/>
                 <w:color w:val="000000"/>
                 <w:sz w:val="20"/>
                 <w:szCs w:val="20"/>
               </w:rPr>
-            </w:pPr>
-            <w:r>
+              <w:t>-0.807890</w:t>
+            </w:r>
+          </w:p>
+          <w:p>
+            <w:pPr>
+              <w:contextualSpacing/>
+            </w:pPr>
+          </w:p>
+        </w:tc>
+        <w:tc>
+          <w:tcPr>
+            <w:tcW w:w="1800" w:type="dxa"/>
+          </w:tcPr>
+          <w:p>
+            <w:pPr>
+              <w:rPr>
+                <w:rFonts w:ascii="Segoe UI" w:hAnsi="Segoe UI" w:cs="Segoe UI"/>
+                <w:b/>
+                <w:color w:val="000000"/>
+                <w:sz w:val="20"/>
+                <w:szCs w:val="20"/>
+              </w:rPr>
+            </w:pPr>
+            <w:r>
+              <w:rPr>
+                <w:rFonts w:ascii="Segoe UI" w:hAnsi="Segoe UI" w:cs="Segoe UI"/>
+                <w:b/>
+                <w:color w:val="000000"/>
+                <w:sz w:val="20"/>
+                <w:szCs w:val="20"/>
+              </w:rPr>
+              <w:t>-3.171906</w:t>
+            </w:r>
+            <w:r>
+              <w:rPr>
+                <w:rFonts w:ascii="Segoe UI" w:hAnsi="Segoe UI" w:cs="Segoe UI"/>
+                <w:b/>
+                <w:color w:val="000000"/>
+                <w:sz w:val="20"/>
+                <w:szCs w:val="20"/>
+              </w:rPr>
+              <w:t xml:space="preserve"> G</w:t>
+            </w:r>
+          </w:p>
+          <w:p>
+            <w:pPr>
               <w:rPr>
                 <w:rFonts w:ascii="Segoe UI" w:hAnsi="Segoe UI" w:cs="Segoe UI"/>
                 <w:color w:val="000000"/>
                 <w:sz w:val="20"/>
                 <w:szCs w:val="20"/>
               </w:rPr>
-              <w:t>-1.190954</w:t>
-            </w:r>
+            </w:pPr>
             <w:r>
               <w:rPr>
                 <w:rFonts w:ascii="Segoe UI" w:hAnsi="Segoe UI" w:cs="Segoe UI"/>
@@ -2684,7 +2603,7 @@
                 <w:sz w:val="20"/>
                 <w:szCs w:val="20"/>
               </w:rPr>
-              <w:t xml:space="preserve"> LEW</w:t>
+              <w:t>-1.190954 LEW</w:t>
             </w:r>
           </w:p>
           <w:p>
@@ -2801,6 +2720,16 @@
             <w:pPr>
               <w:contextualSpacing/>
             </w:pPr>
+          </w:p>
+        </w:tc>
+        <w:tc>
+          <w:tcPr>
+            <w:tcW w:w="1164" w:type="dxa"/>
+          </w:tcPr>
+          <w:p>
+            <w:pPr>
+              <w:contextualSpacing/>
+            </w:pPr>
             <w:r>
               <w:t>0.096333</w:t>
             </w:r>
@@ -3007,19 +2936,46 @@
       </w:pPr>
     </w:p>
     <w:p>
-      <w:pPr>
-        <w:contextualSpacing/>
-      </w:pPr>
+      <w:proofErr w:type="spellStart"/>
+      <w:proofErr w:type="gramStart"/>
+      <w:r>
+        <w:t>g</w:t>
+      </w:r>
+      <w:r>
+        <w:t>lm</w:t>
+      </w:r>
+      <w:proofErr w:type="spellEnd"/>
+      <w:r>
+        <w:t>(</w:t>
+      </w:r>
+      <w:proofErr w:type="spellStart"/>
+      <w:proofErr w:type="gramEnd"/>
+      <w:r>
+        <w:t>mean_co</w:t>
+      </w:r>
+      <w:proofErr w:type="spellEnd"/>
+      <w:r>
+        <w:t xml:space="preserve"> ~ sex * strain, data=</w:t>
+      </w:r>
+      <w:proofErr w:type="spellStart"/>
+      <w:r>
+        <w:t>DF.HetC.MixedModel.HQ</w:t>
+      </w:r>
+      <w:proofErr w:type="spellEnd"/>
+      <w:r>
+        <w:t>)</w:t>
+      </w:r>
     </w:p>
     <w:tbl>
       <w:tblPr>
         <w:tblStyle w:val="TableGrid"/>
-        <w:tblW w:w="9691" w:type="dxa"/>
+        <w:tblW w:w="11041" w:type="dxa"/>
         <w:tblLayout w:type="fixed"/>
         <w:tblLook w:val="04A0" w:firstRow="1" w:lastRow="0" w:firstColumn="1" w:lastColumn="0" w:noHBand="0" w:noVBand="1"/>
       </w:tblPr>
       <w:tblGrid>
         <w:gridCol w:w="1345"/>
+        <w:gridCol w:w="1350"/>
         <w:gridCol w:w="1350"/>
         <w:gridCol w:w="2070"/>
         <w:gridCol w:w="2340"/>
@@ -3064,6 +3020,25 @@
               <w:rPr>
                 <w:b/>
               </w:rPr>
+              <w:t>intercept</w:t>
+            </w:r>
+          </w:p>
+        </w:tc>
+        <w:tc>
+          <w:tcPr>
+            <w:tcW w:w="1350" w:type="dxa"/>
+          </w:tcPr>
+          <w:p>
+            <w:pPr>
+              <w:contextualSpacing/>
+              <w:rPr>
+                <w:b/>
+              </w:rPr>
+            </w:pPr>
+            <w:r>
+              <w:rPr>
+                <w:b/>
+              </w:rPr>
               <w:t>sex</w:t>
             </w:r>
           </w:p>
@@ -3156,6 +3131,16 @@
         </w:tc>
         <w:tc>
           <w:tcPr>
+            <w:tcW w:w="1350" w:type="dxa"/>
+          </w:tcPr>
+          <w:p>
+            <w:pPr>
+              <w:contextualSpacing/>
+            </w:pPr>
+          </w:p>
+        </w:tc>
+        <w:tc>
+          <w:tcPr>
             <w:tcW w:w="2070" w:type="dxa"/>
           </w:tcPr>
           <w:p>
@@ -3371,6 +3356,16 @@
             <w:pPr>
               <w:contextualSpacing/>
             </w:pPr>
+          </w:p>
+        </w:tc>
+        <w:tc>
+          <w:tcPr>
+            <w:tcW w:w="1350" w:type="dxa"/>
+          </w:tcPr>
+          <w:p>
+            <w:pPr>
+              <w:contextualSpacing/>
+            </w:pPr>
             <w:r>
               <w:t>0.822008</w:t>
             </w:r>
@@ -3589,18 +3584,65 @@
       <w:pPr>
         <w:contextualSpacing/>
       </w:pPr>
+      <w:r>
+        <w:t>For fixed effects none of the sex effects are sig --- only interaction effects.</w:t>
+      </w:r>
     </w:p>
     <w:p>
-      <w:r>
-        <w:lastRenderedPageBreak/>
-        <w:t>Summary of the mixed models</w:t>
-      </w:r>
-      <w:r>
-        <w:t xml:space="preserve"> for mean CO</w:t>
+      <w:pPr>
+        <w:contextualSpacing/>
+      </w:pPr>
+      <w:proofErr w:type="spellStart"/>
+      <w:r>
+        <w:t>Degress</w:t>
+      </w:r>
+      <w:proofErr w:type="spellEnd"/>
+      <w:r>
+        <w:t xml:space="preserve"> of </w:t>
+      </w:r>
+      <w:proofErr w:type="spellStart"/>
+      <w:r>
+        <w:t>hetC</w:t>
+      </w:r>
+      <w:proofErr w:type="spellEnd"/>
+      <w:r>
+        <w:t xml:space="preserve"> is weak – and not uniform across </w:t>
+      </w:r>
+      <w:proofErr w:type="spellStart"/>
+      <w:r>
+        <w:t>subsp</w:t>
+      </w:r>
+      <w:proofErr w:type="spellEnd"/>
+      <w:r>
+        <w:t xml:space="preserve"> or </w:t>
+      </w:r>
+      <w:bookmarkStart w:id="1" w:name="_GoBack"/>
+      <w:bookmarkEnd w:id="1"/>
+      <w:r>
+        <w:t>strains</w:t>
       </w:r>
     </w:p>
     <w:p>
-      <w:r>
+      <w:pPr>
+        <w:contextualSpacing/>
+      </w:pPr>
+    </w:p>
+    <w:p>
+      <w:pPr>
+        <w:contextualSpacing/>
+      </w:pPr>
+    </w:p>
+    <w:p>
+      <w:r>
+        <w:t>Summary of the mixed models</w:t>
+      </w:r>
+      <w:r>
+        <w:t xml:space="preserve"> for mean CO</w:t>
+      </w:r>
+    </w:p>
+    <w:p>
+      <w:r>
+        <w:lastRenderedPageBreak/>
         <w:t>M1: variance due to strain effect, is greater than 0.  Sex and the interaction effects are significant. (</w:t>
       </w:r>
       <w:proofErr w:type="gramStart"/>
@@ -5452,52 +5494,6 @@
         <w:t>)</w:t>
       </w:r>
     </w:p>
-    <w:p>
-      <w:pPr>
-        <w:contextualSpacing/>
-      </w:pPr>
-      <w:r>
-        <w:rPr>
-          <w:b/>
-        </w:rPr>
-        <w:t xml:space="preserve">– </w:t>
-      </w:r>
-      <w:proofErr w:type="gramStart"/>
-      <w:r>
-        <w:t>main</w:t>
-      </w:r>
-      <w:proofErr w:type="gramEnd"/>
-      <w:r>
-        <w:t xml:space="preserve"> signal to look for across </w:t>
-      </w:r>
-      <w:r>
-        <w:t>quality</w:t>
-      </w:r>
-      <w:r>
-        <w:t xml:space="preserve"> bins is if the </w:t>
-      </w:r>
-      <w:proofErr w:type="spellStart"/>
-      <w:r>
-        <w:t>female.var</w:t>
-      </w:r>
-      <w:proofErr w:type="spellEnd"/>
-      <w:r>
-        <w:t xml:space="preserve"> &gt; </w:t>
-      </w:r>
-      <w:proofErr w:type="spellStart"/>
-      <w:r>
-        <w:t>male.var</w:t>
-      </w:r>
-      <w:proofErr w:type="spellEnd"/>
-      <w:r>
-        <w:t xml:space="preserve"> (sex effect for variance is maintained)</w:t>
-      </w:r>
-    </w:p>
-    <w:p>
-      <w:pPr>
-        <w:contextualSpacing/>
-      </w:pPr>
-    </w:p>
     <w:tbl>
       <w:tblPr>
         <w:tblStyle w:val="TableGrid"/>
@@ -7487,7 +7483,6 @@
     </w:p>
     <w:p>
       <w:r>
-        <w:lastRenderedPageBreak/>
         <w:t>(For the next two sets of models, which have many interaction effects, I only report the p values for significant ones)</w:t>
       </w:r>
     </w:p>
@@ -9786,7 +9781,6 @@
               <w:contextualSpacing/>
             </w:pPr>
             <w:r>
-              <w:lastRenderedPageBreak/>
               <w:t>Summary</w:t>
             </w:r>
           </w:p>
@@ -10400,6 +10394,41 @@
         <w:t xml:space="preserve"> )</w:t>
       </w:r>
       <w:proofErr w:type="gramEnd"/>
+    </w:p>
+    <w:p>
+      <w:pPr>
+        <w:pStyle w:val="Heading1"/>
+      </w:pPr>
+      <w:r>
+        <w:t>Differences in C</w:t>
+      </w:r>
+      <w:r>
+        <w:t>hromosome proportions</w:t>
+      </w:r>
+    </w:p>
+    <w:p>
+      <w:r>
+        <w:t>-Report test results for differences in the chromosome proportions</w:t>
+      </w:r>
+    </w:p>
+    <w:p>
+      <w:r>
+        <w:t>-Think of potential bias and error in these measures.</w:t>
+      </w:r>
+    </w:p>
+    <w:p>
+      <w:r>
+        <w:t>-</w:t>
+      </w:r>
+      <w:r>
+        <w:t>A</w:t>
+      </w:r>
+      <w:r>
+        <w:t xml:space="preserve">re SKIVE male proportions different than </w:t>
+      </w:r>
+      <w:r>
+        <w:t>low rec strains?</w:t>
+      </w:r>
     </w:p>
     <w:p>
       <w:pPr>
@@ -23434,7 +23463,10 @@
       </w:r>
       <w:proofErr w:type="spellEnd"/>
       <w:r>
-        <w:t xml:space="preserve">, both the sex effect and MOLF strain effect are significant. </w:t>
+        <w:t>, both the sex effect and MOL</w:t>
+      </w:r>
+      <w:r>
+        <w:t>F strain effect are significant (this means both female and male rec landscapes are effected – most of the time towards the middle</w:t>
       </w:r>
     </w:p>
     <w:p>
@@ -23537,6 +23569,50 @@
       <w:pPr>
         <w:contextualSpacing/>
       </w:pPr>
+      <w:r>
+        <w:rPr>
+          <w:b/>
+        </w:rPr>
+        <w:t xml:space="preserve">USE LONG </w:t>
+      </w:r>
+      <w:proofErr w:type="spellStart"/>
+      <w:r>
+        <w:rPr>
+          <w:b/>
+        </w:rPr>
+        <w:t>biv</w:t>
+      </w:r>
+      <w:proofErr w:type="spellEnd"/>
+      <w:r>
+        <w:rPr>
+          <w:b/>
+        </w:rPr>
+        <w:t xml:space="preserve"> </w:t>
+      </w:r>
+      <w:proofErr w:type="gramStart"/>
+      <w:r>
+        <w:rPr>
+          <w:b/>
+        </w:rPr>
+        <w:t>models  !!!</w:t>
+      </w:r>
+      <w:proofErr w:type="gramEnd"/>
+      <w:r>
+        <w:rPr>
+          <w:b/>
+        </w:rPr>
+        <w:t xml:space="preserve"> </w:t>
+      </w:r>
+    </w:p>
+    <w:p>
+      <w:pPr>
+        <w:contextualSpacing/>
+      </w:pPr>
+    </w:p>
+    <w:p>
+      <w:pPr>
+        <w:contextualSpacing/>
+      </w:pPr>
     </w:p>
     <w:p>
       <w:pPr>
@@ -23629,6 +23705,7 @@
         <w:contextualSpacing/>
       </w:pPr>
       <w:r>
+        <w:lastRenderedPageBreak/>
         <w:t>(</w:t>
       </w:r>
       <w:proofErr w:type="gramStart"/>
@@ -24032,13 +24109,7 @@
       </w:r>
       <w:proofErr w:type="spellEnd"/>
       <w:r>
-        <w:t xml:space="preserve"> means fit the general pattern of </w:t>
-      </w:r>
-      <w:r>
-        <w:t>uniform distribution of Rec landscape</w:t>
-      </w:r>
-      <w:r>
-        <w:t xml:space="preserve"> in the female Rec landscape. </w:t>
+        <w:t xml:space="preserve"> means fit the general pattern of uniform distribution of Rec landscape in the female Rec landscape. </w:t>
       </w:r>
     </w:p>
     <w:p>
@@ -24114,7 +24185,10 @@
         <w:t>hich traits distinguish high and low rec</w:t>
       </w:r>
       <w:r>
-        <w:t xml:space="preserve">ombining males in </w:t>
+        <w:t xml:space="preserve">ombining males </w:t>
+      </w:r>
+      <w:r>
+        <w:t xml:space="preserve">in </w:t>
       </w:r>
       <w:proofErr w:type="spellStart"/>
       <w:r>
@@ -24122,26 +24196,33 @@
       </w:r>
       <w:proofErr w:type="spellEnd"/>
       <w:r>
-        <w:t xml:space="preserve"> strains? (High: MSM and PWD, Low: KAZ, SKIVE, MOLF).</w:t>
-      </w:r>
-      <w:r>
-        <w:t xml:space="preserve"> Consider more </w:t>
-      </w:r>
-      <w:proofErr w:type="spellStart"/>
-      <w:r>
-        <w:t>Musc</w:t>
-      </w:r>
-      <w:proofErr w:type="spellEnd"/>
-      <w:r>
-        <w:t xml:space="preserve"> strains:  PWD, SKIVE, CZECH, </w:t>
+        <w:t xml:space="preserve"> strains? (High: MSM, </w:t>
+      </w:r>
+      <w:r>
+        <w:t>PWD</w:t>
+      </w:r>
+      <w:r>
+        <w:t>, SKIVE</w:t>
+      </w:r>
+      <w:r>
+        <w:t>, Low: KAZ</w:t>
+      </w:r>
+      <w:r>
+        <w:t>, MOLF</w:t>
       </w:r>
       <w:proofErr w:type="gramStart"/>
       <w:r>
-        <w:t>KAZ  (</w:t>
+        <w:t xml:space="preserve">,  </w:t>
+      </w:r>
+      <w:r>
+        <w:t>CZECH</w:t>
       </w:r>
       <w:proofErr w:type="gramEnd"/>
       <w:r>
-        <w:t>TOM, AST)</w:t>
+        <w:t>, Dom strains</w:t>
+      </w:r>
+      <w:r>
+        <w:t>).</w:t>
       </w:r>
     </w:p>
     <w:p>
@@ -24669,7 +24750,10 @@
         <w:contextualSpacing/>
       </w:pPr>
       <w:r>
-        <w:t>(No prediction for CO position.)</w:t>
+        <w:t>(No prediction for CO position</w:t>
+      </w:r>
+      <w:r>
+        <w:t>)</w:t>
       </w:r>
     </w:p>
     <w:p>
@@ -24715,9 +24799,9 @@
         <w:gridCol w:w="709"/>
         <w:gridCol w:w="1114"/>
         <w:gridCol w:w="810"/>
-        <w:gridCol w:w="981"/>
-        <w:gridCol w:w="459"/>
-        <w:gridCol w:w="1530"/>
+        <w:gridCol w:w="1080"/>
+        <w:gridCol w:w="720"/>
+        <w:gridCol w:w="1170"/>
       </w:tblGrid>
       <w:tr>
         <w:trPr>
@@ -24874,52 +24958,180 @@
                 <w:b/>
               </w:rPr>
             </w:pPr>
+            <w:r>
+              <w:rPr>
+                <w:b/>
+              </w:rPr>
+              <w:t>n</w:t>
+            </w:r>
+          </w:p>
+          <w:p>
+            <w:pPr>
+              <w:contextualSpacing/>
+              <w:rPr>
+                <w:b/>
+              </w:rPr>
+            </w:pPr>
+          </w:p>
+        </w:tc>
+        <w:tc>
+          <w:tcPr>
+            <w:tcW w:w="1147" w:type="dxa"/>
+          </w:tcPr>
+          <w:p>
+            <w:pPr>
+              <w:contextualSpacing/>
+              <w:rPr>
+                <w:b/>
+              </w:rPr>
+            </w:pPr>
+            <w:r>
+              <w:rPr>
+                <w:b/>
+              </w:rPr>
+              <w:t>mean</w:t>
+            </w:r>
+          </w:p>
+          <w:p>
+            <w:pPr>
+              <w:contextualSpacing/>
+              <w:rPr>
+                <w:b/>
+              </w:rPr>
+            </w:pPr>
+            <w:r>
+              <w:rPr>
+                <w:b/>
+              </w:rPr>
+              <w:t>1CO</w:t>
+            </w:r>
+          </w:p>
+        </w:tc>
+        <w:tc>
+          <w:tcPr>
+            <w:tcW w:w="709" w:type="dxa"/>
+          </w:tcPr>
+          <w:p>
+            <w:pPr>
+              <w:contextualSpacing/>
+              <w:rPr>
+                <w:b/>
+              </w:rPr>
+            </w:pPr>
+            <w:r>
+              <w:rPr>
+                <w:b/>
+              </w:rPr>
+              <w:t>n</w:t>
+            </w:r>
+          </w:p>
+          <w:p>
+            <w:pPr>
+              <w:contextualSpacing/>
+              <w:rPr>
+                <w:b/>
+              </w:rPr>
+            </w:pPr>
+          </w:p>
+        </w:tc>
+        <w:tc>
+          <w:tcPr>
+            <w:tcW w:w="1114" w:type="dxa"/>
+          </w:tcPr>
+          <w:p>
+            <w:pPr>
+              <w:contextualSpacing/>
+              <w:rPr>
+                <w:b/>
+              </w:rPr>
+            </w:pPr>
+            <w:r>
+              <w:rPr>
+                <w:b/>
+              </w:rPr>
+              <w:t>mean</w:t>
+            </w:r>
+          </w:p>
+          <w:p>
+            <w:pPr>
+              <w:contextualSpacing/>
+              <w:rPr>
+                <w:b/>
+              </w:rPr>
+            </w:pPr>
+            <w:r>
+              <w:rPr>
+                <w:b/>
+              </w:rPr>
+              <w:t>2CO</w:t>
+            </w:r>
+          </w:p>
+        </w:tc>
+        <w:tc>
+          <w:tcPr>
+            <w:tcW w:w="810" w:type="dxa"/>
+          </w:tcPr>
+          <w:p>
+            <w:pPr>
+              <w:contextualSpacing/>
+              <w:rPr>
+                <w:b/>
+              </w:rPr>
+            </w:pPr>
+            <w:r>
+              <w:rPr>
+                <w:b/>
+              </w:rPr>
+              <w:t>n</w:t>
+            </w:r>
+          </w:p>
+          <w:p>
+            <w:pPr>
+              <w:contextualSpacing/>
+              <w:rPr>
+                <w:b/>
+              </w:rPr>
+            </w:pPr>
+          </w:p>
+        </w:tc>
+        <w:tc>
+          <w:tcPr>
+            <w:tcW w:w="1080" w:type="dxa"/>
+          </w:tcPr>
+          <w:p>
+            <w:pPr>
+              <w:contextualSpacing/>
+              <w:rPr>
+                <w:b/>
+              </w:rPr>
+            </w:pPr>
             <w:proofErr w:type="spellStart"/>
             <w:r>
               <w:rPr>
                 <w:b/>
               </w:rPr>
-              <w:t>nCO</w:t>
+              <w:t>M.mean</w:t>
             </w:r>
             <w:proofErr w:type="spellEnd"/>
           </w:p>
-        </w:tc>
-        <w:tc>
-          <w:tcPr>
-            <w:tcW w:w="1147" w:type="dxa"/>
-          </w:tcPr>
-          <w:p>
-            <w:pPr>
-              <w:contextualSpacing/>
-              <w:rPr>
-                <w:b/>
-              </w:rPr>
-            </w:pPr>
-            <w:r>
-              <w:rPr>
-                <w:b/>
-              </w:rPr>
-              <w:t>mean</w:t>
-            </w:r>
-          </w:p>
-          <w:p>
-            <w:pPr>
-              <w:contextualSpacing/>
-              <w:rPr>
-                <w:b/>
-              </w:rPr>
-            </w:pPr>
-            <w:r>
-              <w:rPr>
-                <w:b/>
-              </w:rPr>
-              <w:t>1CO</w:t>
-            </w:r>
-          </w:p>
-        </w:tc>
-        <w:tc>
-          <w:tcPr>
-            <w:tcW w:w="709" w:type="dxa"/>
+          <w:p>
+            <w:pPr>
+              <w:contextualSpacing/>
+              <w:rPr>
+                <w:b/>
+              </w:rPr>
+            </w:pPr>
+            <w:r>
+              <w:rPr>
+                <w:b/>
+              </w:rPr>
+              <w:t>3CO</w:t>
+            </w:r>
+          </w:p>
+        </w:tc>
+        <w:tc>
+          <w:tcPr>
+            <w:tcW w:w="720" w:type="dxa"/>
           </w:tcPr>
           <w:p>
             <w:pPr>
@@ -24942,151 +25154,11 @@
                 <w:b/>
               </w:rPr>
             </w:pPr>
-            <w:r>
-              <w:rPr>
-                <w:b/>
-              </w:rPr>
-              <w:t>1CO</w:t>
-            </w:r>
-          </w:p>
-        </w:tc>
-        <w:tc>
-          <w:tcPr>
-            <w:tcW w:w="1114" w:type="dxa"/>
-          </w:tcPr>
-          <w:p>
-            <w:pPr>
-              <w:contextualSpacing/>
-              <w:rPr>
-                <w:b/>
-              </w:rPr>
-            </w:pPr>
-            <w:r>
-              <w:rPr>
-                <w:b/>
-              </w:rPr>
-              <w:t>mean</w:t>
-            </w:r>
-          </w:p>
-          <w:p>
-            <w:pPr>
-              <w:contextualSpacing/>
-              <w:rPr>
-                <w:b/>
-              </w:rPr>
-            </w:pPr>
-            <w:r>
-              <w:rPr>
-                <w:b/>
-              </w:rPr>
-              <w:t>2CO</w:t>
-            </w:r>
-          </w:p>
-        </w:tc>
-        <w:tc>
-          <w:tcPr>
-            <w:tcW w:w="810" w:type="dxa"/>
-          </w:tcPr>
-          <w:p>
-            <w:pPr>
-              <w:contextualSpacing/>
-              <w:rPr>
-                <w:b/>
-              </w:rPr>
-            </w:pPr>
-            <w:r>
-              <w:rPr>
-                <w:b/>
-              </w:rPr>
-              <w:t>n</w:t>
-            </w:r>
-          </w:p>
-          <w:p>
-            <w:pPr>
-              <w:contextualSpacing/>
-              <w:rPr>
-                <w:b/>
-              </w:rPr>
-            </w:pPr>
-            <w:r>
-              <w:rPr>
-                <w:b/>
-              </w:rPr>
-              <w:t>2CO</w:t>
-            </w:r>
-          </w:p>
-        </w:tc>
-        <w:tc>
-          <w:tcPr>
-            <w:tcW w:w="981" w:type="dxa"/>
-          </w:tcPr>
-          <w:p>
-            <w:pPr>
-              <w:contextualSpacing/>
-              <w:rPr>
-                <w:b/>
-              </w:rPr>
-            </w:pPr>
-            <w:proofErr w:type="spellStart"/>
-            <w:r>
-              <w:rPr>
-                <w:b/>
-              </w:rPr>
-              <w:t>M.mean</w:t>
-            </w:r>
-            <w:proofErr w:type="spellEnd"/>
-          </w:p>
-          <w:p>
-            <w:pPr>
-              <w:contextualSpacing/>
-              <w:rPr>
-                <w:b/>
-              </w:rPr>
-            </w:pPr>
-            <w:r>
-              <w:rPr>
-                <w:b/>
-              </w:rPr>
-              <w:t>3CO</w:t>
-            </w:r>
-          </w:p>
-        </w:tc>
-        <w:tc>
-          <w:tcPr>
-            <w:tcW w:w="459" w:type="dxa"/>
-          </w:tcPr>
-          <w:p>
-            <w:pPr>
-              <w:contextualSpacing/>
-              <w:rPr>
-                <w:b/>
-              </w:rPr>
-            </w:pPr>
-            <w:r>
-              <w:rPr>
-                <w:b/>
-              </w:rPr>
-              <w:t>n</w:t>
-            </w:r>
-          </w:p>
-          <w:p>
-            <w:pPr>
-              <w:contextualSpacing/>
-              <w:rPr>
-                <w:b/>
-              </w:rPr>
-            </w:pPr>
-            <w:r>
-              <w:rPr>
-                <w:b/>
-              </w:rPr>
-              <w:t>3CO</w:t>
-            </w:r>
-          </w:p>
-        </w:tc>
-        <w:tc>
-          <w:tcPr>
-            <w:tcW w:w="1530" w:type="dxa"/>
+          </w:p>
+        </w:tc>
+        <w:tc>
+          <w:tcPr>
+            <w:tcW w:w="1170" w:type="dxa"/>
           </w:tcPr>
           <w:p>
             <w:pPr>
@@ -25326,7 +25398,7 @@
         </w:tc>
         <w:tc>
           <w:tcPr>
-            <w:tcW w:w="981" w:type="dxa"/>
+            <w:tcW w:w="1080" w:type="dxa"/>
           </w:tcPr>
           <w:p>
             <w:pPr>
@@ -25343,7 +25415,7 @@
         </w:tc>
         <w:tc>
           <w:tcPr>
-            <w:tcW w:w="459" w:type="dxa"/>
+            <w:tcW w:w="720" w:type="dxa"/>
           </w:tcPr>
           <w:p>
             <w:pPr>
@@ -25360,7 +25432,7 @@
         </w:tc>
         <w:tc>
           <w:tcPr>
-            <w:tcW w:w="1530" w:type="dxa"/>
+            <w:tcW w:w="1170" w:type="dxa"/>
             <w:vMerge w:val="restart"/>
           </w:tcPr>
           <w:p>
@@ -25579,7 +25651,7 @@
         </w:tc>
         <w:tc>
           <w:tcPr>
-            <w:tcW w:w="981" w:type="dxa"/>
+            <w:tcW w:w="1080" w:type="dxa"/>
           </w:tcPr>
           <w:p>
             <w:pPr>
@@ -25606,7 +25678,7 @@
         </w:tc>
         <w:tc>
           <w:tcPr>
-            <w:tcW w:w="459" w:type="dxa"/>
+            <w:tcW w:w="720" w:type="dxa"/>
           </w:tcPr>
           <w:p>
             <w:pPr>
@@ -25633,7 +25705,7 @@
         </w:tc>
         <w:tc>
           <w:tcPr>
-            <w:tcW w:w="1530" w:type="dxa"/>
+            <w:tcW w:w="1170" w:type="dxa"/>
             <w:vMerge/>
           </w:tcPr>
           <w:p>
@@ -25872,7 +25944,7 @@
         </w:tc>
         <w:tc>
           <w:tcPr>
-            <w:tcW w:w="981" w:type="dxa"/>
+            <w:tcW w:w="1080" w:type="dxa"/>
           </w:tcPr>
           <w:p>
             <w:pPr>
@@ -25899,7 +25971,7 @@
         </w:tc>
         <w:tc>
           <w:tcPr>
-            <w:tcW w:w="459" w:type="dxa"/>
+            <w:tcW w:w="720" w:type="dxa"/>
           </w:tcPr>
           <w:p>
             <w:pPr>
@@ -25926,7 +25998,7 @@
         </w:tc>
         <w:tc>
           <w:tcPr>
-            <w:tcW w:w="1530" w:type="dxa"/>
+            <w:tcW w:w="1170" w:type="dxa"/>
             <w:vMerge/>
           </w:tcPr>
           <w:p>
@@ -26082,7 +26154,7 @@
         </w:tc>
         <w:tc>
           <w:tcPr>
-            <w:tcW w:w="981" w:type="dxa"/>
+            <w:tcW w:w="1080" w:type="dxa"/>
           </w:tcPr>
           <w:p>
             <w:pPr>
@@ -26099,7 +26171,7 @@
         </w:tc>
         <w:tc>
           <w:tcPr>
-            <w:tcW w:w="459" w:type="dxa"/>
+            <w:tcW w:w="720" w:type="dxa"/>
           </w:tcPr>
           <w:p>
             <w:pPr>
@@ -26116,7 +26188,7 @@
         </w:tc>
         <w:tc>
           <w:tcPr>
-            <w:tcW w:w="1530" w:type="dxa"/>
+            <w:tcW w:w="1170" w:type="dxa"/>
           </w:tcPr>
           <w:p>
             <w:pPr>
@@ -26292,7 +26364,7 @@
         </w:tc>
         <w:tc>
           <w:tcPr>
-            <w:tcW w:w="981" w:type="dxa"/>
+            <w:tcW w:w="1080" w:type="dxa"/>
           </w:tcPr>
           <w:p>
             <w:pPr>
@@ -26312,7 +26384,7 @@
         </w:tc>
         <w:tc>
           <w:tcPr>
-            <w:tcW w:w="459" w:type="dxa"/>
+            <w:tcW w:w="720" w:type="dxa"/>
           </w:tcPr>
           <w:p>
             <w:pPr>
@@ -26332,7 +26404,7 @@
         </w:tc>
         <w:tc>
           <w:tcPr>
-            <w:tcW w:w="1530" w:type="dxa"/>
+            <w:tcW w:w="1170" w:type="dxa"/>
             <w:vMerge w:val="restart"/>
           </w:tcPr>
           <w:p>
@@ -26581,7 +26653,7 @@
         </w:tc>
         <w:tc>
           <w:tcPr>
-            <w:tcW w:w="981" w:type="dxa"/>
+            <w:tcW w:w="1080" w:type="dxa"/>
           </w:tcPr>
           <w:p>
             <w:pPr>
@@ -26608,7 +26680,7 @@
         </w:tc>
         <w:tc>
           <w:tcPr>
-            <w:tcW w:w="459" w:type="dxa"/>
+            <w:tcW w:w="720" w:type="dxa"/>
           </w:tcPr>
           <w:p>
             <w:pPr>
@@ -26635,7 +26707,7 @@
         </w:tc>
         <w:tc>
           <w:tcPr>
-            <w:tcW w:w="1530" w:type="dxa"/>
+            <w:tcW w:w="1170" w:type="dxa"/>
             <w:vMerge/>
           </w:tcPr>
           <w:p>
@@ -26808,7 +26880,7 @@
         </w:tc>
         <w:tc>
           <w:tcPr>
-            <w:tcW w:w="981" w:type="dxa"/>
+            <w:tcW w:w="1080" w:type="dxa"/>
           </w:tcPr>
           <w:p>
             <w:pPr>
@@ -26828,7 +26900,7 @@
         </w:tc>
         <w:tc>
           <w:tcPr>
-            <w:tcW w:w="459" w:type="dxa"/>
+            <w:tcW w:w="720" w:type="dxa"/>
           </w:tcPr>
           <w:p>
             <w:pPr>
@@ -26841,7 +26913,7 @@
         </w:tc>
         <w:tc>
           <w:tcPr>
-            <w:tcW w:w="1530" w:type="dxa"/>
+            <w:tcW w:w="1170" w:type="dxa"/>
             <w:vMerge/>
           </w:tcPr>
           <w:p>
@@ -27016,7 +27088,7 @@
         </w:tc>
         <w:tc>
           <w:tcPr>
-            <w:tcW w:w="981" w:type="dxa"/>
+            <w:tcW w:w="1080" w:type="dxa"/>
           </w:tcPr>
           <w:p>
             <w:pPr>
@@ -27039,7 +27111,7 @@
         </w:tc>
         <w:tc>
           <w:tcPr>
-            <w:tcW w:w="459" w:type="dxa"/>
+            <w:tcW w:w="720" w:type="dxa"/>
           </w:tcPr>
           <w:p>
             <w:pPr>
@@ -27052,7 +27124,7 @@
         </w:tc>
         <w:tc>
           <w:tcPr>
-            <w:tcW w:w="1530" w:type="dxa"/>
+            <w:tcW w:w="1170" w:type="dxa"/>
             <w:vMerge/>
           </w:tcPr>
           <w:p>
@@ -27076,6 +27148,7 @@
               <w:contextualSpacing/>
             </w:pPr>
             <w:r>
+              <w:lastRenderedPageBreak/>
               <w:t>AST</w:t>
             </w:r>
           </w:p>
@@ -27172,27 +27245,27 @@
         </w:tc>
         <w:tc>
           <w:tcPr>
-            <w:tcW w:w="981" w:type="dxa"/>
-          </w:tcPr>
-          <w:p>
-            <w:pPr>
-              <w:contextualSpacing/>
-            </w:pPr>
-          </w:p>
-        </w:tc>
-        <w:tc>
-          <w:tcPr>
-            <w:tcW w:w="459" w:type="dxa"/>
-          </w:tcPr>
-          <w:p>
-            <w:pPr>
-              <w:contextualSpacing/>
-            </w:pPr>
-          </w:p>
-        </w:tc>
-        <w:tc>
-          <w:tcPr>
-            <w:tcW w:w="1530" w:type="dxa"/>
+            <w:tcW w:w="1080" w:type="dxa"/>
+          </w:tcPr>
+          <w:p>
+            <w:pPr>
+              <w:contextualSpacing/>
+            </w:pPr>
+          </w:p>
+        </w:tc>
+        <w:tc>
+          <w:tcPr>
+            <w:tcW w:w="720" w:type="dxa"/>
+          </w:tcPr>
+          <w:p>
+            <w:pPr>
+              <w:contextualSpacing/>
+            </w:pPr>
+          </w:p>
+        </w:tc>
+        <w:tc>
+          <w:tcPr>
+            <w:tcW w:w="1170" w:type="dxa"/>
           </w:tcPr>
           <w:p>
             <w:pPr>
@@ -27308,30 +27381,30 @@
         </w:tc>
         <w:tc>
           <w:tcPr>
-            <w:tcW w:w="981" w:type="dxa"/>
-          </w:tcPr>
-          <w:p>
-            <w:pPr>
-              <w:contextualSpacing/>
-              <w:rPr>
-                <w:b/>
-              </w:rPr>
-            </w:pPr>
-          </w:p>
-        </w:tc>
-        <w:tc>
-          <w:tcPr>
-            <w:tcW w:w="459" w:type="dxa"/>
-          </w:tcPr>
-          <w:p>
-            <w:pPr>
-              <w:contextualSpacing/>
-            </w:pPr>
-          </w:p>
-        </w:tc>
-        <w:tc>
-          <w:tcPr>
-            <w:tcW w:w="1530" w:type="dxa"/>
+            <w:tcW w:w="1080" w:type="dxa"/>
+          </w:tcPr>
+          <w:p>
+            <w:pPr>
+              <w:contextualSpacing/>
+              <w:rPr>
+                <w:b/>
+              </w:rPr>
+            </w:pPr>
+          </w:p>
+        </w:tc>
+        <w:tc>
+          <w:tcPr>
+            <w:tcW w:w="720" w:type="dxa"/>
+          </w:tcPr>
+          <w:p>
+            <w:pPr>
+              <w:contextualSpacing/>
+            </w:pPr>
+          </w:p>
+        </w:tc>
+        <w:tc>
+          <w:tcPr>
+            <w:tcW w:w="1170" w:type="dxa"/>
           </w:tcPr>
           <w:p>
             <w:pPr>
@@ -27507,7 +27580,7 @@
         </w:tc>
         <w:tc>
           <w:tcPr>
-            <w:tcW w:w="981" w:type="dxa"/>
+            <w:tcW w:w="1080" w:type="dxa"/>
           </w:tcPr>
           <w:p>
             <w:pPr>
@@ -27527,7 +27600,7 @@
         </w:tc>
         <w:tc>
           <w:tcPr>
-            <w:tcW w:w="459" w:type="dxa"/>
+            <w:tcW w:w="720" w:type="dxa"/>
           </w:tcPr>
           <w:p>
             <w:pPr>
@@ -27547,7 +27620,7 @@
         </w:tc>
         <w:tc>
           <w:tcPr>
-            <w:tcW w:w="1530" w:type="dxa"/>
+            <w:tcW w:w="1170" w:type="dxa"/>
             <w:vMerge w:val="restart"/>
           </w:tcPr>
           <w:p>
@@ -27761,7 +27834,7 @@
         </w:tc>
         <w:tc>
           <w:tcPr>
-            <w:tcW w:w="981" w:type="dxa"/>
+            <w:tcW w:w="1080" w:type="dxa"/>
           </w:tcPr>
           <w:p>
             <w:pPr>
@@ -27781,7 +27854,7 @@
         </w:tc>
         <w:tc>
           <w:tcPr>
-            <w:tcW w:w="459" w:type="dxa"/>
+            <w:tcW w:w="720" w:type="dxa"/>
           </w:tcPr>
           <w:p>
             <w:pPr>
@@ -27794,7 +27867,7 @@
         </w:tc>
         <w:tc>
           <w:tcPr>
-            <w:tcW w:w="1530" w:type="dxa"/>
+            <w:tcW w:w="1170" w:type="dxa"/>
             <w:vMerge/>
           </w:tcPr>
           <w:p>
@@ -29079,7 +29152,11 @@
         <w:t>and 2CO are longer</w:t>
       </w:r>
       <w:r>
-        <w:t xml:space="preserve">– because longer chromosomes move into the 2CO bin, whereas in the low rec group both physical long and shorter </w:t>
+        <w:t xml:space="preserve">– because longer chromosomes move into the 2CO bin, whereas in the low rec group both </w:t>
+      </w:r>
+      <w:r>
+        <w:lastRenderedPageBreak/>
+        <w:t xml:space="preserve">physical long and shorter </w:t>
       </w:r>
       <w:proofErr w:type="spellStart"/>
       <w:r>
@@ -29258,7 +29335,6 @@
         <w:rPr>
           <w:noProof/>
         </w:rPr>
-        <w:lastRenderedPageBreak/>
         <w:drawing>
           <wp:anchor distT="0" distB="0" distL="114300" distR="114300" simplePos="0" relativeHeight="251650048" behindDoc="1" locked="0" layoutInCell="1" allowOverlap="1" wp14:anchorId="14128FCA" wp14:editId="17DB337F">
             <wp:simplePos x="0" y="0"/>
@@ -29913,6 +29989,7 @@
               <w:contextualSpacing/>
             </w:pPr>
             <w:r>
+              <w:lastRenderedPageBreak/>
               <w:t>Log regression high vs low</w:t>
             </w:r>
           </w:p>
@@ -30652,11 +30729,9 @@
             <w:r>
               <w:t>Co-</w:t>
             </w:r>
-            <w:proofErr w:type="spellStart"/>
             <w:r>
               <w:t>efficients</w:t>
             </w:r>
-            <w:proofErr w:type="spellEnd"/>
           </w:p>
         </w:tc>
         <w:tc>
@@ -30809,7 +30884,6 @@
               <w:contextualSpacing/>
             </w:pPr>
             <w:r>
-              <w:lastRenderedPageBreak/>
               <w:t>LEW</w:t>
             </w:r>
           </w:p>
@@ -31169,6 +31243,7 @@
           <w:sz w:val="26"/>
           <w:szCs w:val="26"/>
         </w:rPr>
+        <w:lastRenderedPageBreak/>
         <w:drawing>
           <wp:anchor distT="0" distB="0" distL="114300" distR="114300" simplePos="0" relativeHeight="251669504" behindDoc="1" locked="0" layoutInCell="1" allowOverlap="1" wp14:anchorId="70AC2C57" wp14:editId="3AFEA8AE">
             <wp:simplePos x="0" y="0"/>
@@ -40679,14 +40754,6 @@
         <w:contextualSpacing/>
       </w:pPr>
       <w:r>
-        <w:t>Insert models for IFD</w:t>
-      </w:r>
-    </w:p>
-    <w:p>
-      <w:pPr>
-        <w:contextualSpacing/>
-      </w:pPr>
-      <w:r>
         <w:t>*No significant strain effect</w:t>
       </w:r>
     </w:p>
@@ -41597,11 +41664,7 @@
               <w:contextualSpacing/>
             </w:pPr>
             <w:r>
-              <w:t xml:space="preserve">No, High Rec groups have </w:t>
-            </w:r>
-            <w:r>
-              <w:lastRenderedPageBreak/>
-              <w:t>longer</w:t>
+              <w:t>No, High Rec groups have longer</w:t>
             </w:r>
             <w:r>
               <w:t>, not shorter</w:t>
@@ -41715,6 +41778,7 @@
               <w:contextualSpacing/>
             </w:pPr>
             <w:r>
+              <w:lastRenderedPageBreak/>
               <w:t>Nrm.</w:t>
             </w:r>
             <w:r>
@@ -42697,8 +42761,6 @@
       <w:r>
         <w:t>. These results require some follow up.</w:t>
       </w:r>
-      <w:bookmarkStart w:id="1" w:name="_GoBack"/>
-      <w:bookmarkEnd w:id="1"/>
     </w:p>
     <w:sectPr>
       <w:pgSz w:w="12240" w:h="15840"/>
@@ -43091,16 +43153,16 @@
     </w:lvl>
   </w:abstractNum>
   <w:abstractNum w:abstractNumId="3" w15:restartNumberingAfterBreak="0">
-    <w:nsid w:val="0F293C36"/>
+    <w:nsid w:val="0B014669"/>
     <w:multiLevelType w:val="hybridMultilevel"/>
-    <w:tmpl w:val="221AB3E6"/>
-    <w:lvl w:ilvl="0" w:tplc="1B4C8FAC">
+    <w:tmpl w:val="1CC0343C"/>
+    <w:lvl w:ilvl="0" w:tplc="0409000F">
       <w:start w:val="1"/>
-      <w:numFmt w:val="upperLetter"/>
+      <w:numFmt w:val="decimal"/>
       <w:lvlText w:val="%1."/>
       <w:lvlJc w:val="left"/>
       <w:pPr>
-        <w:ind w:left="1080" w:hanging="360"/>
+        <w:ind w:left="720" w:hanging="360"/>
       </w:pPr>
       <w:rPr>
         <w:rFonts w:hint="default"/>
@@ -43112,7 +43174,7 @@
       <w:lvlText w:val="%2."/>
       <w:lvlJc w:val="left"/>
       <w:pPr>
-        <w:ind w:left="1800" w:hanging="360"/>
+        <w:ind w:left="1440" w:hanging="360"/>
       </w:pPr>
     </w:lvl>
     <w:lvl w:ilvl="2" w:tplc="0409001B" w:tentative="1">
@@ -43121,7 +43183,7 @@
       <w:lvlText w:val="%3."/>
       <w:lvlJc w:val="right"/>
       <w:pPr>
-        <w:ind w:left="2520" w:hanging="180"/>
+        <w:ind w:left="2160" w:hanging="180"/>
       </w:pPr>
     </w:lvl>
     <w:lvl w:ilvl="3" w:tplc="0409000F" w:tentative="1">
@@ -43130,7 +43192,7 @@
       <w:lvlText w:val="%4."/>
       <w:lvlJc w:val="left"/>
       <w:pPr>
-        <w:ind w:left="3240" w:hanging="360"/>
+        <w:ind w:left="2880" w:hanging="360"/>
       </w:pPr>
     </w:lvl>
     <w:lvl w:ilvl="4" w:tplc="04090019" w:tentative="1">
@@ -43139,7 +43201,7 @@
       <w:lvlText w:val="%5."/>
       <w:lvlJc w:val="left"/>
       <w:pPr>
-        <w:ind w:left="3960" w:hanging="360"/>
+        <w:ind w:left="3600" w:hanging="360"/>
       </w:pPr>
     </w:lvl>
     <w:lvl w:ilvl="5" w:tplc="0409001B" w:tentative="1">
@@ -43148,7 +43210,7 @@
       <w:lvlText w:val="%6."/>
       <w:lvlJc w:val="right"/>
       <w:pPr>
-        <w:ind w:left="4680" w:hanging="180"/>
+        <w:ind w:left="4320" w:hanging="180"/>
       </w:pPr>
     </w:lvl>
     <w:lvl w:ilvl="6" w:tplc="0409000F" w:tentative="1">
@@ -43157,7 +43219,7 @@
       <w:lvlText w:val="%7."/>
       <w:lvlJc w:val="left"/>
       <w:pPr>
-        <w:ind w:left="5400" w:hanging="360"/>
+        <w:ind w:left="5040" w:hanging="360"/>
       </w:pPr>
     </w:lvl>
     <w:lvl w:ilvl="7" w:tplc="04090019" w:tentative="1">
@@ -43166,7 +43228,7 @@
       <w:lvlText w:val="%8."/>
       <w:lvlJc w:val="left"/>
       <w:pPr>
-        <w:ind w:left="6120" w:hanging="360"/>
+        <w:ind w:left="5760" w:hanging="360"/>
       </w:pPr>
     </w:lvl>
     <w:lvl w:ilvl="8" w:tplc="0409001B" w:tentative="1">
@@ -43175,21 +43237,21 @@
       <w:lvlText w:val="%9."/>
       <w:lvlJc w:val="right"/>
       <w:pPr>
-        <w:ind w:left="6840" w:hanging="180"/>
+        <w:ind w:left="6480" w:hanging="180"/>
       </w:pPr>
     </w:lvl>
   </w:abstractNum>
   <w:abstractNum w:abstractNumId="4" w15:restartNumberingAfterBreak="0">
-    <w:nsid w:val="25520717"/>
+    <w:nsid w:val="0F293C36"/>
     <w:multiLevelType w:val="hybridMultilevel"/>
-    <w:tmpl w:val="21A2B3CA"/>
-    <w:lvl w:ilvl="0" w:tplc="0409000F">
+    <w:tmpl w:val="221AB3E6"/>
+    <w:lvl w:ilvl="0" w:tplc="1B4C8FAC">
       <w:start w:val="1"/>
-      <w:numFmt w:val="decimal"/>
+      <w:numFmt w:val="upperLetter"/>
       <w:lvlText w:val="%1."/>
       <w:lvlJc w:val="left"/>
       <w:pPr>
-        <w:ind w:left="720" w:hanging="360"/>
+        <w:ind w:left="1080" w:hanging="360"/>
       </w:pPr>
       <w:rPr>
         <w:rFonts w:hint="default"/>
@@ -43201,7 +43263,7 @@
       <w:lvlText w:val="%2."/>
       <w:lvlJc w:val="left"/>
       <w:pPr>
-        <w:ind w:left="1440" w:hanging="360"/>
+        <w:ind w:left="1800" w:hanging="360"/>
       </w:pPr>
     </w:lvl>
     <w:lvl w:ilvl="2" w:tplc="0409001B" w:tentative="1">
@@ -43210,7 +43272,7 @@
       <w:lvlText w:val="%3."/>
       <w:lvlJc w:val="right"/>
       <w:pPr>
-        <w:ind w:left="2160" w:hanging="180"/>
+        <w:ind w:left="2520" w:hanging="180"/>
       </w:pPr>
     </w:lvl>
     <w:lvl w:ilvl="3" w:tplc="0409000F" w:tentative="1">
@@ -43219,7 +43281,7 @@
       <w:lvlText w:val="%4."/>
       <w:lvlJc w:val="left"/>
       <w:pPr>
-        <w:ind w:left="2880" w:hanging="360"/>
+        <w:ind w:left="3240" w:hanging="360"/>
       </w:pPr>
     </w:lvl>
     <w:lvl w:ilvl="4" w:tplc="04090019" w:tentative="1">
@@ -43228,7 +43290,7 @@
       <w:lvlText w:val="%5."/>
       <w:lvlJc w:val="left"/>
       <w:pPr>
-        <w:ind w:left="3600" w:hanging="360"/>
+        <w:ind w:left="3960" w:hanging="360"/>
       </w:pPr>
     </w:lvl>
     <w:lvl w:ilvl="5" w:tplc="0409001B" w:tentative="1">
@@ -43237,7 +43299,7 @@
       <w:lvlText w:val="%6."/>
       <w:lvlJc w:val="right"/>
       <w:pPr>
-        <w:ind w:left="4320" w:hanging="180"/>
+        <w:ind w:left="4680" w:hanging="180"/>
       </w:pPr>
     </w:lvl>
     <w:lvl w:ilvl="6" w:tplc="0409000F" w:tentative="1">
@@ -43246,7 +43308,7 @@
       <w:lvlText w:val="%7."/>
       <w:lvlJc w:val="left"/>
       <w:pPr>
-        <w:ind w:left="5040" w:hanging="360"/>
+        <w:ind w:left="5400" w:hanging="360"/>
       </w:pPr>
     </w:lvl>
     <w:lvl w:ilvl="7" w:tplc="04090019" w:tentative="1">
@@ -43255,7 +43317,7 @@
       <w:lvlText w:val="%8."/>
       <w:lvlJc w:val="left"/>
       <w:pPr>
-        <w:ind w:left="5760" w:hanging="360"/>
+        <w:ind w:left="6120" w:hanging="360"/>
       </w:pPr>
     </w:lvl>
     <w:lvl w:ilvl="8" w:tplc="0409001B" w:tentative="1">
@@ -43264,11 +43326,100 @@
       <w:lvlText w:val="%9."/>
       <w:lvlJc w:val="right"/>
       <w:pPr>
-        <w:ind w:left="6480" w:hanging="180"/>
+        <w:ind w:left="6840" w:hanging="180"/>
       </w:pPr>
     </w:lvl>
   </w:abstractNum>
   <w:abstractNum w:abstractNumId="5" w15:restartNumberingAfterBreak="0">
+    <w:nsid w:val="25520717"/>
+    <w:multiLevelType w:val="hybridMultilevel"/>
+    <w:tmpl w:val="21A2B3CA"/>
+    <w:lvl w:ilvl="0" w:tplc="0409000F">
+      <w:start w:val="1"/>
+      <w:numFmt w:val="decimal"/>
+      <w:lvlText w:val="%1."/>
+      <w:lvlJc w:val="left"/>
+      <w:pPr>
+        <w:ind w:left="720" w:hanging="360"/>
+      </w:pPr>
+      <w:rPr>
+        <w:rFonts w:hint="default"/>
+      </w:rPr>
+    </w:lvl>
+    <w:lvl w:ilvl="1" w:tplc="04090019" w:tentative="1">
+      <w:start w:val="1"/>
+      <w:numFmt w:val="lowerLetter"/>
+      <w:lvlText w:val="%2."/>
+      <w:lvlJc w:val="left"/>
+      <w:pPr>
+        <w:ind w:left="1440" w:hanging="360"/>
+      </w:pPr>
+    </w:lvl>
+    <w:lvl w:ilvl="2" w:tplc="0409001B" w:tentative="1">
+      <w:start w:val="1"/>
+      <w:numFmt w:val="lowerRoman"/>
+      <w:lvlText w:val="%3."/>
+      <w:lvlJc w:val="right"/>
+      <w:pPr>
+        <w:ind w:left="2160" w:hanging="180"/>
+      </w:pPr>
+    </w:lvl>
+    <w:lvl w:ilvl="3" w:tplc="0409000F" w:tentative="1">
+      <w:start w:val="1"/>
+      <w:numFmt w:val="decimal"/>
+      <w:lvlText w:val="%4."/>
+      <w:lvlJc w:val="left"/>
+      <w:pPr>
+        <w:ind w:left="2880" w:hanging="360"/>
+      </w:pPr>
+    </w:lvl>
+    <w:lvl w:ilvl="4" w:tplc="04090019" w:tentative="1">
+      <w:start w:val="1"/>
+      <w:numFmt w:val="lowerLetter"/>
+      <w:lvlText w:val="%5."/>
+      <w:lvlJc w:val="left"/>
+      <w:pPr>
+        <w:ind w:left="3600" w:hanging="360"/>
+      </w:pPr>
+    </w:lvl>
+    <w:lvl w:ilvl="5" w:tplc="0409001B" w:tentative="1">
+      <w:start w:val="1"/>
+      <w:numFmt w:val="lowerRoman"/>
+      <w:lvlText w:val="%6."/>
+      <w:lvlJc w:val="right"/>
+      <w:pPr>
+        <w:ind w:left="4320" w:hanging="180"/>
+      </w:pPr>
+    </w:lvl>
+    <w:lvl w:ilvl="6" w:tplc="0409000F" w:tentative="1">
+      <w:start w:val="1"/>
+      <w:numFmt w:val="decimal"/>
+      <w:lvlText w:val="%7."/>
+      <w:lvlJc w:val="left"/>
+      <w:pPr>
+        <w:ind w:left="5040" w:hanging="360"/>
+      </w:pPr>
+    </w:lvl>
+    <w:lvl w:ilvl="7" w:tplc="04090019" w:tentative="1">
+      <w:start w:val="1"/>
+      <w:numFmt w:val="lowerLetter"/>
+      <w:lvlText w:val="%8."/>
+      <w:lvlJc w:val="left"/>
+      <w:pPr>
+        <w:ind w:left="5760" w:hanging="360"/>
+      </w:pPr>
+    </w:lvl>
+    <w:lvl w:ilvl="8" w:tplc="0409001B" w:tentative="1">
+      <w:start w:val="1"/>
+      <w:numFmt w:val="lowerRoman"/>
+      <w:lvlText w:val="%9."/>
+      <w:lvlJc w:val="right"/>
+      <w:pPr>
+        <w:ind w:left="6480" w:hanging="180"/>
+      </w:pPr>
+    </w:lvl>
+  </w:abstractNum>
+  <w:abstractNum w:abstractNumId="6" w15:restartNumberingAfterBreak="0">
     <w:nsid w:val="26570BAC"/>
     <w:multiLevelType w:val="hybridMultilevel"/>
     <w:tmpl w:val="EFB21EB8"/>
@@ -43357,7 +43508,7 @@
       </w:pPr>
     </w:lvl>
   </w:abstractNum>
-  <w:abstractNum w:abstractNumId="6" w15:restartNumberingAfterBreak="0">
+  <w:abstractNum w:abstractNumId="7" w15:restartNumberingAfterBreak="0">
     <w:nsid w:val="29280C80"/>
     <w:multiLevelType w:val="hybridMultilevel"/>
     <w:tmpl w:val="272AD212"/>
@@ -43446,8 +43597,8 @@
       </w:pPr>
     </w:lvl>
   </w:abstractNum>
-  <w:abstractNum w:abstractNumId="7" w15:restartNumberingAfterBreak="0">
-    <w:nsid w:val="2AA96098"/>
+  <w:abstractNum w:abstractNumId="8" w15:restartNumberingAfterBreak="0">
+    <w:nsid w:val="2A535BA1"/>
     <w:multiLevelType w:val="hybridMultilevel"/>
     <w:tmpl w:val="1CC0343C"/>
     <w:lvl w:ilvl="0" w:tplc="0409000F">
@@ -43535,7 +43686,96 @@
       </w:pPr>
     </w:lvl>
   </w:abstractNum>
-  <w:abstractNum w:abstractNumId="8" w15:restartNumberingAfterBreak="0">
+  <w:abstractNum w:abstractNumId="9" w15:restartNumberingAfterBreak="0">
+    <w:nsid w:val="2AA96098"/>
+    <w:multiLevelType w:val="hybridMultilevel"/>
+    <w:tmpl w:val="1CC0343C"/>
+    <w:lvl w:ilvl="0" w:tplc="0409000F">
+      <w:start w:val="1"/>
+      <w:numFmt w:val="decimal"/>
+      <w:lvlText w:val="%1."/>
+      <w:lvlJc w:val="left"/>
+      <w:pPr>
+        <w:ind w:left="720" w:hanging="360"/>
+      </w:pPr>
+      <w:rPr>
+        <w:rFonts w:hint="default"/>
+      </w:rPr>
+    </w:lvl>
+    <w:lvl w:ilvl="1" w:tplc="04090019" w:tentative="1">
+      <w:start w:val="1"/>
+      <w:numFmt w:val="lowerLetter"/>
+      <w:lvlText w:val="%2."/>
+      <w:lvlJc w:val="left"/>
+      <w:pPr>
+        <w:ind w:left="1440" w:hanging="360"/>
+      </w:pPr>
+    </w:lvl>
+    <w:lvl w:ilvl="2" w:tplc="0409001B" w:tentative="1">
+      <w:start w:val="1"/>
+      <w:numFmt w:val="lowerRoman"/>
+      <w:lvlText w:val="%3."/>
+      <w:lvlJc w:val="right"/>
+      <w:pPr>
+        <w:ind w:left="2160" w:hanging="180"/>
+      </w:pPr>
+    </w:lvl>
+    <w:lvl w:ilvl="3" w:tplc="0409000F" w:tentative="1">
+      <w:start w:val="1"/>
+      <w:numFmt w:val="decimal"/>
+      <w:lvlText w:val="%4."/>
+      <w:lvlJc w:val="left"/>
+      <w:pPr>
+        <w:ind w:left="2880" w:hanging="360"/>
+      </w:pPr>
+    </w:lvl>
+    <w:lvl w:ilvl="4" w:tplc="04090019" w:tentative="1">
+      <w:start w:val="1"/>
+      <w:numFmt w:val="lowerLetter"/>
+      <w:lvlText w:val="%5."/>
+      <w:lvlJc w:val="left"/>
+      <w:pPr>
+        <w:ind w:left="3600" w:hanging="360"/>
+      </w:pPr>
+    </w:lvl>
+    <w:lvl w:ilvl="5" w:tplc="0409001B" w:tentative="1">
+      <w:start w:val="1"/>
+      <w:numFmt w:val="lowerRoman"/>
+      <w:lvlText w:val="%6."/>
+      <w:lvlJc w:val="right"/>
+      <w:pPr>
+        <w:ind w:left="4320" w:hanging="180"/>
+      </w:pPr>
+    </w:lvl>
+    <w:lvl w:ilvl="6" w:tplc="0409000F" w:tentative="1">
+      <w:start w:val="1"/>
+      <w:numFmt w:val="decimal"/>
+      <w:lvlText w:val="%7."/>
+      <w:lvlJc w:val="left"/>
+      <w:pPr>
+        <w:ind w:left="5040" w:hanging="360"/>
+      </w:pPr>
+    </w:lvl>
+    <w:lvl w:ilvl="7" w:tplc="04090019" w:tentative="1">
+      <w:start w:val="1"/>
+      <w:numFmt w:val="lowerLetter"/>
+      <w:lvlText w:val="%8."/>
+      <w:lvlJc w:val="left"/>
+      <w:pPr>
+        <w:ind w:left="5760" w:hanging="360"/>
+      </w:pPr>
+    </w:lvl>
+    <w:lvl w:ilvl="8" w:tplc="0409001B" w:tentative="1">
+      <w:start w:val="1"/>
+      <w:numFmt w:val="lowerRoman"/>
+      <w:lvlText w:val="%9."/>
+      <w:lvlJc w:val="right"/>
+      <w:pPr>
+        <w:ind w:left="6480" w:hanging="180"/>
+      </w:pPr>
+    </w:lvl>
+  </w:abstractNum>
+  <w:abstractNum w:abstractNumId="10" w15:restartNumberingAfterBreak="0">
     <w:nsid w:val="2EC03C8C"/>
     <w:multiLevelType w:val="hybridMultilevel"/>
     <w:tmpl w:val="11ECD910"/>
@@ -43648,7 +43888,7 @@
       </w:rPr>
     </w:lvl>
   </w:abstractNum>
-  <w:abstractNum w:abstractNumId="9" w15:restartNumberingAfterBreak="0">
+  <w:abstractNum w:abstractNumId="11" w15:restartNumberingAfterBreak="0">
     <w:nsid w:val="36DD6C3D"/>
     <w:multiLevelType w:val="hybridMultilevel"/>
     <w:tmpl w:val="FCCCCFAA"/>
@@ -43737,7 +43977,7 @@
       </w:pPr>
     </w:lvl>
   </w:abstractNum>
-  <w:abstractNum w:abstractNumId="10" w15:restartNumberingAfterBreak="0">
+  <w:abstractNum w:abstractNumId="12" w15:restartNumberingAfterBreak="0">
     <w:nsid w:val="38060551"/>
     <w:multiLevelType w:val="hybridMultilevel"/>
     <w:tmpl w:val="4B403E40"/>
@@ -43849,7 +44089,7 @@
       </w:rPr>
     </w:lvl>
   </w:abstractNum>
-  <w:abstractNum w:abstractNumId="11" w15:restartNumberingAfterBreak="0">
+  <w:abstractNum w:abstractNumId="13" w15:restartNumberingAfterBreak="0">
     <w:nsid w:val="3FD62A80"/>
     <w:multiLevelType w:val="multilevel"/>
     <w:tmpl w:val="6CFEDC90"/>
@@ -43998,7 +44238,7 @@
       </w:rPr>
     </w:lvl>
   </w:abstractNum>
-  <w:abstractNum w:abstractNumId="12" w15:restartNumberingAfterBreak="0">
+  <w:abstractNum w:abstractNumId="14" w15:restartNumberingAfterBreak="0">
     <w:nsid w:val="451C0C21"/>
     <w:multiLevelType w:val="hybridMultilevel"/>
     <w:tmpl w:val="D2AEF762"/>
@@ -44087,7 +44327,7 @@
       </w:pPr>
     </w:lvl>
   </w:abstractNum>
-  <w:abstractNum w:abstractNumId="13" w15:restartNumberingAfterBreak="0">
+  <w:abstractNum w:abstractNumId="15" w15:restartNumberingAfterBreak="0">
     <w:nsid w:val="45A87595"/>
     <w:multiLevelType w:val="hybridMultilevel"/>
     <w:tmpl w:val="D2AEF762"/>
@@ -44176,7 +44416,7 @@
       </w:pPr>
     </w:lvl>
   </w:abstractNum>
-  <w:abstractNum w:abstractNumId="14" w15:restartNumberingAfterBreak="0">
+  <w:abstractNum w:abstractNumId="16" w15:restartNumberingAfterBreak="0">
     <w:nsid w:val="4CA04E96"/>
     <w:multiLevelType w:val="hybridMultilevel"/>
     <w:tmpl w:val="4EEC117E"/>
@@ -44265,7 +44505,7 @@
       </w:pPr>
     </w:lvl>
   </w:abstractNum>
-  <w:abstractNum w:abstractNumId="15" w15:restartNumberingAfterBreak="0">
+  <w:abstractNum w:abstractNumId="17" w15:restartNumberingAfterBreak="0">
     <w:nsid w:val="52C048AE"/>
     <w:multiLevelType w:val="hybridMultilevel"/>
     <w:tmpl w:val="DD242F58"/>
@@ -44378,7 +44618,7 @@
       </w:rPr>
     </w:lvl>
   </w:abstractNum>
-  <w:abstractNum w:abstractNumId="16" w15:restartNumberingAfterBreak="0">
+  <w:abstractNum w:abstractNumId="18" w15:restartNumberingAfterBreak="0">
     <w:nsid w:val="55E87FD8"/>
     <w:multiLevelType w:val="hybridMultilevel"/>
     <w:tmpl w:val="EFB21EB8"/>
@@ -44467,7 +44707,7 @@
       </w:pPr>
     </w:lvl>
   </w:abstractNum>
-  <w:abstractNum w:abstractNumId="17" w15:restartNumberingAfterBreak="0">
+  <w:abstractNum w:abstractNumId="19" w15:restartNumberingAfterBreak="0">
     <w:nsid w:val="7AED2D84"/>
     <w:multiLevelType w:val="hybridMultilevel"/>
     <w:tmpl w:val="272AD212"/>
@@ -44556,7 +44796,7 @@
       </w:pPr>
     </w:lvl>
   </w:abstractNum>
-  <w:abstractNum w:abstractNumId="18" w15:restartNumberingAfterBreak="0">
+  <w:abstractNum w:abstractNumId="20" w15:restartNumberingAfterBreak="0">
     <w:nsid w:val="7D9B77E9"/>
     <w:multiLevelType w:val="hybridMultilevel"/>
     <w:tmpl w:val="1CC0343C"/>
@@ -44645,7 +44885,7 @@
       </w:pPr>
     </w:lvl>
   </w:abstractNum>
-  <w:abstractNum w:abstractNumId="19" w15:restartNumberingAfterBreak="0">
+  <w:abstractNum w:abstractNumId="21" w15:restartNumberingAfterBreak="0">
     <w:nsid w:val="7E112C82"/>
     <w:multiLevelType w:val="hybridMultilevel"/>
     <w:tmpl w:val="1CC0343C"/>
@@ -44735,10 +44975,10 @@
     </w:lvl>
   </w:abstractNum>
   <w:num w:numId="1">
-    <w:abstractNumId w:val="12"/>
+    <w:abstractNumId w:val="14"/>
   </w:num>
   <w:num w:numId="2">
-    <w:abstractNumId w:val="3"/>
+    <w:abstractNumId w:val="4"/>
   </w:num>
   <w:num w:numId="3">
     <w:abstractNumId w:val="0"/>
@@ -44747,51 +44987,57 @@
     <w:abstractNumId w:val="2"/>
   </w:num>
   <w:num w:numId="5">
+    <w:abstractNumId w:val="9"/>
+  </w:num>
+  <w:num w:numId="6">
+    <w:abstractNumId w:val="16"/>
+  </w:num>
+  <w:num w:numId="7">
+    <w:abstractNumId w:val="6"/>
+  </w:num>
+  <w:num w:numId="8">
+    <w:abstractNumId w:val="18"/>
+  </w:num>
+  <w:num w:numId="9">
+    <w:abstractNumId w:val="21"/>
+  </w:num>
+  <w:num w:numId="10">
+    <w:abstractNumId w:val="20"/>
+  </w:num>
+  <w:num w:numId="11">
+    <w:abstractNumId w:val="13"/>
+  </w:num>
+  <w:num w:numId="12">
+    <w:abstractNumId w:val="11"/>
+  </w:num>
+  <w:num w:numId="13">
+    <w:abstractNumId w:val="5"/>
+  </w:num>
+  <w:num w:numId="14">
+    <w:abstractNumId w:val="17"/>
+  </w:num>
+  <w:num w:numId="15">
     <w:abstractNumId w:val="7"/>
   </w:num>
-  <w:num w:numId="6">
-    <w:abstractNumId w:val="14"/>
-  </w:num>
-  <w:num w:numId="7">
-    <w:abstractNumId w:val="5"/>
-  </w:num>
-  <w:num w:numId="8">
-    <w:abstractNumId w:val="16"/>
-  </w:num>
-  <w:num w:numId="9">
+  <w:num w:numId="16">
     <w:abstractNumId w:val="19"/>
-  </w:num>
-  <w:num w:numId="10">
-    <w:abstractNumId w:val="18"/>
-  </w:num>
-  <w:num w:numId="11">
-    <w:abstractNumId w:val="11"/>
-  </w:num>
-  <w:num w:numId="12">
-    <w:abstractNumId w:val="9"/>
-  </w:num>
-  <w:num w:numId="13">
-    <w:abstractNumId w:val="4"/>
-  </w:num>
-  <w:num w:numId="14">
-    <w:abstractNumId w:val="15"/>
-  </w:num>
-  <w:num w:numId="15">
-    <w:abstractNumId w:val="6"/>
-  </w:num>
-  <w:num w:numId="16">
-    <w:abstractNumId w:val="17"/>
   </w:num>
   <w:num w:numId="17">
     <w:abstractNumId w:val="1"/>
   </w:num>
   <w:num w:numId="18">
+    <w:abstractNumId w:val="12"/>
+  </w:num>
+  <w:num w:numId="19">
+    <w:abstractNumId w:val="15"/>
+  </w:num>
+  <w:num w:numId="20">
     <w:abstractNumId w:val="10"/>
   </w:num>
-  <w:num w:numId="19">
-    <w:abstractNumId w:val="13"/>
+  <w:num w:numId="21">
+    <w:abstractNumId w:val="3"/>
   </w:num>
-  <w:num w:numId="20">
+  <w:num w:numId="22">
     <w:abstractNumId w:val="8"/>
   </w:num>
 </w:numbering>

</xml_diff>